<commit_message>
More work, intro, related work, results plots
</commit_message>
<xml_diff>
--- a/2017-AC/Applied-Computing-HPX-ZeroCopy.docx
+++ b/2017-AC/Applied-Computing-HPX-ZeroCopy.docx
@@ -579,9 +579,6 @@
       <w:r>
         <w:t>.</w:t>
       </w:r>
-      <w:r>
-        <w:t>.</w:t>
-      </w:r>
     </w:p>
     <w:p>
       <w:pPr>
@@ -594,11 +591,23 @@
         <w:t>serialization of arguments</w:t>
       </w:r>
       <w:r>
-        <w:t xml:space="preserve"> and RMA transfer between nodes, HPX is a multithreaded task based runtime that makes use of lightweight threads for fast context switching when </w:t>
+        <w:t xml:space="preserve"> and RMA transfer between nodes, HPX is a multithreaded task based runtime that makes use of lightweight threads for fast context switching when suspending (or ending) one task and resuming (or starting) another, this means that our implementation must </w:t>
       </w:r>
       <w:r>
         <w:lastRenderedPageBreak/>
-        <w:t>suspending (or ending) one task and resuming (or starting) another, this means that our implementation must be thread safe and in order to be used in HPC applications must give high performance.</w:t>
+        <w:t xml:space="preserve">be thread safe </w:t>
+      </w:r>
+      <w:r>
+        <w:t xml:space="preserve">(any thread may invoke a remote function at any time) </w:t>
+      </w:r>
+      <w:r>
+        <w:t xml:space="preserve">and in order to be used in HPC applications </w:t>
+      </w:r>
+      <w:r>
+        <w:t xml:space="preserve">our solution </w:t>
+      </w:r>
+      <w:r>
+        <w:t>must give high performance.</w:t>
       </w:r>
     </w:p>
     <w:p>
@@ -622,13 +631,7 @@
         <w:pStyle w:val="MainText"/>
       </w:pPr>
       <w:r>
-        <w:t xml:space="preserve">There exist a large number of serialization libraries that are used for RPC purposes (as well as for persisting the state of objects to the filesystem or </w:t>
-      </w:r>
-      <w:r>
-        <w:t xml:space="preserve">a </w:t>
-      </w:r>
-      <w:r>
-        <w:t>database)</w:t>
+        <w:t>There exist a large number of serialization libraries that are used for RPC purposes (as well as for persisting the state of objects to the filesystem or a database)</w:t>
       </w:r>
       <w:proofErr w:type="gramStart"/>
       <w:r>
@@ -660,13 +663,7 @@
         </w:numPr>
       </w:pPr>
       <w:r>
-        <w:t xml:space="preserve">Auto generated </w:t>
-      </w:r>
-      <w:r>
-        <w:t xml:space="preserve">but </w:t>
-      </w:r>
-      <w:r>
-        <w:t>not requiring additional description/compiler</w:t>
+        <w:t>Auto generated but not requiring additional description/compiler</w:t>
       </w:r>
     </w:p>
     <w:p>
@@ -686,71 +683,251 @@
         <w:pStyle w:val="MainText"/>
       </w:pPr>
       <w:r>
-        <w:t xml:space="preserve">Where auto generated means that code necessary to transfer parameters (either </w:t>
-      </w:r>
-      <w:r>
-        <w:t>streamed/copied/placed</w:t>
+        <w:t xml:space="preserve">Where auto generated means that code necessary to transfer parameters (either streamed/copied/placed) for functions can be generated by using </w:t>
+      </w:r>
+      <w:r>
+        <w:t xml:space="preserve">either the </w:t>
+      </w:r>
+      <w:r>
+        <w:t xml:space="preserve">native compiler </w:t>
+      </w:r>
+      <w:r>
+        <w:t>for the system – or the compiler accompanied by an additional preprocessing/compilation step using a tool to transform a user supplied description of structures/data to be transmitted. The principal advantage of using an intermediate description of structures is that serialization between different languages (Java/Python/C++/&amp;etc.) can be handled by the preprocessing step since it can generate different import/export code for each language. A secondary advantage is that it can produce very fast serialization code</w:t>
+      </w:r>
+      <w:r>
+        <w:t xml:space="preserve"> as the user has supplied type</w:t>
+      </w:r>
+      <w:r>
+        <w:t xml:space="preserve"> and s</w:t>
+      </w:r>
+      <w:r>
+        <w:t>ize information</w:t>
+      </w:r>
+      <w:r>
+        <w:t xml:space="preserve"> to the preprocessor that makes it easier for the final compilation step to do the right thing. </w:t>
+      </w:r>
+      <w:proofErr w:type="spellStart"/>
+      <w:r>
+        <w:t>Serializers</w:t>
+      </w:r>
+      <w:proofErr w:type="spellEnd"/>
+      <w:r>
+        <w:t xml:space="preserve"> that fall into this category include Google’s </w:t>
+      </w:r>
+      <w:proofErr w:type="spellStart"/>
+      <w:r>
+        <w:t>protobuf</w:t>
+      </w:r>
+      <w:proofErr w:type="spellEnd"/>
+      <w:r>
+        <w:t xml:space="preserve"> </w:t>
+      </w:r>
+      <w:r>
+        <w:t>(</w:t>
+      </w:r>
+      <w:r>
+        <w:fldChar w:fldCharType="begin"/>
+      </w:r>
+      <w:r>
+        <w:instrText xml:space="preserve"> REF BIB_protobuf \h \* MERGEFORMAT </w:instrText>
+      </w:r>
+      <w:r>
+        <w:fldChar w:fldCharType="separate"/>
+      </w:r>
+      <w:r>
+        <w:t xml:space="preserve">Google &amp; </w:t>
+      </w:r>
+      <w:proofErr w:type="spellStart"/>
+      <w:r>
+        <w:t>Varda</w:t>
+      </w:r>
+      <w:proofErr w:type="spellEnd"/>
+      <w:r>
+        <w:t xml:space="preserve"> 2017</w:t>
+      </w:r>
+      <w:r>
+        <w:fldChar w:fldCharType="end"/>
       </w:r>
       <w:r>
         <w:t>)</w:t>
       </w:r>
       <w:r>
-        <w:t xml:space="preserve"> </w:t>
-      </w:r>
-      <w:r>
-        <w:t xml:space="preserve">for functions can be generated by using </w:t>
-      </w:r>
-      <w:r>
-        <w:t xml:space="preserve">either the </w:t>
-      </w:r>
-      <w:r>
-        <w:t xml:space="preserve">native compiler </w:t>
-      </w:r>
-      <w:r>
-        <w:t xml:space="preserve">for the system – or the compiler accompanied by an additional preprocessing/compilation step using a tool to transform a user supplied description of structures/data to be transmitted. The principal advantage of using an intermediate description of structures is that serialization between different languages (Java/Python/C++/&amp;etc.) can be handled by the preprocessing step since it can generate different import/export code for each language. A secondary advantage is that it can produce very fast serialization </w:t>
-      </w:r>
-      <w:proofErr w:type="gramStart"/>
-      <w:r>
-        <w:t>code  as</w:t>
-      </w:r>
-      <w:proofErr w:type="gramEnd"/>
-      <w:r>
-        <w:t xml:space="preserve"> the user has supplied types and sizes to the preprocessor that makes it easier for the final compilation step to do the right thing. </w:t>
+        <w:t xml:space="preserve"> and </w:t>
       </w:r>
       <w:proofErr w:type="spellStart"/>
       <w:r>
-        <w:t>Serializers</w:t>
+        <w:t>Flatbuffers</w:t>
       </w:r>
       <w:proofErr w:type="spellEnd"/>
       <w:r>
-        <w:t xml:space="preserve"> that fall into this category include Google’s </w:t>
+        <w:t xml:space="preserve">, Apache thrift </w:t>
+      </w:r>
+      <w:r>
+        <w:t>(</w:t>
+      </w:r>
+      <w:r>
+        <w:fldChar w:fldCharType="begin"/>
+      </w:r>
+      <w:r>
+        <w:instrText xml:space="preserve"> REF BIB_slee2007 \h \* MERGEFORMAT </w:instrText>
+      </w:r>
+      <w:r>
+        <w:fldChar w:fldCharType="separate"/>
+      </w:r>
+      <w:r>
+        <w:t>Agarwal et al. 2007</w:t>
+      </w:r>
+      <w:r>
+        <w:fldChar w:fldCharType="end"/>
+      </w:r>
+      <w:r>
+        <w:t>)</w:t>
+      </w:r>
+      <w:r>
+        <w:t xml:space="preserve"> and the charm++ Pack/Unpack (PUP) framework </w:t>
+      </w:r>
+      <w:r>
+        <w:t>(</w:t>
+      </w:r>
+      <w:r>
+        <w:fldChar w:fldCharType="begin"/>
+      </w:r>
+      <w:r>
+        <w:instrText xml:space="preserve"> REF BIB_kale_3a1993_3acpc_3a165854_2e165874 \h \* MERGEFORMAT </w:instrText>
+      </w:r>
+      <w:r>
+        <w:fldChar w:fldCharType="separate"/>
+      </w:r>
+      <w:r>
+        <w:t>Kale &amp; Krishnan 1993</w:t>
+      </w:r>
+      <w:r>
+        <w:fldChar w:fldCharType="end"/>
+      </w:r>
+      <w:r>
+        <w:t>)</w:t>
+      </w:r>
+      <w:r>
+        <w:t xml:space="preserve"> and </w:t>
       </w:r>
       <w:proofErr w:type="spellStart"/>
       <w:r>
-        <w:t>protobuf</w:t>
+        <w:t>Cap’n</w:t>
       </w:r>
       <w:proofErr w:type="spellEnd"/>
       <w:r>
-        <w:t xml:space="preserve"> </w:t>
+        <w:t xml:space="preserve"> Proto </w:t>
       </w:r>
       <w:r>
         <w:t>(</w:t>
       </w:r>
+      <w:proofErr w:type="spellStart"/>
       <w:r>
         <w:fldChar w:fldCharType="begin"/>
       </w:r>
       <w:r>
-        <w:instrText xml:space="preserve"> REF BIB_protobuf \h \* MERGEFORMAT </w:instrText>
+        <w:instrText xml:space="preserve"> REF BIB_capnproto \h \* MERGEFORMAT </w:instrText>
       </w:r>
       <w:r>
         <w:fldChar w:fldCharType="separate"/>
       </w:r>
       <w:r>
-        <w:t xml:space="preserve">Google &amp; </w:t>
+        <w:t>Varda</w:t>
+      </w:r>
+      <w:proofErr w:type="spellEnd"/>
+      <w:r>
+        <w:t xml:space="preserve"> 2015</w:t>
+      </w:r>
+      <w:r>
+        <w:fldChar w:fldCharType="end"/>
+      </w:r>
+      <w:r>
+        <w:t>)</w:t>
+      </w:r>
+      <w:r>
+        <w:t xml:space="preserve">. </w:t>
+      </w:r>
+      <w:r>
+        <w:t xml:space="preserve">The principal disadvantage of these libraries is that they require the user to instrument any datatypes that they need to send/receive and/or run a preprocessing step over them before use. In projects that have a limited number of fixed messages/structures/records/types (or vocabulary) this is not a significant workload, but in a runtime system where the user may invoke arbitrary functions with arbitrary parameters, this places an unacceptable burden on the developer, particularly </w:t>
+      </w:r>
+      <w:r>
+        <w:t xml:space="preserve">so </w:t>
+      </w:r>
+      <w:r>
+        <w:t xml:space="preserve">for projects in their development phase where </w:t>
+      </w:r>
+      <w:r>
+        <w:t xml:space="preserve">messages and </w:t>
+      </w:r>
+      <w:r>
+        <w:t>type</w:t>
+      </w:r>
+      <w:r>
+        <w:t>s</w:t>
+      </w:r>
+      <w:r>
+        <w:t xml:space="preserve"> can be changing rapidly.</w:t>
+      </w:r>
+    </w:p>
+    <w:p>
+      <w:pPr>
+        <w:pStyle w:val="MainText"/>
+        <w:contextualSpacing/>
+      </w:pPr>
+      <w:r>
+        <w:t>Notable libraries that do not requ</w:t>
+      </w:r>
+      <w:r>
+        <w:t xml:space="preserve">ire an intermediate description </w:t>
+      </w:r>
+      <w:r>
+        <w:t xml:space="preserve">include </w:t>
+      </w:r>
+      <w:r>
+        <w:t xml:space="preserve">the boost serialization library </w:t>
+      </w:r>
+      <w:r>
+        <w:t>(</w:t>
+      </w:r>
+      <w:r>
+        <w:fldChar w:fldCharType="begin"/>
+      </w:r>
+      <w:r>
+        <w:instrText xml:space="preserve"> REF BIB_boostcpplibraries \h \* MERGEFORMAT </w:instrText>
+      </w:r>
+      <w:r>
+        <w:fldChar w:fldCharType="separate"/>
+      </w:r>
+      <w:r>
+        <w:t>Boost 1998-2017</w:t>
+      </w:r>
+      <w:r>
+        <w:fldChar w:fldCharType="end"/>
+      </w:r>
+      <w:r>
+        <w:t>)</w:t>
+      </w:r>
+      <w:r>
+        <w:t xml:space="preserve">, the boost MPI library, Cereal </w:t>
+      </w:r>
+      <w:r>
+        <w:t>(</w:t>
+      </w:r>
+      <w:r>
+        <w:fldChar w:fldCharType="begin"/>
+      </w:r>
+      <w:r>
+        <w:instrText xml:space="preserve"> REF BIB_cereal \h \* MERGEFORMAT </w:instrText>
+      </w:r>
+      <w:r>
+        <w:fldChar w:fldCharType="separate"/>
+      </w:r>
+      <w:r>
+        <w:t xml:space="preserve">Grant &amp; </w:t>
       </w:r>
       <w:proofErr w:type="spellStart"/>
       <w:r>
-        <w:t>Varda</w:t>
+        <w:t>Voorhies</w:t>
       </w:r>
       <w:proofErr w:type="spellEnd"/>
       <w:r>
@@ -763,196 +940,81 @@
         <w:t>)</w:t>
       </w:r>
       <w:r>
-        <w:t xml:space="preserve"> and </w:t>
-      </w:r>
-      <w:proofErr w:type="spellStart"/>
-      <w:r>
-        <w:t>Flatbuffers</w:t>
-      </w:r>
-      <w:proofErr w:type="spellEnd"/>
-      <w:r>
-        <w:t xml:space="preserve">, Apache thrift </w:t>
-      </w:r>
-      <w:r>
-        <w:t>(</w:t>
+        <w:t xml:space="preserve">. These libraries have the advantage of not requiring </w:t>
+      </w:r>
+      <w:r>
+        <w:t xml:space="preserve">additional </w:t>
+      </w:r>
+      <w:r>
+        <w:t xml:space="preserve">preprocessing steps </w:t>
+      </w:r>
+      <w:r>
+        <w:t>and instead require the user to provide a (</w:t>
+      </w:r>
+      <w:r>
+        <w:t>frequently</w:t>
+      </w:r>
+      <w:r>
+        <w:t xml:space="preserve"> trivial) serialization function for custom types that </w:t>
+      </w:r>
+      <w:r>
+        <w:t xml:space="preserve">usually </w:t>
+      </w:r>
+      <w:r>
+        <w:t>follows the pattern</w:t>
+      </w:r>
+      <w:r>
+        <w:t xml:space="preserve"> of Listing 1. (Note that built in types usually have serialization functions provided either as part of the language distribution or the serialization library provides them).</w:t>
+      </w:r>
+    </w:p>
+    <w:p>
+      <w:pPr>
+        <w:pStyle w:val="Caption"/>
+      </w:pPr>
+      <w:r>
+        <w:t xml:space="preserve">Listing </w:t>
       </w:r>
       <w:r>
         <w:fldChar w:fldCharType="begin"/>
       </w:r>
       <w:r>
-        <w:instrText xml:space="preserve"> REF BIB_slee2007 \h \* MERGEFORMAT </w:instrText>
+        <w:instrText xml:space="preserve"> SEQ Listing \* ARABIC </w:instrText>
       </w:r>
       <w:r>
         <w:fldChar w:fldCharType="separate"/>
       </w:r>
       <w:r>
-        <w:t>Agarwal et al. 2007</w:t>
+        <w:rPr>
+          <w:noProof/>
+        </w:rPr>
+        <w:t>1</w:t>
       </w:r>
       <w:r>
         <w:fldChar w:fldCharType="end"/>
       </w:r>
       <w:r>
-        <w:t>)</w:t>
-      </w:r>
-      <w:r>
-        <w:t xml:space="preserve"> and the charm++ Pack/Unpack (PUP) framework </w:t>
-      </w:r>
-      <w:r>
-        <w:t>(</w:t>
-      </w:r>
-      <w:r>
-        <w:fldChar w:fldCharType="begin"/>
-      </w:r>
-      <w:r>
-        <w:instrText xml:space="preserve"> REF BIB_kale_3a1993_3acpc_3a165854_2e165874 \h \* MERGEFORMAT </w:instrText>
-      </w:r>
-      <w:r>
-        <w:fldChar w:fldCharType="separate"/>
-      </w:r>
-      <w:r>
-        <w:t>Kale &amp; Krishnan 1993</w:t>
-      </w:r>
-      <w:r>
-        <w:fldChar w:fldCharType="end"/>
-      </w:r>
-      <w:r>
-        <w:t>)</w:t>
-      </w:r>
-      <w:r>
-        <w:t xml:space="preserve">. </w:t>
-      </w:r>
-      <w:r>
-        <w:t xml:space="preserve">The principal disadvantage of these libraries is that they require the user to instrument any datatypes that they need to send/receive and/or run a preprocessing step over them before use. In projects that have a limited number of fixed messages/structures/records/types (or vocabulary) this is not a significant workload, but in a runtime system where the user may invoke arbitrary functions with arbitrary parameters, this places an unacceptable burden on the developer, particularly </w:t>
-      </w:r>
-      <w:r>
-        <w:t xml:space="preserve">so </w:t>
-      </w:r>
-      <w:r>
-        <w:t>for projects in their development phase where type can be changing rapidly.</w:t>
-      </w:r>
-    </w:p>
-    <w:p>
-      <w:pPr>
-        <w:pStyle w:val="MainText"/>
-      </w:pPr>
-      <w:r>
-        <w:t>Notable libraries that do not requ</w:t>
-      </w:r>
-      <w:r>
-        <w:t xml:space="preserve">ire an intermediate description </w:t>
-      </w:r>
-      <w:r>
-        <w:t xml:space="preserve">include </w:t>
-      </w:r>
-      <w:r>
-        <w:t xml:space="preserve">the boost serialization library </w:t>
-      </w:r>
-      <w:r>
-        <w:t>(</w:t>
-      </w:r>
-      <w:r>
-        <w:fldChar w:fldCharType="begin"/>
-      </w:r>
-      <w:r>
-        <w:instrText xml:space="preserve"> REF BIB_boostcpplibraries \h \* MERGEFORMAT </w:instrText>
-      </w:r>
-      <w:r>
-        <w:fldChar w:fldCharType="separate"/>
-      </w:r>
-      <w:r>
-        <w:t>Boost 1998-2017</w:t>
-      </w:r>
-      <w:r>
-        <w:fldChar w:fldCharType="end"/>
-      </w:r>
-      <w:r>
-        <w:t>)</w:t>
-      </w:r>
-      <w:r>
-        <w:t xml:space="preserve">, the boost MPI library, Cereal </w:t>
-      </w:r>
-      <w:r>
-        <w:t>(</w:t>
-      </w:r>
-      <w:r>
-        <w:fldChar w:fldCharType="begin"/>
-      </w:r>
-      <w:r>
-        <w:instrText xml:space="preserve"> REF BIB_cereal \h \* MERGEFORMAT </w:instrText>
-      </w:r>
-      <w:r>
-        <w:fldChar w:fldCharType="separate"/>
-      </w:r>
-      <w:r>
-        <w:t xml:space="preserve">Grant &amp; </w:t>
-      </w:r>
-      <w:proofErr w:type="spellStart"/>
-      <w:r>
-        <w:t>Voorhies</w:t>
-      </w:r>
-      <w:proofErr w:type="spellEnd"/>
-      <w:r>
-        <w:t xml:space="preserve"> 2017</w:t>
-      </w:r>
-      <w:r>
-        <w:fldChar w:fldCharType="end"/>
-      </w:r>
-      <w:r>
-        <w:t>)</w:t>
-      </w:r>
-      <w:r>
-        <w:t xml:space="preserve">. These libraries have the advantage of not requiring </w:t>
-      </w:r>
-      <w:r>
-        <w:t xml:space="preserve">additional </w:t>
-      </w:r>
-      <w:r>
-        <w:t xml:space="preserve">preprocessing steps </w:t>
-      </w:r>
-      <w:r>
-        <w:t>and instead require the user to provide a (</w:t>
-      </w:r>
-      <w:r>
-        <w:t>frequently</w:t>
-      </w:r>
-      <w:r>
-        <w:t xml:space="preserve"> trivial) serialization function for custom types that </w:t>
-      </w:r>
-      <w:r>
-        <w:t xml:space="preserve">usually </w:t>
-      </w:r>
-      <w:r>
-        <w:t>follows the pattern</w:t>
-      </w:r>
-    </w:p>
-    <w:p>
-      <w:pPr>
-        <w:pStyle w:val="Caption"/>
-        <w:keepNext/>
-      </w:pPr>
-      <w:r>
-        <w:t xml:space="preserve">Listing </w:t>
-      </w:r>
-      <w:r>
-        <w:fldChar w:fldCharType="begin"/>
-      </w:r>
-      <w:r>
-        <w:instrText xml:space="preserve"> SEQ Listing \* ARABIC </w:instrText>
-      </w:r>
-      <w:r>
-        <w:fldChar w:fldCharType="separate"/>
-      </w:r>
-      <w:r>
-        <w:rPr>
-          <w:noProof/>
-        </w:rPr>
-        <w:t>1</w:t>
-      </w:r>
-      <w:r>
-        <w:fldChar w:fldCharType="end"/>
-      </w:r>
-      <w:r>
-        <w:t>: Structure of a typical serialization function, an archive object is given a size and binary data, the type of the structure being serialized allow the compiler to instantiate the correct specialization (here string&lt;Char&gt;)</w:t>
+        <w:t xml:space="preserve">: Structure of a typical serialization function, an archive object is given a size and binary data, the </w:t>
+      </w:r>
+      <w:r>
+        <w:t xml:space="preserve">templated </w:t>
+      </w:r>
+      <w:r>
+        <w:t xml:space="preserve">type of the </w:t>
+      </w:r>
+      <w:r>
+        <w:t>item</w:t>
+      </w:r>
+      <w:r>
+        <w:t xml:space="preserve"> being serialized allow</w:t>
+      </w:r>
+      <w:r>
+        <w:t>s</w:t>
+      </w:r>
+      <w:r>
+        <w:t xml:space="preserve"> the compiler to instant</w:t>
+      </w:r>
+      <w:r>
+        <w:t>iate the correct specialization</w:t>
       </w:r>
     </w:p>
     <w:p>
@@ -967,9 +1029,9 @@
         <mc:AlternateContent>
           <mc:Choice Requires="wps">
             <w:drawing>
-              <wp:inline distT="0" distB="0" distL="0" distR="0" wp14:anchorId="51E65846" wp14:editId="0CD543F5">
+              <wp:inline distT="0" distB="0" distL="0" distR="0" wp14:anchorId="2179BDAE" wp14:editId="566E8AA9">
                 <wp:extent cx="5561965" cy="1045845"/>
-                <wp:effectExtent l="0" t="0" r="19685" b="20955"/>
+                <wp:effectExtent l="0" t="0" r="635" b="1905"/>
                 <wp:docPr id="307" name="Text Box 2"/>
                 <wp:cNvGraphicFramePr>
                   <a:graphicFrameLocks xmlns:a="http://schemas.openxmlformats.org/drawingml/2006/main"/>
@@ -992,9 +1054,7 @@
                           <a:srgbClr val="FFFFFF"/>
                         </a:solidFill>
                         <a:ln w="9525">
-                          <a:solidFill>
-                            <a:srgbClr val="000000"/>
-                          </a:solidFill>
+                          <a:noFill/>
                           <a:miter lim="800000"/>
                           <a:headEnd/>
                           <a:tailEnd/>
@@ -1927,7 +1987,7 @@
                 <v:stroke joinstyle="miter"/>
                 <v:path gradientshapeok="t" o:connecttype="rect"/>
               </v:shapetype>
-              <v:shape id="Text Box 2" o:spid="_x0000_s1026" type="#_x0000_t202" style="width:437.95pt;height:82.35pt;visibility:visible;mso-wrap-style:square;mso-left-percent:-10001;mso-top-percent:-10001;mso-position-horizontal:absolute;mso-position-horizontal-relative:char;mso-position-vertical:absolute;mso-position-vertical-relative:line;mso-left-percent:-10001;mso-top-percent:-10001;v-text-anchor:top" o:gfxdata="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">
+              <v:shape id="Text Box 2" o:spid="_x0000_s1026" type="#_x0000_t202" style="width:437.95pt;height:82.35pt;visibility:visible;mso-wrap-style:square;mso-left-percent:-10001;mso-top-percent:-10001;mso-position-horizontal:absolute;mso-position-horizontal-relative:char;mso-position-vertical:absolute;mso-position-vertical-relative:line;mso-left-percent:-10001;mso-top-percent:-10001;v-text-anchor:top" o:gfxdata="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" stroked="f">
                 <v:textbox>
                   <w:txbxContent>
                     <w:p>
@@ -2850,103 +2910,376 @@
     <w:p>
       <w:pPr>
         <w:pStyle w:val="MainText"/>
-      </w:pPr>
+        <w:contextualSpacing/>
+      </w:pPr>
+      <w:r>
+        <w:t xml:space="preserve">The third category </w:t>
+      </w:r>
+      <w:r>
+        <w:t xml:space="preserve">that requires manually generating serialization functions includes the MPI library itself and the HPC RPC framework Mercury </w:t>
+      </w:r>
+      <w:r>
+        <w:t>(</w:t>
+      </w:r>
+      <w:proofErr w:type="spellStart"/>
+      <w:r>
+        <w:fldChar w:fldCharType="begin"/>
+      </w:r>
+      <w:r>
+        <w:instrText xml:space="preserve"> REF BIB_conf_2fcluster_2fsoumagnekzckar13 \h \* MERGEFORMAT </w:instrText>
+      </w:r>
+      <w:r>
+        <w:fldChar w:fldCharType="separate"/>
+      </w:r>
+      <w:r>
+        <w:t>Soumagne</w:t>
+      </w:r>
+      <w:proofErr w:type="spellEnd"/>
+      <w:r>
+        <w:t xml:space="preserve"> et al. 2013</w:t>
+      </w:r>
+      <w:r>
+        <w:fldChar w:fldCharType="end"/>
+      </w:r>
+      <w:r>
+        <w:t>)</w:t>
+      </w:r>
+      <w:r>
+        <w:t xml:space="preserve">. With MPI, one can build custom datatypes to represent aggregates of other types and then pass these to the network for transmission, with Mercury one can do the same, but in addition each element may be designated </w:t>
+      </w:r>
+      <w:r>
+        <w:t xml:space="preserve">either </w:t>
+      </w:r>
+      <w:r>
+        <w:t xml:space="preserve">as a bulk data type or a </w:t>
+      </w:r>
+      <w:r>
+        <w:t>normal argument. The user must register the function signature and provide a registered memory handle to each bulk data item so that the serialization of arguments can be done using an eager protocol to trans</w:t>
+      </w:r>
+      <w:r>
+        <w:t xml:space="preserve">fer bulk data handles, followed </w:t>
+      </w:r>
+      <w:r>
+        <w:t xml:space="preserve">by a rendezvous phase where each of the bulk arguments is retrieved using an RMA fetch from the </w:t>
+      </w:r>
+      <w:r>
+        <w:lastRenderedPageBreak/>
+        <w:t xml:space="preserve">remote node. In this respect, Mercury performs essentially the same operation as the zero copy </w:t>
+      </w:r>
+      <w:proofErr w:type="gramStart"/>
+      <w:r>
+        <w:t>infrastructure</w:t>
+      </w:r>
+      <w:proofErr w:type="gramEnd"/>
+      <w:r>
+        <w:t xml:space="preserve"> in HPX, however, HPX being based </w:t>
+      </w:r>
+      <w:r>
+        <w:t xml:space="preserve">on </w:t>
+      </w:r>
+      <w:r>
+        <w:t>a C++ solution (rather than C) automates a large part of the function and argument registration to greatly simplify the process and place the burden of work on the compiler instead of the user.</w:t>
+      </w:r>
+      <w:r>
+        <w:t xml:space="preserve"> </w:t>
+      </w:r>
+    </w:p>
+    <w:p>
+      <w:pPr>
+        <w:ind w:firstLine="284"/>
+        <w:jc w:val="both"/>
+        <w:rPr>
+          <w:sz w:val="20"/>
+        </w:rPr>
+      </w:pPr>
+      <w:r>
+        <w:rPr>
+          <w:sz w:val="20"/>
+        </w:rPr>
+        <w:t xml:space="preserve">When transferring data via RMA, a memory registration process known as pinning is required on both source and destination buffers. The reason for this is to ensure that when the RMA hardware driver initiates a copy from user memory onto the wire, the memory must not </w:t>
+      </w:r>
+      <w:r>
+        <w:rPr>
+          <w:sz w:val="20"/>
+        </w:rPr>
+        <w:t>have been</w:t>
+      </w:r>
+      <w:r>
+        <w:rPr>
+          <w:sz w:val="20"/>
+        </w:rPr>
+        <w:t xml:space="preserve"> paged out by the operating system. Registration can be an expensive operation (requiring a kernel level call) and so it is commonplace for networking libraries such as MPI, </w:t>
+      </w:r>
+      <w:proofErr w:type="spellStart"/>
+      <w:r>
+        <w:rPr>
+          <w:sz w:val="20"/>
+        </w:rPr>
+        <w:t>GASNet</w:t>
+      </w:r>
+      <w:proofErr w:type="spellEnd"/>
+      <w:r>
+        <w:rPr>
+          <w:sz w:val="20"/>
+        </w:rPr>
+        <w:t xml:space="preserve"> </w:t>
+      </w:r>
+      <w:r>
+        <w:rPr>
+          <w:sz w:val="20"/>
+        </w:rPr>
+        <w:t>(</w:t>
+      </w:r>
+      <w:proofErr w:type="spellStart"/>
+      <w:r>
+        <w:rPr>
+          <w:sz w:val="20"/>
+        </w:rPr>
+        <w:fldChar w:fldCharType="begin"/>
+      </w:r>
+      <w:r>
+        <w:rPr>
+          <w:sz w:val="20"/>
+        </w:rPr>
+        <w:instrText xml:space="preserve"> REF BIB_bonachea_3a2002_3agsv_3a894168 \h \* MERGEFORMAT </w:instrText>
+      </w:r>
+      <w:r>
+        <w:rPr>
+          <w:sz w:val="20"/>
+        </w:rPr>
+      </w:r>
+      <w:r>
+        <w:rPr>
+          <w:sz w:val="20"/>
+        </w:rPr>
+        <w:fldChar w:fldCharType="separate"/>
+      </w:r>
+      <w:r>
+        <w:rPr>
+          <w:sz w:val="20"/>
+        </w:rPr>
+        <w:t>Bonachea</w:t>
+      </w:r>
+      <w:proofErr w:type="spellEnd"/>
+      <w:r>
+        <w:rPr>
+          <w:sz w:val="20"/>
+        </w:rPr>
+        <w:t xml:space="preserve"> 2002</w:t>
+      </w:r>
+      <w:r>
+        <w:rPr>
+          <w:sz w:val="20"/>
+        </w:rPr>
+        <w:fldChar w:fldCharType="end"/>
+      </w:r>
+      <w:r>
+        <w:rPr>
+          <w:sz w:val="20"/>
+        </w:rPr>
+        <w:t>)</w:t>
+      </w:r>
+      <w:r>
+        <w:rPr>
+          <w:sz w:val="20"/>
+        </w:rPr>
+        <w:t xml:space="preserve">, </w:t>
+      </w:r>
+      <w:proofErr w:type="spellStart"/>
+      <w:r>
+        <w:rPr>
+          <w:sz w:val="20"/>
+        </w:rPr>
+        <w:t>Libfabric</w:t>
+      </w:r>
+      <w:proofErr w:type="spellEnd"/>
+      <w:r>
+        <w:rPr>
+          <w:sz w:val="20"/>
+        </w:rPr>
+        <w:t xml:space="preserve"> </w:t>
+      </w:r>
+      <w:r>
+        <w:rPr>
+          <w:sz w:val="20"/>
+        </w:rPr>
+        <w:t>(</w:t>
+      </w:r>
+      <w:r>
+        <w:rPr>
+          <w:sz w:val="20"/>
+        </w:rPr>
+        <w:fldChar w:fldCharType="begin"/>
+      </w:r>
+      <w:r>
+        <w:rPr>
+          <w:sz w:val="20"/>
+        </w:rPr>
+        <w:instrText xml:space="preserve"> REF BIB_choi_3a2015_3aiol_3a2865660_2e2866361 \h \* MERGEFORMAT </w:instrText>
+      </w:r>
+      <w:r>
+        <w:rPr>
+          <w:sz w:val="20"/>
+        </w:rPr>
+      </w:r>
+      <w:r>
+        <w:rPr>
+          <w:sz w:val="20"/>
+        </w:rPr>
+        <w:fldChar w:fldCharType="separate"/>
+      </w:r>
+      <w:r>
+        <w:rPr>
+          <w:sz w:val="20"/>
+        </w:rPr>
+        <w:t>Choi et al. 2015</w:t>
+      </w:r>
+      <w:r>
+        <w:rPr>
+          <w:sz w:val="20"/>
+        </w:rPr>
+        <w:fldChar w:fldCharType="end"/>
+      </w:r>
+      <w:r>
+        <w:rPr>
+          <w:sz w:val="20"/>
+        </w:rPr>
+        <w:t>)</w:t>
+      </w:r>
+      <w:r>
+        <w:rPr>
+          <w:sz w:val="20"/>
+        </w:rPr>
+        <w:t xml:space="preserve"> to provide a pool of registered memory or a registration cache so that repeated requests for registration of memory blocks that are </w:t>
+      </w:r>
+      <w:r>
+        <w:rPr>
+          <w:sz w:val="20"/>
+        </w:rPr>
+        <w:t>in pag</w:t>
+      </w:r>
+      <w:r>
+        <w:rPr>
+          <w:sz w:val="20"/>
+        </w:rPr>
+        <w:t>es of already registered memory</w:t>
+      </w:r>
+      <w:r>
+        <w:rPr>
+          <w:sz w:val="20"/>
+        </w:rPr>
+        <w:t xml:space="preserve"> do not incur large costs</w:t>
+      </w:r>
+      <w:r>
+        <w:rPr>
+          <w:sz w:val="20"/>
+        </w:rPr>
+        <w:t xml:space="preserve">. </w:t>
+      </w:r>
+      <w:r>
+        <w:rPr>
+          <w:sz w:val="20"/>
+        </w:rPr>
+        <w:t>M</w:t>
+      </w:r>
+      <w:r>
+        <w:rPr>
+          <w:sz w:val="20"/>
+        </w:rPr>
+        <w:t xml:space="preserve">emory registration caching can be a cause of problems </w:t>
+      </w:r>
+      <w:r>
+        <w:rPr>
+          <w:sz w:val="20"/>
+        </w:rPr>
+        <w:t xml:space="preserve">as it depends on </w:t>
+      </w:r>
+      <w:r>
+        <w:rPr>
+          <w:sz w:val="20"/>
+        </w:rPr>
+        <w:t xml:space="preserve">parameters that are system dependent, generally hidden from the user and can cause system instability or poor performance when incorrectly set. In the HPX messaging layer we expose an </w:t>
+      </w:r>
+      <w:r>
+        <w:rPr>
+          <w:rFonts w:ascii="Courier New" w:hAnsi="Courier New" w:cs="Courier New"/>
+          <w:sz w:val="20"/>
+        </w:rPr>
+        <w:t>allocator</w:t>
+      </w:r>
+      <w:r>
+        <w:rPr>
+          <w:sz w:val="20"/>
+        </w:rPr>
+        <w:t xml:space="preserve"> that provides registered memory and a custom </w:t>
+      </w:r>
+      <w:r>
+        <w:rPr>
+          <w:rFonts w:ascii="Courier New" w:hAnsi="Courier New" w:cs="Courier New"/>
+          <w:sz w:val="20"/>
+        </w:rPr>
+        <w:t>vector</w:t>
+      </w:r>
+      <w:r>
+        <w:rPr>
+          <w:sz w:val="20"/>
+        </w:rPr>
+        <w:t xml:space="preserve"> that uses it and may in turn be used for variables that are frequently transmitted between nodes – this places the memory registration in the user’</w:t>
+      </w:r>
+      <w:r>
+        <w:rPr>
+          <w:sz w:val="20"/>
+        </w:rPr>
+        <w:t>s hands and not leaving it to the system to make decisions - we will discuss the serialization process in the following sections.</w:t>
+      </w:r>
+      <w:r>
+        <w:rPr>
+          <w:sz w:val="20"/>
+        </w:rPr>
+        <w:t xml:space="preserve"> </w:t>
+      </w:r>
+      <w:r>
+        <w:rPr>
+          <w:sz w:val="20"/>
+        </w:rPr>
+        <w:t xml:space="preserve">PGAS programming models partition distributed memory such the address space spans all nodes and R/W operations to/from nodes are mapped from those addresses to the relevant node, this allows blocks of memory to be ‘assigned’ to communication on a per node basis – HPX </w:t>
+      </w:r>
+      <w:r>
+        <w:rPr>
+          <w:sz w:val="20"/>
+        </w:rPr>
+        <w:t>uses an Id type for objects and localities to map addresses in the same way, but there is no block reservation made on any given node, for space to represent objects or date on another node.</w:t>
+      </w:r>
+    </w:p>
+    <w:p>
+      <w:pPr>
+        <w:pStyle w:val="FirstOrderHeadings"/>
+      </w:pPr>
+      <w:r>
+        <w:t>serialization</w:t>
+      </w:r>
     </w:p>
     <w:p>
       <w:pPr>
         <w:pStyle w:val="MainText"/>
-        <w:contextualSpacing/>
-      </w:pPr>
-      <w:r>
-        <w:t>Built in types usually have serialization functions provided either as part of the language distribution or the serialization library provides them.</w:t>
-      </w:r>
+      </w:pPr>
     </w:p>
     <w:p>
       <w:pPr>
         <w:pStyle w:val="MainText"/>
-        <w:contextualSpacing/>
-      </w:pPr>
-      <w:r>
-        <w:t xml:space="preserve">The third category </w:t>
-      </w:r>
-      <w:r>
-        <w:t xml:space="preserve">that requires manually generating serialization functions includes the MPI library itself and the HPC RPC framework Mercury </w:t>
-      </w:r>
-      <w:r>
-        <w:t>(</w:t>
-      </w:r>
-      <w:proofErr w:type="spellStart"/>
-      <w:r>
-        <w:fldChar w:fldCharType="begin"/>
-      </w:r>
-      <w:r>
-        <w:instrText xml:space="preserve"> REF BIB_conf_2fcluster_2fsoumagnekzckar13 \h \* MERGEFORMAT </w:instrText>
-      </w:r>
-      <w:r>
-        <w:fldChar w:fldCharType="separate"/>
-      </w:r>
-      <w:r>
-        <w:t>Soumagne</w:t>
-      </w:r>
-      <w:proofErr w:type="spellEnd"/>
-      <w:r>
-        <w:t xml:space="preserve"> et al. 2013</w:t>
-      </w:r>
-      <w:r>
-        <w:fldChar w:fldCharType="end"/>
-      </w:r>
-      <w:r>
-        <w:t>)</w:t>
-      </w:r>
-      <w:r>
-        <w:t xml:space="preserve">. With MPI, one can build custom datatypes to represent aggregates of other types and then pass these to the network for transmission, with Mercury one can do the same, but in addition each element may be designated </w:t>
-      </w:r>
-      <w:r>
-        <w:t xml:space="preserve">either </w:t>
-      </w:r>
-      <w:r>
-        <w:t xml:space="preserve">as a bulk data type or a </w:t>
-      </w:r>
-      <w:r>
-        <w:t xml:space="preserve">normal argument. The user must register the function signature and provide a registered memory handle to each bulk data item so that the serialization of arguments can be done using an eager protocol to transfer bulk data handles, </w:t>
-      </w:r>
-      <w:r>
-        <w:lastRenderedPageBreak/>
-        <w:t>followed by a rendezvous phase where each of the bulk arguments is retrieved using an RMA fetch from the remote node. In this respect, Mercury performs essentially the same operation as the zero copy infrastructure in HPX, however, HPX being based a C++ solution (rather than C) automates a large part of the function and argument registration to greatly simplify the process and place the burden of work on the compiler instead of the user.</w:t>
+      </w:pPr>
+    </w:p>
+    <w:p>
+      <w:pPr>
+        <w:pStyle w:val="SecondOrderHeadings"/>
+      </w:pPr>
+      <w:r>
+        <w:t>2.1 Serialization of arguments</w:t>
       </w:r>
     </w:p>
     <w:p>
       <w:pPr>
         <w:pStyle w:val="MainText"/>
-        <w:contextualSpacing/>
-      </w:pPr>
-      <w:bookmarkStart w:id="0" w:name="_GoBack"/>
-      <w:bookmarkEnd w:id="0"/>
-    </w:p>
-    <w:p>
-      <w:pPr>
-        <w:pStyle w:val="FirstOrderHeadings"/>
-      </w:pPr>
-      <w:r>
-        <w:t>serialization</w:t>
-      </w:r>
-    </w:p>
-    <w:p>
-      <w:pPr>
-        <w:pStyle w:val="MainText"/>
-      </w:pPr>
-    </w:p>
-    <w:p>
-      <w:pPr>
-        <w:pStyle w:val="SecondOrderHeadings"/>
-      </w:pPr>
-      <w:r>
-        <w:t>2.1 Serialization of arguments</w:t>
-      </w:r>
-    </w:p>
-    <w:p>
-      <w:pPr>
-        <w:pStyle w:val="MainText"/>
       </w:pPr>
       <w:r>
         <w:t>To solve the problem of serialization and zero-copy of arguments, HPX us</w:t>
@@ -2966,39 +3299,19 @@
     </w:p>
     <w:p>
       <w:pPr>
-        <w:pStyle w:val="MainText"/>
-      </w:pPr>
-      <w:proofErr w:type="spellStart"/>
-      <w:r>
-        <w:t>Sdfdsfds</w:t>
-      </w:r>
-      <w:proofErr w:type="spellEnd"/>
-    </w:p>
-    <w:p>
-      <w:pPr>
-        <w:pStyle w:val="MainText"/>
-      </w:pPr>
-    </w:p>
-    <w:p>
-      <w:pPr>
         <w:pStyle w:val="Caption"/>
       </w:pPr>
       <w:r>
+        <w:rPr>
+          <w:lang w:val="en-GB"/>
+        </w:rPr>
         <mc:AlternateContent>
           <mc:Choice Requires="wpg">
             <w:drawing>
-              <wp:anchor distT="0" distB="0" distL="114300" distR="114300" simplePos="0" relativeHeight="251667456" behindDoc="0" locked="0" layoutInCell="1" allowOverlap="1" wp14:anchorId="6C9CCF44" wp14:editId="56C8458F">
-                <wp:simplePos x="0" y="0"/>
-                <wp:positionH relativeFrom="margin">
-                  <wp:align>center</wp:align>
-                </wp:positionH>
-                <wp:positionV relativeFrom="line">
-                  <wp:posOffset>57150</wp:posOffset>
-                </wp:positionV>
-                <wp:extent cx="4464000" cy="396000"/>
-                <wp:effectExtent l="57150" t="38100" r="32385" b="99695"/>
-                <wp:wrapTopAndBottom/>
-                <wp:docPr id="33" name="Group 23"/>
+              <wp:inline distT="0" distB="0" distL="0" distR="0" wp14:anchorId="69CA560D" wp14:editId="125416B4">
+                <wp:extent cx="4464000" cy="432000"/>
+                <wp:effectExtent l="57150" t="38100" r="51435" b="101600"/>
+                <wp:docPr id="12" name="Group 4"/>
                 <wp:cNvGraphicFramePr/>
                 <a:graphic xmlns:a="http://schemas.openxmlformats.org/drawingml/2006/main">
                   <a:graphicData uri="http://schemas.microsoft.com/office/word/2010/wordprocessingGroup">
@@ -3007,18 +3320,18 @@
                       <wpg:grpSpPr>
                         <a:xfrm>
                           <a:off x="0" y="0"/>
-                          <a:ext cx="4464000" cy="396000"/>
+                          <a:ext cx="4464000" cy="432000"/>
                           <a:chOff x="0" y="0"/>
-                          <a:chExt cx="4463294" cy="648072"/>
+                          <a:chExt cx="4463294" cy="432048"/>
                         </a:xfrm>
                       </wpg:grpSpPr>
                       <wps:wsp>
-                        <wps:cNvPr id="34" name="Rectangle 34"/>
+                        <wps:cNvPr id="13" name="Rectangle 13"/>
                         <wps:cNvSpPr/>
                         <wps:spPr>
                           <a:xfrm>
                             <a:off x="0" y="0"/>
-                            <a:ext cx="963916" cy="648072"/>
+                            <a:ext cx="963916" cy="432048"/>
                           </a:xfrm>
                           <a:prstGeom prst="rect">
                             <a:avLst/>
@@ -3080,20 +3393,15 @@
                             </w:p>
                           </w:txbxContent>
                         </wps:txbx>
-                        <wps:bodyPr rot="0" spcFirstLastPara="0" vert="horz" wrap="square" lIns="91440" tIns="45720" rIns="91440" bIns="45720" numCol="1" spcCol="0" rtlCol="0" fromWordArt="0" anchor="ctr" anchorCtr="0" forceAA="0" compatLnSpc="1">
-                          <a:prstTxWarp prst="textNoShape">
-                            <a:avLst/>
-                          </a:prstTxWarp>
-                          <a:noAutofit/>
-                        </wps:bodyPr>
+                        <wps:bodyPr rtlCol="0" anchor="ctr"/>
                       </wps:wsp>
                       <wps:wsp>
-                        <wps:cNvPr id="35" name="Rectangle 35"/>
+                        <wps:cNvPr id="14" name="Rectangle 14"/>
                         <wps:cNvSpPr/>
                         <wps:spPr>
                           <a:xfrm>
                             <a:off x="1539980" y="0"/>
-                            <a:ext cx="559922" cy="648072"/>
+                            <a:ext cx="559922" cy="432048"/>
                           </a:xfrm>
                           <a:prstGeom prst="rect">
                             <a:avLst/>
@@ -3101,13 +3409,13 @@
                         </wps:spPr>
                         <wps:style>
                           <a:lnRef idx="1">
-                            <a:schemeClr val="accent4"/>
+                            <a:schemeClr val="accent5"/>
                           </a:lnRef>
                           <a:fillRef idx="2">
-                            <a:schemeClr val="accent4"/>
+                            <a:schemeClr val="accent5"/>
                           </a:fillRef>
                           <a:effectRef idx="1">
-                            <a:schemeClr val="accent4"/>
+                            <a:schemeClr val="accent5"/>
                           </a:effectRef>
                           <a:fontRef idx="minor">
                             <a:schemeClr val="dk1"/>
@@ -3155,20 +3463,15 @@
                             </w:p>
                           </w:txbxContent>
                         </wps:txbx>
-                        <wps:bodyPr rot="0" spcFirstLastPara="0" vert="horz" wrap="square" lIns="91440" tIns="45720" rIns="91440" bIns="45720" numCol="1" spcCol="0" rtlCol="0" fromWordArt="0" anchor="ctr" anchorCtr="0" forceAA="0" compatLnSpc="1">
-                          <a:prstTxWarp prst="textNoShape">
-                            <a:avLst/>
-                          </a:prstTxWarp>
-                          <a:noAutofit/>
-                        </wps:bodyPr>
+                        <wps:bodyPr rtlCol="0" anchor="ctr"/>
                       </wps:wsp>
                       <wps:wsp>
-                        <wps:cNvPr id="36" name="Rectangle 36"/>
+                        <wps:cNvPr id="15" name="Rectangle 15"/>
                         <wps:cNvSpPr/>
                         <wps:spPr>
                           <a:xfrm>
                             <a:off x="963916" y="0"/>
-                            <a:ext cx="576064" cy="648072"/>
+                            <a:ext cx="576064" cy="432048"/>
                           </a:xfrm>
                           <a:prstGeom prst="rect">
                             <a:avLst/>
@@ -3230,20 +3533,15 @@
                             </w:p>
                           </w:txbxContent>
                         </wps:txbx>
-                        <wps:bodyPr rot="0" spcFirstLastPara="0" vert="horz" wrap="square" lIns="91440" tIns="45720" rIns="91440" bIns="45720" numCol="1" spcCol="0" rtlCol="0" fromWordArt="0" anchor="ctr" anchorCtr="0" forceAA="0" compatLnSpc="1">
-                          <a:prstTxWarp prst="textNoShape">
-                            <a:avLst/>
-                          </a:prstTxWarp>
-                          <a:noAutofit/>
-                        </wps:bodyPr>
+                        <wps:bodyPr rtlCol="0" anchor="ctr"/>
                       </wps:wsp>
                       <wps:wsp>
-                        <wps:cNvPr id="37" name="Rectangle 37"/>
+                        <wps:cNvPr id="16" name="Rectangle 16"/>
                         <wps:cNvSpPr/>
                         <wps:spPr>
                           <a:xfrm>
                             <a:off x="2099902" y="0"/>
-                            <a:ext cx="1411747" cy="648072"/>
+                            <a:ext cx="1411747" cy="432048"/>
                           </a:xfrm>
                           <a:prstGeom prst="rect">
                             <a:avLst/>
@@ -3305,20 +3603,15 @@
                             </w:p>
                           </w:txbxContent>
                         </wps:txbx>
-                        <wps:bodyPr rot="0" spcFirstLastPara="0" vert="horz" wrap="square" lIns="91440" tIns="45720" rIns="91440" bIns="45720" numCol="1" spcCol="0" rtlCol="0" fromWordArt="0" anchor="ctr" anchorCtr="0" forceAA="0" compatLnSpc="1">
-                          <a:prstTxWarp prst="textNoShape">
-                            <a:avLst/>
-                          </a:prstTxWarp>
-                          <a:noAutofit/>
-                        </wps:bodyPr>
+                        <wps:bodyPr rtlCol="0" anchor="ctr"/>
                       </wps:wsp>
                       <wps:wsp>
-                        <wps:cNvPr id="38" name="Rectangle 38"/>
+                        <wps:cNvPr id="17" name="Rectangle 17"/>
                         <wps:cNvSpPr/>
                         <wps:spPr>
                           <a:xfrm>
                             <a:off x="3511649" y="0"/>
-                            <a:ext cx="603040" cy="648072"/>
+                            <a:ext cx="603040" cy="432048"/>
                           </a:xfrm>
                           <a:prstGeom prst="rect">
                             <a:avLst/>
@@ -3380,21 +3673,16 @@
                             </w:p>
                           </w:txbxContent>
                         </wps:txbx>
-                        <wps:bodyPr rot="0" spcFirstLastPara="0" vert="horz" wrap="square" lIns="91440" tIns="45720" rIns="91440" bIns="45720" numCol="1" spcCol="0" rtlCol="0" fromWordArt="0" anchor="ctr" anchorCtr="0" forceAA="0" compatLnSpc="1">
-                          <a:prstTxWarp prst="textNoShape">
-                            <a:avLst/>
-                          </a:prstTxWarp>
-                          <a:noAutofit/>
-                        </wps:bodyPr>
+                        <wps:bodyPr rtlCol="0" anchor="ctr"/>
                       </wps:wsp>
                       <wps:wsp>
-                        <wps:cNvPr id="39" name="Straight Arrow Connector 39"/>
+                        <wps:cNvPr id="18" name="Straight Arrow Connector 18"/>
                         <wps:cNvCnPr>
-                          <a:stCxn id="38" idx="3"/>
+                          <a:stCxn id="17" idx="3"/>
                         </wps:cNvCnPr>
                         <wps:spPr>
                           <a:xfrm>
-                            <a:off x="4114689" y="324036"/>
+                            <a:off x="4114689" y="216024"/>
                             <a:ext cx="348605" cy="0"/>
                           </a:xfrm>
                           <a:prstGeom prst="straightConnector1">
@@ -3421,22 +3709,171 @@
                         </wps:style>
                         <wps:bodyPr/>
                       </wps:wsp>
+                      <wps:wsp>
+                        <wps:cNvPr id="19" name="Straight Connector 19"/>
+                        <wps:cNvCnPr/>
+                        <wps:spPr>
+                          <a:xfrm>
+                            <a:off x="199281" y="0"/>
+                            <a:ext cx="0" cy="432048"/>
+                          </a:xfrm>
+                          <a:prstGeom prst="line">
+                            <a:avLst/>
+                          </a:prstGeom>
+                          <a:ln>
+                            <a:prstDash val="sysDot"/>
+                          </a:ln>
+                        </wps:spPr>
+                        <wps:style>
+                          <a:lnRef idx="1">
+                            <a:schemeClr val="accent1"/>
+                          </a:lnRef>
+                          <a:fillRef idx="0">
+                            <a:schemeClr val="accent1"/>
+                          </a:fillRef>
+                          <a:effectRef idx="0">
+                            <a:schemeClr val="accent1"/>
+                          </a:effectRef>
+                          <a:fontRef idx="minor">
+                            <a:schemeClr val="tx1"/>
+                          </a:fontRef>
+                        </wps:style>
+                        <wps:bodyPr/>
+                      </wps:wsp>
+                      <wps:wsp>
+                        <wps:cNvPr id="20" name="Straight Connector 20"/>
+                        <wps:cNvCnPr/>
+                        <wps:spPr>
+                          <a:xfrm>
+                            <a:off x="703337" y="0"/>
+                            <a:ext cx="0" cy="432048"/>
+                          </a:xfrm>
+                          <a:prstGeom prst="line">
+                            <a:avLst/>
+                          </a:prstGeom>
+                          <a:ln>
+                            <a:prstDash val="sysDot"/>
+                          </a:ln>
+                        </wps:spPr>
+                        <wps:style>
+                          <a:lnRef idx="1">
+                            <a:schemeClr val="accent1"/>
+                          </a:lnRef>
+                          <a:fillRef idx="0">
+                            <a:schemeClr val="accent1"/>
+                          </a:fillRef>
+                          <a:effectRef idx="0">
+                            <a:schemeClr val="accent1"/>
+                          </a:effectRef>
+                          <a:fontRef idx="minor">
+                            <a:schemeClr val="tx1"/>
+                          </a:fontRef>
+                        </wps:style>
+                        <wps:bodyPr/>
+                      </wps:wsp>
+                      <wps:wsp>
+                        <wps:cNvPr id="21" name="Straight Connector 21"/>
+                        <wps:cNvCnPr/>
+                        <wps:spPr>
+                          <a:xfrm>
+                            <a:off x="2215505" y="0"/>
+                            <a:ext cx="0" cy="432048"/>
+                          </a:xfrm>
+                          <a:prstGeom prst="line">
+                            <a:avLst/>
+                          </a:prstGeom>
+                          <a:ln>
+                            <a:prstDash val="sysDot"/>
+                          </a:ln>
+                        </wps:spPr>
+                        <wps:style>
+                          <a:lnRef idx="1">
+                            <a:schemeClr val="accent1"/>
+                          </a:lnRef>
+                          <a:fillRef idx="0">
+                            <a:schemeClr val="accent1"/>
+                          </a:fillRef>
+                          <a:effectRef idx="0">
+                            <a:schemeClr val="accent1"/>
+                          </a:effectRef>
+                          <a:fontRef idx="minor">
+                            <a:schemeClr val="tx1"/>
+                          </a:fontRef>
+                        </wps:style>
+                        <wps:bodyPr/>
+                      </wps:wsp>
+                      <wps:wsp>
+                        <wps:cNvPr id="22" name="Straight Connector 22"/>
+                        <wps:cNvCnPr/>
+                        <wps:spPr>
+                          <a:xfrm>
+                            <a:off x="2431529" y="0"/>
+                            <a:ext cx="0" cy="432048"/>
+                          </a:xfrm>
+                          <a:prstGeom prst="line">
+                            <a:avLst/>
+                          </a:prstGeom>
+                          <a:ln>
+                            <a:prstDash val="sysDot"/>
+                          </a:ln>
+                        </wps:spPr>
+                        <wps:style>
+                          <a:lnRef idx="1">
+                            <a:schemeClr val="accent1"/>
+                          </a:lnRef>
+                          <a:fillRef idx="0">
+                            <a:schemeClr val="accent1"/>
+                          </a:fillRef>
+                          <a:effectRef idx="0">
+                            <a:schemeClr val="accent1"/>
+                          </a:effectRef>
+                          <a:fontRef idx="minor">
+                            <a:schemeClr val="tx1"/>
+                          </a:fontRef>
+                        </wps:style>
+                        <wps:bodyPr/>
+                      </wps:wsp>
+                      <wps:wsp>
+                        <wps:cNvPr id="23" name="Straight Connector 23"/>
+                        <wps:cNvCnPr/>
+                        <wps:spPr>
+                          <a:xfrm>
+                            <a:off x="3223617" y="0"/>
+                            <a:ext cx="0" cy="432048"/>
+                          </a:xfrm>
+                          <a:prstGeom prst="line">
+                            <a:avLst/>
+                          </a:prstGeom>
+                          <a:ln>
+                            <a:prstDash val="sysDot"/>
+                          </a:ln>
+                        </wps:spPr>
+                        <wps:style>
+                          <a:lnRef idx="1">
+                            <a:schemeClr val="accent1"/>
+                          </a:lnRef>
+                          <a:fillRef idx="0">
+                            <a:schemeClr val="accent1"/>
+                          </a:fillRef>
+                          <a:effectRef idx="0">
+                            <a:schemeClr val="accent1"/>
+                          </a:effectRef>
+                          <a:fontRef idx="minor">
+                            <a:schemeClr val="tx1"/>
+                          </a:fontRef>
+                        </wps:style>
+                        <wps:bodyPr/>
+                      </wps:wsp>
                     </wpg:wgp>
                   </a:graphicData>
                 </a:graphic>
-                <wp14:sizeRelH relativeFrom="margin">
-                  <wp14:pctWidth>0</wp14:pctWidth>
-                </wp14:sizeRelH>
-                <wp14:sizeRelV relativeFrom="margin">
-                  <wp14:pctHeight>0</wp14:pctHeight>
-                </wp14:sizeRelV>
-              </wp:anchor>
+              </wp:inline>
             </w:drawing>
           </mc:Choice>
           <mc:Fallback>
             <w:pict>
-              <v:group id="Group 23" o:spid="_x0000_s1027" style="position:absolute;left:0;text-align:left;margin-left:0;margin-top:4.5pt;width:351.5pt;height:31.2pt;z-index:251667456;mso-position-horizontal:center;mso-position-horizontal-relative:margin;mso-position-vertical-relative:line;mso-width-relative:margin;mso-height-relative:margin" coordsize="44632,6480" o:gfxdata="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">
-                <v:rect id="Rectangle 34" o:spid="_x0000_s1028" style="position:absolute;width:9639;height:6480;visibility:visible;mso-wrap-style:square;v-text-anchor:middle" o:gfxdata="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" fillcolor="#dfa7a6 [1621]" strokecolor="#bc4542 [3045]">
+              <v:group id="Group 4" o:spid="_x0000_s1027" style="width:351.5pt;height:34pt;mso-position-horizontal-relative:char;mso-position-vertical-relative:line" coordsize="44632,4320" o:gfxdata="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">
+                <v:rect id="Rectangle 13" o:spid="_x0000_s1028" style="position:absolute;width:9639;height:4320;visibility:visible;mso-wrap-style:square;v-text-anchor:middle" o:gfxdata="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" fillcolor="#dfa7a6 [1621]" strokecolor="#bc4542 [3045]">
                   <v:fill color2="#f5e4e4 [501]" rotate="t" angle="180" colors="0 #ffa2a1;22938f #ffbebd;1 #ffe5e5" focus="100%" type="gradient"/>
                   <v:shadow on="t" color="black" opacity="24903f" origin=",.5" offset="0,.55556mm"/>
                   <v:textbox>
@@ -3482,8 +3919,8 @@
                     </w:txbxContent>
                   </v:textbox>
                 </v:rect>
-                <v:rect id="Rectangle 35" o:spid="_x0000_s1029" style="position:absolute;left:15399;width:5600;height:6480;visibility:visible;mso-wrap-style:square;v-text-anchor:middle" o:gfxdata="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" fillcolor="#bfb1d0 [1623]" strokecolor="#795d9b [3047]">
-                  <v:fill color2="#ece7f1 [503]" rotate="t" angle="180" colors="0 #c9b5e8;22938f #d9cbee;1 #f0eaf9" focus="100%" type="gradient"/>
+                <v:rect id="Rectangle 14" o:spid="_x0000_s1029" style="position:absolute;left:15399;width:5600;height:4320;visibility:visible;mso-wrap-style:square;v-text-anchor:middle" o:gfxdata="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" fillcolor="#a5d5e2 [1624]" strokecolor="#40a7c2 [3048]">
+                  <v:fill color2="#e4f2f6 [504]" rotate="t" angle="180" colors="0 #9eeaff;22938f #bbefff;1 #e4f9ff" focus="100%" type="gradient"/>
                   <v:shadow on="t" color="black" opacity="24903f" origin=",.5" offset="0,.55556mm"/>
                   <v:textbox>
                     <w:txbxContent>
@@ -3528,7 +3965,7 @@
                     </w:txbxContent>
                   </v:textbox>
                 </v:rect>
-                <v:rect id="Rectangle 36" o:spid="_x0000_s1030" style="position:absolute;left:9639;width:5760;height:6480;visibility:visible;mso-wrap-style:square;v-text-anchor:middle" o:gfxdata="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" fillcolor="#cdddac [1622]" strokecolor="#94b64e [3046]">
+                <v:rect id="Rectangle 15" o:spid="_x0000_s1030" style="position:absolute;left:9639;width:5760;height:4320;visibility:visible;mso-wrap-style:square;v-text-anchor:middle" o:gfxdata="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" fillcolor="#cdddac [1622]" strokecolor="#94b64e [3046]">
                   <v:fill color2="#f0f4e6 [502]" rotate="t" angle="180" colors="0 #dafda7;22938f #e4fdc2;1 #f5ffe6" focus="100%" type="gradient"/>
                   <v:shadow on="t" color="black" opacity="24903f" origin=",.5" offset="0,.55556mm"/>
                   <v:textbox>
@@ -3574,7 +4011,7 @@
                     </w:txbxContent>
                   </v:textbox>
                 </v:rect>
-                <v:rect id="Rectangle 37" o:spid="_x0000_s1031" style="position:absolute;left:20999;width:14117;height:6480;visibility:visible;mso-wrap-style:square;v-text-anchor:middle" o:gfxdata="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" fillcolor="#dfa7a6 [1621]" strokecolor="#bc4542 [3045]">
+                <v:rect id="Rectangle 16" o:spid="_x0000_s1031" style="position:absolute;left:20999;width:14117;height:4320;visibility:visible;mso-wrap-style:square;v-text-anchor:middle" o:gfxdata="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" fillcolor="#dfa7a6 [1621]" strokecolor="#bc4542 [3045]">
                   <v:fill color2="#f5e4e4 [501]" rotate="t" angle="180" colors="0 #ffa2a1;22938f #ffbebd;1 #ffe5e5" focus="100%" type="gradient"/>
                   <v:shadow on="t" color="black" opacity="24903f" origin=",.5" offset="0,.55556mm"/>
                   <v:textbox>
@@ -3620,7 +4057,7 @@
                     </w:txbxContent>
                   </v:textbox>
                 </v:rect>
-                <v:rect id="Rectangle 38" o:spid="_x0000_s1032" style="position:absolute;left:35116;width:6030;height:6480;visibility:visible;mso-wrap-style:square;v-text-anchor:middle" o:gfxdata="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" fillcolor="#cdddac [1622]" strokecolor="#94b64e [3046]">
+                <v:rect id="Rectangle 17" o:spid="_x0000_s1032" style="position:absolute;left:35116;width:6030;height:4320;visibility:visible;mso-wrap-style:square;v-text-anchor:middle" o:gfxdata="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" fillcolor="#cdddac [1622]" strokecolor="#94b64e [3046]">
                   <v:fill color2="#f0f4e6 [502]" rotate="t" angle="180" colors="0 #dafda7;22938f #e4fdc2;1 #f5ffe6" focus="100%" type="gradient"/>
                   <v:shadow on="t" color="black" opacity="24903f" origin=",.5" offset="0,.55556mm"/>
                   <v:textbox>
@@ -3670,17 +4107,40 @@
                   <v:path arrowok="t" fillok="f" o:connecttype="none"/>
                   <o:lock v:ext="edit" shapetype="t"/>
                 </v:shapetype>
-                <v:shape id="Straight Arrow Connector 39" o:spid="_x0000_s1033" type="#_x0000_t32" style="position:absolute;left:41146;top:3240;width:3486;height:0;visibility:visible;mso-wrap-style:square" o:connectortype="straight" o:gfxdata="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" strokecolor="#4f81bd [3204]" strokeweight="3pt">
+                <v:shape id="Straight Arrow Connector 18" o:spid="_x0000_s1033" type="#_x0000_t32" style="position:absolute;left:41146;top:2160;width:3486;height:0;visibility:visible;mso-wrap-style:square" o:connectortype="straight" o:gfxdata="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" strokecolor="#4f81bd [3204]" strokeweight="3pt">
                   <v:stroke dashstyle="3 1" endarrow="open"/>
                   <v:shadow on="t" color="black" opacity="22937f" origin=",.5" offset="0,.63889mm"/>
                 </v:shape>
-                <w10:wrap type="topAndBottom" anchorx="margin" anchory="line"/>
+                <v:line id="Straight Connector 19" o:spid="_x0000_s1034" style="position:absolute;visibility:visible;mso-wrap-style:square" from="1992,0" to="1992,4320" o:connectortype="straight" o:gfxdata="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" strokecolor="#4579b8 [3044]">
+                  <v:stroke dashstyle="1 1"/>
+                </v:line>
+                <v:line id="Straight Connector 20" o:spid="_x0000_s1035" style="position:absolute;visibility:visible;mso-wrap-style:square" from="7033,0" to="7033,4320" o:connectortype="straight" o:gfxdata="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" strokecolor="#4579b8 [3044]">
+                  <v:stroke dashstyle="1 1"/>
+                </v:line>
+                <v:line id="Straight Connector 21" o:spid="_x0000_s1036" style="position:absolute;visibility:visible;mso-wrap-style:square" from="22155,0" to="22155,4320" o:connectortype="straight" o:gfxdata="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" strokecolor="#4579b8 [3044]">
+                  <v:stroke dashstyle="1 1"/>
+                </v:line>
+                <v:line id="Straight Connector 22" o:spid="_x0000_s1037" style="position:absolute;visibility:visible;mso-wrap-style:square" from="24315,0" to="24315,4320" o:connectortype="straight" o:gfxdata="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" strokecolor="#4579b8 [3044]">
+                  <v:stroke dashstyle="1 1"/>
+                </v:line>
+                <v:line id="Straight Connector 23" o:spid="_x0000_s1038" style="position:absolute;visibility:visible;mso-wrap-style:square" from="32236,0" to="32236,4320" o:connectortype="straight" o:gfxdata="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" strokecolor="#4579b8 [3044]">
+                  <v:stroke dashstyle="1 1"/>
+                </v:line>
+                <w10:anchorlock/>
               </v:group>
             </w:pict>
           </mc:Fallback>
         </mc:AlternateContent>
       </w:r>
       <w:r>
+        <w:t xml:space="preserve"> </w:t>
+      </w:r>
+    </w:p>
+    <w:p>
+      <w:pPr>
+        <w:pStyle w:val="Caption"/>
+      </w:pPr>
+      <w:r>
         <w:t xml:space="preserve">Figure </w:t>
       </w:r>
       <w:r>
@@ -3708,7 +4168,13 @@
         <w:t xml:space="preserve">streamed </w:t>
       </w:r>
       <w:r>
-        <w:t xml:space="preserve">binary data, </w:t>
+        <w:t>binary data</w:t>
+      </w:r>
+      <w:r>
+        <w:t xml:space="preserve"> which may come from numerous small items (dotted lines)</w:t>
+      </w:r>
+      <w:r>
+        <w:t xml:space="preserve">, </w:t>
       </w:r>
       <w:proofErr w:type="gramStart"/>
       <w:r>
@@ -3720,6 +4186,9 @@
       </w:r>
       <w:r>
         <w:t xml:space="preserve"> of the out-of-band data.</w:t>
+      </w:r>
+      <w:r>
+        <w:t xml:space="preserve"> RMA chunks are pointer chunks with additional memory registration information.</w:t>
       </w:r>
     </w:p>
     <w:p>
@@ -4347,41 +4816,6 @@
     </w:p>
     <w:p>
       <w:pPr>
-        <w:pStyle w:val="MainText"/>
-        <w:ind w:firstLine="0"/>
-      </w:pPr>
-      <w:proofErr w:type="spellStart"/>
-      <w:r>
-        <w:t>Libfabric</w:t>
-      </w:r>
-      <w:proofErr w:type="spellEnd"/>
-      <w:r>
-        <w:t xml:space="preserve"> </w:t>
-      </w:r>
-      <w:r>
-        <w:t>(</w:t>
-      </w:r>
-      <w:r>
-        <w:fldChar w:fldCharType="begin"/>
-      </w:r>
-      <w:r>
-        <w:instrText xml:space="preserve"> REF BIB_choi_3a2015_3aiol_3a2865660_2e2866361 \h \* MERGEFORMAT </w:instrText>
-      </w:r>
-      <w:r>
-        <w:fldChar w:fldCharType="separate"/>
-      </w:r>
-      <w:r>
-        <w:t>Choi et al. 2015</w:t>
-      </w:r>
-      <w:r>
-        <w:fldChar w:fldCharType="end"/>
-      </w:r>
-      <w:r>
-        <w:t>)</w:t>
-      </w:r>
-    </w:p>
-    <w:p>
-      <w:pPr>
         <w:pStyle w:val="KeywordsText"/>
         <w:rPr>
           <w:sz w:val="20"/>
@@ -4404,9 +4838,8 @@
           <w:noProof/>
           <w:lang w:val="en-GB" w:eastAsia="en-GB"/>
         </w:rPr>
-        <w:lastRenderedPageBreak/>
         <w:drawing>
-          <wp:inline distT="0" distB="0" distL="0" distR="0" wp14:anchorId="5C21617B" wp14:editId="07A5800E">
+          <wp:inline distT="0" distB="0" distL="0" distR="0" wp14:anchorId="3EF7B309" wp14:editId="3F9C2A39">
             <wp:extent cx="2700000" cy="2160000"/>
             <wp:effectExtent l="0" t="0" r="24765" b="12065"/>
             <wp:docPr id="1" name="Chart 1"/>
@@ -4432,7 +4865,7 @@
           <w:lang w:val="en-GB" w:eastAsia="en-GB"/>
         </w:rPr>
         <w:drawing>
-          <wp:inline distT="0" distB="0" distL="0" distR="0" wp14:anchorId="732E60CA" wp14:editId="55441F11">
+          <wp:inline distT="0" distB="0" distL="0" distR="0" wp14:anchorId="650CB142" wp14:editId="32F9280A">
             <wp:extent cx="2700000" cy="2160000"/>
             <wp:effectExtent l="0" t="0" r="24765" b="12065"/>
             <wp:docPr id="8" name="Chart 8"/>
@@ -4477,15 +4910,17 @@
     </w:p>
     <w:p>
       <w:pPr>
-        <w:pStyle w:val="FirstOrderHeadings"/>
-      </w:pPr>
-      <w:r>
-        <w:t>Results</w:t>
-      </w:r>
-    </w:p>
-    <w:p>
-      <w:pPr>
-        <w:pStyle w:val="Caption"/>
+        <w:pStyle w:val="SecondOrderHeadings"/>
+      </w:pPr>
+      <w:r>
+        <w:t>2.1 Extension to RMA chunks</w:t>
+      </w:r>
+    </w:p>
+    <w:p>
+      <w:pPr>
+        <w:pStyle w:val="MainText"/>
+        <w:keepNext/>
+        <w:ind w:firstLine="0"/>
       </w:pPr>
       <w:r>
         <w:rPr>
@@ -4493,7 +4928,86 @@
           <w:lang w:val="en-GB" w:eastAsia="en-GB"/>
         </w:rPr>
         <w:drawing>
-          <wp:anchor distT="0" distB="0" distL="114300" distR="114300" simplePos="0" relativeHeight="251664384" behindDoc="0" locked="0" layoutInCell="1" allowOverlap="1" wp14:anchorId="3168A86B" wp14:editId="1711D12A">
+          <wp:inline distT="0" distB="0" distL="0" distR="0" wp14:anchorId="605729B1" wp14:editId="0AE74B10">
+            <wp:extent cx="2700000" cy="2102537"/>
+            <wp:effectExtent l="0" t="0" r="5715" b="0"/>
+            <wp:docPr id="48" name="Chart 48"/>
+            <wp:cNvGraphicFramePr/>
+            <a:graphic xmlns:a="http://schemas.openxmlformats.org/drawingml/2006/main">
+              <a:graphicData uri="http://schemas.openxmlformats.org/drawingml/2006/chart">
+                <c:chart xmlns:c="http://schemas.openxmlformats.org/drawingml/2006/chart" xmlns:r="http://schemas.openxmlformats.org/officeDocument/2006/relationships" r:id="rId11"/>
+              </a:graphicData>
+            </a:graphic>
+          </wp:inline>
+        </w:drawing>
+      </w:r>
+      <w:bookmarkStart w:id="0" w:name="_GoBack"/>
+      <w:bookmarkEnd w:id="0"/>
+    </w:p>
+    <w:p>
+      <w:pPr>
+        <w:pStyle w:val="Caption"/>
+        <w:jc w:val="both"/>
+      </w:pPr>
+      <w:r>
+        <w:t xml:space="preserve">Figure </w:t>
+      </w:r>
+      <w:r>
+        <w:fldChar w:fldCharType="begin"/>
+      </w:r>
+      <w:r>
+        <w:instrText xml:space="preserve"> SEQ Figure \* ARABIC </w:instrText>
+      </w:r>
+      <w:r>
+        <w:fldChar w:fldCharType="separate"/>
+      </w:r>
+      <w:r>
+        <w:rPr>
+          <w:noProof/>
+        </w:rPr>
+        <w:t>3</w:t>
+      </w:r>
+      <w:r>
+        <w:fldChar w:fldCharType="end"/>
+      </w:r>
+      <w:r>
+        <w:t xml:space="preserve">: Performance of </w:t>
+      </w:r>
+      <w:r>
+        <w:t xml:space="preserve">an HPX version of the </w:t>
+      </w:r>
+      <w:r>
+        <w:t xml:space="preserve">equivalent OSU BW test </w:t>
+      </w:r>
+      <w:r>
+        <w:rPr>
+          <w:noProof/>
+        </w:rPr>
+        <w:t>between two nodes using Libfabrics and MPI parcelports in HPX</w:t>
+      </w:r>
+    </w:p>
+    <w:p/>
+    <w:p/>
+    <w:p>
+      <w:pPr>
+        <w:pStyle w:val="FirstOrderHeadings"/>
+      </w:pPr>
+      <w:r>
+        <w:t>Results</w:t>
+      </w:r>
+    </w:p>
+    <w:p>
+      <w:pPr>
+        <w:pStyle w:val="Caption"/>
+      </w:pPr>
+      <w:r>
+        <w:rPr>
+          <w:noProof/>
+          <w:lang w:val="en-GB" w:eastAsia="en-GB"/>
+        </w:rPr>
+        <w:lastRenderedPageBreak/>
+        <w:drawing>
+          <wp:anchor distT="0" distB="0" distL="114300" distR="114300" simplePos="0" relativeHeight="251664384" behindDoc="0" locked="0" layoutInCell="1" allowOverlap="1" wp14:anchorId="1326E358" wp14:editId="55EC4FA7">
             <wp:simplePos x="0" y="0"/>
             <wp:positionH relativeFrom="margin">
               <wp:align>center</wp:align>
@@ -4516,7 +5030,7 @@
                     <pic:cNvPicPr/>
                   </pic:nvPicPr>
                   <pic:blipFill>
-                    <a:blip r:embed="rId11">
+                    <a:blip r:embed="rId12">
                       <a:extLst>
                         <a:ext uri="{28A0092B-C50C-407E-A947-70E740481C1C}">
                           <a14:useLocalDpi xmlns:a14="http://schemas.microsoft.com/office/drawing/2010/main" val="0"/>
@@ -4554,7 +5068,7 @@
           <w:lang w:val="en-GB" w:eastAsia="en-GB"/>
         </w:rPr>
         <w:drawing>
-          <wp:anchor distT="0" distB="0" distL="114300" distR="114300" simplePos="0" relativeHeight="251662336" behindDoc="0" locked="0" layoutInCell="1" allowOverlap="1" wp14:anchorId="2191E5E4" wp14:editId="752D270E">
+          <wp:anchor distT="0" distB="0" distL="114300" distR="114300" simplePos="0" relativeHeight="251662336" behindDoc="0" locked="0" layoutInCell="1" allowOverlap="1" wp14:anchorId="65B8ABB5" wp14:editId="78A02A1F">
             <wp:simplePos x="0" y="0"/>
             <wp:positionH relativeFrom="margin">
               <wp:align>center</wp:align>
@@ -4577,7 +5091,7 @@
                     <pic:cNvPicPr/>
                   </pic:nvPicPr>
                   <pic:blipFill>
-                    <a:blip r:embed="rId12">
+                    <a:blip r:embed="rId13">
                       <a:extLst>
                         <a:ext uri="{28A0092B-C50C-407E-A947-70E740481C1C}">
                           <a14:useLocalDpi xmlns:a14="http://schemas.microsoft.com/office/drawing/2010/main" val="0"/>
@@ -4625,7 +5139,7 @@
         <w:rPr>
           <w:noProof/>
         </w:rPr>
-        <w:t>3</w:t>
+        <w:t>4</w:t>
       </w:r>
       <w:r>
         <w:fldChar w:fldCharType="end"/>
@@ -4666,7 +5180,6 @@
         <w:pStyle w:val="Caption"/>
         <w:rPr>
           <w:noProof/>
-          <w:szCs w:val="24"/>
         </w:rPr>
       </w:pPr>
       <w:r>
@@ -4674,9 +5187,8 @@
           <w:noProof/>
           <w:lang w:val="en-GB" w:eastAsia="en-GB"/>
         </w:rPr>
-        <w:lastRenderedPageBreak/>
         <w:drawing>
-          <wp:anchor distT="0" distB="0" distL="114300" distR="114300" simplePos="0" relativeHeight="251665408" behindDoc="0" locked="0" layoutInCell="1" allowOverlap="1" wp14:anchorId="60402C03" wp14:editId="18E54689">
+          <wp:anchor distT="0" distB="0" distL="114300" distR="114300" simplePos="0" relativeHeight="251665408" behindDoc="0" locked="0" layoutInCell="1" allowOverlap="1" wp14:anchorId="337CF2A1" wp14:editId="5B74DEA2">
             <wp:simplePos x="0" y="0"/>
             <wp:positionH relativeFrom="margin">
               <wp:align>center</wp:align>
@@ -4699,7 +5211,7 @@
                     <pic:cNvPicPr/>
                   </pic:nvPicPr>
                   <pic:blipFill>
-                    <a:blip r:embed="rId13">
+                    <a:blip r:embed="rId14">
                       <a:extLst>
                         <a:ext uri="{28A0092B-C50C-407E-A947-70E740481C1C}">
                           <a14:useLocalDpi xmlns:a14="http://schemas.microsoft.com/office/drawing/2010/main" val="0"/>
@@ -4747,7 +5259,7 @@
         <w:rPr>
           <w:noProof/>
         </w:rPr>
-        <w:t>4</w:t>
+        <w:t>5</w:t>
       </w:r>
       <w:r>
         <w:fldChar w:fldCharType="end"/>
@@ -4804,6 +5316,7 @@
         <w:ind w:firstLine="0"/>
       </w:pPr>
       <w:r>
+        <w:lastRenderedPageBreak/>
         <w:t xml:space="preserve">A template is a set of styles and page layout settings that determine the appearance of a document. This template matches the printer settings that will be used in the proceeding and the </w:t>
       </w:r>
       <w:proofErr w:type="spellStart"/>
@@ -5263,7 +5776,7 @@
     </w:p>
     <w:p>
       <w:pPr>
-        <w:pStyle w:val="CaptionFiguresTables"/>
+        <w:pStyle w:val="Caption"/>
       </w:pPr>
       <w:proofErr w:type="gramStart"/>
       <w:r>
@@ -5279,9 +5792,6 @@
         <w:fldChar w:fldCharType="separate"/>
       </w:r>
       <w:r>
-        <w:rPr>
-          <w:noProof/>
-        </w:rPr>
         <w:t>1</w:t>
       </w:r>
       <w:r>
@@ -5292,16 +5802,10 @@
       </w:r>
       <w:proofErr w:type="gramEnd"/>
       <w:r>
-        <w:t xml:space="preserve"> Font sizes of headings. Table captions should always be positioned </w:t>
-      </w:r>
-      <w:r>
-        <w:rPr>
-          <w:i/>
-        </w:rPr>
-        <w:t>above</w:t>
-      </w:r>
-      <w:r>
-        <w:t xml:space="preserve"> the tables. The final sentence of a table caption should end without a period</w:t>
+        <w:t xml:space="preserve"> Font sizes of headings. Table captions should always be positioned above the tables. The final sentence of a</w:t>
+      </w:r>
+      <w:r>
+        <w:t xml:space="preserve"> table caption should end without a period</w:t>
       </w:r>
     </w:p>
     <w:tbl>
@@ -5664,7 +6168,8 @@
         <w:ind w:firstLine="0"/>
       </w:pPr>
       <w:r>
-        <w:t>A brief acknowledgement section may be included here.</w:t>
+        <w:lastRenderedPageBreak/>
+        <w:t>This work has been partially funded by the European Union Seventh Framework Program (FP7/2007­2013) under grant agreement no. 604102 (HBP).</w:t>
       </w:r>
     </w:p>
     <w:p>
@@ -5779,118 +6284,149 @@
       <w:pPr>
         <w:pStyle w:val="References"/>
       </w:pPr>
-      <w:bookmarkStart w:id="8" w:name="BIB_boostcpplibraries"/>
+      <w:bookmarkStart w:id="8" w:name="BIB_bonachea_3a2002_3agsv_3a894168"/>
       <w:r>
         <w:rPr>
           <w:vanish/>
         </w:rPr>
-        <w:t>Boost 1998-2017</w:t>
-      </w:r>
-      <w:bookmarkStart w:id="9" w:name="B4B_boostcpplibraries"/>
+        <w:t>Bonachea 2002</w:t>
+      </w:r>
+      <w:bookmarkStart w:id="9" w:name="B4B_bonachea_3a2002_3agsv_3a894168"/>
       <w:bookmarkEnd w:id="8"/>
       <w:bookmarkEnd w:id="9"/>
-      <w:r>
-        <w:t>Boost (1998-2017), ‘</w:t>
-      </w:r>
-      <w:proofErr w:type="gramStart"/>
-      <w:r>
-        <w:t>Boost</w:t>
-      </w:r>
-      <w:proofErr w:type="gramEnd"/>
-      <w:r>
-        <w:t>: a collection of free peer-reviewed portable C++ source libraries’. http://www.boost.org/. http://www.boost.org/</w:t>
+      <w:proofErr w:type="spellStart"/>
+      <w:r>
+        <w:t>Bonachea</w:t>
+      </w:r>
+      <w:proofErr w:type="spellEnd"/>
+      <w:r>
+        <w:t xml:space="preserve">, D. (2002), </w:t>
+      </w:r>
+      <w:proofErr w:type="spellStart"/>
+      <w:r>
+        <w:t>Gasnet</w:t>
+      </w:r>
+      <w:proofErr w:type="spellEnd"/>
+      <w:r>
+        <w:t xml:space="preserve"> specification, v1.1, Technical report, Berkeley, CA, USA.</w:t>
       </w:r>
     </w:p>
     <w:p>
       <w:pPr>
         <w:pStyle w:val="References"/>
       </w:pPr>
-      <w:bookmarkStart w:id="10" w:name="BIB_choi_3a2015_3aiol_3a2865660_2e286636"/>
+      <w:bookmarkStart w:id="10" w:name="BIB_boostcpplibraries"/>
       <w:r>
         <w:rPr>
           <w:vanish/>
         </w:rPr>
-        <w:t>Choi et al. 2015</w:t>
-      </w:r>
-      <w:bookmarkStart w:id="11" w:name="B4B_choi_3a2015_3aiol_3a2865660_2e286636"/>
+        <w:t>Boost 1998-2017</w:t>
+      </w:r>
+      <w:bookmarkStart w:id="11" w:name="B4B_boostcpplibraries"/>
       <w:bookmarkEnd w:id="10"/>
       <w:bookmarkEnd w:id="11"/>
       <w:r>
-        <w:t xml:space="preserve">Choi, S.-E., Pritchard, H., </w:t>
-      </w:r>
-      <w:proofErr w:type="spellStart"/>
-      <w:r>
-        <w:t>Shimek</w:t>
-      </w:r>
-      <w:proofErr w:type="spellEnd"/>
-      <w:r>
-        <w:t xml:space="preserve">, J., </w:t>
-      </w:r>
-      <w:proofErr w:type="spellStart"/>
-      <w:r>
-        <w:t>Swaro</w:t>
-      </w:r>
-      <w:proofErr w:type="spellEnd"/>
-      <w:r>
-        <w:t xml:space="preserve">, J., Tiffany, Z. &amp; </w:t>
-      </w:r>
-      <w:proofErr w:type="spellStart"/>
-      <w:r>
-        <w:t>Turrubiates</w:t>
-      </w:r>
-      <w:proofErr w:type="spellEnd"/>
-      <w:r>
-        <w:t xml:space="preserve">, B. (2015), An implementation of </w:t>
-      </w:r>
-      <w:proofErr w:type="spellStart"/>
-      <w:r>
-        <w:t>ofi</w:t>
-      </w:r>
-      <w:proofErr w:type="spellEnd"/>
-      <w:r>
-        <w:t xml:space="preserve"> </w:t>
-      </w:r>
-      <w:proofErr w:type="spellStart"/>
-      <w:r>
-        <w:t>libfabric</w:t>
-      </w:r>
-      <w:proofErr w:type="spellEnd"/>
-      <w:r>
-        <w:t xml:space="preserve"> in support of multithreaded </w:t>
-      </w:r>
-      <w:proofErr w:type="spellStart"/>
-      <w:r>
-        <w:t>pgas</w:t>
-      </w:r>
-      <w:proofErr w:type="spellEnd"/>
-      <w:r>
-        <w:t xml:space="preserve"> solutions, </w:t>
-      </w:r>
-      <w:r>
-        <w:rPr>
-          <w:i/>
-        </w:rPr>
-        <w:t>in</w:t>
-      </w:r>
-      <w:r>
-        <w:t xml:space="preserve"> ‘Proceedings of the 2015 9th International Conference on Partitioned Global Address Space Programming Models’, PGAS ’15, IEEE Computer Society, Washington, DC, USA, pp. 59–69. http://dx.doi.org/10.1109/PGAS.2015.14</w:t>
+        <w:t>Boost (1998-2017), ‘</w:t>
+      </w:r>
+      <w:proofErr w:type="gramStart"/>
+      <w:r>
+        <w:t>Boost</w:t>
+      </w:r>
+      <w:proofErr w:type="gramEnd"/>
+      <w:r>
+        <w:t>: a collection of free peer-reviewed portable C++ source libraries’. http://www.boost.org/. http://www.boost.org/</w:t>
       </w:r>
     </w:p>
     <w:p>
       <w:pPr>
         <w:pStyle w:val="References"/>
       </w:pPr>
-      <w:bookmarkStart w:id="12" w:name="BIB_el_2dghazawi_3a2003_3auds_3a1076294"/>
+      <w:bookmarkStart w:id="12" w:name="BIB_choi_3a2015_3aiol_3a2865660_2e286636"/>
       <w:r>
         <w:rPr>
           <w:vanish/>
         </w:rPr>
-        <w:t>El-Ghazawi et al. 2003</w:t>
-      </w:r>
-      <w:bookmarkStart w:id="13" w:name="B4B_el_2dghazawi_3a2003_3auds_3a1076294"/>
+        <w:t>Choi et al. 2015</w:t>
+      </w:r>
+      <w:bookmarkStart w:id="13" w:name="B4B_choi_3a2015_3aiol_3a2865660_2e286636"/>
       <w:bookmarkEnd w:id="12"/>
       <w:bookmarkEnd w:id="13"/>
       <w:r>
+        <w:t xml:space="preserve">Choi, S.-E., Pritchard, H., </w:t>
+      </w:r>
+      <w:proofErr w:type="spellStart"/>
+      <w:r>
+        <w:t>Shimek</w:t>
+      </w:r>
+      <w:proofErr w:type="spellEnd"/>
+      <w:r>
+        <w:t xml:space="preserve">, J., </w:t>
+      </w:r>
+      <w:proofErr w:type="spellStart"/>
+      <w:r>
+        <w:t>Swaro</w:t>
+      </w:r>
+      <w:proofErr w:type="spellEnd"/>
+      <w:r>
+        <w:t xml:space="preserve">, J., Tiffany, Z. &amp; </w:t>
+      </w:r>
+      <w:proofErr w:type="spellStart"/>
+      <w:r>
+        <w:t>Turrubiates</w:t>
+      </w:r>
+      <w:proofErr w:type="spellEnd"/>
+      <w:r>
+        <w:t xml:space="preserve">, B. (2015), An implementation of </w:t>
+      </w:r>
+      <w:proofErr w:type="spellStart"/>
+      <w:r>
+        <w:t>ofi</w:t>
+      </w:r>
+      <w:proofErr w:type="spellEnd"/>
+      <w:r>
+        <w:t xml:space="preserve"> </w:t>
+      </w:r>
+      <w:proofErr w:type="spellStart"/>
+      <w:r>
+        <w:t>libfabric</w:t>
+      </w:r>
+      <w:proofErr w:type="spellEnd"/>
+      <w:r>
+        <w:t xml:space="preserve"> in support of multithreaded </w:t>
+      </w:r>
+      <w:proofErr w:type="spellStart"/>
+      <w:r>
+        <w:t>pgas</w:t>
+      </w:r>
+      <w:proofErr w:type="spellEnd"/>
+      <w:r>
+        <w:t xml:space="preserve"> solutions, </w:t>
+      </w:r>
+      <w:r>
+        <w:rPr>
+          <w:i/>
+        </w:rPr>
+        <w:t>in</w:t>
+      </w:r>
+      <w:r>
+        <w:t xml:space="preserve"> ‘Proceedings of the 2015 9th International Conference on Partitioned Global Address Space Programming Models’, PGAS ’15, IEEE Computer Society, Washington, DC, USA, pp. 59–69. http://dx.doi.org/10.1109/PGAS.2015.14</w:t>
+      </w:r>
+    </w:p>
+    <w:p>
+      <w:pPr>
+        <w:pStyle w:val="References"/>
+      </w:pPr>
+      <w:bookmarkStart w:id="14" w:name="BIB_el_2dghazawi_3a2003_3auds_3a1076294"/>
+      <w:r>
+        <w:rPr>
+          <w:vanish/>
+        </w:rPr>
+        <w:t>El-Ghazawi et al. 2003</w:t>
+      </w:r>
+      <w:bookmarkStart w:id="15" w:name="B4B_el_2dghazawi_3a2003_3auds_3a1076294"/>
+      <w:bookmarkEnd w:id="14"/>
+      <w:bookmarkEnd w:id="15"/>
+      <w:r>
         <w:t>El-</w:t>
       </w:r>
       <w:proofErr w:type="spellStart"/>
@@ -5934,7 +6470,7 @@
           <w:lang w:val="it-CH"/>
         </w:rPr>
       </w:pPr>
-      <w:bookmarkStart w:id="14" w:name="BIB_protobuf"/>
+      <w:bookmarkStart w:id="16" w:name="BIB_protobuf"/>
       <w:r>
         <w:rPr>
           <w:vanish/>
@@ -5942,9 +6478,9 @@
         </w:rPr>
         <w:t>Google &amp; Varda 2017</w:t>
       </w:r>
-      <w:bookmarkStart w:id="15" w:name="B4B_protobuf"/>
-      <w:bookmarkEnd w:id="14"/>
-      <w:bookmarkEnd w:id="15"/>
+      <w:bookmarkStart w:id="17" w:name="B4B_protobuf"/>
+      <w:bookmarkEnd w:id="16"/>
+      <w:bookmarkEnd w:id="17"/>
       <w:r>
         <w:rPr>
           <w:lang w:val="it-CH"/>
@@ -5984,93 +6520,65 @@
       <w:pPr>
         <w:pStyle w:val="References"/>
       </w:pPr>
-      <w:bookmarkStart w:id="16" w:name="BIB_cereal"/>
+      <w:bookmarkStart w:id="18" w:name="BIB_cereal"/>
       <w:r>
         <w:rPr>
           <w:vanish/>
         </w:rPr>
         <w:t>Grant &amp; Voorhies 2017</w:t>
       </w:r>
-      <w:bookmarkStart w:id="17" w:name="B4B_cereal"/>
-      <w:bookmarkEnd w:id="16"/>
-      <w:bookmarkEnd w:id="17"/>
-      <w:proofErr w:type="gramStart"/>
-      <w:r>
-        <w:t xml:space="preserve">Grant, W. S. &amp; </w:t>
-      </w:r>
-      <w:proofErr w:type="spellStart"/>
-      <w:r>
-        <w:t>Voorhies</w:t>
-      </w:r>
-      <w:proofErr w:type="spellEnd"/>
-      <w:r>
-        <w:t xml:space="preserve">, R. (2017), ‘cereal - a </w:t>
-      </w:r>
-      <w:proofErr w:type="spellStart"/>
-      <w:r>
-        <w:t>c++</w:t>
-      </w:r>
-      <w:proofErr w:type="spellEnd"/>
-      <w:r>
-        <w:t>11 library for serialization’.</w:t>
-      </w:r>
-      <w:proofErr w:type="gramEnd"/>
-      <w:r>
-        <w:t xml:space="preserve"> http://uscilab.github.io/cereal/</w:t>
-      </w:r>
-    </w:p>
-    <w:p>
-      <w:pPr>
-        <w:pStyle w:val="References"/>
-      </w:pPr>
-      <w:bookmarkStart w:id="18" w:name="BIB_hpx_5fpgas_5f2014"/>
-      <w:r>
-        <w:rPr>
-          <w:vanish/>
-        </w:rPr>
-        <w:t>Kaiser et al. 2014</w:t>
-      </w:r>
-      <w:bookmarkStart w:id="19" w:name="B4B_hpx_5fpgas_5f2014"/>
+      <w:bookmarkStart w:id="19" w:name="B4B_cereal"/>
       <w:bookmarkEnd w:id="18"/>
       <w:bookmarkEnd w:id="19"/>
-      <w:r>
-        <w:t xml:space="preserve">Kaiser, H., Heller, T., </w:t>
+      <w:proofErr w:type="gramStart"/>
+      <w:r>
+        <w:t xml:space="preserve">Grant, W. S. &amp; </w:t>
       </w:r>
       <w:proofErr w:type="spellStart"/>
       <w:r>
-        <w:t>Adelstein-Lelbach</w:t>
+        <w:t>Voorhies</w:t>
       </w:r>
       <w:proofErr w:type="spellEnd"/>
       <w:r>
-        <w:t xml:space="preserve">, B., Serio, A. &amp; Fey, D. (2014), HPX: A Task Based Programming Model in a Global Address Space, </w:t>
-      </w:r>
-      <w:r>
-        <w:rPr>
-          <w:i/>
-        </w:rPr>
-        <w:t>in</w:t>
-      </w:r>
-      <w:r>
-        <w:t xml:space="preserve"> ‘Proceedings of the 8th International Conference on Partitioned Global Address Space Programming Models’, PGAS ’14, ACM, New York, NY, USA, pp. 6:1–6:11. http://doi.acm.org/10.1145/2676870.2676883</w:t>
+        <w:t xml:space="preserve">, R. (2017), ‘cereal - a </w:t>
+      </w:r>
+      <w:proofErr w:type="spellStart"/>
+      <w:r>
+        <w:t>c++</w:t>
+      </w:r>
+      <w:proofErr w:type="spellEnd"/>
+      <w:r>
+        <w:t>11 library for serialization’.</w:t>
+      </w:r>
+      <w:proofErr w:type="gramEnd"/>
+      <w:r>
+        <w:t xml:space="preserve"> http://uscilab.github.io/cereal/</w:t>
       </w:r>
     </w:p>
     <w:p>
       <w:pPr>
         <w:pStyle w:val="References"/>
       </w:pPr>
-      <w:bookmarkStart w:id="20" w:name="BIB_kaiser_3a2015_3ahpl_3a2832241_2e2832"/>
+      <w:bookmarkStart w:id="20" w:name="BIB_hpx_5fpgas_5f2014"/>
       <w:r>
         <w:rPr>
           <w:vanish/>
         </w:rPr>
-        <w:lastRenderedPageBreak/>
-        <w:t>Kaiser et al. 2015</w:t>
-      </w:r>
-      <w:bookmarkStart w:id="21" w:name="B4B_kaiser_3a2015_3ahpl_3a2832241_2e2832"/>
+        <w:t>Kaiser et al. 2014</w:t>
+      </w:r>
+      <w:bookmarkStart w:id="21" w:name="B4B_hpx_5fpgas_5f2014"/>
       <w:bookmarkEnd w:id="20"/>
       <w:bookmarkEnd w:id="21"/>
       <w:r>
-        <w:t xml:space="preserve">Kaiser, H., Heller, T., Bourgeois, D. &amp; Fey, D. (2015), Higher-level parallelization for local and distributed asynchronous task-based programming, </w:t>
+        <w:t xml:space="preserve">Kaiser, H., Heller, T., </w:t>
+      </w:r>
+      <w:proofErr w:type="spellStart"/>
+      <w:r>
+        <w:t>Adelstein-Lelbach</w:t>
+      </w:r>
+      <w:proofErr w:type="spellEnd"/>
+      <w:r>
+        <w:t xml:space="preserve">, B., Serio, A. &amp; Fey, D. (2014), HPX: A Task Based Programming Model in a Global Address Space, </w:t>
       </w:r>
       <w:r>
         <w:rPr>
@@ -6079,33 +6587,25 @@
         <w:t>in</w:t>
       </w:r>
       <w:r>
-        <w:t xml:space="preserve"> ‘Proceedings of the First International Workshop on Extreme Scale Programming Models and Middleware’, ESPM ’15, ACM, New York, NY, USA, pp. 29–37. http://doi.acm.org/10.1145/2832241.2832244</w:t>
+        <w:t xml:space="preserve"> ‘Proceedings of the 8th International Conference on Partitioned Global Address Space Programming Models’, PGAS ’14, ACM, New York, NY, USA, pp. 6:1–6:11. http://doi.acm.org/10.1145/2676870.2676883</w:t>
       </w:r>
     </w:p>
     <w:p>
       <w:pPr>
         <w:pStyle w:val="References"/>
       </w:pPr>
-      <w:bookmarkStart w:id="22" w:name="BIB_kale_3a1993_3acpc_3a165854_2e165874"/>
+      <w:bookmarkStart w:id="22" w:name="BIB_kaiser_3a2015_3ahpl_3a2832241_2e2832"/>
       <w:r>
         <w:rPr>
           <w:vanish/>
         </w:rPr>
-        <w:t>Kale &amp; Krishnan 1993</w:t>
-      </w:r>
-      <w:bookmarkStart w:id="23" w:name="B4B_kale_3a1993_3acpc_3a165854_2e165874"/>
+        <w:t>Kaiser et al. 2015</w:t>
+      </w:r>
+      <w:bookmarkStart w:id="23" w:name="B4B_kaiser_3a2015_3ahpl_3a2832241_2e2832"/>
       <w:bookmarkEnd w:id="22"/>
       <w:bookmarkEnd w:id="23"/>
       <w:r>
-        <w:t xml:space="preserve">Kale, L. V. &amp; Krishnan, S. (1993), Charm++: A portable concurrent object oriented system based on </w:t>
-      </w:r>
-      <w:proofErr w:type="spellStart"/>
-      <w:r>
-        <w:t>c++</w:t>
-      </w:r>
-      <w:proofErr w:type="spellEnd"/>
-      <w:r>
-        <w:t xml:space="preserve">, </w:t>
+        <w:t xml:space="preserve">Kaiser, H., Heller, T., Bourgeois, D. &amp; Fey, D. (2015), Higher-level parallelization for local and distributed asynchronous task-based programming, </w:t>
       </w:r>
       <w:r>
         <w:rPr>
@@ -6114,46 +6614,33 @@
         <w:t>in</w:t>
       </w:r>
       <w:r>
-        <w:t xml:space="preserve"> ‘Proceedings of the Eighth Annual Conference on Object-oriented Programming Systems, Languages, and Applications’, OOPSLA ’93, ACM, New York, NY, USA, pp. 91–108. http://doi.acm.org/10.1145/165854.165874</w:t>
+        <w:t xml:space="preserve"> ‘Proceedings of the First International Workshop on Extreme Scale Programming Models and Middleware’, ESPM ’15, ACM, New York, NY, USA, pp. 29–37. http://doi.acm.org/10.1145/2832241.2832244</w:t>
       </w:r>
     </w:p>
     <w:p>
       <w:pPr>
         <w:pStyle w:val="References"/>
       </w:pPr>
-      <w:bookmarkStart w:id="24" w:name="BIB_conf_2fcluster_2fsoumagnekzckar13"/>
+      <w:bookmarkStart w:id="24" w:name="BIB_kale_3a1993_3acpc_3a165854_2e165874"/>
       <w:r>
         <w:rPr>
           <w:vanish/>
         </w:rPr>
-        <w:t>Soumagne et al. 2013</w:t>
-      </w:r>
-      <w:bookmarkStart w:id="25" w:name="B4B_conf_2fcluster_2fsoumagnekzckar13"/>
+        <w:t>Kale &amp; Krishnan 1993</w:t>
+      </w:r>
+      <w:bookmarkStart w:id="25" w:name="B4B_kale_3a1993_3acpc_3a165854_2e165874"/>
       <w:bookmarkEnd w:id="24"/>
       <w:bookmarkEnd w:id="25"/>
+      <w:r>
+        <w:t xml:space="preserve">Kale, L. V. &amp; Krishnan, S. (1993), Charm++: A portable concurrent object oriented system based on </w:t>
+      </w:r>
       <w:proofErr w:type="spellStart"/>
       <w:r>
-        <w:t>Soumagne</w:t>
+        <w:t>c++</w:t>
       </w:r>
       <w:proofErr w:type="spellEnd"/>
       <w:r>
-        <w:t xml:space="preserve">, J., Kimpe, D., </w:t>
-      </w:r>
-      <w:proofErr w:type="spellStart"/>
-      <w:r>
-        <w:t>Zounmevo</w:t>
-      </w:r>
-      <w:proofErr w:type="spellEnd"/>
-      <w:r>
-        <w:t xml:space="preserve">, J. A., Chaarawi, M., Koziol, Q., </w:t>
-      </w:r>
-      <w:proofErr w:type="spellStart"/>
-      <w:r>
-        <w:t>Afsahi</w:t>
-      </w:r>
-      <w:proofErr w:type="spellEnd"/>
-      <w:r>
-        <w:t xml:space="preserve">, A. &amp; Ross, R. B. (2013), Mercury: Enabling remote procedure call for high-performance computing., </w:t>
+        <w:t xml:space="preserve">, </w:t>
       </w:r>
       <w:r>
         <w:rPr>
@@ -6162,49 +6649,122 @@
         <w:t>in</w:t>
       </w:r>
       <w:r>
-        <w:t xml:space="preserve"> ‘CLUSTER’, IEEE Computer Society, pp. 1–8. http://dblp.uni-trier.de/db/conf/cluster/cluster2013.html#SoumagneKZCKAR13</w:t>
+        <w:t xml:space="preserve"> ‘Proceedings of the Eighth Annual Conference on Object-oriented Programming Systems, Languages, and Applications’, OOPSLA ’93, ACM, New York, NY, USA, pp. 91–108. http://doi.acm.org/10.1145/165854.165874</w:t>
       </w:r>
     </w:p>
     <w:p>
       <w:pPr>
         <w:pStyle w:val="References"/>
       </w:pPr>
-      <w:bookmarkStart w:id="26" w:name="BIB_mvapich2"/>
+      <w:bookmarkStart w:id="26" w:name="BIB_conf_2fcluster_2fsoumagnekzckar13"/>
       <w:r>
         <w:rPr>
           <w:vanish/>
         </w:rPr>
-        <w:t>W. Huang 2007</w:t>
-      </w:r>
-      <w:bookmarkStart w:id="27" w:name="B4B_mvapich2"/>
+        <w:t>Soumagne et al. 2013</w:t>
+      </w:r>
+      <w:bookmarkStart w:id="27" w:name="B4B_conf_2fcluster_2fsoumagnekzckar13"/>
       <w:bookmarkEnd w:id="26"/>
       <w:bookmarkEnd w:id="27"/>
-      <w:r>
-        <w:t>W. Huang, G. </w:t>
-      </w:r>
       <w:proofErr w:type="spellStart"/>
       <w:r>
-        <w:t>Santhanaraman</w:t>
+        <w:t>Soumagne</w:t>
       </w:r>
       <w:proofErr w:type="spellEnd"/>
       <w:r>
-        <w:t>, H. J. Q. G. D. P. (2007), Design and implementation of high performance mvapich2: Mpi2 over infiniband.</w:t>
+        <w:t xml:space="preserve">, J., Kimpe, D., </w:t>
+      </w:r>
+      <w:proofErr w:type="spellStart"/>
+      <w:r>
+        <w:t>Zounmevo</w:t>
+      </w:r>
+      <w:proofErr w:type="spellEnd"/>
+      <w:r>
+        <w:t xml:space="preserve">, J. A., Chaarawi, M., Koziol, Q., </w:t>
+      </w:r>
+      <w:proofErr w:type="spellStart"/>
+      <w:r>
+        <w:t>Afsahi</w:t>
+      </w:r>
+      <w:proofErr w:type="spellEnd"/>
+      <w:r>
+        <w:t xml:space="preserve">, A. &amp; Ross, R. B. (2013), Mercury: Enabling remote procedure call for high-performance computing., </w:t>
+      </w:r>
+      <w:r>
+        <w:rPr>
+          <w:i/>
+        </w:rPr>
+        <w:t>in</w:t>
+      </w:r>
+      <w:r>
+        <w:t xml:space="preserve"> ‘CLUSTER’, IEEE Computer Society, pp. 1–8. http://dblp.uni-trier.de/db/conf/cluster/cluster2013.html#SoumagneKZCKAR13</w:t>
       </w:r>
     </w:p>
     <w:p>
       <w:pPr>
         <w:pStyle w:val="References"/>
-      </w:pPr>
-      <w:bookmarkStart w:id="28" w:name="BIB_qthreadsapi"/>
+        <w:rPr>
+          <w:lang w:val="it-CH"/>
+        </w:rPr>
+      </w:pPr>
+      <w:bookmarkStart w:id="28" w:name="BIB_capnproto"/>
       <w:r>
         <w:rPr>
           <w:vanish/>
-        </w:rPr>
-        <w:t>Wheeler et al. 2008</w:t>
-      </w:r>
-      <w:bookmarkStart w:id="29" w:name="B4B_qthreadsapi"/>
+          <w:lang w:val="it-CH"/>
+        </w:rPr>
+        <w:t>Varda 2015</w:t>
+      </w:r>
+      <w:bookmarkStart w:id="29" w:name="B4B_capnproto"/>
       <w:bookmarkEnd w:id="28"/>
       <w:bookmarkEnd w:id="29"/>
+      <w:r>
+        <w:rPr>
+          <w:lang w:val="it-CH"/>
+        </w:rPr>
+        <w:t>Varda, K. (2015), ‘Cap’n proto’. https://capnproto.org/</w:t>
+      </w:r>
+    </w:p>
+    <w:p>
+      <w:pPr>
+        <w:pStyle w:val="References"/>
+      </w:pPr>
+      <w:bookmarkStart w:id="30" w:name="BIB_mvapich2"/>
+      <w:r>
+        <w:rPr>
+          <w:vanish/>
+        </w:rPr>
+        <w:t>W. Huang 2007</w:t>
+      </w:r>
+      <w:bookmarkStart w:id="31" w:name="B4B_mvapich2"/>
+      <w:bookmarkEnd w:id="30"/>
+      <w:bookmarkEnd w:id="31"/>
+      <w:r>
+        <w:t>W. Huang, G. </w:t>
+      </w:r>
+      <w:proofErr w:type="spellStart"/>
+      <w:r>
+        <w:t>Santhanaraman</w:t>
+      </w:r>
+      <w:proofErr w:type="spellEnd"/>
+      <w:r>
+        <w:t>, H. J. Q. G. D. P. (2007), Design and implementation of high performance mvapich2: Mpi2 over infiniband.</w:t>
+      </w:r>
+    </w:p>
+    <w:p>
+      <w:pPr>
+        <w:pStyle w:val="References"/>
+      </w:pPr>
+      <w:bookmarkStart w:id="32" w:name="BIB_qthreadsapi"/>
+      <w:r>
+        <w:rPr>
+          <w:vanish/>
+        </w:rPr>
+        <w:t>Wheeler et al. 2008</w:t>
+      </w:r>
+      <w:bookmarkStart w:id="33" w:name="B4B_qthreadsapi"/>
+      <w:bookmarkEnd w:id="32"/>
+      <w:bookmarkEnd w:id="33"/>
       <w:r>
         <w:t xml:space="preserve">Wheeler, K., Murphy, R. &amp; </w:t>
       </w:r>
@@ -7277,21 +7837,11 @@
   </w:style>
   <w:style w:type="paragraph" w:styleId="Caption">
     <w:name w:val="caption"/>
-    <w:basedOn w:val="Normal"/>
+    <w:basedOn w:val="CaptionFiguresTables"/>
     <w:next w:val="Normal"/>
     <w:unhideWhenUsed/>
     <w:qFormat/>
-    <w:rsid w:val="006365B6"/>
-    <w:pPr>
-      <w:spacing w:before="120" w:after="120"/>
-      <w:ind w:left="720"/>
-      <w:jc w:val="both"/>
-    </w:pPr>
-    <w:rPr>
-      <w:bCs/>
-      <w:sz w:val="18"/>
-      <w:szCs w:val="18"/>
-    </w:rPr>
+    <w:rsid w:val="0028444E"/>
   </w:style>
   <w:style w:type="character" w:customStyle="1" w:styleId="Heading1Char">
     <w:name w:val="Heading 1 Char"/>
@@ -7862,21 +8412,11 @@
   </w:style>
   <w:style w:type="paragraph" w:styleId="Caption">
     <w:name w:val="caption"/>
-    <w:basedOn w:val="Normal"/>
+    <w:basedOn w:val="CaptionFiguresTables"/>
     <w:next w:val="Normal"/>
     <w:unhideWhenUsed/>
     <w:qFormat/>
-    <w:rsid w:val="006365B6"/>
-    <w:pPr>
-      <w:spacing w:before="120" w:after="120"/>
-      <w:ind w:left="720"/>
-      <w:jc w:val="both"/>
-    </w:pPr>
-    <w:rPr>
-      <w:bCs/>
-      <w:sz w:val="18"/>
-      <w:szCs w:val="18"/>
-    </w:rPr>
+    <w:rsid w:val="0028444E"/>
   </w:style>
   <w:style w:type="character" w:customStyle="1" w:styleId="Heading1Char">
     <w:name w:val="Heading 1 Char"/>
@@ -8109,11 +8649,11 @@
           <c:showBubbleSize val="0"/>
         </c:dLbls>
         <c:gapWidth val="150"/>
-        <c:axId val="374440448"/>
-        <c:axId val="247938368"/>
+        <c:axId val="326403072"/>
+        <c:axId val="370913216"/>
       </c:barChart>
       <c:catAx>
-        <c:axId val="374440448"/>
+        <c:axId val="326403072"/>
         <c:scaling>
           <c:orientation val="minMax"/>
         </c:scaling>
@@ -8122,7 +8662,7 @@
         <c:majorTickMark val="out"/>
         <c:minorTickMark val="none"/>
         <c:tickLblPos val="nextTo"/>
-        <c:crossAx val="247938368"/>
+        <c:crossAx val="370913216"/>
         <c:crosses val="autoZero"/>
         <c:auto val="1"/>
         <c:lblAlgn val="ctr"/>
@@ -8130,7 +8670,7 @@
         <c:noMultiLvlLbl val="0"/>
       </c:catAx>
       <c:valAx>
-        <c:axId val="247938368"/>
+        <c:axId val="370913216"/>
         <c:scaling>
           <c:orientation val="minMax"/>
         </c:scaling>
@@ -8151,7 +8691,7 @@
             <a:endParaRPr lang="en-US"/>
           </a:p>
         </c:txPr>
-        <c:crossAx val="374440448"/>
+        <c:crossAx val="326403072"/>
         <c:crosses val="autoZero"/>
         <c:crossBetween val="between"/>
       </c:valAx>
@@ -8320,11 +8860,11 @@
           <c:showBubbleSize val="0"/>
         </c:dLbls>
         <c:gapWidth val="150"/>
-        <c:axId val="370834432"/>
-        <c:axId val="248083520"/>
+        <c:axId val="326405632"/>
+        <c:axId val="370914944"/>
       </c:barChart>
       <c:catAx>
-        <c:axId val="370834432"/>
+        <c:axId val="326405632"/>
         <c:scaling>
           <c:orientation val="minMax"/>
         </c:scaling>
@@ -8333,7 +8873,7 @@
         <c:majorTickMark val="out"/>
         <c:minorTickMark val="none"/>
         <c:tickLblPos val="nextTo"/>
-        <c:crossAx val="248083520"/>
+        <c:crossAx val="370914944"/>
         <c:crosses val="autoZero"/>
         <c:auto val="1"/>
         <c:lblAlgn val="ctr"/>
@@ -8341,7 +8881,7 @@
         <c:noMultiLvlLbl val="0"/>
       </c:catAx>
       <c:valAx>
-        <c:axId val="248083520"/>
+        <c:axId val="370914944"/>
         <c:scaling>
           <c:orientation val="minMax"/>
         </c:scaling>
@@ -8362,7 +8902,7 @@
             <a:endParaRPr lang="en-US"/>
           </a:p>
         </c:txPr>
-        <c:crossAx val="370834432"/>
+        <c:crossAx val="326405632"/>
         <c:crosses val="autoZero"/>
         <c:crossBetween val="between"/>
       </c:valAx>
@@ -8371,6 +8911,506 @@
     <c:dispBlanksAs val="gap"/>
     <c:showDLblsOverMax val="0"/>
   </c:chart>
+  <c:externalData r:id="rId1">
+    <c:autoUpdate val="0"/>
+  </c:externalData>
+</c:chartSpace>
+</file>
+
+<file path=word/charts/chart3.xml><?xml version="1.0" encoding="utf-8"?>
+<c:chartSpace xmlns:c="http://schemas.openxmlformats.org/drawingml/2006/chart" xmlns:a="http://schemas.openxmlformats.org/drawingml/2006/main" xmlns:r="http://schemas.openxmlformats.org/officeDocument/2006/relationships">
+  <c:date1904 val="0"/>
+  <c:lang val="en-GB"/>
+  <c:roundedCorners val="0"/>
+  <mc:AlternateContent xmlns:mc="http://schemas.openxmlformats.org/markup-compatibility/2006">
+    <mc:Choice xmlns:c14="http://schemas.microsoft.com/office/drawing/2007/8/2/chart" Requires="c14">
+      <c14:style val="102"/>
+    </mc:Choice>
+    <mc:Fallback>
+      <c:style val="2"/>
+    </mc:Fallback>
+  </mc:AlternateContent>
+  <c:chart>
+    <c:autoTitleDeleted val="1"/>
+    <c:plotArea>
+      <c:layout/>
+      <c:scatterChart>
+        <c:scatterStyle val="lineMarker"/>
+        <c:varyColors val="0"/>
+        <c:ser>
+          <c:idx val="0"/>
+          <c:order val="0"/>
+          <c:tx>
+            <c:strRef>
+              <c:f>'osu-daint'!$D$2</c:f>
+              <c:strCache>
+                <c:ptCount val="1"/>
+                <c:pt idx="0">
+                  <c:v>serialize buffer</c:v>
+                </c:pt>
+              </c:strCache>
+            </c:strRef>
+          </c:tx>
+          <c:marker>
+            <c:symbol val="diamond"/>
+            <c:size val="4"/>
+          </c:marker>
+          <c:xVal>
+            <c:numRef>
+              <c:f>'osu-daint'!$A$3:$A$25</c:f>
+              <c:numCache>
+                <c:formatCode>General</c:formatCode>
+                <c:ptCount val="23"/>
+                <c:pt idx="0">
+                  <c:v>1</c:v>
+                </c:pt>
+                <c:pt idx="1">
+                  <c:v>2</c:v>
+                </c:pt>
+                <c:pt idx="2">
+                  <c:v>4</c:v>
+                </c:pt>
+                <c:pt idx="3">
+                  <c:v>8</c:v>
+                </c:pt>
+                <c:pt idx="4">
+                  <c:v>16</c:v>
+                </c:pt>
+                <c:pt idx="5">
+                  <c:v>32</c:v>
+                </c:pt>
+                <c:pt idx="6">
+                  <c:v>64</c:v>
+                </c:pt>
+                <c:pt idx="7">
+                  <c:v>128</c:v>
+                </c:pt>
+                <c:pt idx="8">
+                  <c:v>256</c:v>
+                </c:pt>
+                <c:pt idx="9">
+                  <c:v>512</c:v>
+                </c:pt>
+                <c:pt idx="10">
+                  <c:v>1024</c:v>
+                </c:pt>
+                <c:pt idx="11">
+                  <c:v>2048</c:v>
+                </c:pt>
+                <c:pt idx="12">
+                  <c:v>4096</c:v>
+                </c:pt>
+                <c:pt idx="13">
+                  <c:v>8192</c:v>
+                </c:pt>
+                <c:pt idx="14">
+                  <c:v>16384</c:v>
+                </c:pt>
+                <c:pt idx="15">
+                  <c:v>32768</c:v>
+                </c:pt>
+                <c:pt idx="16">
+                  <c:v>65536</c:v>
+                </c:pt>
+                <c:pt idx="17">
+                  <c:v>131072</c:v>
+                </c:pt>
+                <c:pt idx="18">
+                  <c:v>262144</c:v>
+                </c:pt>
+                <c:pt idx="19">
+                  <c:v>524288</c:v>
+                </c:pt>
+                <c:pt idx="20">
+                  <c:v>1048576</c:v>
+                </c:pt>
+                <c:pt idx="21">
+                  <c:v>2097152</c:v>
+                </c:pt>
+                <c:pt idx="22">
+                  <c:v>4194304</c:v>
+                </c:pt>
+              </c:numCache>
+            </c:numRef>
+          </c:xVal>
+          <c:yVal>
+            <c:numRef>
+              <c:f>'osu-daint'!$E$3:$E$25</c:f>
+              <c:numCache>
+                <c:formatCode>General</c:formatCode>
+                <c:ptCount val="23"/>
+                <c:pt idx="0">
+                  <c:v>3.4179687499999998E-4</c:v>
+                </c:pt>
+                <c:pt idx="1">
+                  <c:v>8.1884765625000002E-4</c:v>
+                </c:pt>
+                <c:pt idx="2">
+                  <c:v>1.65419921875E-3</c:v>
+                </c:pt>
+                <c:pt idx="3">
+                  <c:v>3.3328124999999998E-3</c:v>
+                </c:pt>
+                <c:pt idx="4">
+                  <c:v>6.6730468749999997E-3</c:v>
+                </c:pt>
+                <c:pt idx="5">
+                  <c:v>1.321552734375E-2</c:v>
+                </c:pt>
+                <c:pt idx="6">
+                  <c:v>2.654716796875E-2</c:v>
+                </c:pt>
+                <c:pt idx="7">
+                  <c:v>5.321220703125E-2</c:v>
+                </c:pt>
+                <c:pt idx="8">
+                  <c:v>0.10555634765624999</c:v>
+                </c:pt>
+                <c:pt idx="9">
+                  <c:v>0.20723544921875001</c:v>
+                </c:pt>
+                <c:pt idx="10">
+                  <c:v>0.38705947265625001</c:v>
+                </c:pt>
+                <c:pt idx="11">
+                  <c:v>0.73152646484374995</c:v>
+                </c:pt>
+                <c:pt idx="12">
+                  <c:v>0.49890498046874998</c:v>
+                </c:pt>
+                <c:pt idx="13">
+                  <c:v>1.0598195312500001</c:v>
+                </c:pt>
+                <c:pt idx="14">
+                  <c:v>2.0446295898437499</c:v>
+                </c:pt>
+                <c:pt idx="15">
+                  <c:v>3.8644322265625002</c:v>
+                </c:pt>
+                <c:pt idx="16">
+                  <c:v>6.7420729492187501</c:v>
+                </c:pt>
+                <c:pt idx="17">
+                  <c:v>10.236664453125</c:v>
+                </c:pt>
+                <c:pt idx="18">
+                  <c:v>13.40108134765625</c:v>
+                </c:pt>
+                <c:pt idx="19">
+                  <c:v>13.44327451171875</c:v>
+                </c:pt>
+                <c:pt idx="20">
+                  <c:v>13.47737197265625</c:v>
+                </c:pt>
+                <c:pt idx="21">
+                  <c:v>10.247168847656249</c:v>
+                </c:pt>
+                <c:pt idx="22">
+                  <c:v>10.20408125</c:v>
+                </c:pt>
+              </c:numCache>
+            </c:numRef>
+          </c:yVal>
+          <c:smooth val="0"/>
+        </c:ser>
+        <c:ser>
+          <c:idx val="1"/>
+          <c:order val="1"/>
+          <c:tx>
+            <c:strRef>
+              <c:f>'osu-daint'!$I$2</c:f>
+              <c:strCache>
+                <c:ptCount val="1"/>
+                <c:pt idx="0">
+                  <c:v>rma vector</c:v>
+                </c:pt>
+              </c:strCache>
+            </c:strRef>
+          </c:tx>
+          <c:marker>
+            <c:symbol val="square"/>
+            <c:size val="4"/>
+          </c:marker>
+          <c:xVal>
+            <c:numRef>
+              <c:f>'osu-daint'!$A$3:$A$25</c:f>
+              <c:numCache>
+                <c:formatCode>General</c:formatCode>
+                <c:ptCount val="23"/>
+                <c:pt idx="0">
+                  <c:v>1</c:v>
+                </c:pt>
+                <c:pt idx="1">
+                  <c:v>2</c:v>
+                </c:pt>
+                <c:pt idx="2">
+                  <c:v>4</c:v>
+                </c:pt>
+                <c:pt idx="3">
+                  <c:v>8</c:v>
+                </c:pt>
+                <c:pt idx="4">
+                  <c:v>16</c:v>
+                </c:pt>
+                <c:pt idx="5">
+                  <c:v>32</c:v>
+                </c:pt>
+                <c:pt idx="6">
+                  <c:v>64</c:v>
+                </c:pt>
+                <c:pt idx="7">
+                  <c:v>128</c:v>
+                </c:pt>
+                <c:pt idx="8">
+                  <c:v>256</c:v>
+                </c:pt>
+                <c:pt idx="9">
+                  <c:v>512</c:v>
+                </c:pt>
+                <c:pt idx="10">
+                  <c:v>1024</c:v>
+                </c:pt>
+                <c:pt idx="11">
+                  <c:v>2048</c:v>
+                </c:pt>
+                <c:pt idx="12">
+                  <c:v>4096</c:v>
+                </c:pt>
+                <c:pt idx="13">
+                  <c:v>8192</c:v>
+                </c:pt>
+                <c:pt idx="14">
+                  <c:v>16384</c:v>
+                </c:pt>
+                <c:pt idx="15">
+                  <c:v>32768</c:v>
+                </c:pt>
+                <c:pt idx="16">
+                  <c:v>65536</c:v>
+                </c:pt>
+                <c:pt idx="17">
+                  <c:v>131072</c:v>
+                </c:pt>
+                <c:pt idx="18">
+                  <c:v>262144</c:v>
+                </c:pt>
+                <c:pt idx="19">
+                  <c:v>524288</c:v>
+                </c:pt>
+                <c:pt idx="20">
+                  <c:v>1048576</c:v>
+                </c:pt>
+                <c:pt idx="21">
+                  <c:v>2097152</c:v>
+                </c:pt>
+                <c:pt idx="22">
+                  <c:v>4194304</c:v>
+                </c:pt>
+              </c:numCache>
+            </c:numRef>
+          </c:xVal>
+          <c:yVal>
+            <c:numRef>
+              <c:f>'osu-daint'!$J$3:$J$25</c:f>
+              <c:numCache>
+                <c:formatCode>General</c:formatCode>
+                <c:ptCount val="23"/>
+                <c:pt idx="0">
+                  <c:v>3.3164062500000001E-4</c:v>
+                </c:pt>
+                <c:pt idx="1">
+                  <c:v>8.2939453125000005E-4</c:v>
+                </c:pt>
+                <c:pt idx="2">
+                  <c:v>1.6734375E-3</c:v>
+                </c:pt>
+                <c:pt idx="3">
+                  <c:v>3.3310546875E-3</c:v>
+                </c:pt>
+                <c:pt idx="4">
+                  <c:v>6.5965820312500001E-3</c:v>
+                </c:pt>
+                <c:pt idx="5">
+                  <c:v>1.33123046875E-2</c:v>
+                </c:pt>
+                <c:pt idx="6">
+                  <c:v>2.6712109375000001E-2</c:v>
+                </c:pt>
+                <c:pt idx="7">
+                  <c:v>5.3670312499999998E-2</c:v>
+                </c:pt>
+                <c:pt idx="8">
+                  <c:v>0.10551357421875</c:v>
+                </c:pt>
+                <c:pt idx="9">
+                  <c:v>0.21078359375</c:v>
+                </c:pt>
+                <c:pt idx="10">
+                  <c:v>0.3891400390625</c:v>
+                </c:pt>
+                <c:pt idx="11">
+                  <c:v>0.72369853515625004</c:v>
+                </c:pt>
+                <c:pt idx="12">
+                  <c:v>0.63301484374999994</c:v>
+                </c:pt>
+                <c:pt idx="13">
+                  <c:v>1.4063630859375</c:v>
+                </c:pt>
+                <c:pt idx="14">
+                  <c:v>2.7902811523437498</c:v>
+                </c:pt>
+                <c:pt idx="15">
+                  <c:v>5.6079516601562496</c:v>
+                </c:pt>
+                <c:pt idx="16">
+                  <c:v>11.08476279296875</c:v>
+                </c:pt>
+                <c:pt idx="17">
+                  <c:v>14.253412109375001</c:v>
+                </c:pt>
+                <c:pt idx="18">
+                  <c:v>14.4234845703125</c:v>
+                </c:pt>
+                <c:pt idx="19">
+                  <c:v>14.39495302734375</c:v>
+                </c:pt>
+                <c:pt idx="20">
+                  <c:v>14.2620578125</c:v>
+                </c:pt>
+                <c:pt idx="21">
+                  <c:v>13.5864115234375</c:v>
+                </c:pt>
+                <c:pt idx="22">
+                  <c:v>13.24517890625</c:v>
+                </c:pt>
+              </c:numCache>
+            </c:numRef>
+          </c:yVal>
+          <c:smooth val="0"/>
+        </c:ser>
+        <c:dLbls>
+          <c:showLegendKey val="0"/>
+          <c:showVal val="0"/>
+          <c:showCatName val="0"/>
+          <c:showSerName val="0"/>
+          <c:showPercent val="0"/>
+          <c:showBubbleSize val="0"/>
+        </c:dLbls>
+        <c:axId val="328042176"/>
+        <c:axId val="328042752"/>
+      </c:scatterChart>
+      <c:valAx>
+        <c:axId val="328042176"/>
+        <c:scaling>
+          <c:logBase val="2"/>
+          <c:orientation val="minMax"/>
+        </c:scaling>
+        <c:delete val="0"/>
+        <c:axPos val="b"/>
+        <c:majorGridlines/>
+        <c:title>
+          <c:tx>
+            <c:rich>
+              <a:bodyPr/>
+              <a:lstStyle/>
+              <a:p>
+                <a:pPr>
+                  <a:defRPr/>
+                </a:pPr>
+                <a:r>
+                  <a:rPr lang="en-US"/>
+                  <a:t>Message size (bytes)</a:t>
+                </a:r>
+              </a:p>
+            </c:rich>
+          </c:tx>
+          <c:overlay val="0"/>
+        </c:title>
+        <c:numFmt formatCode="General" sourceLinked="1"/>
+        <c:majorTickMark val="out"/>
+        <c:minorTickMark val="none"/>
+        <c:tickLblPos val="nextTo"/>
+        <c:crossAx val="328042752"/>
+        <c:crosses val="autoZero"/>
+        <c:crossBetween val="midCat"/>
+      </c:valAx>
+      <c:valAx>
+        <c:axId val="328042752"/>
+        <c:scaling>
+          <c:orientation val="minMax"/>
+        </c:scaling>
+        <c:delete val="0"/>
+        <c:axPos val="l"/>
+        <c:majorGridlines/>
+        <c:title>
+          <c:tx>
+            <c:rich>
+              <a:bodyPr/>
+              <a:lstStyle/>
+              <a:p>
+                <a:pPr>
+                  <a:defRPr/>
+                </a:pPr>
+                <a:r>
+                  <a:rPr lang="en-US"/>
+                  <a:t>Bandwidth GB/s</a:t>
+                </a:r>
+              </a:p>
+            </c:rich>
+          </c:tx>
+          <c:overlay val="0"/>
+        </c:title>
+        <c:numFmt formatCode="General" sourceLinked="1"/>
+        <c:majorTickMark val="out"/>
+        <c:minorTickMark val="none"/>
+        <c:tickLblPos val="nextTo"/>
+        <c:crossAx val="328042176"/>
+        <c:crosses val="autoZero"/>
+        <c:crossBetween val="midCat"/>
+      </c:valAx>
+    </c:plotArea>
+    <c:legend>
+      <c:legendPos val="r"/>
+      <c:layout>
+        <c:manualLayout>
+          <c:xMode val="edge"/>
+          <c:yMode val="edge"/>
+          <c:x val="0.21320097364067114"/>
+          <c:y val="7.7353054841745608E-2"/>
+          <c:w val="0.4171583425717994"/>
+          <c:h val="0.2194205592234203"/>
+        </c:manualLayout>
+      </c:layout>
+      <c:overlay val="1"/>
+      <c:spPr>
+        <a:solidFill>
+          <a:schemeClr val="bg1"/>
+        </a:solidFill>
+      </c:spPr>
+    </c:legend>
+    <c:plotVisOnly val="1"/>
+    <c:dispBlanksAs val="gap"/>
+    <c:showDLblsOverMax val="0"/>
+  </c:chart>
+  <c:spPr>
+    <a:ln>
+      <a:noFill/>
+    </a:ln>
+  </c:spPr>
+  <c:txPr>
+    <a:bodyPr/>
+    <a:lstStyle/>
+    <a:p>
+      <a:pPr>
+        <a:defRPr sz="800">
+          <a:latin typeface="Times New Roman" panose="02020603050405020304" pitchFamily="18" charset="0"/>
+          <a:cs typeface="Times New Roman" panose="02020603050405020304" pitchFamily="18" charset="0"/>
+        </a:defRPr>
+      </a:pPr>
+      <a:endParaRPr lang="en-US"/>
+    </a:p>
+  </c:txPr>
   <c:externalData r:id="rId1">
     <c:autoUpdate val="0"/>
   </c:externalData>
@@ -8667,7 +9707,7 @@
 </file>
 
 <file path=customXml/itemProps1.xml><?xml version="1.0" encoding="utf-8"?>
-<ds:datastoreItem xmlns:ds="http://schemas.openxmlformats.org/officeDocument/2006/customXml" ds:itemID="{FFEC02DB-3595-4C78-BAE7-DBBF89318857}">
+<ds:datastoreItem xmlns:ds="http://schemas.openxmlformats.org/officeDocument/2006/customXml" ds:itemID="{F592D556-E44B-40F2-B053-7FEA856FFDA9}">
   <ds:schemaRefs>
     <ds:schemaRef ds:uri="http://schemas.openxmlformats.org/officeDocument/2006/bibliography"/>
   </ds:schemaRefs>

</xml_diff>

<commit_message>
OSU Graphs improved slightly
</commit_message>
<xml_diff>
--- a/2017-AC/Applied-Computing-HPX-ZeroCopy.docx
+++ b/2017-AC/Applied-Computing-HPX-ZeroCopy.docx
@@ -3447,13 +3447,8 @@
         <w:t>To solve the problem of serialization and zero-copy of arguments, HPX us</w:t>
       </w:r>
       <w:r>
-        <w:t xml:space="preserve">es a chunk-based archive </w:t>
-      </w:r>
-      <w:proofErr w:type="gramStart"/>
-      <w:r>
-        <w:t>format</w:t>
-      </w:r>
-      <w:proofErr w:type="gramEnd"/>
+        <w:t>es a chunk-based archive format</w:t>
+      </w:r>
       <w:r>
         <w:t xml:space="preserve"> that differs from </w:t>
       </w:r>
@@ -3469,6 +3464,11 @@
       <w:r>
         <w:t xml:space="preserve"> consider the following function invocation</w:t>
       </w:r>
+    </w:p>
+    <w:p>
+      <w:pPr>
+        <w:pStyle w:val="MainText"/>
+      </w:pPr>
     </w:p>
     <w:p>
       <w:pPr>
@@ -9991,11 +9991,11 @@
           <c:showBubbleSize val="0"/>
         </c:dLbls>
         <c:gapWidth val="150"/>
-        <c:axId val="235126784"/>
-        <c:axId val="234038400"/>
+        <c:axId val="278783488"/>
+        <c:axId val="252772352"/>
       </c:barChart>
       <c:catAx>
-        <c:axId val="235126784"/>
+        <c:axId val="278783488"/>
         <c:scaling>
           <c:orientation val="minMax"/>
         </c:scaling>
@@ -10004,7 +10004,7 @@
         <c:majorTickMark val="out"/>
         <c:minorTickMark val="none"/>
         <c:tickLblPos val="nextTo"/>
-        <c:crossAx val="234038400"/>
+        <c:crossAx val="252772352"/>
         <c:crosses val="autoZero"/>
         <c:auto val="1"/>
         <c:lblAlgn val="ctr"/>
@@ -10012,7 +10012,7 @@
         <c:noMultiLvlLbl val="0"/>
       </c:catAx>
       <c:valAx>
-        <c:axId val="234038400"/>
+        <c:axId val="252772352"/>
         <c:scaling>
           <c:orientation val="minMax"/>
         </c:scaling>
@@ -10033,7 +10033,7 @@
             <a:endParaRPr lang="en-US"/>
           </a:p>
         </c:txPr>
-        <c:crossAx val="235126784"/>
+        <c:crossAx val="278783488"/>
         <c:crosses val="autoZero"/>
         <c:crossBetween val="between"/>
       </c:valAx>
@@ -10202,11 +10202,11 @@
           <c:showBubbleSize val="0"/>
         </c:dLbls>
         <c:gapWidth val="150"/>
-        <c:axId val="278763520"/>
-        <c:axId val="252776960"/>
+        <c:axId val="278784000"/>
+        <c:axId val="252777536"/>
       </c:barChart>
       <c:catAx>
-        <c:axId val="278763520"/>
+        <c:axId val="278784000"/>
         <c:scaling>
           <c:orientation val="minMax"/>
         </c:scaling>
@@ -10215,7 +10215,7 @@
         <c:majorTickMark val="out"/>
         <c:minorTickMark val="none"/>
         <c:tickLblPos val="nextTo"/>
-        <c:crossAx val="252776960"/>
+        <c:crossAx val="252777536"/>
         <c:crosses val="autoZero"/>
         <c:auto val="1"/>
         <c:lblAlgn val="ctr"/>
@@ -10223,7 +10223,7 @@
         <c:noMultiLvlLbl val="0"/>
       </c:catAx>
       <c:valAx>
-        <c:axId val="252776960"/>
+        <c:axId val="252777536"/>
         <c:scaling>
           <c:orientation val="minMax"/>
         </c:scaling>
@@ -10244,7 +10244,7 @@
             <a:endParaRPr lang="en-US"/>
           </a:p>
         </c:txPr>
-        <c:crossAx val="278763520"/>
+        <c:crossAx val="278784000"/>
         <c:crosses val="autoZero"/>
         <c:crossBetween val="between"/>
       </c:valAx>
@@ -10662,11 +10662,11 @@
           <c:showPercent val="0"/>
           <c:showBubbleSize val="0"/>
         </c:dLbls>
-        <c:axId val="161497088"/>
-        <c:axId val="161497664"/>
+        <c:axId val="252658240"/>
+        <c:axId val="252658816"/>
       </c:scatterChart>
       <c:valAx>
-        <c:axId val="161497088"/>
+        <c:axId val="252658240"/>
         <c:scaling>
           <c:logBase val="2"/>
           <c:orientation val="minMax"/>
@@ -10697,12 +10697,12 @@
         <c:majorTickMark val="out"/>
         <c:minorTickMark val="none"/>
         <c:tickLblPos val="nextTo"/>
-        <c:crossAx val="161497664"/>
+        <c:crossAx val="252658816"/>
         <c:crosses val="autoZero"/>
         <c:crossBetween val="midCat"/>
       </c:valAx>
       <c:valAx>
-        <c:axId val="161497664"/>
+        <c:axId val="252658816"/>
         <c:scaling>
           <c:orientation val="minMax"/>
         </c:scaling>
@@ -10731,7 +10731,7 @@
         <c:majorTickMark val="out"/>
         <c:minorTickMark val="none"/>
         <c:tickLblPos val="nextTo"/>
-        <c:crossAx val="161497088"/>
+        <c:crossAx val="252658240"/>
         <c:crossesAt val="0.125"/>
         <c:crossBetween val="midCat"/>
       </c:valAx>
@@ -11186,11 +11186,11 @@
           <c:showPercent val="0"/>
           <c:showBubbleSize val="0"/>
         </c:dLbls>
-        <c:axId val="161501696"/>
-        <c:axId val="161502272"/>
+        <c:axId val="252660544"/>
+        <c:axId val="252661120"/>
       </c:scatterChart>
       <c:valAx>
-        <c:axId val="161501696"/>
+        <c:axId val="252660544"/>
         <c:scaling>
           <c:logBase val="2"/>
           <c:orientation val="minMax"/>
@@ -11221,12 +11221,12 @@
         <c:majorTickMark val="out"/>
         <c:minorTickMark val="none"/>
         <c:tickLblPos val="nextTo"/>
-        <c:crossAx val="161502272"/>
+        <c:crossAx val="252661120"/>
         <c:crosses val="autoZero"/>
         <c:crossBetween val="midCat"/>
       </c:valAx>
       <c:valAx>
-        <c:axId val="161502272"/>
+        <c:axId val="252661120"/>
         <c:scaling>
           <c:orientation val="minMax"/>
         </c:scaling>
@@ -11255,7 +11255,7 @@
         <c:majorTickMark val="out"/>
         <c:minorTickMark val="none"/>
         <c:tickLblPos val="nextTo"/>
-        <c:crossAx val="161501696"/>
+        <c:crossAx val="252660544"/>
         <c:crossesAt val="0.125"/>
         <c:crossBetween val="midCat"/>
       </c:valAx>
@@ -11597,7 +11597,7 @@
 </file>
 
 <file path=customXml/itemProps1.xml><?xml version="1.0" encoding="utf-8"?>
-<ds:datastoreItem xmlns:ds="http://schemas.openxmlformats.org/officeDocument/2006/customXml" ds:itemID="{4C171824-C707-4D09-ADD6-C288D18DBA7D}">
+<ds:datastoreItem xmlns:ds="http://schemas.openxmlformats.org/officeDocument/2006/customXml" ds:itemID="{A207B717-17DC-4B0A-A796-DF226485D6F6}">
   <ds:schemaRefs>
     <ds:schemaRef ds:uri="http://schemas.openxmlformats.org/officeDocument/2006/bibliography"/>
   </ds:schemaRefs>

</xml_diff>

<commit_message>
Merged review changes from hartmut
</commit_message>
<xml_diff>
--- a/2017-AC/Applied-Computing-HPX-ZeroCopy.docx
+++ b/2017-AC/Applied-Computing-HPX-ZeroCopy.docx
@@ -1,6 +1,6 @@
 
 <file path=word/document.xml><?xml version="1.0" encoding="utf-8"?>
-<w:document xmlns:wpc="http://schemas.microsoft.com/office/word/2010/wordprocessingCanvas" xmlns:mc="http://schemas.openxmlformats.org/markup-compatibility/2006" xmlns:o="urn:schemas-microsoft-com:office:office" xmlns:r="http://schemas.openxmlformats.org/officeDocument/2006/relationships" xmlns:m="http://schemas.openxmlformats.org/officeDocument/2006/math" xmlns:v="urn:schemas-microsoft-com:vml" xmlns:wp14="http://schemas.microsoft.com/office/word/2010/wordprocessingDrawing" xmlns:wp="http://schemas.openxmlformats.org/drawingml/2006/wordprocessingDrawing" xmlns:w10="urn:schemas-microsoft-com:office:word" xmlns:w="http://schemas.openxmlformats.org/wordprocessingml/2006/main" xmlns:w14="http://schemas.microsoft.com/office/word/2010/wordml" xmlns:w15="http://schemas.microsoft.com/office/word/2012/wordml" xmlns:wpg="http://schemas.microsoft.com/office/word/2010/wordprocessingGroup" xmlns:wpi="http://schemas.microsoft.com/office/word/2010/wordprocessingInk" xmlns:wne="http://schemas.microsoft.com/office/word/2006/wordml" xmlns:wps="http://schemas.microsoft.com/office/word/2010/wordprocessingShape" mc:Ignorable="w14 w15 wp14">
+<w:document xmlns:wpc="http://schemas.microsoft.com/office/word/2010/wordprocessingCanvas" xmlns:mc="http://schemas.openxmlformats.org/markup-compatibility/2006" xmlns:o="urn:schemas-microsoft-com:office:office" xmlns:r="http://schemas.openxmlformats.org/officeDocument/2006/relationships" xmlns:m="http://schemas.openxmlformats.org/officeDocument/2006/math" xmlns:v="urn:schemas-microsoft-com:vml" xmlns:wp14="http://schemas.microsoft.com/office/word/2010/wordprocessingDrawing" xmlns:wp="http://schemas.openxmlformats.org/drawingml/2006/wordprocessingDrawing" xmlns:w10="urn:schemas-microsoft-com:office:word" xmlns:w="http://schemas.openxmlformats.org/wordprocessingml/2006/main" xmlns:w14="http://schemas.microsoft.com/office/word/2010/wordml" xmlns:wpg="http://schemas.microsoft.com/office/word/2010/wordprocessingGroup" xmlns:wpi="http://schemas.microsoft.com/office/word/2010/wordprocessingInk" xmlns:wne="http://schemas.microsoft.com/office/word/2006/wordml" xmlns:wps="http://schemas.microsoft.com/office/word/2010/wordprocessingShape" mc:Ignorable="w14 wp14">
   <w:body>
     <w:p>
       <w:pPr>
@@ -32,6 +32,7 @@
         <w:pStyle w:val="AuthorName"/>
       </w:pPr>
       <w:r>
+        <w:lastRenderedPageBreak/>
         <w:t xml:space="preserve">Author </w:t>
       </w:r>
       <w:r>
@@ -91,6 +92,7 @@
         <w:pStyle w:val="AuthorName"/>
       </w:pPr>
       <w:r>
+        <w:lastRenderedPageBreak/>
         <w:t>Author 2</w:t>
       </w:r>
     </w:p>
@@ -152,6 +154,7 @@
         <w:spacing w:before="480"/>
       </w:pPr>
       <w:r>
+        <w:lastRenderedPageBreak/>
         <w:t>ABSTRACT</w:t>
       </w:r>
     </w:p>
@@ -534,7 +537,15 @@
         <w:fldChar w:fldCharType="separate"/>
       </w:r>
       <w:r>
-        <w:t>El-Ghazawi et al. 2003</w:t>
+        <w:t>El-</w:t>
+      </w:r>
+      <w:proofErr w:type="spellStart"/>
+      <w:r>
+        <w:t>Ghazawi</w:t>
+      </w:r>
+      <w:proofErr w:type="spellEnd"/>
+      <w:r>
+        <w:t xml:space="preserve"> et al. 2003</w:t>
       </w:r>
       <w:r>
         <w:fldChar w:fldCharType="end"/>
@@ -683,7 +694,15 @@
         <w:t>ize information</w:t>
       </w:r>
       <w:r>
-        <w:t xml:space="preserve"> to the preprocessor that makes it easier for the final compilation step to do the right thing. Serializers that fall into this category include Google’s protobuf </w:t>
+        <w:t xml:space="preserve"> to the preprocessor that makes it easier for the final compilation step to do the right thing. Serializers that fall into this category include Google’s </w:t>
+      </w:r>
+      <w:proofErr w:type="spellStart"/>
+      <w:r>
+        <w:t>protobuf</w:t>
+      </w:r>
+      <w:proofErr w:type="spellEnd"/>
+      <w:r>
+        <w:t xml:space="preserve"> </w:t>
       </w:r>
       <w:r>
         <w:t>(</w:t>
@@ -698,7 +717,15 @@
         <w:fldChar w:fldCharType="separate"/>
       </w:r>
       <w:r>
-        <w:t>Google &amp; Varda 2017</w:t>
+        <w:t xml:space="preserve">Google &amp; </w:t>
+      </w:r>
+      <w:proofErr w:type="spellStart"/>
+      <w:r>
+        <w:t>Varda</w:t>
+      </w:r>
+      <w:proofErr w:type="spellEnd"/>
+      <w:r>
+        <w:t xml:space="preserve"> 2017</w:t>
       </w:r>
       <w:r>
         <w:fldChar w:fldCharType="end"/>
@@ -707,8 +734,13 @@
         <w:t>)</w:t>
       </w:r>
       <w:r>
-        <w:t xml:space="preserve"> and Flatbuffers</w:t>
-      </w:r>
+        <w:t xml:space="preserve"> and </w:t>
+      </w:r>
+      <w:proofErr w:type="spellStart"/>
+      <w:r>
+        <w:t>Flatbuffers</w:t>
+      </w:r>
+      <w:proofErr w:type="spellEnd"/>
       <w:r>
         <w:t xml:space="preserve">, Apache thrift </w:t>
       </w:r>
@@ -758,11 +790,20 @@
         <w:t>)</w:t>
       </w:r>
       <w:r>
-        <w:t xml:space="preserve"> and Cap’n Proto </w:t>
+        <w:t xml:space="preserve"> and </w:t>
+      </w:r>
+      <w:proofErr w:type="spellStart"/>
+      <w:r>
+        <w:t>Cap’n</w:t>
+      </w:r>
+      <w:proofErr w:type="spellEnd"/>
+      <w:r>
+        <w:t xml:space="preserve"> Proto </w:t>
       </w:r>
       <w:r>
         <w:t>(</w:t>
       </w:r>
+      <w:proofErr w:type="spellStart"/>
       <w:r>
         <w:fldChar w:fldCharType="begin"/>
       </w:r>
@@ -773,7 +814,11 @@
         <w:fldChar w:fldCharType="separate"/>
       </w:r>
       <w:r>
-        <w:t>Varda 2015</w:t>
+        <w:t>Varda</w:t>
+      </w:r>
+      <w:proofErr w:type="spellEnd"/>
+      <w:r>
+        <w:t xml:space="preserve"> 2015</w:t>
       </w:r>
       <w:r>
         <w:fldChar w:fldCharType="end"/>
@@ -932,6 +977,7 @@
       <w:r>
         <w:rPr>
           <w:noProof/>
+          <w:lang w:val="en-GB" w:eastAsia="en-GB"/>
         </w:rPr>
         <mc:AlternateContent>
           <mc:Choice Requires="wps">
@@ -981,6 +1027,7 @@
                                 <w:lang w:val="en-GB" w:eastAsia="en-GB"/>
                               </w:rPr>
                             </w:pPr>
+                            <w:proofErr w:type="gramStart"/>
                             <w:r>
                               <w:rPr>
                                 <w:rFonts w:ascii="Courier New" w:hAnsi="Courier New" w:cs="Courier New"/>
@@ -992,6 +1039,7 @@
                               </w:rPr>
                               <w:t>template</w:t>
                             </w:r>
+                            <w:proofErr w:type="gramEnd"/>
                             <w:r>
                               <w:rPr>
                                 <w:rFonts w:ascii="Courier New" w:hAnsi="Courier New" w:cs="Courier New"/>
@@ -1015,6 +1063,7 @@
                               </w:rPr>
                               <w:t>&lt;</w:t>
                             </w:r>
+                            <w:proofErr w:type="spellStart"/>
                             <w:r>
                               <w:rPr>
                                 <w:rFonts w:ascii="Courier New" w:hAnsi="Courier New" w:cs="Courier New"/>
@@ -1026,6 +1075,7 @@
                               </w:rPr>
                               <w:t>typename</w:t>
                             </w:r>
+                            <w:proofErr w:type="spellEnd"/>
                             <w:r>
                               <w:rPr>
                                 <w:rFonts w:ascii="Courier New" w:hAnsi="Courier New" w:cs="Courier New"/>
@@ -1062,6 +1112,7 @@
                                 <w:lang w:val="en-GB" w:eastAsia="en-GB"/>
                               </w:rPr>
                             </w:pPr>
+                            <w:proofErr w:type="gramStart"/>
                             <w:r>
                               <w:rPr>
                                 <w:rFonts w:ascii="Courier New" w:hAnsi="Courier New" w:cs="Courier New"/>
@@ -1073,6 +1124,7 @@
                               </w:rPr>
                               <w:t>void</w:t>
                             </w:r>
+                            <w:proofErr w:type="gramEnd"/>
                             <w:r>
                               <w:rPr>
                                 <w:rFonts w:ascii="Courier New" w:hAnsi="Courier New" w:cs="Courier New"/>
@@ -1096,6 +1148,7 @@
                               </w:rPr>
                               <w:t>(</w:t>
                             </w:r>
+                            <w:proofErr w:type="spellStart"/>
                             <w:r>
                               <w:rPr>
                                 <w:rFonts w:ascii="Courier New" w:hAnsi="Courier New" w:cs="Courier New"/>
@@ -1105,7 +1158,19 @@
                                 <w:szCs w:val="18"/>
                                 <w:lang w:val="en-GB" w:eastAsia="en-GB"/>
                               </w:rPr>
-                              <w:t xml:space="preserve">output_archive </w:t>
+                              <w:t>output_archive</w:t>
+                            </w:r>
+                            <w:proofErr w:type="spellEnd"/>
+                            <w:r>
+                              <w:rPr>
+                                <w:rFonts w:ascii="Courier New" w:hAnsi="Courier New" w:cs="Courier New"/>
+                                <w:b/>
+                                <w:color w:val="000000"/>
+                                <w:sz w:val="18"/>
+                                <w:szCs w:val="18"/>
+                                <w:lang w:val="en-GB" w:eastAsia="en-GB"/>
+                              </w:rPr>
+                              <w:t xml:space="preserve"> </w:t>
                             </w:r>
                             <w:r>
                               <w:rPr>
@@ -1128,8 +1193,21 @@
                                 <w:szCs w:val="18"/>
                                 <w:lang w:val="en-GB" w:eastAsia="en-GB"/>
                               </w:rPr>
-                              <w:t xml:space="preserve"> ar</w:t>
-                            </w:r>
+                              <w:t xml:space="preserve"> </w:t>
+                            </w:r>
+                            <w:proofErr w:type="spellStart"/>
+                            <w:r>
+                              <w:rPr>
+                                <w:rFonts w:ascii="Courier New" w:hAnsi="Courier New" w:cs="Courier New"/>
+                                <w:b/>
+                                <w:color w:val="000000"/>
+                                <w:sz w:val="18"/>
+                                <w:szCs w:val="18"/>
+                                <w:lang w:val="en-GB" w:eastAsia="en-GB"/>
+                              </w:rPr>
+                              <w:t>ar</w:t>
+                            </w:r>
+                            <w:proofErr w:type="spellEnd"/>
                             <w:r>
                               <w:rPr>
                                 <w:rFonts w:ascii="Courier New" w:hAnsi="Courier New" w:cs="Courier New"/>
@@ -1153,6 +1231,7 @@
                               </w:rPr>
                               <w:t xml:space="preserve"> </w:t>
                             </w:r>
+                            <w:proofErr w:type="spellStart"/>
                             <w:r>
                               <w:rPr>
                                 <w:rFonts w:ascii="Courier New" w:hAnsi="Courier New" w:cs="Courier New"/>
@@ -1164,6 +1243,7 @@
                               </w:rPr>
                               <w:t>const</w:t>
                             </w:r>
+                            <w:proofErr w:type="spellEnd"/>
                             <w:r>
                               <w:rPr>
                                 <w:rFonts w:ascii="Courier New" w:hAnsi="Courier New" w:cs="Courier New"/>
@@ -1173,8 +1253,21 @@
                                 <w:szCs w:val="18"/>
                                 <w:lang w:val="en-GB" w:eastAsia="en-GB"/>
                               </w:rPr>
-                              <w:t xml:space="preserve"> std</w:t>
-                            </w:r>
+                              <w:t xml:space="preserve"> </w:t>
+                            </w:r>
+                            <w:proofErr w:type="spellStart"/>
+                            <w:r>
+                              <w:rPr>
+                                <w:rFonts w:ascii="Courier New" w:hAnsi="Courier New" w:cs="Courier New"/>
+                                <w:b/>
+                                <w:color w:val="000000"/>
+                                <w:sz w:val="18"/>
+                                <w:szCs w:val="18"/>
+                                <w:lang w:val="en-GB" w:eastAsia="en-GB"/>
+                              </w:rPr>
+                              <w:t>std</w:t>
+                            </w:r>
+                            <w:proofErr w:type="spellEnd"/>
                             <w:r>
                               <w:rPr>
                                 <w:rFonts w:ascii="Courier New" w:hAnsi="Courier New" w:cs="Courier New"/>
@@ -1335,8 +1428,22 @@
                                 <w:szCs w:val="18"/>
                                 <w:lang w:val="en-GB" w:eastAsia="en-GB"/>
                               </w:rPr>
-                              <w:t xml:space="preserve">    std</w:t>
-                            </w:r>
+                              <w:t xml:space="preserve">    </w:t>
+                            </w:r>
+                            <w:proofErr w:type="spellStart"/>
+                            <w:proofErr w:type="gramStart"/>
+                            <w:r>
+                              <w:rPr>
+                                <w:rFonts w:ascii="Courier New" w:hAnsi="Courier New" w:cs="Courier New"/>
+                                <w:b/>
+                                <w:color w:val="000000"/>
+                                <w:sz w:val="18"/>
+                                <w:szCs w:val="18"/>
+                                <w:lang w:val="en-GB" w:eastAsia="en-GB"/>
+                              </w:rPr>
+                              <w:t>std</w:t>
+                            </w:r>
+                            <w:proofErr w:type="spellEnd"/>
                             <w:r>
                               <w:rPr>
                                 <w:rFonts w:ascii="Courier New" w:hAnsi="Courier New" w:cs="Courier New"/>
@@ -1358,7 +1465,19 @@
                                 <w:szCs w:val="18"/>
                                 <w:lang w:val="en-GB" w:eastAsia="en-GB"/>
                               </w:rPr>
-                              <w:t xml:space="preserve">uint64_t size </w:t>
+                              <w:t>uint64_t</w:t>
+                            </w:r>
+                            <w:proofErr w:type="gramEnd"/>
+                            <w:r>
+                              <w:rPr>
+                                <w:rFonts w:ascii="Courier New" w:hAnsi="Courier New" w:cs="Courier New"/>
+                                <w:b/>
+                                <w:color w:val="000000"/>
+                                <w:sz w:val="18"/>
+                                <w:szCs w:val="18"/>
+                                <w:lang w:val="en-GB" w:eastAsia="en-GB"/>
+                              </w:rPr>
+                              <w:t xml:space="preserve"> size </w:t>
                             </w:r>
                             <w:r>
                               <w:rPr>
@@ -1381,7 +1500,19 @@
                                 <w:szCs w:val="18"/>
                                 <w:lang w:val="en-GB" w:eastAsia="en-GB"/>
                               </w:rPr>
-                              <w:t xml:space="preserve"> s</w:t>
+                              <w:t xml:space="preserve"> </w:t>
+                            </w:r>
+                            <w:proofErr w:type="spellStart"/>
+                            <w:r>
+                              <w:rPr>
+                                <w:rFonts w:ascii="Courier New" w:hAnsi="Courier New" w:cs="Courier New"/>
+                                <w:b/>
+                                <w:color w:val="000000"/>
+                                <w:sz w:val="18"/>
+                                <w:szCs w:val="18"/>
+                                <w:lang w:val="en-GB" w:eastAsia="en-GB"/>
+                              </w:rPr>
+                              <w:t>s</w:t>
                             </w:r>
                             <w:r>
                               <w:rPr>
@@ -1406,6 +1537,7 @@
                               </w:rPr>
                               <w:t>size</w:t>
                             </w:r>
+                            <w:proofErr w:type="spellEnd"/>
                             <w:r>
                               <w:rPr>
                                 <w:rFonts w:ascii="Courier New" w:hAnsi="Courier New" w:cs="Courier New"/>
@@ -1440,7 +1572,33 @@
                                 <w:szCs w:val="18"/>
                                 <w:lang w:val="en-GB" w:eastAsia="en-GB"/>
                               </w:rPr>
-                              <w:t xml:space="preserve">    ar </w:t>
+                              <w:t xml:space="preserve">    </w:t>
+                            </w:r>
+                            <w:proofErr w:type="spellStart"/>
+                            <w:proofErr w:type="gramStart"/>
+                            <w:r>
+                              <w:rPr>
+                                <w:rFonts w:ascii="Courier New" w:hAnsi="Courier New" w:cs="Courier New"/>
+                                <w:b/>
+                                <w:color w:val="000000"/>
+                                <w:sz w:val="18"/>
+                                <w:szCs w:val="18"/>
+                                <w:lang w:val="en-GB" w:eastAsia="en-GB"/>
+                              </w:rPr>
+                              <w:t>ar</w:t>
+                            </w:r>
+                            <w:proofErr w:type="spellEnd"/>
+                            <w:proofErr w:type="gramEnd"/>
+                            <w:r>
+                              <w:rPr>
+                                <w:rFonts w:ascii="Courier New" w:hAnsi="Courier New" w:cs="Courier New"/>
+                                <w:b/>
+                                <w:color w:val="000000"/>
+                                <w:sz w:val="18"/>
+                                <w:szCs w:val="18"/>
+                                <w:lang w:val="en-GB" w:eastAsia="en-GB"/>
+                              </w:rPr>
+                              <w:t xml:space="preserve"> </w:t>
                             </w:r>
                             <w:r>
                               <w:rPr>
@@ -1499,8 +1657,33 @@
                                 <w:szCs w:val="18"/>
                                 <w:lang w:val="en-GB" w:eastAsia="en-GB"/>
                               </w:rPr>
-                              <w:t xml:space="preserve">    save_binary</w:t>
-                            </w:r>
+                              <w:t xml:space="preserve">    </w:t>
+                            </w:r>
+                            <w:proofErr w:type="spellStart"/>
+                            <w:r>
+                              <w:rPr>
+                                <w:rFonts w:ascii="Courier New" w:hAnsi="Courier New" w:cs="Courier New"/>
+                                <w:b/>
+                                <w:color w:val="000000"/>
+                                <w:sz w:val="18"/>
+                                <w:szCs w:val="18"/>
+                                <w:lang w:val="en-GB" w:eastAsia="en-GB"/>
+                              </w:rPr>
+                              <w:t>save_</w:t>
+                            </w:r>
+                            <w:proofErr w:type="gramStart"/>
+                            <w:r>
+                              <w:rPr>
+                                <w:rFonts w:ascii="Courier New" w:hAnsi="Courier New" w:cs="Courier New"/>
+                                <w:b/>
+                                <w:color w:val="000000"/>
+                                <w:sz w:val="18"/>
+                                <w:szCs w:val="18"/>
+                                <w:lang w:val="en-GB" w:eastAsia="en-GB"/>
+                              </w:rPr>
+                              <w:t>binary</w:t>
+                            </w:r>
+                            <w:proofErr w:type="spellEnd"/>
                             <w:r>
                               <w:rPr>
                                 <w:rFonts w:ascii="Courier New" w:hAnsi="Courier New" w:cs="Courier New"/>
@@ -1513,6 +1696,8 @@
                               </w:rPr>
                               <w:t>(</w:t>
                             </w:r>
+                            <w:proofErr w:type="spellStart"/>
+                            <w:proofErr w:type="gramEnd"/>
                             <w:r>
                               <w:rPr>
                                 <w:rFonts w:ascii="Courier New" w:hAnsi="Courier New" w:cs="Courier New"/>
@@ -1524,6 +1709,7 @@
                               </w:rPr>
                               <w:t>ar</w:t>
                             </w:r>
+                            <w:proofErr w:type="spellEnd"/>
                             <w:r>
                               <w:rPr>
                                 <w:rFonts w:ascii="Courier New" w:hAnsi="Courier New" w:cs="Courier New"/>
@@ -1545,7 +1731,19 @@
                                 <w:szCs w:val="18"/>
                                 <w:lang w:val="en-GB" w:eastAsia="en-GB"/>
                               </w:rPr>
-                              <w:t xml:space="preserve"> s</w:t>
+                              <w:t xml:space="preserve"> </w:t>
+                            </w:r>
+                            <w:proofErr w:type="spellStart"/>
+                            <w:r>
+                              <w:rPr>
+                                <w:rFonts w:ascii="Courier New" w:hAnsi="Courier New" w:cs="Courier New"/>
+                                <w:b/>
+                                <w:color w:val="000000"/>
+                                <w:sz w:val="18"/>
+                                <w:szCs w:val="18"/>
+                                <w:lang w:val="en-GB" w:eastAsia="en-GB"/>
+                              </w:rPr>
+                              <w:t>s</w:t>
                             </w:r>
                             <w:r>
                               <w:rPr>
@@ -1570,6 +1768,7 @@
                               </w:rPr>
                               <w:t>data</w:t>
                             </w:r>
+                            <w:proofErr w:type="spellEnd"/>
                             <w:r>
                               <w:rPr>
                                 <w:rFonts w:ascii="Courier New" w:hAnsi="Courier New" w:cs="Courier New"/>
@@ -1591,7 +1790,19 @@
                                 <w:szCs w:val="18"/>
                                 <w:lang w:val="en-GB" w:eastAsia="en-GB"/>
                               </w:rPr>
-                              <w:t xml:space="preserve"> s</w:t>
+                              <w:t xml:space="preserve"> </w:t>
+                            </w:r>
+                            <w:proofErr w:type="spellStart"/>
+                            <w:r>
+                              <w:rPr>
+                                <w:rFonts w:ascii="Courier New" w:hAnsi="Courier New" w:cs="Courier New"/>
+                                <w:b/>
+                                <w:color w:val="000000"/>
+                                <w:sz w:val="18"/>
+                                <w:szCs w:val="18"/>
+                                <w:lang w:val="en-GB" w:eastAsia="en-GB"/>
+                              </w:rPr>
+                              <w:t>s</w:t>
                             </w:r>
                             <w:r>
                               <w:rPr>
@@ -1616,6 +1827,7 @@
                               </w:rPr>
                               <w:t>size</w:t>
                             </w:r>
+                            <w:proofErr w:type="spellEnd"/>
                             <w:r>
                               <w:rPr>
                                 <w:rFonts w:ascii="Courier New" w:hAnsi="Courier New" w:cs="Courier New"/>
@@ -1662,6 +1874,7 @@
                               </w:rPr>
                               <w:t xml:space="preserve"> </w:t>
                             </w:r>
+                            <w:proofErr w:type="spellStart"/>
                             <w:r>
                               <w:rPr>
                                 <w:rFonts w:ascii="Courier New" w:hAnsi="Courier New" w:cs="Courier New"/>
@@ -1674,6 +1887,7 @@
                               </w:rPr>
                               <w:t>sizeof</w:t>
                             </w:r>
+                            <w:proofErr w:type="spellEnd"/>
                             <w:r>
                               <w:rPr>
                                 <w:rFonts w:ascii="Courier New" w:hAnsi="Courier New" w:cs="Courier New"/>
@@ -1746,7 +1960,7 @@
               </wp:inline>
             </w:drawing>
           </mc:Choice>
-          <mc:Fallback>
+          <mc:Fallback xmlns:w15="http://schemas.microsoft.com/office/word/2012/wordml">
             <w:pict>
               <v:shapetype w14:anchorId="0977DBF8" id="_x0000_t202" coordsize="21600,21600" o:spt="202" path="m,l,21600r21600,l21600,xe">
                 <v:stroke joinstyle="miter"/>
@@ -2544,6 +2758,7 @@
       <w:r>
         <w:t>(</w:t>
       </w:r>
+      <w:proofErr w:type="spellStart"/>
       <w:r>
         <w:fldChar w:fldCharType="begin"/>
       </w:r>
@@ -2554,7 +2769,11 @@
         <w:fldChar w:fldCharType="separate"/>
       </w:r>
       <w:r>
-        <w:t>Soumagne et al. 2013</w:t>
+        <w:t>Soumagne</w:t>
+      </w:r>
+      <w:proofErr w:type="spellEnd"/>
+      <w:r>
+        <w:t xml:space="preserve"> et al. 2013</w:t>
       </w:r>
       <w:r>
         <w:fldChar w:fldCharType="end"/>
@@ -2663,12 +2882,20 @@
         <w:rPr>
           <w:sz w:val="20"/>
         </w:rPr>
-        <w:t xml:space="preserve"> paged out by the operating system. Registration can be an expensive operation (requiring a kernel level call) and so it is commonplace for networking libraries such as MPI, GASNet</w:t>
-      </w:r>
+        <w:t xml:space="preserve"> paged out by the operating system. Registration can be an expensive operation (requiring a kernel level call) and so it is commonplace for networking libraries such as MPI, </w:t>
+      </w:r>
+      <w:proofErr w:type="spellStart"/>
       <w:r>
         <w:rPr>
           <w:sz w:val="20"/>
         </w:rPr>
+        <w:t>GASNet</w:t>
+      </w:r>
+      <w:proofErr w:type="spellEnd"/>
+      <w:r>
+        <w:rPr>
+          <w:sz w:val="20"/>
+        </w:rPr>
         <w:t xml:space="preserve"> </w:t>
       </w:r>
       <w:r>
@@ -2677,6 +2904,7 @@
         </w:rPr>
         <w:t>(</w:t>
       </w:r>
+      <w:proofErr w:type="spellStart"/>
       <w:r>
         <w:rPr>
           <w:sz w:val="20"/>
@@ -2704,7 +2932,14 @@
         <w:rPr>
           <w:sz w:val="20"/>
         </w:rPr>
-        <w:t>Bonachea 2002</w:t>
+        <w:t>Bonachea</w:t>
+      </w:r>
+      <w:proofErr w:type="spellEnd"/>
+      <w:r>
+        <w:rPr>
+          <w:sz w:val="20"/>
+        </w:rPr>
+        <w:t xml:space="preserve"> 2002</w:t>
       </w:r>
       <w:r>
         <w:rPr>
@@ -3031,27 +3266,7 @@
         <w:t xml:space="preserve">A large number of serialization libraries exist already and the need to re-implement it in HPX was driven by the desire to reduce unwanted memory copies and enable zero copy transfers – to illustrate what can happen </w:t>
       </w:r>
       <w:r>
-        <w:t xml:space="preserve">in an extreme case (the </w:t>
-      </w:r>
-      <w:r>
-        <w:t>TCP</w:t>
-      </w:r>
-      <w:r>
-        <w:t xml:space="preserve"> parcelport in HPX being one </w:t>
-      </w:r>
-      <w:commentRangeStart w:id="1"/>
-      <w:r>
-        <w:t>example</w:t>
-      </w:r>
-      <w:commentRangeEnd w:id="1"/>
-      <w:r>
-        <w:rPr>
-          <w:rStyle w:val="CommentReference"/>
-        </w:rPr>
-        <w:commentReference w:id="1"/>
-      </w:r>
-      <w:r>
-        <w:t xml:space="preserve">) </w:t>
+        <w:t xml:space="preserve">in an extreme case </w:t>
       </w:r>
       <w:r>
         <w:fldChar w:fldCharType="begin"/>
@@ -3094,6 +3309,7 @@
       <w:r>
         <w:rPr>
           <w:noProof/>
+          <w:lang w:val="en-GB" w:eastAsia="en-GB"/>
         </w:rPr>
         <mc:AlternateContent>
           <mc:Choice Requires="wpg">
@@ -3167,6 +3383,7 @@
                                 <w:spacing w:before="0" w:beforeAutospacing="0" w:after="0" w:afterAutospacing="0"/>
                                 <w:jc w:val="center"/>
                               </w:pPr>
+                              <w:proofErr w:type="gramStart"/>
                               <w:r>
                                 <w:rPr>
                                   <w:b/>
@@ -3178,6 +3395,7 @@
                                 </w:rPr>
                                 <w:t>data</w:t>
                               </w:r>
+                              <w:proofErr w:type="gramEnd"/>
                             </w:p>
                           </w:txbxContent>
                         </wps:txbx>
@@ -3235,6 +3453,7 @@
                                 <w:spacing w:before="0" w:beforeAutospacing="0" w:after="0" w:afterAutospacing="0"/>
                                 <w:jc w:val="center"/>
                               </w:pPr>
+                              <w:proofErr w:type="gramStart"/>
                               <w:r>
                                 <w:rPr>
                                   <w:b/>
@@ -3246,6 +3465,7 @@
                                 </w:rPr>
                                 <w:t>buffer</w:t>
                               </w:r>
+                              <w:proofErr w:type="gramEnd"/>
                             </w:p>
                           </w:txbxContent>
                         </wps:txbx>
@@ -3303,6 +3523,7 @@
                                 <w:spacing w:before="0" w:beforeAutospacing="0" w:after="0" w:afterAutospacing="0"/>
                                 <w:jc w:val="center"/>
                               </w:pPr>
+                              <w:proofErr w:type="gramStart"/>
                               <w:r>
                                 <w:rPr>
                                   <w:b/>
@@ -3314,6 +3535,7 @@
                                 </w:rPr>
                                 <w:t>buffer</w:t>
                               </w:r>
+                              <w:proofErr w:type="gramEnd"/>
                             </w:p>
                           </w:txbxContent>
                         </wps:txbx>
@@ -3404,6 +3626,7 @@
                                 <w:spacing w:before="0" w:beforeAutospacing="0" w:after="0" w:afterAutospacing="0"/>
                                 <w:jc w:val="center"/>
                               </w:pPr>
+                              <w:proofErr w:type="gramStart"/>
                               <w:r>
                                 <w:rPr>
                                   <w:b/>
@@ -3415,6 +3638,7 @@
                                 </w:rPr>
                                 <w:t>buffer</w:t>
                               </w:r>
+                              <w:proofErr w:type="gramEnd"/>
                             </w:p>
                           </w:txbxContent>
                         </wps:txbx>
@@ -3472,6 +3696,7 @@
                                 <w:spacing w:before="0" w:beforeAutospacing="0" w:after="0" w:afterAutospacing="0"/>
                                 <w:jc w:val="center"/>
                               </w:pPr>
+                              <w:proofErr w:type="gramStart"/>
                               <w:r>
                                 <w:rPr>
                                   <w:b/>
@@ -3483,6 +3708,7 @@
                                 </w:rPr>
                                 <w:t>buffer</w:t>
                               </w:r>
+                              <w:proofErr w:type="gramEnd"/>
                             </w:p>
                           </w:txbxContent>
                         </wps:txbx>
@@ -3540,6 +3766,7 @@
                                 <w:spacing w:before="0" w:beforeAutospacing="0" w:after="0" w:afterAutospacing="0"/>
                                 <w:jc w:val="center"/>
                               </w:pPr>
+                              <w:proofErr w:type="gramStart"/>
                               <w:r>
                                 <w:rPr>
                                   <w:b/>
@@ -3551,6 +3778,7 @@
                                 </w:rPr>
                                 <w:t>data</w:t>
                               </w:r>
+                              <w:proofErr w:type="gramEnd"/>
                             </w:p>
                           </w:txbxContent>
                         </wps:txbx>
@@ -3699,7 +3927,7 @@
               </wp:inline>
             </w:drawing>
           </mc:Choice>
-          <mc:Fallback>
+          <mc:Fallback xmlns:w15="http://schemas.microsoft.com/office/word/2012/wordml">
             <w:pict>
               <v:group w14:anchorId="327C1E5C" id="Group 46" o:spid="_x0000_s1027" style="width:380.1pt;height:34.35pt;mso-position-horizontal-relative:char;mso-position-vertical-relative:line" coordsize="48270,4362" o:gfxdata="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">
                 <v:rect id="Rectangle 40" o:spid="_x0000_s1028" style="position:absolute;width:5760;height:4320;visibility:visible;mso-wrap-style:square;v-text-anchor:middle" o:gfxdata="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" fillcolor="#cdddac [1622]" strokecolor="#94b64e [3046]">
@@ -4001,7 +4229,7 @@
       <w:pPr>
         <w:pStyle w:val="Caption"/>
       </w:pPr>
-      <w:bookmarkStart w:id="2" w:name="_Ref484720999"/>
+      <w:bookmarkStart w:id="1" w:name="_Ref484720999"/>
       <w:r>
         <w:t xml:space="preserve">Figure </w:t>
       </w:r>
@@ -4023,7 +4251,7 @@
       <w:r>
         <w:fldChar w:fldCharType="end"/>
       </w:r>
-      <w:bookmarkEnd w:id="2"/>
+      <w:bookmarkEnd w:id="1"/>
       <w:r>
         <w:t>:</w:t>
       </w:r>
@@ -4085,7 +4313,7 @@
         <w:pStyle w:val="Caption"/>
         <w:spacing w:after="0"/>
       </w:pPr>
-      <w:bookmarkStart w:id="3" w:name="_Ref484733226"/>
+      <w:bookmarkStart w:id="2" w:name="_Ref484733226"/>
       <w:r>
         <w:t xml:space="preserve">Listing </w:t>
       </w:r>
@@ -4107,7 +4335,7 @@
       <w:r>
         <w:fldChar w:fldCharType="end"/>
       </w:r>
-      <w:bookmarkEnd w:id="3"/>
+      <w:bookmarkEnd w:id="2"/>
       <w:r>
         <w:t>: Example of remote action invocation that benefits from a zero copy parameter</w:t>
       </w:r>
@@ -4119,6 +4347,7 @@
       <w:r>
         <w:rPr>
           <w:noProof/>
+          <w:lang w:val="en-GB" w:eastAsia="en-GB"/>
         </w:rPr>
         <mc:AlternateContent>
           <mc:Choice Requires="wps">
@@ -4168,6 +4397,7 @@
                                 <w:lang w:val="en-GB" w:eastAsia="en-GB"/>
                               </w:rPr>
                             </w:pPr>
+                            <w:proofErr w:type="gramStart"/>
                             <w:r>
                               <w:rPr>
                                 <w:rFonts w:ascii="Courier New" w:hAnsi="Courier New" w:cs="Courier New"/>
@@ -4179,6 +4409,7 @@
                               </w:rPr>
                               <w:t>char</w:t>
                             </w:r>
+                            <w:proofErr w:type="gramEnd"/>
                             <w:r>
                               <w:rPr>
                                 <w:rFonts w:ascii="Courier New" w:hAnsi="Courier New" w:cs="Courier New"/>
@@ -4328,6 +4559,7 @@
                                 <w:lang w:val="en-GB" w:eastAsia="en-GB"/>
                               </w:rPr>
                             </w:pPr>
+                            <w:proofErr w:type="spellStart"/>
                             <w:r>
                               <w:rPr>
                                 <w:rFonts w:ascii="Courier New" w:hAnsi="Courier New" w:cs="Courier New"/>
@@ -4339,6 +4571,7 @@
                               </w:rPr>
                               <w:t>std</w:t>
                             </w:r>
+                            <w:proofErr w:type="spellEnd"/>
                             <w:r>
                               <w:rPr>
                                 <w:rFonts w:ascii="Courier New" w:hAnsi="Courier New" w:cs="Courier New"/>
@@ -4406,7 +4639,19 @@
                                 <w:szCs w:val="18"/>
                                 <w:lang w:val="en-GB" w:eastAsia="en-GB"/>
                               </w:rPr>
-                              <w:t xml:space="preserve"> data</w:t>
+                              <w:t xml:space="preserve"> </w:t>
+                            </w:r>
+                            <w:proofErr w:type="gramStart"/>
+                            <w:r>
+                              <w:rPr>
+                                <w:rFonts w:ascii="Courier New" w:hAnsi="Courier New" w:cs="Courier New"/>
+                                <w:b/>
+                                <w:color w:val="000000"/>
+                                <w:sz w:val="18"/>
+                                <w:szCs w:val="18"/>
+                                <w:lang w:val="en-GB" w:eastAsia="en-GB"/>
+                              </w:rPr>
+                              <w:t>data</w:t>
                             </w:r>
                             <w:r>
                               <w:rPr>
@@ -4420,6 +4665,7 @@
                               </w:rPr>
                               <w:t>(</w:t>
                             </w:r>
+                            <w:proofErr w:type="gramEnd"/>
                             <w:r>
                               <w:rPr>
                                 <w:rFonts w:ascii="Courier New" w:hAnsi="Courier New" w:cs="Courier New"/>
@@ -4488,6 +4734,7 @@
                                 <w:lang w:val="en-GB" w:eastAsia="en-GB"/>
                               </w:rPr>
                             </w:pPr>
+                            <w:proofErr w:type="spellStart"/>
                             <w:r>
                               <w:rPr>
                                 <w:rFonts w:ascii="Courier New" w:hAnsi="Courier New" w:cs="Courier New"/>
@@ -4499,6 +4746,7 @@
                               </w:rPr>
                               <w:t>hpx</w:t>
                             </w:r>
+                            <w:proofErr w:type="spellEnd"/>
                             <w:r>
                               <w:rPr>
                                 <w:rFonts w:ascii="Courier New" w:hAnsi="Courier New" w:cs="Courier New"/>
@@ -4589,8 +4837,21 @@
                                 <w:szCs w:val="18"/>
                                 <w:lang w:val="en-GB" w:eastAsia="en-GB"/>
                               </w:rPr>
-                              <w:t xml:space="preserve"> hpx</w:t>
-                            </w:r>
+                              <w:t xml:space="preserve"> </w:t>
+                            </w:r>
+                            <w:proofErr w:type="spellStart"/>
+                            <w:r>
+                              <w:rPr>
+                                <w:rFonts w:ascii="Courier New" w:hAnsi="Courier New" w:cs="Courier New"/>
+                                <w:b/>
+                                <w:color w:val="000000"/>
+                                <w:sz w:val="18"/>
+                                <w:szCs w:val="18"/>
+                                <w:lang w:val="en-GB" w:eastAsia="en-GB"/>
+                              </w:rPr>
+                              <w:t>hpx</w:t>
+                            </w:r>
+                            <w:proofErr w:type="spellEnd"/>
                             <w:r>
                               <w:rPr>
                                 <w:rFonts w:ascii="Courier New" w:hAnsi="Courier New" w:cs="Courier New"/>
@@ -4603,6 +4864,7 @@
                               </w:rPr>
                               <w:t>::</w:t>
                             </w:r>
+                            <w:proofErr w:type="gramStart"/>
                             <w:r>
                               <w:rPr>
                                 <w:rFonts w:ascii="Courier New" w:hAnsi="Courier New" w:cs="Courier New"/>
@@ -4626,6 +4888,7 @@
                               </w:rPr>
                               <w:t>(</w:t>
                             </w:r>
+                            <w:proofErr w:type="gramEnd"/>
                             <w:r>
                               <w:rPr>
                                 <w:rFonts w:ascii="Courier New" w:hAnsi="Courier New" w:cs="Courier New"/>
@@ -4847,7 +5110,7 @@
               </wp:inline>
             </w:drawing>
           </mc:Choice>
-          <mc:Fallback>
+          <mc:Fallback xmlns:w15="http://schemas.microsoft.com/office/word/2012/wordml">
             <w:pict>
               <v:shape w14:anchorId="0F7B81EC" id="_x0000_s1039" type="#_x0000_t202" style="width:437.95pt;height:39.75pt;visibility:visible;mso-wrap-style:square;mso-left-percent:-10001;mso-top-percent:-10001;mso-position-horizontal:absolute;mso-position-horizontal-relative:char;mso-position-vertical:absolute;mso-position-vertical-relative:line;mso-left-percent:-10001;mso-top-percent:-10001;v-text-anchor:top" o:gfxdata="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" stroked="f">
                 <v:textbox style="mso-fit-shape-to-text:t">
@@ -5783,11 +6046,11 @@
         <w:t xml:space="preserve"> on the serialization threshold </w:t>
       </w:r>
       <w:r>
-        <w:t xml:space="preserve">may </w:t>
+        <w:t xml:space="preserve">may generate another pointer chunk or start a new index chunk (where the index tracks the size of data being </w:t>
       </w:r>
       <w:r>
         <w:lastRenderedPageBreak/>
-        <w:t>generate another pointer chunk or start a new index chunk (where the index tracks the size of data being incrementally written). The process continues u</w:t>
+        <w:t>incrementally written). The process continues u</w:t>
       </w:r>
       <w:r>
         <w:t>ntil all arguments are written.</w:t>
@@ -5819,6 +6082,7 @@
       <w:r>
         <w:rPr>
           <w:noProof/>
+          <w:lang w:val="en-GB" w:eastAsia="en-GB"/>
         </w:rPr>
         <mc:AlternateContent>
           <mc:Choice Requires="wpg">
@@ -5892,6 +6156,7 @@
                                 <w:spacing w:before="0" w:beforeAutospacing="0" w:after="0" w:afterAutospacing="0"/>
                                 <w:jc w:val="center"/>
                               </w:pPr>
+                              <w:proofErr w:type="gramStart"/>
                               <w:r>
                                 <w:rPr>
                                   <w:b/>
@@ -5903,6 +6168,7 @@
                                 </w:rPr>
                                 <w:t>chunk</w:t>
                               </w:r>
+                              <w:proofErr w:type="gramEnd"/>
                             </w:p>
                           </w:txbxContent>
                         </wps:txbx>
@@ -5960,6 +6226,7 @@
                                 <w:spacing w:before="0" w:beforeAutospacing="0" w:after="0" w:afterAutospacing="0"/>
                                 <w:jc w:val="center"/>
                               </w:pPr>
+                              <w:proofErr w:type="gramStart"/>
                               <w:r>
                                 <w:rPr>
                                   <w:b/>
@@ -5971,6 +6238,7 @@
                                 </w:rPr>
                                 <w:t>chunk</w:t>
                               </w:r>
+                              <w:proofErr w:type="gramEnd"/>
                             </w:p>
                           </w:txbxContent>
                         </wps:txbx>
@@ -6028,6 +6296,7 @@
                                 <w:spacing w:before="0" w:beforeAutospacing="0" w:after="0" w:afterAutospacing="0"/>
                                 <w:jc w:val="center"/>
                               </w:pPr>
+                              <w:proofErr w:type="gramStart"/>
                               <w:r>
                                 <w:rPr>
                                   <w:b/>
@@ -6039,6 +6308,7 @@
                                 </w:rPr>
                                 <w:t>chunk</w:t>
                               </w:r>
+                              <w:proofErr w:type="gramEnd"/>
                             </w:p>
                           </w:txbxContent>
                         </wps:txbx>
@@ -6208,7 +6478,7 @@
               </wp:inline>
             </w:drawing>
           </mc:Choice>
-          <mc:Fallback>
+          <mc:Fallback xmlns:w15="http://schemas.microsoft.com/office/word/2012/wordml">
             <w:pict>
               <v:group w14:anchorId="31C8107E" id="Group 4" o:spid="_x0000_s1040" style="width:303.95pt;height:34pt;mso-position-horizontal-relative:char;mso-position-vertical-relative:line" coordsize="38602,4320" o:gfxdata="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">
                 <v:rect id="Rectangle 5" o:spid="_x0000_s1041" style="position:absolute;width:9639;height:4320;visibility:visible;mso-wrap-style:square;v-text-anchor:middle" o:gfxdata="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" fillcolor="#dfa7a6 [1621]" strokecolor="#bc4542 [3045]">
@@ -6623,7 +6893,7 @@
         <w:pStyle w:val="Caption"/>
         <w:spacing w:after="0"/>
       </w:pPr>
-      <w:bookmarkStart w:id="4" w:name="_Ref484766346"/>
+      <w:bookmarkStart w:id="3" w:name="_Ref484766346"/>
       <w:r>
         <w:t xml:space="preserve">Listing </w:t>
       </w:r>
@@ -6645,7 +6915,7 @@
       <w:r>
         <w:fldChar w:fldCharType="end"/>
       </w:r>
-      <w:bookmarkEnd w:id="4"/>
+      <w:bookmarkEnd w:id="3"/>
       <w:r>
         <w:t xml:space="preserve">: </w:t>
       </w:r>
@@ -6660,6 +6930,7 @@
       <w:r>
         <w:rPr>
           <w:noProof/>
+          <w:lang w:val="en-GB" w:eastAsia="en-GB"/>
         </w:rPr>
         <mc:AlternateContent>
           <mc:Choice Requires="wps">
@@ -6709,6 +6980,8 @@
                                 <w:lang w:val="en-GB" w:eastAsia="en-GB"/>
                               </w:rPr>
                             </w:pPr>
+                            <w:proofErr w:type="spellStart"/>
+                            <w:proofErr w:type="gramStart"/>
                             <w:r>
                               <w:rPr>
                                 <w:rFonts w:ascii="Courier New" w:hAnsi="Courier New" w:cs="Courier New"/>
@@ -6718,8 +6991,9 @@
                                 <w:szCs w:val="18"/>
                                 <w:lang w:val="en-GB" w:eastAsia="en-GB"/>
                               </w:rPr>
-                              <w:t>hpx::serialize_buffer</w:t>
-                            </w:r>
+                              <w:t>hpx</w:t>
+                            </w:r>
+                            <w:proofErr w:type="spellEnd"/>
                             <w:r>
                               <w:rPr>
                                 <w:rFonts w:ascii="Courier New" w:hAnsi="Courier New" w:cs="Courier New"/>
@@ -6729,7 +7003,80 @@
                                 <w:szCs w:val="18"/>
                                 <w:lang w:val="en-GB" w:eastAsia="en-GB"/>
                               </w:rPr>
-                              <w:t xml:space="preserve"> buff(data.data(), data.size());</w:t>
+                              <w:t>::</w:t>
+                            </w:r>
+                            <w:proofErr w:type="spellStart"/>
+                            <w:r>
+                              <w:rPr>
+                                <w:rFonts w:ascii="Courier New" w:hAnsi="Courier New" w:cs="Courier New"/>
+                                <w:b/>
+                                <w:color w:val="000000"/>
+                                <w:sz w:val="18"/>
+                                <w:szCs w:val="18"/>
+                                <w:lang w:val="en-GB" w:eastAsia="en-GB"/>
+                              </w:rPr>
+                              <w:t>serialize_buffer</w:t>
+                            </w:r>
+                            <w:proofErr w:type="spellEnd"/>
+                            <w:proofErr w:type="gramEnd"/>
+                            <w:r>
+                              <w:rPr>
+                                <w:rFonts w:ascii="Courier New" w:hAnsi="Courier New" w:cs="Courier New"/>
+                                <w:b/>
+                                <w:color w:val="000000"/>
+                                <w:sz w:val="18"/>
+                                <w:szCs w:val="18"/>
+                                <w:lang w:val="en-GB" w:eastAsia="en-GB"/>
+                              </w:rPr>
+                              <w:t xml:space="preserve"> buff(</w:t>
+                            </w:r>
+                            <w:proofErr w:type="spellStart"/>
+                            <w:r>
+                              <w:rPr>
+                                <w:rFonts w:ascii="Courier New" w:hAnsi="Courier New" w:cs="Courier New"/>
+                                <w:b/>
+                                <w:color w:val="000000"/>
+                                <w:sz w:val="18"/>
+                                <w:szCs w:val="18"/>
+                                <w:lang w:val="en-GB" w:eastAsia="en-GB"/>
+                              </w:rPr>
+                              <w:t>data.data</w:t>
+                            </w:r>
+                            <w:proofErr w:type="spellEnd"/>
+                            <w:r>
+                              <w:rPr>
+                                <w:rFonts w:ascii="Courier New" w:hAnsi="Courier New" w:cs="Courier New"/>
+                                <w:b/>
+                                <w:color w:val="000000"/>
+                                <w:sz w:val="18"/>
+                                <w:szCs w:val="18"/>
+                                <w:lang w:val="en-GB" w:eastAsia="en-GB"/>
+                              </w:rPr>
+                              <w:t xml:space="preserve">(), </w:t>
+                            </w:r>
+                            <w:proofErr w:type="spellStart"/>
+                            <w:r>
+                              <w:rPr>
+                                <w:rFonts w:ascii="Courier New" w:hAnsi="Courier New" w:cs="Courier New"/>
+                                <w:b/>
+                                <w:color w:val="000000"/>
+                                <w:sz w:val="18"/>
+                                <w:szCs w:val="18"/>
+                                <w:lang w:val="en-GB" w:eastAsia="en-GB"/>
+                              </w:rPr>
+                              <w:t>data.size</w:t>
+                            </w:r>
+                            <w:proofErr w:type="spellEnd"/>
+                            <w:r>
+                              <w:rPr>
+                                <w:rFonts w:ascii="Courier New" w:hAnsi="Courier New" w:cs="Courier New"/>
+                                <w:b/>
+                                <w:color w:val="000000"/>
+                                <w:sz w:val="18"/>
+                                <w:szCs w:val="18"/>
+                                <w:lang w:val="en-GB" w:eastAsia="en-GB"/>
+                              </w:rPr>
+                              <w:t>());</w:t>
                             </w:r>
                           </w:p>
                           <w:p>
@@ -6742,6 +7089,7 @@
                                 <w:lang w:val="en-GB" w:eastAsia="en-GB"/>
                               </w:rPr>
                             </w:pPr>
+                            <w:proofErr w:type="spellStart"/>
                             <w:r>
                               <w:rPr>
                                 <w:rFonts w:ascii="Courier New" w:hAnsi="Courier New" w:cs="Courier New"/>
@@ -6753,6 +7101,7 @@
                               </w:rPr>
                               <w:t>hpx</w:t>
                             </w:r>
+                            <w:proofErr w:type="spellEnd"/>
                             <w:r>
                               <w:rPr>
                                 <w:rFonts w:ascii="Courier New" w:hAnsi="Courier New" w:cs="Courier New"/>
@@ -6843,8 +7192,21 @@
                                 <w:szCs w:val="18"/>
                                 <w:lang w:val="en-GB" w:eastAsia="en-GB"/>
                               </w:rPr>
-                              <w:t xml:space="preserve"> hpx</w:t>
-                            </w:r>
+                              <w:t xml:space="preserve"> </w:t>
+                            </w:r>
+                            <w:proofErr w:type="spellStart"/>
+                            <w:r>
+                              <w:rPr>
+                                <w:rFonts w:ascii="Courier New" w:hAnsi="Courier New" w:cs="Courier New"/>
+                                <w:b/>
+                                <w:color w:val="000000"/>
+                                <w:sz w:val="18"/>
+                                <w:szCs w:val="18"/>
+                                <w:lang w:val="en-GB" w:eastAsia="en-GB"/>
+                              </w:rPr>
+                              <w:t>hpx</w:t>
+                            </w:r>
+                            <w:proofErr w:type="spellEnd"/>
                             <w:r>
                               <w:rPr>
                                 <w:rFonts w:ascii="Courier New" w:hAnsi="Courier New" w:cs="Courier New"/>
@@ -6857,6 +7219,7 @@
                               </w:rPr>
                               <w:t>::</w:t>
                             </w:r>
+                            <w:proofErr w:type="gramStart"/>
                             <w:r>
                               <w:rPr>
                                 <w:rFonts w:ascii="Courier New" w:hAnsi="Courier New" w:cs="Courier New"/>
@@ -6880,6 +7243,7 @@
                               </w:rPr>
                               <w:t>(</w:t>
                             </w:r>
+                            <w:proofErr w:type="gramEnd"/>
                             <w:r>
                               <w:rPr>
                                 <w:rFonts w:ascii="Courier New" w:hAnsi="Courier New" w:cs="Courier New"/>
@@ -7101,7 +7465,7 @@
               </wp:inline>
             </w:drawing>
           </mc:Choice>
-          <mc:Fallback>
+          <mc:Fallback xmlns:w15="http://schemas.microsoft.com/office/word/2012/wordml">
             <w:pict>
               <v:shape w14:anchorId="612767AF" id="_x0000_s1049" type="#_x0000_t202" style="width:437.95pt;height:39.75pt;visibility:visible;mso-wrap-style:square;mso-left-percent:-10001;mso-top-percent:-10001;mso-position-horizontal:absolute;mso-position-horizontal-relative:char;mso-position-vertical:absolute;mso-position-vertical-relative:line;mso-left-percent:-10001;mso-top-percent:-10001;v-text-anchor:top" o:gfxdata="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" stroked="f">
                 <v:textbox style="mso-fit-shape-to-text:t">
@@ -7554,33 +7918,29 @@
       <w:r>
         <w:t xml:space="preserve">type that has the HPX traits type </w:t>
       </w:r>
-      <w:del w:id="5" w:author="Hartmut Kaiser" w:date="2017-06-10T07:49:00Z">
-        <w:r>
-          <w:rPr>
-            <w:rFonts w:ascii="Courier New" w:hAnsi="Courier New" w:cs="Courier New"/>
-            <w:sz w:val="18"/>
-            <w:szCs w:val="20"/>
-          </w:rPr>
-          <w:delText>b</w:delText>
-        </w:r>
-      </w:del>
-      <w:ins w:id="6" w:author="Hartmut Kaiser" w:date="2017-06-10T07:49:00Z">
-        <w:r>
-          <w:rPr>
-            <w:rFonts w:ascii="Courier New" w:hAnsi="Courier New" w:cs="Courier New"/>
-            <w:sz w:val="18"/>
-            <w:szCs w:val="20"/>
-          </w:rPr>
-          <w:t>is_b</w:t>
-        </w:r>
-      </w:ins>
       <w:r>
         <w:rPr>
           <w:rFonts w:ascii="Courier New" w:hAnsi="Courier New" w:cs="Courier New"/>
           <w:sz w:val="18"/>
           <w:szCs w:val="20"/>
         </w:rPr>
-        <w:t>itwise_serializable</w:t>
+        <w:t>is_b</w:t>
+      </w:r>
+      <w:r>
+        <w:rPr>
+          <w:rFonts w:ascii="Courier New" w:hAnsi="Courier New" w:cs="Courier New"/>
+          <w:sz w:val="18"/>
+          <w:szCs w:val="20"/>
+        </w:rPr>
+        <w:t>itwise_</w:t>
+      </w:r>
+      <w:r>
+        <w:rPr>
+          <w:rFonts w:ascii="Courier New" w:hAnsi="Courier New" w:cs="Courier New"/>
+          <w:sz w:val="18"/>
+          <w:szCs w:val="20"/>
+        </w:rPr>
+        <w:t>serializable</w:t>
       </w:r>
       <w:r>
         <w:t>)</w:t>
@@ -7592,21 +7952,7 @@
         <w:t xml:space="preserve">ad of creating a pointer chunk when </w:t>
       </w:r>
       <w:r>
-        <w:t xml:space="preserve">the size is lower than the zero copy serialization threshold (by default set to 4096 </w:t>
-      </w:r>
-      <w:commentRangeStart w:id="7"/>
-      <w:r>
-        <w:t>bytes</w:t>
-      </w:r>
-      <w:commentRangeEnd w:id="7"/>
-      <w:r>
-        <w:rPr>
-          <w:rStyle w:val="CommentReference"/>
-        </w:rPr>
-        <w:commentReference w:id="7"/>
-      </w:r>
-      <w:r>
-        <w:t>).</w:t>
+        <w:t>the size is lower than the zero copy serialization threshold (by default set to 4096 bytes).</w:t>
       </w:r>
     </w:p>
     <w:p>
@@ -7617,6 +7963,7 @@
       <w:r>
         <w:rPr>
           <w:noProof/>
+          <w:lang w:val="en-GB" w:eastAsia="en-GB"/>
         </w:rPr>
         <w:drawing>
           <wp:inline distT="0" distB="0" distL="0" distR="0" wp14:anchorId="01F26272" wp14:editId="4AB756FA">
@@ -7626,7 +7973,7 @@
             <wp:cNvGraphicFramePr/>
             <a:graphic xmlns:a="http://schemas.openxmlformats.org/drawingml/2006/main">
               <a:graphicData uri="http://schemas.openxmlformats.org/drawingml/2006/chart">
-                <c:chart xmlns:c="http://schemas.openxmlformats.org/drawingml/2006/chart" xmlns:r="http://schemas.openxmlformats.org/officeDocument/2006/relationships" r:id="rId10"/>
+                <c:chart xmlns:c="http://schemas.openxmlformats.org/drawingml/2006/chart" xmlns:r="http://schemas.openxmlformats.org/officeDocument/2006/relationships" r:id="rId9"/>
               </a:graphicData>
             </a:graphic>
           </wp:inline>
@@ -7635,6 +7982,7 @@
       <w:r>
         <w:rPr>
           <w:noProof/>
+          <w:lang w:val="en-GB" w:eastAsia="en-GB"/>
         </w:rPr>
         <w:drawing>
           <wp:inline distT="0" distB="0" distL="0" distR="0" wp14:anchorId="76908B10" wp14:editId="2233D847">
@@ -7644,7 +7992,7 @@
             <wp:cNvGraphicFramePr/>
             <a:graphic xmlns:a="http://schemas.openxmlformats.org/drawingml/2006/main">
               <a:graphicData uri="http://schemas.openxmlformats.org/drawingml/2006/chart">
-                <c:chart xmlns:c="http://schemas.openxmlformats.org/drawingml/2006/chart" xmlns:r="http://schemas.openxmlformats.org/officeDocument/2006/relationships" r:id="rId11"/>
+                <c:chart xmlns:c="http://schemas.openxmlformats.org/drawingml/2006/chart" xmlns:r="http://schemas.openxmlformats.org/officeDocument/2006/relationships" r:id="rId10"/>
               </a:graphicData>
             </a:graphic>
           </wp:inline>
@@ -7655,7 +8003,7 @@
       <w:pPr>
         <w:pStyle w:val="Caption"/>
       </w:pPr>
-      <w:bookmarkStart w:id="8" w:name="_Ref484773015"/>
+      <w:bookmarkStart w:id="4" w:name="_Ref484773015"/>
       <w:r>
         <w:t xml:space="preserve">Figure </w:t>
       </w:r>
@@ -7677,23 +8025,9 @@
       <w:r>
         <w:fldChar w:fldCharType="end"/>
       </w:r>
-      <w:bookmarkEnd w:id="8"/>
-      <w:r>
-        <w:t xml:space="preserve">: Comparison of serialization libraries. In general, the larger the size, the faster the time, HPX (with zero copy) produces small archives (because pointer chunks are skipped) and achieves good speed for the same </w:t>
-      </w:r>
-      <w:commentRangeStart w:id="9"/>
-      <w:r>
-        <w:t>reason</w:t>
-      </w:r>
-      <w:commentRangeEnd w:id="9"/>
-      <w:r>
-        <w:rPr>
-          <w:rStyle w:val="CommentReference"/>
-        </w:rPr>
-        <w:commentReference w:id="9"/>
-      </w:r>
-      <w:r>
-        <w:t>.</w:t>
+      <w:bookmarkEnd w:id="4"/>
+      <w:r>
+        <w:t>: Comparison of serialization libraries. In general, the larger the size, the faster the time, HPX (with zero copy) produces small archives (because pointer chunks are skipped) and achieves good speed for the same reason.</w:t>
       </w:r>
     </w:p>
     <w:p>
@@ -7785,6 +8119,7 @@
       <w:r>
         <w:t>(</w:t>
       </w:r>
+      <w:proofErr w:type="spellStart"/>
       <w:r>
         <w:fldChar w:fldCharType="begin"/>
       </w:r>
@@ -7795,7 +8130,11 @@
         <w:fldChar w:fldCharType="separate"/>
       </w:r>
       <w:r>
-        <w:t>Chochlik et al. 2017</w:t>
+        <w:t>Chochlik</w:t>
+      </w:r>
+      <w:proofErr w:type="spellEnd"/>
+      <w:r>
+        <w:t xml:space="preserve"> et al. 2017</w:t>
       </w:r>
       <w:r>
         <w:fldChar w:fldCharType="end"/>
@@ -7902,10 +8241,10 @@
         <w:t xml:space="preserve"> </w:t>
       </w:r>
       <w:r>
-        <w:t xml:space="preserve">(a </w:t>
-      </w:r>
-      <w:r>
-        <w:t xml:space="preserve">less feature-complete </w:t>
+        <w:t>(a</w:t>
+      </w:r>
+      <w:r>
+        <w:t xml:space="preserve">n </w:t>
       </w:r>
       <w:r>
         <w:t xml:space="preserve">implementation also exists using infiniband ibverbs) </w:t>
@@ -7984,21 +8323,13 @@
         <w:t xml:space="preserve"> on the receive end, by using pre-registered memory, but this means that we must then copy the data from the registered block into the user’s variable – otherwise when the memory is freed, it will not be reclaimed correctly</w:t>
       </w:r>
       <w:r>
-        <w:t xml:space="preserve"> unless we intercept the system malloc and maintain a registration cache for example (this is used by some MPI implementations to improve performance and Libfabric also supports this behaviour). The drawbacks to transparently intercepting memory requests in this way are that when data is being frequently allocated and freed by the user and used in messages, the random fragmentation of blocks allocated to the user can lead to excessive pinned memory being reserved by the system since </w:t>
-      </w:r>
-      <w:commentRangeStart w:id="10"/>
-      <w:r>
-        <w:t xml:space="preserve">it can only pin pages at a time </w:t>
-      </w:r>
-      <w:commentRangeEnd w:id="10"/>
-      <w:r>
-        <w:rPr>
-          <w:rStyle w:val="CommentReference"/>
-        </w:rPr>
-        <w:commentReference w:id="10"/>
-      </w:r>
-      <w:r>
-        <w:t>– only by forcing the user to allocate from a particular pool can this be kept under control. W</w:t>
+        <w:t xml:space="preserve"> unless we intercept the system malloc and maintain a registration cache for example (this is used by some MPI implementations to improve performance and Libfabric also supports this behaviour). The drawbacks to transparently intercepting memory requests in this way are that when data is being frequently allocated and freed by the user and used in messages, the random fragmentation of blocks allocated to the user can lead to excessive pinned memory being reserved by the system since it can only pin </w:t>
+      </w:r>
+      <w:r>
+        <w:t xml:space="preserve">whole </w:t>
+      </w:r>
+      <w:r>
+        <w:t>pages at a time – only by forcing the user to allocate from a particular pool can this be kept under control. W</w:t>
       </w:r>
       <w:r>
         <w:t>e seek a solution that explicitly places control of memory in user’s hands</w:t>
@@ -8059,46 +8390,13 @@
       <w:r>
         <w:t xml:space="preserve">Any datatype that is </w:t>
       </w:r>
-      <w:del w:id="11" w:author="Hartmut Kaiser" w:date="2017-06-10T08:00:00Z">
-        <w:r>
-          <w:rPr>
-            <w:rFonts w:ascii="Courier New" w:hAnsi="Courier New" w:cs="Courier New"/>
-            <w:sz w:val="18"/>
-            <w:szCs w:val="20"/>
-          </w:rPr>
-          <w:delText>b</w:delText>
-        </w:r>
-      </w:del>
-      <w:ins w:id="12" w:author="Hartmut Kaiser" w:date="2017-06-10T07:59:00Z">
-        <w:r>
-          <w:rPr>
-            <w:rFonts w:ascii="Courier New" w:hAnsi="Courier New" w:cs="Courier New"/>
-            <w:sz w:val="18"/>
-            <w:szCs w:val="20"/>
-          </w:rPr>
-          <w:t>is</w:t>
-        </w:r>
-      </w:ins>
-      <w:ins w:id="13" w:author="Hartmut Kaiser" w:date="2017-06-10T08:00:00Z">
-        <w:r>
-          <w:rPr>
-            <w:rFonts w:ascii="Courier New" w:hAnsi="Courier New" w:cs="Courier New"/>
-            <w:sz w:val="18"/>
-            <w:szCs w:val="20"/>
-          </w:rPr>
-          <w:t>_b</w:t>
-        </w:r>
-      </w:ins>
       <w:r>
         <w:rPr>
           <w:rFonts w:ascii="Courier New" w:hAnsi="Courier New" w:cs="Courier New"/>
           <w:sz w:val="18"/>
           <w:szCs w:val="20"/>
         </w:rPr>
-        <w:t>itwise_serializable</w:t>
-      </w:r>
-      <w:r>
-        <w:t xml:space="preserve"> may be stored in an </w:t>
+        <w:t>is_b</w:t>
       </w:r>
       <w:r>
         <w:rPr>
@@ -8106,22 +8404,10 @@
           <w:sz w:val="18"/>
           <w:szCs w:val="20"/>
         </w:rPr>
-        <w:t>rma_vector</w:t>
-      </w:r>
-      <w:r>
-        <w:t xml:space="preserve"> and will be serialized by the HPX runtime automatically to produce an </w:t>
-      </w:r>
-      <w:r>
-        <w:t>RMA</w:t>
-      </w:r>
-      <w:r>
-        <w:t xml:space="preserve"> chunk</w:t>
-      </w:r>
-      <w:r>
-        <w:t xml:space="preserve"> that stores the memory registration information needed by the network layer</w:t>
-      </w:r>
-      <w:r>
-        <w:t xml:space="preserve">. We also provide a templated </w:t>
+        <w:t>itwise_serializable</w:t>
+      </w:r>
+      <w:r>
+        <w:t xml:space="preserve"> may be stored in an </w:t>
       </w:r>
       <w:r>
         <w:rPr>
@@ -8129,6 +8415,29 @@
           <w:sz w:val="18"/>
           <w:szCs w:val="20"/>
         </w:rPr>
+        <w:t>rma_vector</w:t>
+      </w:r>
+      <w:r>
+        <w:t xml:space="preserve"> and will be serialized by the HPX runtime automatically to produce an </w:t>
+      </w:r>
+      <w:r>
+        <w:t>RMA</w:t>
+      </w:r>
+      <w:r>
+        <w:t xml:space="preserve"> chunk</w:t>
+      </w:r>
+      <w:r>
+        <w:t xml:space="preserve"> that stores the memory registration information needed by the network layer</w:t>
+      </w:r>
+      <w:r>
+        <w:t xml:space="preserve">. We also provide a templated </w:t>
+      </w:r>
+      <w:r>
+        <w:rPr>
+          <w:rFonts w:ascii="Courier New" w:hAnsi="Courier New" w:cs="Courier New"/>
+          <w:sz w:val="18"/>
+          <w:szCs w:val="20"/>
+        </w:rPr>
         <w:t>rma_object&lt;T&gt;</w:t>
       </w:r>
       <w:r>
@@ -8143,6 +8452,7 @@
       <w:r>
         <w:rPr>
           <w:noProof/>
+          <w:lang w:val="en-GB" w:eastAsia="en-GB"/>
         </w:rPr>
         <w:lastRenderedPageBreak/>
         <mc:AlternateContent>
@@ -8218,6 +8528,7 @@
                                 <w:spacing w:before="0" w:beforeAutospacing="0" w:after="0" w:afterAutospacing="0"/>
                                 <w:jc w:val="center"/>
                               </w:pPr>
+                              <w:proofErr w:type="gramStart"/>
                               <w:r>
                                 <w:rPr>
                                   <w:rFonts w:eastAsia="Times New Roman" w:cstheme="minorBidi"/>
@@ -8230,6 +8541,7 @@
                                 </w:rPr>
                                 <w:t>chunk</w:t>
                               </w:r>
+                              <w:proofErr w:type="gramEnd"/>
                             </w:p>
                           </w:txbxContent>
                         </wps:txbx>
@@ -8288,6 +8600,7 @@
                                 <w:spacing w:before="0" w:beforeAutospacing="0" w:after="0" w:afterAutospacing="0"/>
                                 <w:jc w:val="center"/>
                               </w:pPr>
+                              <w:proofErr w:type="gramStart"/>
                               <w:r>
                                 <w:rPr>
                                   <w:rFonts w:eastAsia="Times New Roman" w:cstheme="minorBidi"/>
@@ -8300,6 +8613,7 @@
                                 </w:rPr>
                                 <w:t>chunk</w:t>
                               </w:r>
+                              <w:proofErr w:type="gramEnd"/>
                             </w:p>
                           </w:txbxContent>
                         </wps:txbx>
@@ -8358,6 +8672,7 @@
                                 <w:spacing w:before="0" w:beforeAutospacing="0" w:after="0" w:afterAutospacing="0"/>
                                 <w:jc w:val="center"/>
                               </w:pPr>
+                              <w:proofErr w:type="gramStart"/>
                               <w:r>
                                 <w:rPr>
                                   <w:rFonts w:eastAsia="Times New Roman" w:cstheme="minorBidi"/>
@@ -8370,6 +8685,7 @@
                                 </w:rPr>
                                 <w:t>chunk</w:t>
                               </w:r>
+                              <w:proofErr w:type="gramEnd"/>
                             </w:p>
                           </w:txbxContent>
                         </wps:txbx>
@@ -8428,6 +8744,7 @@
                                 <w:spacing w:before="0" w:beforeAutospacing="0" w:after="0" w:afterAutospacing="0"/>
                                 <w:jc w:val="center"/>
                               </w:pPr>
+                              <w:proofErr w:type="gramStart"/>
                               <w:r>
                                 <w:rPr>
                                   <w:rFonts w:eastAsia="Times New Roman" w:cstheme="minorBidi"/>
@@ -8440,6 +8757,7 @@
                                 </w:rPr>
                                 <w:t>chunk</w:t>
                               </w:r>
+                              <w:proofErr w:type="gramEnd"/>
                             </w:p>
                           </w:txbxContent>
                         </wps:txbx>
@@ -8498,6 +8816,7 @@
                                 <w:spacing w:before="0" w:beforeAutospacing="0" w:after="0" w:afterAutospacing="0"/>
                                 <w:jc w:val="center"/>
                               </w:pPr>
+                              <w:proofErr w:type="gramStart"/>
                               <w:r>
                                 <w:rPr>
                                   <w:rFonts w:eastAsia="Times New Roman" w:cstheme="minorBidi"/>
@@ -8510,6 +8829,7 @@
                                 </w:rPr>
                                 <w:t>chunk</w:t>
                               </w:r>
+                              <w:proofErr w:type="gramEnd"/>
                             </w:p>
                           </w:txbxContent>
                         </wps:txbx>
@@ -8710,7 +9030,7 @@
               </wp:inline>
             </w:drawing>
           </mc:Choice>
-          <mc:Fallback>
+          <mc:Fallback xmlns:w15="http://schemas.microsoft.com/office/word/2012/wordml">
             <w:pict>
               <v:group w14:anchorId="39FCF230" id="Group 50" o:spid="_x0000_s1050" style="width:351.45pt;height:34pt;mso-position-horizontal-relative:char;mso-position-vertical-relative:line" coordsize="44632,4320" o:gfxdata="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">
                 <v:rect id="Rectangle 20" o:spid="_x0000_s1051" style="position:absolute;width:9639;height:4320;visibility:visible;mso-wrap-style:square;v-text-anchor:middle" o:gfxdata="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" fillcolor="#dfa7a6 [1621]" strokecolor="#bc4542 [3045]">
@@ -9065,15 +9385,13 @@
         </w:rPr>
         <w:t>Memory is taken from an allocator that is aware of the memory registration API of the network and pinned when the user creates the data</w:t>
       </w:r>
-      <w:ins w:id="14" w:author="Hartmut Kaiser" w:date="2017-06-10T08:00:00Z">
-        <w:r>
-          <w:rPr>
-            <w:sz w:val="20"/>
-            <w:szCs w:val="20"/>
-          </w:rPr>
-          <w:t xml:space="preserve"> </w:t>
-        </w:r>
-      </w:ins>
+      <w:r>
+        <w:rPr>
+          <w:sz w:val="20"/>
+          <w:szCs w:val="20"/>
+        </w:rPr>
+        <w:t xml:space="preserve"> </w:t>
+      </w:r>
       <w:r>
         <w:rPr>
           <w:sz w:val="20"/>
@@ -9262,13 +9580,11 @@
         <w:fldChar w:fldCharType="separate"/>
       </w:r>
       <w:r>
-        <w:t xml:space="preserve">Figure </w:t>
-      </w:r>
-      <w:r>
-        <w:rPr>
-          <w:noProof/>
-        </w:rPr>
-        <w:t>5</w:t>
+        <w:rPr>
+          <w:b/>
+          <w:bCs/>
+        </w:rPr>
+        <w:t>Error! Reference source not found.</w:t>
       </w:r>
       <w:r>
         <w:fldChar w:fldCharType="end"/>
@@ -9379,22 +9695,11 @@
         <w:t xml:space="preserve">uses a blocking send and matching receive at each end in alternation and therefore does nothing more than poll the network, receive and return the message. </w:t>
       </w:r>
       <w:r>
-        <w:t xml:space="preserve">As HPX is a task-based runtime using active messages, a ping-pong operation requires a message from one node to another with </w:t>
-      </w:r>
-      <w:commentRangeStart w:id="15"/>
-      <w:r>
-        <w:t xml:space="preserve">the action </w:t>
+        <w:t xml:space="preserve">As HPX is a task-based runtime using active messages, a ping-pong operation requires a message from one node to another with the action </w:t>
       </w:r>
       <w:r>
         <w:t xml:space="preserve">being to invoke a </w:t>
       </w:r>
-      <w:commentRangeEnd w:id="15"/>
-      <w:r>
-        <w:rPr>
-          <w:rStyle w:val="CommentReference"/>
-        </w:rPr>
-        <w:commentReference w:id="15"/>
-      </w:r>
       <w:r>
         <w:t xml:space="preserve">function </w:t>
       </w:r>
@@ -9418,87 +9723,6 @@
       </w:r>
       <w:r>
         <w:t>performance as the native MPI implementation.</w:t>
-      </w:r>
-    </w:p>
-    <w:p>
-      <w:pPr>
-        <w:pStyle w:val="MainText"/>
-      </w:pPr>
-      <w:r>
-        <w:fldChar w:fldCharType="begin"/>
-      </w:r>
-      <w:r>
-        <w:instrText xml:space="preserve"> REF _Ref484787058 \h  \* MERGEFORMAT </w:instrText>
-      </w:r>
-      <w:r>
-        <w:fldChar w:fldCharType="separate"/>
-      </w:r>
-      <w:r>
-        <w:t xml:space="preserve">Figure </w:t>
-      </w:r>
-      <w:r>
-        <w:rPr>
-          <w:noProof/>
-        </w:rPr>
-        <w:t>5</w:t>
-      </w:r>
-      <w:r>
-        <w:fldChar w:fldCharType="end"/>
-      </w:r>
-      <w:r>
-        <w:t xml:space="preserve"> shows two important </w:t>
-      </w:r>
-      <w:r>
-        <w:t xml:space="preserve">features, the speed improvement of the Libfabric parcelport over the MPI parcelport is evident, however the effects of the RMA chunking can be seen when comparing the </w:t>
-      </w:r>
-      <w:r>
-        <w:rPr>
-          <w:rFonts w:ascii="Courier New" w:hAnsi="Courier New" w:cs="Courier New"/>
-          <w:szCs w:val="20"/>
-        </w:rPr>
-        <w:t>serialize_buffer</w:t>
-      </w:r>
-      <w:r>
-        <w:t xml:space="preserve"> and </w:t>
-      </w:r>
-      <w:r>
-        <w:rPr>
-          <w:rFonts w:ascii="Courier New" w:hAnsi="Courier New" w:cs="Courier New"/>
-          <w:szCs w:val="20"/>
-        </w:rPr>
-        <w:t>rma_vector</w:t>
-      </w:r>
-      <w:r>
-        <w:rPr>
-          <w:szCs w:val="20"/>
-        </w:rPr>
-        <w:t xml:space="preserve"> </w:t>
-      </w:r>
-      <w:r>
-        <w:t>versions of the test. When many threads are used, the cost of pinning and unpinning  the memory on send and receive is hidden by the fact that many threads may take part in messaging – with 12 threads active, the two versions produce almost identical results. When only 2 threads are used the pre</w:t>
-      </w:r>
-      <w:ins w:id="16" w:author="Hartmut Kaiser" w:date="2017-06-10T08:02:00Z">
-        <w:r>
-          <w:t>-</w:t>
-        </w:r>
-      </w:ins>
-      <w:r>
-        <w:t xml:space="preserve">pinned version with RMA chunks is </w:t>
-      </w:r>
-      <w:r>
-        <w:t>on average</w:t>
-      </w:r>
-      <w:r>
-        <w:t xml:space="preserve"> 40% faster than the pointer chunk version for the larger messages sizes (below 4096 bytes, both use the eager </w:t>
-      </w:r>
-      <w:r>
-        <w:t>protocol</w:t>
-      </w:r>
-      <w:r>
-        <w:t xml:space="preserve"> with data copied into the network).</w:t>
-      </w:r>
-      <w:r>
-        <w:t xml:space="preserve"> The difference between the two versions (lower latency, higher bandwidth) translates into a reduction in the idle or busy wait times of the thread pools in HPX which can in turn be used to for other more productive work.</w:t>
       </w:r>
     </w:p>
     <w:p>
@@ -9510,13 +9734,32 @@
       <w:r>
         <w:rPr>
           <w:noProof/>
-        </w:rPr>
-        <w:lastRenderedPageBreak/>
+          <w:lang w:val="en-GB" w:eastAsia="en-GB"/>
+        </w:rPr>
         <w:drawing>
-          <wp:inline distT="0" distB="0" distL="0" distR="0" wp14:anchorId="3C00FC19" wp14:editId="0CD42E71">
+          <wp:inline distT="0" distB="0" distL="0" distR="0" wp14:anchorId="734ECEDE" wp14:editId="31631097">
             <wp:extent cx="2772000" cy="2340000"/>
             <wp:effectExtent l="0" t="0" r="0" b="3175"/>
-            <wp:docPr id="32" name="Chart 32"/>
+            <wp:docPr id="17" name="Chart 17"/>
+            <wp:cNvGraphicFramePr/>
+            <a:graphic xmlns:a="http://schemas.openxmlformats.org/drawingml/2006/main">
+              <a:graphicData uri="http://schemas.openxmlformats.org/drawingml/2006/chart">
+                <c:chart xmlns:c="http://schemas.openxmlformats.org/drawingml/2006/chart" xmlns:r="http://schemas.openxmlformats.org/officeDocument/2006/relationships" r:id="rId11"/>
+              </a:graphicData>
+            </a:graphic>
+          </wp:inline>
+        </w:drawing>
+      </w:r>
+      <w:r>
+        <w:rPr>
+          <w:noProof/>
+          <w:lang w:val="en-GB" w:eastAsia="en-GB"/>
+        </w:rPr>
+        <w:drawing>
+          <wp:inline distT="0" distB="0" distL="0" distR="0" wp14:anchorId="408037AA" wp14:editId="11E44130">
+            <wp:extent cx="2775342" cy="2340000"/>
+            <wp:effectExtent l="0" t="0" r="6350" b="3175"/>
+            <wp:docPr id="31" name="Chart 31"/>
             <wp:cNvGraphicFramePr/>
             <a:graphic xmlns:a="http://schemas.openxmlformats.org/drawingml/2006/main">
               <a:graphicData uri="http://schemas.openxmlformats.org/drawingml/2006/chart">
@@ -9526,39 +9769,12 @@
           </wp:inline>
         </w:drawing>
       </w:r>
-      <w:commentRangeStart w:id="17"/>
-      <w:r>
-        <w:rPr>
-          <w:noProof/>
-        </w:rPr>
-        <w:drawing>
-          <wp:inline distT="0" distB="0" distL="0" distR="0" wp14:anchorId="3A1285BA" wp14:editId="73A10756">
-            <wp:extent cx="2772000" cy="2340000"/>
-            <wp:effectExtent l="0" t="0" r="0" b="3175"/>
-            <wp:docPr id="33" name="Chart 33"/>
-            <wp:cNvGraphicFramePr/>
-            <a:graphic xmlns:a="http://schemas.openxmlformats.org/drawingml/2006/main">
-              <a:graphicData uri="http://schemas.openxmlformats.org/drawingml/2006/chart">
-                <c:chart xmlns:c="http://schemas.openxmlformats.org/drawingml/2006/chart" xmlns:r="http://schemas.openxmlformats.org/officeDocument/2006/relationships" r:id="rId13"/>
-              </a:graphicData>
-            </a:graphic>
-          </wp:inline>
-        </w:drawing>
-      </w:r>
-      <w:commentRangeEnd w:id="17"/>
-      <w:r>
-        <w:rPr>
-          <w:rStyle w:val="CommentReference"/>
-        </w:rPr>
-        <w:commentReference w:id="17"/>
-      </w:r>
     </w:p>
     <w:p>
       <w:pPr>
         <w:pStyle w:val="Caption"/>
         <w:jc w:val="both"/>
       </w:pPr>
-      <w:bookmarkStart w:id="18" w:name="_Ref484787058"/>
       <w:r>
         <w:t xml:space="preserve">Figure </w:t>
       </w:r>
@@ -9580,241 +9796,183 @@
       <w:r>
         <w:fldChar w:fldCharType="end"/>
       </w:r>
-      <w:bookmarkEnd w:id="18"/>
-      <w:r>
-        <w:t xml:space="preserve">: Performance of </w:t>
-      </w:r>
-      <w:r>
-        <w:t xml:space="preserve">an HPX version of the </w:t>
-      </w:r>
-      <w:r>
-        <w:t xml:space="preserve">equivalent OSU </w:t>
-      </w:r>
-      <w:r>
-        <w:t>bi-directional b</w:t>
-      </w:r>
-      <w:r>
-        <w:t>andwidth</w:t>
-      </w:r>
-      <w:r>
-        <w:t xml:space="preserve"> test </w:t>
+      <w:r>
+        <w:t xml:space="preserve">: Performance of an HPX version of the equivalent OSU bi-directional bandwidth test </w:t>
       </w:r>
       <w:r>
         <w:rPr>
           <w:noProof/>
         </w:rPr>
-        <w:t xml:space="preserve">between two nodes using </w:t>
-      </w:r>
-      <w:r>
-        <w:rPr>
-          <w:noProof/>
-        </w:rPr>
-        <w:t xml:space="preserve">the </w:t>
-      </w:r>
-      <w:r>
-        <w:rPr>
-          <w:noProof/>
-        </w:rPr>
-        <w:t xml:space="preserve">Libfabrics </w:t>
-      </w:r>
-      <w:r>
-        <w:rPr>
-          <w:noProof/>
-        </w:rPr>
-        <w:t>parcelport</w:t>
-      </w:r>
-      <w:r>
-        <w:rPr>
-          <w:noProof/>
-        </w:rPr>
-        <w:t xml:space="preserve"> in HPX</w:t>
-      </w:r>
-      <w:r>
-        <w:rPr>
-          <w:noProof/>
-        </w:rPr>
-        <w:t xml:space="preserve"> on different thread counts</w:t>
-      </w:r>
-      <w:r>
-        <w:rPr>
-          <w:noProof/>
-        </w:rPr>
-        <w:t xml:space="preserve"> and with/without RMA chunking</w:t>
-      </w:r>
-      <w:r>
-        <w:rPr>
-          <w:noProof/>
-        </w:rPr>
-        <w:t xml:space="preserve">. Also included on </w:t>
-      </w:r>
-      <w:r>
-        <w:rPr>
-          <w:noProof/>
-        </w:rPr>
-        <w:t>(</w:t>
-      </w:r>
-      <w:r>
-        <w:rPr>
-          <w:noProof/>
-        </w:rPr>
-        <w:t>left</w:t>
-      </w:r>
-      <w:r>
-        <w:rPr>
-          <w:noProof/>
-        </w:rPr>
-        <w:t>)</w:t>
-      </w:r>
-      <w:r>
-        <w:rPr>
-          <w:noProof/>
-        </w:rPr>
-        <w:t xml:space="preserve"> is the OSU micro</w:t>
-      </w:r>
-      <w:r>
-        <w:rPr>
-          <w:noProof/>
-        </w:rPr>
-        <w:t>-</w:t>
-      </w:r>
-      <w:r>
-        <w:rPr>
-          <w:noProof/>
-        </w:rPr>
-        <w:t xml:space="preserve">benchmark using Cray MPI and on </w:t>
-      </w:r>
-      <w:r>
-        <w:rPr>
-          <w:noProof/>
-        </w:rPr>
-        <w:t>(</w:t>
-      </w:r>
-      <w:r>
-        <w:rPr>
-          <w:noProof/>
-        </w:rPr>
-        <w:t>right</w:t>
-      </w:r>
-      <w:r>
-        <w:rPr>
-          <w:noProof/>
-        </w:rPr>
-        <w:t>)</w:t>
-      </w:r>
-      <w:r>
-        <w:rPr>
-          <w:noProof/>
-        </w:rPr>
-        <w:t xml:space="preserve">, the HPX </w:t>
-      </w:r>
-      <w:r>
-        <w:rPr>
-          <w:noProof/>
-        </w:rPr>
-        <w:t xml:space="preserve">OSU test with the </w:t>
-      </w:r>
-      <w:r>
-        <w:rPr>
-          <w:noProof/>
-        </w:rPr>
-        <w:t xml:space="preserve">HPX parcelport implemented using </w:t>
-      </w:r>
-      <w:r>
-        <w:rPr>
-          <w:noProof/>
-        </w:rPr>
-        <w:t>MPI</w:t>
-      </w:r>
-      <w:r>
-        <w:rPr>
-          <w:noProof/>
-        </w:rPr>
-        <w:t xml:space="preserve"> asynchronous calls</w:t>
-      </w:r>
-      <w:r>
-        <w:rPr>
-          <w:noProof/>
-        </w:rPr>
-        <w:t>.</w:t>
+        <w:t>between two nodes using the Libfabrics parcelport in HPX on different thread counts and with/without RMA chunking. Also included on (left) is the OSU micro-benchmark using Cray MPI and on (right), the HPX OSU test with the HPX parcelport implemented using MPI asynchronous calls.</w:t>
       </w:r>
     </w:p>
     <w:p>
       <w:pPr>
-        <w:pStyle w:val="FirstOrderHeadings"/>
-      </w:pPr>
-      <w:r>
-        <w:t xml:space="preserve">Application </w:t>
-      </w:r>
-      <w:r>
-        <w:t>Results</w:t>
+        <w:pStyle w:val="MainText"/>
+      </w:pPr>
+      <w:r>
+        <w:fldChar w:fldCharType="begin"/>
+      </w:r>
+      <w:r>
+        <w:instrText xml:space="preserve"> REF _Ref484787058 \h  \* MERGEFORMAT </w:instrText>
+      </w:r>
+      <w:r>
+        <w:fldChar w:fldCharType="separate"/>
+      </w:r>
+      <w:r>
+        <w:rPr>
+          <w:b/>
+          <w:bCs/>
+        </w:rPr>
+        <w:t>Error! Reference source not found.</w:t>
+      </w:r>
+      <w:r>
+        <w:fldChar w:fldCharType="end"/>
+      </w:r>
+      <w:r>
+        <w:t xml:space="preserve"> shows two important </w:t>
+      </w:r>
+      <w:r>
+        <w:t xml:space="preserve">features, the speed improvement of the Libfabric parcelport over the MPI parcelport is evident, however the effects of the RMA chunking can be seen when comparing the </w:t>
+      </w:r>
+      <w:r>
+        <w:rPr>
+          <w:rFonts w:ascii="Courier New" w:hAnsi="Courier New" w:cs="Courier New"/>
+          <w:szCs w:val="20"/>
+        </w:rPr>
+        <w:t>serialize_buffer</w:t>
+      </w:r>
+      <w:r>
+        <w:t xml:space="preserve"> and </w:t>
+      </w:r>
+      <w:r>
+        <w:rPr>
+          <w:rFonts w:ascii="Courier New" w:hAnsi="Courier New" w:cs="Courier New"/>
+          <w:szCs w:val="20"/>
+        </w:rPr>
+        <w:t>rma_vector</w:t>
+      </w:r>
+      <w:r>
+        <w:rPr>
+          <w:szCs w:val="20"/>
+        </w:rPr>
+        <w:t xml:space="preserve"> </w:t>
+      </w:r>
+      <w:r>
+        <w:t xml:space="preserve">versions of the test. When many </w:t>
+      </w:r>
+      <w:r>
+        <w:lastRenderedPageBreak/>
+        <w:t xml:space="preserve">threads are used, the cost of pinning and unpinning  the memory on send and receive is hidden by the fact </w:t>
+      </w:r>
+      <w:bookmarkStart w:id="5" w:name="_GoBack"/>
+      <w:r>
+        <w:t xml:space="preserve">that many threads may take part in messaging – with 12 threads active, the two versions produce almost </w:t>
+      </w:r>
+      <w:bookmarkEnd w:id="5"/>
+      <w:r>
+        <w:t>identical results. When only 2 threads are used the pre</w:t>
+      </w:r>
+      <w:r>
+        <w:t>-</w:t>
+      </w:r>
+      <w:r>
+        <w:t xml:space="preserve">pinned version with RMA chunks is </w:t>
+      </w:r>
+      <w:r>
+        <w:t>on average</w:t>
+      </w:r>
+      <w:r>
+        <w:t xml:space="preserve"> 40% faster than the pointer chunk version for the larger messages sizes (below 4096 bytes, both use the eager </w:t>
+      </w:r>
+      <w:r>
+        <w:t>protocol</w:t>
+      </w:r>
+      <w:r>
+        <w:t xml:space="preserve"> with data copied into the network).</w:t>
+      </w:r>
+      <w:r>
+        <w:t xml:space="preserve"> The difference between the two versions (lower latency, higher bandwidth) translates into a reduction in the idle or busy wait times of the thread pools in HPX which can in turn be used to for other more productive work.</w:t>
       </w:r>
     </w:p>
     <w:p>
       <w:pPr>
-        <w:pStyle w:val="MainText"/>
-      </w:pPr>
-      <w:r>
-        <w:t>The performance of the RMA enabled parcelport is evident in the micro</w:t>
-      </w:r>
-      <w:r>
-        <w:t>-</w:t>
-      </w:r>
-      <w:r>
-        <w:t xml:space="preserve">benchmark test, but we wish to also demonstrate that </w:t>
-      </w:r>
-      <w:r>
-        <w:t xml:space="preserve">the reduction in idle time translates into improved application performance. We have therefore tested </w:t>
-      </w:r>
-      <w:r>
-        <w:t xml:space="preserve">OctoTiger, </w:t>
-      </w:r>
-      <w:r>
-        <w:t>a 3D octree based, finite-volume AMR hydrodynam</w:t>
-      </w:r>
-      <w:r>
-        <w:t>ics code with Newtonian gravity; i</w:t>
-      </w:r>
-      <w:r>
-        <w:t xml:space="preserve">t is a successor to previous hydrodynamics codes described in </w:t>
-      </w:r>
-      <w:r>
-        <w:t>(</w:t>
-      </w:r>
-      <w:r>
-        <w:fldChar w:fldCharType="begin"/>
-      </w:r>
-      <w:r>
-        <w:instrText xml:space="preserve"> REF BIB_kadam2017 \h \* MERGEFORMAT </w:instrText>
-      </w:r>
-      <w:r>
-        <w:fldChar w:fldCharType="separate"/>
-      </w:r>
-      <w:r>
-        <w:t>Kadam et al. 2017</w:t>
-      </w:r>
-      <w:r>
-        <w:fldChar w:fldCharType="end"/>
-      </w:r>
-      <w:r>
-        <w:t>)</w:t>
-      </w:r>
-      <w:r>
-        <w:t xml:space="preserve"> written using the HPX runtime as the parallelism framework for both on node and distributed operation.</w:t>
+        <w:pStyle w:val="FirstOrderHeadings"/>
+      </w:pPr>
+      <w:r>
+        <w:t xml:space="preserve">Application </w:t>
+      </w:r>
+      <w:r>
+        <w:t>Results</w:t>
       </w:r>
     </w:p>
     <w:p>
       <w:pPr>
         <w:pStyle w:val="MainText"/>
       </w:pPr>
+      <w:r>
+        <w:t>The performance of the RMA enabled parcelport is evident in the micro</w:t>
+      </w:r>
+      <w:r>
+        <w:t>-</w:t>
+      </w:r>
+      <w:r>
+        <w:t xml:space="preserve">benchmark test, but we wish to also demonstrate that </w:t>
+      </w:r>
+      <w:r>
+        <w:t xml:space="preserve">the reduction in idle time translates into improved application performance. We have therefore tested </w:t>
+      </w:r>
+      <w:r>
+        <w:t xml:space="preserve">OctoTiger, </w:t>
+      </w:r>
+      <w:r>
+        <w:t>a 3D octree based, finite-volume AMR hydrodynam</w:t>
+      </w:r>
+      <w:r>
+        <w:t>ics code with Newtonian gravity; i</w:t>
+      </w:r>
+      <w:r>
+        <w:t xml:space="preserve">t is a successor to previous hydrodynamics codes described in </w:t>
+      </w:r>
+      <w:r>
+        <w:t>(</w:t>
+      </w:r>
+      <w:r>
+        <w:fldChar w:fldCharType="begin"/>
+      </w:r>
+      <w:r>
+        <w:instrText xml:space="preserve"> REF BIB_kadam2017 \h \* MERGEFORMAT </w:instrText>
+      </w:r>
+      <w:r>
+        <w:fldChar w:fldCharType="separate"/>
+      </w:r>
+      <w:r>
+        <w:t>Kadam et al. 2017</w:t>
+      </w:r>
+      <w:r>
+        <w:fldChar w:fldCharType="end"/>
+      </w:r>
+      <w:r>
+        <w:t>)</w:t>
+      </w:r>
+      <w:r>
+        <w:t xml:space="preserve"> written using the HPX runtime as the parallelism framework for both on node and distributed operation.</w:t>
+      </w:r>
     </w:p>
     <w:p>
       <w:pPr>
         <w:pStyle w:val="MainText"/>
+      </w:pPr>
+    </w:p>
+    <w:p>
+      <w:pPr>
+        <w:pStyle w:val="MainText"/>
         <w:ind w:firstLine="0"/>
       </w:pPr>
       <w:r>
         <w:rPr>
           <w:noProof/>
+          <w:lang w:val="en-GB" w:eastAsia="en-GB"/>
         </w:rPr>
         <w:drawing>
           <wp:inline distT="0" distB="0" distL="0" distR="0" wp14:anchorId="748A1DF5" wp14:editId="71AC3F3B">
@@ -9832,7 +9990,7 @@
                     <pic:cNvPicPr/>
                   </pic:nvPicPr>
                   <pic:blipFill>
-                    <a:blip r:embed="rId14">
+                    <a:blip r:embed="rId13">
                       <a:extLst>
                         <a:ext uri="{28A0092B-C50C-407E-A947-70E740481C1C}">
                           <a14:useLocalDpi xmlns:a14="http://schemas.microsoft.com/office/drawing/2010/main" val="0"/>
@@ -9863,7 +10021,7 @@
       <w:pPr>
         <w:pStyle w:val="Caption"/>
       </w:pPr>
-      <w:bookmarkStart w:id="19" w:name="_Ref484790141"/>
+      <w:bookmarkStart w:id="6" w:name="_Ref484790141"/>
       <w:r>
         <w:t xml:space="preserve">Figure </w:t>
       </w:r>
@@ -9885,25 +10043,16 @@
       <w:r>
         <w:fldChar w:fldCharType="end"/>
       </w:r>
-      <w:bookmarkEnd w:id="19"/>
+      <w:bookmarkEnd w:id="6"/>
       <w:r>
         <w:t xml:space="preserve">: </w:t>
       </w:r>
       <w:r>
         <w:t xml:space="preserve">Comparison of the number of AMR </w:t>
       </w:r>
-      <w:bookmarkStart w:id="20" w:name="_GoBack"/>
-      <w:bookmarkEnd w:id="20"/>
-      <w:ins w:id="21" w:author="Hartmut Kaiser" w:date="2017-06-10T08:09:00Z">
-        <w:r>
-          <w:t>grids</w:t>
-        </w:r>
-      </w:ins>
-      <w:del w:id="22" w:author="Hartmut Kaiser" w:date="2017-06-10T08:09:00Z">
-        <w:r>
-          <w:delText>blocks</w:delText>
-        </w:r>
-      </w:del>
+      <w:r>
+        <w:t>grids</w:t>
+      </w:r>
       <w:r>
         <w:t xml:space="preserve"> processed per second for different levels of refinement when using the libfabrics </w:t>
       </w:r>
@@ -9958,7 +10107,15 @@
         <w:fldChar w:fldCharType="end"/>
       </w:r>
       <w:r>
-        <w:t xml:space="preserve"> shows the number of AMR grids processed per second using different levels of refinement (LoR) with the Libfabrics and MPI parcelports in HPX – (higher levels of refinement cannot be computed on smaller node counts, and lower levels of refinement show reduced performance on higher node counts); a pattern is clear from the results when the speedup is shown. With the exception of the level 7 LoR on high node counts, we see a performance improvement of between 25% and 50% across the board </w:t>
+        <w:t xml:space="preserve"> shows the number of AMR grids processed per second using different levels of refinement (LoR) with the Libfabrics and MPI parcelports in HPX – (higher levels of refinement cannot be computed on smaller node counts, and lower levels of refinement show reduced performance on higher node counts); a </w:t>
+      </w:r>
+      <w:proofErr w:type="gramStart"/>
+      <w:r>
+        <w:t>pattern</w:t>
+      </w:r>
+      <w:proofErr w:type="gramEnd"/>
+      <w:r>
+        <w:t xml:space="preserve"> is clear from the results when the speedup is shown. With the exception of the level 7 LoR on high node counts, we see a performance improvement of between 25% and 50% across the board </w:t>
       </w:r>
       <w:r>
         <w:t xml:space="preserve">- </w:t>
@@ -9975,7 +10132,6 @@
         <w:pStyle w:val="FirstOrderHeadings"/>
       </w:pPr>
       <w:r>
-        <w:lastRenderedPageBreak/>
         <w:t>CONCLUSION</w:t>
       </w:r>
     </w:p>
@@ -10025,6 +10181,7 @@
         <w:ind w:firstLine="0"/>
       </w:pPr>
       <w:r>
+        <w:lastRenderedPageBreak/>
         <w:t>This work has been partially funded by the European Union Seventh Framework Program (FP7/2007­2013) under grant agreement no. 604102 (HBP).</w:t>
       </w:r>
       <w:r>
@@ -10043,17 +10200,17 @@
       <w:pPr>
         <w:pStyle w:val="References"/>
       </w:pPr>
-      <w:bookmarkStart w:id="23" w:name="BIB_slee2007"/>
-      <w:bookmarkStart w:id="24" w:name="BIB__bib"/>
+      <w:bookmarkStart w:id="7" w:name="BIB__bib"/>
+      <w:bookmarkStart w:id="8" w:name="BIB_slee2007"/>
       <w:r>
         <w:rPr>
           <w:vanish/>
         </w:rPr>
         <w:t>Agarwal et al. 2007</w:t>
       </w:r>
-      <w:bookmarkStart w:id="25" w:name="B4B_slee2007"/>
-      <w:bookmarkEnd w:id="23"/>
-      <w:bookmarkEnd w:id="25"/>
+      <w:bookmarkStart w:id="9" w:name="B4B_slee2007"/>
+      <w:bookmarkEnd w:id="8"/>
+      <w:bookmarkEnd w:id="9"/>
       <w:r>
         <w:t>Agarwal, A., Slee, M. &amp; Kwiatkowski, M. (2007), Thrift: Scalable cross-language services implementation, Technical report, Facebook. http://thrift.apache.org/static/files/thrift-20070401.pdf</w:t>
       </w:r>
@@ -10062,18 +10219,242 @@
       <w:pPr>
         <w:pStyle w:val="References"/>
       </w:pPr>
-      <w:bookmarkStart w:id="26" w:name="BIB_bauer_3a2012_3alel_3a2388996_2e23890"/>
+      <w:bookmarkStart w:id="10" w:name="BIB_bauer_3a2012_3alel_3a2388996_2e23890"/>
       <w:r>
         <w:rPr>
           <w:vanish/>
         </w:rPr>
         <w:t>Bauer et al. 2012</w:t>
       </w:r>
-      <w:bookmarkStart w:id="27" w:name="B4B_bauer_3a2012_3alel_3a2388996_2e23890"/>
+      <w:bookmarkStart w:id="11" w:name="B4B_bauer_3a2012_3alel_3a2388996_2e23890"/>
+      <w:bookmarkEnd w:id="10"/>
+      <w:bookmarkEnd w:id="11"/>
+      <w:r>
+        <w:t xml:space="preserve">Bauer, M., Treichler, S., Slaughter, E. &amp; Aiken, A. (2012), Legion: Expressing locality and independence with logical regions, </w:t>
+      </w:r>
+      <w:r>
+        <w:rPr>
+          <w:i/>
+        </w:rPr>
+        <w:t>in</w:t>
+      </w:r>
+      <w:r>
+        <w:t xml:space="preserve"> ‘Proceedings of the International Conference on High Performance Computing, Networking, Storage and Analysis’, SC ’12, IEEE Computer Society Press, Los Alamitos, CA, USA, pp. 66:1–66:11. http://dl.acm.org/citation.cfm?id=2388996.2389086</w:t>
+      </w:r>
+    </w:p>
+    <w:p>
+      <w:pPr>
+        <w:pStyle w:val="References"/>
+      </w:pPr>
+      <w:bookmarkStart w:id="12" w:name="BIB_bonachea_3a2002_3agsv_3a894168"/>
+      <w:r>
+        <w:rPr>
+          <w:vanish/>
+        </w:rPr>
+        <w:t>Bonachea 2002</w:t>
+      </w:r>
+      <w:bookmarkStart w:id="13" w:name="B4B_bonachea_3a2002_3agsv_3a894168"/>
+      <w:bookmarkEnd w:id="12"/>
+      <w:bookmarkEnd w:id="13"/>
+      <w:r>
+        <w:t>Bonachea, D. (2002), Gasnet specification, v1.1, Technical report, Berkeley, CA, USA.</w:t>
+      </w:r>
+    </w:p>
+    <w:p>
+      <w:pPr>
+        <w:pStyle w:val="References"/>
+      </w:pPr>
+      <w:bookmarkStart w:id="14" w:name="BIB_boostcpplibraries"/>
+      <w:r>
+        <w:rPr>
+          <w:vanish/>
+        </w:rPr>
+        <w:t>Boost 1998-2017</w:t>
+      </w:r>
+      <w:bookmarkStart w:id="15" w:name="B4B_boostcpplibraries"/>
+      <w:bookmarkEnd w:id="14"/>
+      <w:bookmarkEnd w:id="15"/>
+      <w:r>
+        <w:t>Boost (1998-2017), ‘Boost: a collection of free peer-reviewed portable C++ source libraries’. http://www.boost.org/. http://www.boost.org/</w:t>
+      </w:r>
+    </w:p>
+    <w:p>
+      <w:pPr>
+        <w:pStyle w:val="References"/>
+      </w:pPr>
+      <w:bookmarkStart w:id="16" w:name="BIB_p0194r3"/>
+      <w:r>
+        <w:rPr>
+          <w:vanish/>
+        </w:rPr>
+        <w:t>Chochlik et al. 2017</w:t>
+      </w:r>
+      <w:bookmarkStart w:id="17" w:name="B4B_p0194r3"/>
+      <w:bookmarkEnd w:id="16"/>
+      <w:bookmarkEnd w:id="17"/>
+      <w:r>
+        <w:t>Chochlik, M., Naumann, A. &amp; Sankel, D. (2017), ‘P0350R0: Static reflection’, ISO/IEC C++ Standards Committee Paper. http://www.open-std.org/jtc1/sc22/wg21/docs/papers/2016/p0350r0.pdf</w:t>
+      </w:r>
+    </w:p>
+    <w:p>
+      <w:pPr>
+        <w:pStyle w:val="References"/>
+      </w:pPr>
+      <w:bookmarkStart w:id="18" w:name="BIB_choi_3a2015_3aiol_3a2865660_2e286636"/>
+      <w:r>
+        <w:rPr>
+          <w:vanish/>
+        </w:rPr>
+        <w:t>Choi et al. 2015</w:t>
+      </w:r>
+      <w:bookmarkStart w:id="19" w:name="B4B_choi_3a2015_3aiol_3a2865660_2e286636"/>
+      <w:bookmarkEnd w:id="18"/>
+      <w:bookmarkEnd w:id="19"/>
+      <w:r>
+        <w:t xml:space="preserve">Choi, S.-E., Pritchard, H., Shimek, J., Swaro, J., Tiffany, Z. &amp; Turrubiates, B. (2015), An implementation of ofi libfabric in support of multithreaded pgas solutions, </w:t>
+      </w:r>
+      <w:r>
+        <w:rPr>
+          <w:i/>
+        </w:rPr>
+        <w:t>in</w:t>
+      </w:r>
+      <w:r>
+        <w:t xml:space="preserve"> ‘Proceedings of the 2015 9th International Conference on Partitioned Global Address Space Programming Models’, PGAS ’15, IEEE Computer Society, Washington, DC, USA, pp. 59–69. http://dx.doi.org/10.1109/PGAS.2015.14</w:t>
+      </w:r>
+    </w:p>
+    <w:p>
+      <w:pPr>
+        <w:pStyle w:val="References"/>
+      </w:pPr>
+      <w:bookmarkStart w:id="20" w:name="BIB_el_2dghazawi_3a2003_3auds_3a1076294"/>
+      <w:r>
+        <w:rPr>
+          <w:vanish/>
+        </w:rPr>
+        <w:t>El-Ghazawi et al. 2003</w:t>
+      </w:r>
+      <w:bookmarkStart w:id="21" w:name="B4B_el_2dghazawi_3a2003_3auds_3a1076294"/>
+      <w:bookmarkEnd w:id="20"/>
+      <w:bookmarkEnd w:id="21"/>
+      <w:r>
+        <w:t xml:space="preserve">El-Ghazawi, T., Carlson, W., Sterling, T. &amp; Yelick, K. (2003), </w:t>
+      </w:r>
+      <w:r>
+        <w:rPr>
+          <w:i/>
+        </w:rPr>
+        <w:t>UPC: Distributed Shared-Memory Programming</w:t>
+      </w:r>
+      <w:r>
+        <w:t>, Wiley-Interscience.</w:t>
+      </w:r>
+    </w:p>
+    <w:p>
+      <w:pPr>
+        <w:pStyle w:val="References"/>
+        <w:rPr>
+          <w:lang w:val="it-CH"/>
+        </w:rPr>
+      </w:pPr>
+      <w:bookmarkStart w:id="22" w:name="BIB_protobuf"/>
+      <w:r>
+        <w:rPr>
+          <w:vanish/>
+          <w:lang w:val="it-CH"/>
+        </w:rPr>
+        <w:t>Google &amp; Varda 2017</w:t>
+      </w:r>
+      <w:bookmarkStart w:id="23" w:name="B4B_protobuf"/>
+      <w:bookmarkEnd w:id="22"/>
+      <w:bookmarkEnd w:id="23"/>
+      <w:r>
+        <w:rPr>
+          <w:lang w:val="it-CH"/>
+        </w:rPr>
+        <w:t>Google &amp; Varda, K. (2017), ‘Protocol buffers’, http://</w:t>
+      </w:r>
+      <w:r>
+        <w:rPr>
+          <w:lang w:val="it-CH"/>
+        </w:rPr>
+        <w:softHyphen/>
+        <w:t>code.google.com/</w:t>
+      </w:r>
+      <w:r>
+        <w:rPr>
+          <w:lang w:val="it-CH"/>
+        </w:rPr>
+        <w:softHyphen/>
+        <w:t>apis/</w:t>
+      </w:r>
+      <w:r>
+        <w:rPr>
+          <w:lang w:val="it-CH"/>
+        </w:rPr>
+        <w:softHyphen/>
+        <w:t>protocolbuffers/</w:t>
+      </w:r>
+      <w:r>
+        <w:rPr>
+          <w:lang w:val="it-CH"/>
+        </w:rPr>
+        <w:softHyphen/>
+        <w:t>.</w:t>
+      </w:r>
+    </w:p>
+    <w:p>
+      <w:pPr>
+        <w:pStyle w:val="References"/>
+      </w:pPr>
+      <w:bookmarkStart w:id="24" w:name="BIB_kadam2017"/>
+      <w:r>
+        <w:rPr>
+          <w:vanish/>
+        </w:rPr>
+        <w:t>Kadam et al. 2017</w:t>
+      </w:r>
+      <w:bookmarkStart w:id="25" w:name="B4B_kadam2017"/>
+      <w:bookmarkEnd w:id="24"/>
+      <w:bookmarkEnd w:id="25"/>
+      <w:r>
+        <w:t xml:space="preserve">Kadam, K., Clayton, G. C., Motl, P. M., Marcello, D. &amp; Frank, J. (2017), Numerical Simulations of Close and Contact Binary Systems Having Bipolytropic Equation of State, </w:t>
+      </w:r>
+      <w:r>
+        <w:rPr>
+          <w:i/>
+        </w:rPr>
+        <w:t>in</w:t>
+      </w:r>
+      <w:r>
+        <w:t xml:space="preserve"> ‘American Astronomical Society Meeting Abstracts’, Vol. 229 of </w:t>
+      </w:r>
+      <w:r>
+        <w:rPr>
+          <w:i/>
+        </w:rPr>
+        <w:t>American Astronomical Society Meeting Abstracts</w:t>
+      </w:r>
+      <w:r>
+        <w:t>, p. 433.14.</w:t>
+      </w:r>
+    </w:p>
+    <w:p>
+      <w:pPr>
+        <w:pStyle w:val="References"/>
+      </w:pPr>
+      <w:bookmarkStart w:id="26" w:name="BIB_hpx_5fpgas_5f2014"/>
+      <w:r>
+        <w:rPr>
+          <w:vanish/>
+        </w:rPr>
+        <w:t>Kaiser et al. 2014</w:t>
+      </w:r>
+      <w:bookmarkStart w:id="27" w:name="B4B_hpx_5fpgas_5f2014"/>
       <w:bookmarkEnd w:id="26"/>
       <w:bookmarkEnd w:id="27"/>
       <w:r>
-        <w:t xml:space="preserve">Bauer, M., Treichler, S., Slaughter, E. &amp; Aiken, A. (2012), Legion: Expressing locality and independence with logical regions, </w:t>
+        <w:t xml:space="preserve">Kaiser, H., Heller, T., Adelstein-Lelbach, B., Serio, A. &amp; Fey, D. (2014), HPX: A Task Based Programming Model in a Global Address Space, </w:t>
       </w:r>
       <w:r>
         <w:rPr>
@@ -10082,115 +10463,139 @@
         <w:t>in</w:t>
       </w:r>
       <w:r>
-        <w:t xml:space="preserve"> ‘Proceedings of the International Conference on High Performance Computing, Networking, Storage and Analysis’, SC ’12, IEEE Computer Society Press, Los Alamitos, CA, USA, pp. 66:1–66:11. http://dl.acm.org/citation.cfm?id=2388996.2389086</w:t>
+        <w:t xml:space="preserve"> ‘Proceedings of the 8th International Conference on Partitioned Global Address Space Programming Models’, PGAS ’14, ACM, New York, NY, USA, pp. 6:1–6:11. http://doi.acm.org/10.1145/2676870.2676883</w:t>
       </w:r>
     </w:p>
     <w:p>
       <w:pPr>
         <w:pStyle w:val="References"/>
       </w:pPr>
-      <w:bookmarkStart w:id="28" w:name="BIB_bonachea_3a2002_3agsv_3a894168"/>
+      <w:bookmarkStart w:id="28" w:name="BIB_kaiser_3a2015_3ahpl_3a2832241_2e2832"/>
       <w:r>
         <w:rPr>
           <w:vanish/>
         </w:rPr>
-        <w:t>Bonachea 2002</w:t>
-      </w:r>
-      <w:bookmarkStart w:id="29" w:name="B4B_bonachea_3a2002_3agsv_3a894168"/>
+        <w:t>Kaiser et al. 2015</w:t>
+      </w:r>
+      <w:bookmarkStart w:id="29" w:name="B4B_kaiser_3a2015_3ahpl_3a2832241_2e2832"/>
       <w:bookmarkEnd w:id="28"/>
       <w:bookmarkEnd w:id="29"/>
       <w:r>
-        <w:t>Bonachea, D. (2002), Gasnet specification, v1.1, Technical report, Berkeley, CA, USA.</w:t>
+        <w:t xml:space="preserve">Kaiser, H., Heller, T., Bourgeois, D. &amp; Fey, D. (2015), Higher-level parallelization for local and distributed asynchronous task-based programming, </w:t>
+      </w:r>
+      <w:r>
+        <w:rPr>
+          <w:i/>
+        </w:rPr>
+        <w:t>in</w:t>
+      </w:r>
+      <w:r>
+        <w:t xml:space="preserve"> ‘Proceedings of the First International Workshop on Extreme Scale Programming Models and Middleware’, ESPM ’15, ACM, New York, NY, USA, pp. 29–37. http://doi.acm.org/10.1145/2832241.2832244</w:t>
       </w:r>
     </w:p>
     <w:p>
       <w:pPr>
         <w:pStyle w:val="References"/>
       </w:pPr>
-      <w:bookmarkStart w:id="30" w:name="BIB_boostcpplibraries"/>
+      <w:bookmarkStart w:id="30" w:name="BIB_kale_3a1993_3acpc_3a165854_2e165874"/>
       <w:r>
         <w:rPr>
           <w:vanish/>
         </w:rPr>
-        <w:t>Boost 1998-2017</w:t>
-      </w:r>
-      <w:bookmarkStart w:id="31" w:name="B4B_boostcpplibraries"/>
+        <w:t>Kale &amp; Krishnan 1993</w:t>
+      </w:r>
+      <w:bookmarkStart w:id="31" w:name="B4B_kale_3a1993_3acpc_3a165854_2e165874"/>
       <w:bookmarkEnd w:id="30"/>
       <w:bookmarkEnd w:id="31"/>
       <w:r>
-        <w:t>Boost (1998-2017), ‘Boost: a collection of free peer-reviewed portable C++ source libraries’. http://www.boost.org/. http://www.boost.org/</w:t>
+        <w:t xml:space="preserve">Kale, L. V. &amp; Krishnan, S. (1993), Charm++: A portable concurrent object oriented system based on c++, </w:t>
+      </w:r>
+      <w:r>
+        <w:rPr>
+          <w:i/>
+        </w:rPr>
+        <w:t>in</w:t>
+      </w:r>
+      <w:r>
+        <w:t xml:space="preserve"> ‘Proceedings of the Eighth Annual Conference on Object-oriented Programming Systems, Languages, and Applications’, OOPSLA ’93, ACM, New York, NY, USA, pp. 91–108. http://doi.acm.org/10.1145/165854.165874</w:t>
       </w:r>
     </w:p>
     <w:p>
       <w:pPr>
         <w:pStyle w:val="References"/>
       </w:pPr>
-      <w:bookmarkStart w:id="32" w:name="BIB_p0194r3"/>
+      <w:bookmarkStart w:id="32" w:name="BIB_osu_5fbenchmarks"/>
       <w:r>
         <w:rPr>
           <w:vanish/>
         </w:rPr>
-        <w:t>Chochlik et al. 2017</w:t>
-      </w:r>
-      <w:bookmarkStart w:id="33" w:name="B4B_p0194r3"/>
+        <w:t>Ohio-State-University &amp; Panda 2017</w:t>
+      </w:r>
+      <w:bookmarkStart w:id="33" w:name="B4B_osu_5fbenchmarks"/>
       <w:bookmarkEnd w:id="32"/>
       <w:bookmarkEnd w:id="33"/>
       <w:r>
-        <w:t>Chochlik, M., Naumann, A. &amp; Sankel, D. (2017), ‘P0350R0: Static reflection’, ISO/IEC C++ Standards Committee Paper. http://www.open-std.org/jtc1/sc22/wg21/docs/papers/2016/p0350r0.pdf</w:t>
+        <w:t xml:space="preserve">Ohio-State-University &amp; Panda, D. K. (2017), ‘MVAPICH: MPI over InfiniBand, 10GigE/iWARP and RoCE’. </w:t>
+      </w:r>
+      <w:r>
+        <w:t>http://</w:t>
+      </w:r>
+      <w:r>
+        <w:softHyphen/>
+        <w:t>mvapich.cse.ohio-state.edu/</w:t>
+      </w:r>
+      <w:r>
+        <w:softHyphen/>
+        <w:t>benchmarks/</w:t>
+      </w:r>
+      <w:r>
+        <w:softHyphen/>
+        <w:t>. http://mvapich.cse.ohio-state.edu/benchmarks/</w:t>
       </w:r>
     </w:p>
     <w:p>
       <w:pPr>
         <w:pStyle w:val="References"/>
       </w:pPr>
-      <w:bookmarkStart w:id="34" w:name="BIB_choi_3a2015_3aiol_3a2865660_2e286636"/>
+      <w:bookmarkStart w:id="34" w:name="BIB_cppserializers"/>
       <w:r>
         <w:rPr>
           <w:vanish/>
         </w:rPr>
-        <w:t>Choi et al. 2015</w:t>
-      </w:r>
-      <w:bookmarkStart w:id="35" w:name="B4B_choi_3a2015_3aiol_3a2865660_2e286636"/>
+        <w:t>Sorokin 2017</w:t>
+      </w:r>
+      <w:bookmarkStart w:id="35" w:name="B4B_cppserializers"/>
       <w:bookmarkEnd w:id="34"/>
       <w:bookmarkEnd w:id="35"/>
       <w:r>
-        <w:t xml:space="preserve">Choi, S.-E., Pritchard, H., Shimek, J., Swaro, J., Tiffany, Z. &amp; Turrubiates, B. (2015), An implementation of ofi libfabric in support of multithreaded pgas solutions, </w:t>
-      </w:r>
-      <w:r>
-        <w:rPr>
-          <w:i/>
-        </w:rPr>
-        <w:t>in</w:t>
-      </w:r>
-      <w:r>
-        <w:t xml:space="preserve"> ‘Proceedings of the 2015 9th International Conference on Partitioned Global Address Space Programming Models’, PGAS ’15, IEEE Computer Society, Washington, DC, USA, pp. 59–69. http://dx.doi.org/10.1109/PGAS.2015.14</w:t>
+        <w:t>Sorokin, K. (2017), ‘Compare various data serialization libraries for c++’. https://github.com/thekvs/cpp-serializers</w:t>
       </w:r>
     </w:p>
     <w:p>
       <w:pPr>
         <w:pStyle w:val="References"/>
       </w:pPr>
-      <w:bookmarkStart w:id="36" w:name="BIB_el_2dghazawi_3a2003_3auds_3a1076294"/>
+      <w:bookmarkStart w:id="36" w:name="BIB_conf_2fcluster_2fsoumagnekzckar13"/>
       <w:r>
         <w:rPr>
           <w:vanish/>
         </w:rPr>
-        <w:t>El-Ghazawi et al. 2003</w:t>
-      </w:r>
-      <w:bookmarkStart w:id="37" w:name="B4B_el_2dghazawi_3a2003_3auds_3a1076294"/>
+        <w:t>Soumagne et al. 2013</w:t>
+      </w:r>
+      <w:bookmarkStart w:id="37" w:name="B4B_conf_2fcluster_2fsoumagnekzckar13"/>
       <w:bookmarkEnd w:id="36"/>
       <w:bookmarkEnd w:id="37"/>
       <w:r>
-        <w:t xml:space="preserve">El-Ghazawi, T., Carlson, W., Sterling, T. &amp; Yelick, K. (2003), </w:t>
+        <w:t xml:space="preserve">Soumagne, J., Kimpe, D., Zounmevo, J. A., Chaarawi, M., Koziol, Q., Afsahi, A. &amp; Ross, R. B. (2013), Mercury: Enabling remote procedure call for high-performance computing., </w:t>
       </w:r>
       <w:r>
         <w:rPr>
           <w:i/>
         </w:rPr>
-        <w:t>UPC: Distributed Shared-Memory Programming</w:t>
-      </w:r>
-      <w:r>
-        <w:t>, Wiley-Interscience.</w:t>
+        <w:t>in</w:t>
+      </w:r>
+      <w:r>
+        <w:t xml:space="preserve"> ‘CLUSTER’, IEEE Computer Society, pp. 1–8. http://dblp.uni-trier.de/db/conf/cluster/cluster2013.html#SoumagneKZCKAR13</w:t>
       </w:r>
     </w:p>
     <w:p>
@@ -10200,289 +10605,43 @@
           <w:lang w:val="it-CH"/>
         </w:rPr>
       </w:pPr>
-      <w:bookmarkStart w:id="38" w:name="BIB_protobuf"/>
+      <w:bookmarkStart w:id="38" w:name="BIB_capnproto"/>
       <w:r>
         <w:rPr>
           <w:vanish/>
           <w:lang w:val="it-CH"/>
         </w:rPr>
-        <w:t>Google &amp; Varda 2017</w:t>
-      </w:r>
-      <w:bookmarkStart w:id="39" w:name="B4B_protobuf"/>
+        <w:t>Varda 2015</w:t>
+      </w:r>
+      <w:bookmarkStart w:id="39" w:name="B4B_capnproto"/>
       <w:bookmarkEnd w:id="38"/>
       <w:bookmarkEnd w:id="39"/>
       <w:r>
         <w:rPr>
           <w:lang w:val="it-CH"/>
         </w:rPr>
-        <w:t>Google &amp; Varda, K. (2017), ‘Protocol buffers’, http://</w:t>
-      </w:r>
-      <w:r>
-        <w:rPr>
-          <w:lang w:val="it-CH"/>
-        </w:rPr>
-        <w:softHyphen/>
-        <w:t>code.google.com/</w:t>
-      </w:r>
-      <w:r>
-        <w:rPr>
-          <w:lang w:val="it-CH"/>
-        </w:rPr>
-        <w:softHyphen/>
-        <w:t>apis/</w:t>
-      </w:r>
-      <w:r>
-        <w:rPr>
-          <w:lang w:val="it-CH"/>
-        </w:rPr>
-        <w:softHyphen/>
-        <w:t>protocolbuffers/</w:t>
-      </w:r>
-      <w:r>
-        <w:rPr>
-          <w:lang w:val="it-CH"/>
-        </w:rPr>
-        <w:softHyphen/>
-        <w:t>.</w:t>
+        <w:t>Varda, K. (2015), ‘Cap’n proto’. https://capnproto.org/</w:t>
       </w:r>
     </w:p>
     <w:p>
       <w:pPr>
         <w:pStyle w:val="References"/>
       </w:pPr>
-      <w:bookmarkStart w:id="40" w:name="BIB_kadam2017"/>
+      <w:bookmarkStart w:id="40" w:name="BIB_mvapich2"/>
       <w:r>
         <w:rPr>
           <w:vanish/>
         </w:rPr>
-        <w:t>Kadam et al. 2017</w:t>
-      </w:r>
-      <w:bookmarkStart w:id="41" w:name="B4B_kadam2017"/>
+        <w:t>W. Huang 2007</w:t>
+      </w:r>
+      <w:bookmarkStart w:id="41" w:name="B4B_mvapich2"/>
       <w:bookmarkEnd w:id="40"/>
       <w:bookmarkEnd w:id="41"/>
       <w:r>
-        <w:t xml:space="preserve">Kadam, K., Clayton, G. C., Motl, P. M., Marcello, D. &amp; Frank, J. (2017), Numerical Simulations of Close and Contact Binary Systems Having Bipolytropic Equation of State, </w:t>
-      </w:r>
-      <w:r>
-        <w:rPr>
-          <w:i/>
-        </w:rPr>
-        <w:t>in</w:t>
-      </w:r>
-      <w:r>
-        <w:t xml:space="preserve"> ‘American Astronomical Society Meeting Abstracts’, Vol. 229 of </w:t>
-      </w:r>
-      <w:r>
-        <w:rPr>
-          <w:i/>
-        </w:rPr>
-        <w:t>American Astronomical Society Meeting Abstracts</w:t>
-      </w:r>
-      <w:r>
-        <w:t>, p. 433.14.</w:t>
+        <w:t>W. Huang, G. Santhanaraman, H. J. Q. G. D. P. (2007), Design and implementation of high performance mvapich2: Mpi2 over infiniband.</w:t>
       </w:r>
     </w:p>
-    <w:p>
-      <w:pPr>
-        <w:pStyle w:val="References"/>
-      </w:pPr>
-      <w:bookmarkStart w:id="42" w:name="BIB_hpx_5fpgas_5f2014"/>
-      <w:r>
-        <w:rPr>
-          <w:vanish/>
-        </w:rPr>
-        <w:t>Kaiser et al. 2014</w:t>
-      </w:r>
-      <w:bookmarkStart w:id="43" w:name="B4B_hpx_5fpgas_5f2014"/>
-      <w:bookmarkEnd w:id="42"/>
-      <w:bookmarkEnd w:id="43"/>
-      <w:r>
-        <w:t xml:space="preserve">Kaiser, H., Heller, T., Adelstein-Lelbach, B., Serio, A. &amp; Fey, D. (2014), HPX: A Task Based Programming Model in a Global Address Space, </w:t>
-      </w:r>
-      <w:r>
-        <w:rPr>
-          <w:i/>
-        </w:rPr>
-        <w:t>in</w:t>
-      </w:r>
-      <w:r>
-        <w:t xml:space="preserve"> ‘Proceedings of the 8th International Conference on Partitioned Global Address Space Programming Models’, PGAS ’14, ACM, New York, NY, USA, pp. 6:1–6:11. http://doi.acm.org/10.1145/2676870.2676883</w:t>
-      </w:r>
-    </w:p>
-    <w:p>
-      <w:pPr>
-        <w:pStyle w:val="References"/>
-      </w:pPr>
-      <w:bookmarkStart w:id="44" w:name="BIB_kaiser_3a2015_3ahpl_3a2832241_2e2832"/>
-      <w:r>
-        <w:rPr>
-          <w:vanish/>
-        </w:rPr>
-        <w:t>Kaiser et al. 2015</w:t>
-      </w:r>
-      <w:bookmarkStart w:id="45" w:name="B4B_kaiser_3a2015_3ahpl_3a2832241_2e2832"/>
-      <w:bookmarkEnd w:id="44"/>
-      <w:bookmarkEnd w:id="45"/>
-      <w:r>
-        <w:t xml:space="preserve">Kaiser, H., Heller, T., Bourgeois, D. &amp; Fey, D. (2015), Higher-level parallelization for local and distributed asynchronous task-based programming, </w:t>
-      </w:r>
-      <w:r>
-        <w:rPr>
-          <w:i/>
-        </w:rPr>
-        <w:t>in</w:t>
-      </w:r>
-      <w:r>
-        <w:t xml:space="preserve"> ‘Proceedings of the First International Workshop on Extreme Scale Programming Models and Middleware’, ESPM ’15, ACM, New York, NY, USA, pp. 29–37. http://doi.acm.org/10.1145/2832241.2832244</w:t>
-      </w:r>
-    </w:p>
-    <w:p>
-      <w:pPr>
-        <w:pStyle w:val="References"/>
-      </w:pPr>
-      <w:bookmarkStart w:id="46" w:name="BIB_kale_3a1993_3acpc_3a165854_2e165874"/>
-      <w:r>
-        <w:rPr>
-          <w:vanish/>
-        </w:rPr>
-        <w:t>Kale &amp; Krishnan 1993</w:t>
-      </w:r>
-      <w:bookmarkStart w:id="47" w:name="B4B_kale_3a1993_3acpc_3a165854_2e165874"/>
-      <w:bookmarkEnd w:id="46"/>
-      <w:bookmarkEnd w:id="47"/>
-      <w:r>
-        <w:t xml:space="preserve">Kale, L. V. &amp; Krishnan, S. (1993), Charm++: A portable concurrent object oriented system based on c++, </w:t>
-      </w:r>
-      <w:r>
-        <w:rPr>
-          <w:i/>
-        </w:rPr>
-        <w:t>in</w:t>
-      </w:r>
-      <w:r>
-        <w:t xml:space="preserve"> ‘Proceedings of the Eighth Annual Conference on Object-oriented Programming Systems, Languages, and Applications’, OOPSLA ’93, ACM, New York, NY, USA, pp. 91–108. http://doi.acm.org/10.1145/165854.165874</w:t>
-      </w:r>
-    </w:p>
-    <w:p>
-      <w:pPr>
-        <w:pStyle w:val="References"/>
-      </w:pPr>
-      <w:bookmarkStart w:id="48" w:name="BIB_osu_5fbenchmarks"/>
-      <w:r>
-        <w:rPr>
-          <w:vanish/>
-        </w:rPr>
-        <w:t>Ohio-State-University &amp; Panda 2017</w:t>
-      </w:r>
-      <w:bookmarkStart w:id="49" w:name="B4B_osu_5fbenchmarks"/>
-      <w:bookmarkEnd w:id="48"/>
-      <w:bookmarkEnd w:id="49"/>
-      <w:r>
-        <w:t>Ohio-State-University &amp; Panda, D. K. (2017), ‘MVAPICH: MPI over InfiniBand, 10GigE/iWARP and RoCE’. http://</w:t>
-      </w:r>
-      <w:r>
-        <w:softHyphen/>
-        <w:t>mvapich.cse.ohio-state.edu/</w:t>
-      </w:r>
-      <w:r>
-        <w:softHyphen/>
-        <w:t>benchmarks/</w:t>
-      </w:r>
-      <w:r>
-        <w:softHyphen/>
-        <w:t>. http://mvapich.cse.ohio-state.edu/benchmarks/</w:t>
-      </w:r>
-    </w:p>
-    <w:p>
-      <w:pPr>
-        <w:pStyle w:val="References"/>
-      </w:pPr>
-      <w:bookmarkStart w:id="50" w:name="BIB_cppserializers"/>
-      <w:r>
-        <w:rPr>
-          <w:vanish/>
-        </w:rPr>
-        <w:t>Sorokin 2017</w:t>
-      </w:r>
-      <w:bookmarkStart w:id="51" w:name="B4B_cppserializers"/>
-      <w:bookmarkEnd w:id="50"/>
-      <w:bookmarkEnd w:id="51"/>
-      <w:r>
-        <w:t>Sorokin, K. (2017), ‘Compare various data serialization libraries for c++’. https://github.com/thekvs/cpp-serializers</w:t>
-      </w:r>
-    </w:p>
-    <w:p>
-      <w:pPr>
-        <w:pStyle w:val="References"/>
-      </w:pPr>
-      <w:bookmarkStart w:id="52" w:name="BIB_conf_2fcluster_2fsoumagnekzckar13"/>
-      <w:r>
-        <w:rPr>
-          <w:vanish/>
-        </w:rPr>
-        <w:lastRenderedPageBreak/>
-        <w:t>Soumagne et al. 2013</w:t>
-      </w:r>
-      <w:bookmarkStart w:id="53" w:name="B4B_conf_2fcluster_2fsoumagnekzckar13"/>
-      <w:bookmarkEnd w:id="52"/>
-      <w:bookmarkEnd w:id="53"/>
-      <w:r>
-        <w:t xml:space="preserve">Soumagne, J., Kimpe, D., Zounmevo, J. A., Chaarawi, M., Koziol, Q., Afsahi, A. &amp; Ross, R. B. (2013), Mercury: Enabling remote procedure call for high-performance computing., </w:t>
-      </w:r>
-      <w:r>
-        <w:rPr>
-          <w:i/>
-        </w:rPr>
-        <w:t>in</w:t>
-      </w:r>
-      <w:r>
-        <w:t xml:space="preserve"> ‘CLUSTER’, IEEE Computer Society, pp. 1–8. http://dblp.uni-trier.de/db/conf/cluster/cluster2013.html#SoumagneKZCKAR13</w:t>
-      </w:r>
-    </w:p>
-    <w:p>
-      <w:pPr>
-        <w:pStyle w:val="References"/>
-        <w:rPr>
-          <w:lang w:val="it-CH"/>
-        </w:rPr>
-      </w:pPr>
-      <w:bookmarkStart w:id="54" w:name="BIB_capnproto"/>
-      <w:r>
-        <w:rPr>
-          <w:vanish/>
-          <w:lang w:val="it-CH"/>
-        </w:rPr>
-        <w:t>Varda 2015</w:t>
-      </w:r>
-      <w:bookmarkStart w:id="55" w:name="B4B_capnproto"/>
-      <w:bookmarkEnd w:id="54"/>
-      <w:bookmarkEnd w:id="55"/>
-      <w:r>
-        <w:rPr>
-          <w:lang w:val="it-CH"/>
-        </w:rPr>
-        <w:t>Varda, K. (2015), ‘Cap’n proto’. https://capnproto.org/</w:t>
-      </w:r>
-    </w:p>
-    <w:p>
-      <w:pPr>
-        <w:pStyle w:val="References"/>
-      </w:pPr>
-      <w:bookmarkStart w:id="56" w:name="BIB_mvapich2"/>
-      <w:r>
-        <w:rPr>
-          <w:vanish/>
-        </w:rPr>
-        <w:t>W. Huang 2007</w:t>
-      </w:r>
-      <w:bookmarkStart w:id="57" w:name="B4B_mvapich2"/>
-      <w:bookmarkEnd w:id="56"/>
-      <w:bookmarkEnd w:id="57"/>
-      <w:r>
-        <w:t>W. Huang, G. Santhanaraman, H. J. Q. G. D. P. (2007), Design and implementation of high performance mvapich2: Mpi2 over infiniband.</w:t>
-      </w:r>
-    </w:p>
-    <w:bookmarkEnd w:id="24"/>
+    <w:bookmarkEnd w:id="7"/>
     <w:p>
       <w:pPr>
         <w:pStyle w:val="References"/>
@@ -10497,128 +10656,6 @@
     </w:sectPr>
   </w:body>
 </w:document>
-</file>
-
-<file path=word/comments.xml><?xml version="1.0" encoding="utf-8"?>
-<w:comments xmlns:wpc="http://schemas.microsoft.com/office/word/2010/wordprocessingCanvas" xmlns:mc="http://schemas.openxmlformats.org/markup-compatibility/2006" xmlns:o="urn:schemas-microsoft-com:office:office" xmlns:r="http://schemas.openxmlformats.org/officeDocument/2006/relationships" xmlns:m="http://schemas.openxmlformats.org/officeDocument/2006/math" xmlns:v="urn:schemas-microsoft-com:vml" xmlns:wp14="http://schemas.microsoft.com/office/word/2010/wordprocessingDrawing" xmlns:wp="http://schemas.openxmlformats.org/drawingml/2006/wordprocessingDrawing" xmlns:w10="urn:schemas-microsoft-com:office:word" xmlns:w="http://schemas.openxmlformats.org/wordprocessingml/2006/main" xmlns:w14="http://schemas.microsoft.com/office/word/2010/wordml" xmlns:w15="http://schemas.microsoft.com/office/word/2012/wordml" xmlns:wpg="http://schemas.microsoft.com/office/word/2010/wordprocessingGroup" xmlns:wpi="http://schemas.microsoft.com/office/word/2010/wordprocessingInk" xmlns:wne="http://schemas.microsoft.com/office/word/2006/wordml" xmlns:wps="http://schemas.microsoft.com/office/word/2010/wordprocessingShape" mc:Ignorable="w14 w15 wp14">
-  <w:comment w:id="1" w:author="Hartmut Kaiser" w:date="2017-06-10T07:41:00Z" w:initials="HK">
-    <w:p>
-      <w:pPr>
-        <w:pStyle w:val="CommentText"/>
-      </w:pPr>
-      <w:r>
-        <w:rPr>
-          <w:rStyle w:val="CommentReference"/>
-        </w:rPr>
-        <w:annotationRef/>
-      </w:r>
-      <w:r>
-        <w:t xml:space="preserve">The TCP parcel-port supports zero-copy alright, not sure if it’s a good idea to bring that here as an example, more so as you have not mentioned so far that HPX has a parcel-port plugin infrastructure allowing to target various networks. </w:t>
-      </w:r>
-    </w:p>
-  </w:comment>
-  <w:comment w:id="7" w:author="Hartmut Kaiser" w:date="2017-06-10T07:50:00Z" w:initials="HK">
-    <w:p>
-      <w:pPr>
-        <w:pStyle w:val="CommentText"/>
-      </w:pPr>
-      <w:r>
-        <w:rPr>
-          <w:rStyle w:val="CommentReference"/>
-        </w:rPr>
-        <w:annotationRef/>
-      </w:r>
-      <w:r>
-        <w:t xml:space="preserve">If a type is bitwise-copyable, the data held by a vector is copied at once, not element-wise </w:t>
-      </w:r>
-    </w:p>
-  </w:comment>
-  <w:comment w:id="9" w:author="Hartmut Kaiser" w:date="2017-06-10T07:51:00Z" w:initials="HK">
-    <w:p>
-      <w:pPr>
-        <w:pStyle w:val="CommentText"/>
-      </w:pPr>
-      <w:r>
-        <w:rPr>
-          <w:rStyle w:val="CommentReference"/>
-        </w:rPr>
-        <w:annotationRef/>
-      </w:r>
-      <w:r>
-        <w:t xml:space="preserve">From looking at the benchmark code I came away with the impression that the cap’nproto test is </w:t>
-      </w:r>
-      <w:r>
-        <w:rPr>
-          <w:strike/>
-        </w:rPr>
-        <w:t>cheating</w:t>
-      </w:r>
-      <w:r>
-        <w:t xml:space="preserve"> broken and is not performing any serialization at all. But who am I to tell? I don’t know anything about this library.</w:t>
-      </w:r>
-    </w:p>
-  </w:comment>
-  <w:comment w:id="10" w:author="Hartmut Kaiser" w:date="2017-06-10T07:59:00Z" w:initials="HK">
-    <w:p>
-      <w:pPr>
-        <w:pStyle w:val="CommentText"/>
-      </w:pPr>
-      <w:r>
-        <w:rPr>
-          <w:rStyle w:val="CommentReference"/>
-        </w:rPr>
-        <w:annotationRef/>
-      </w:r>
-      <w:r>
-        <w:t>Does this miss a word?</w:t>
-      </w:r>
-    </w:p>
-  </w:comment>
-  <w:comment w:id="15" w:author="Hartmut Kaiser" w:date="2017-06-10T08:02:00Z" w:initials="HK">
-    <w:p>
-      <w:pPr>
-        <w:pStyle w:val="CommentText"/>
-      </w:pPr>
-      <w:r>
-        <w:rPr>
-          <w:rStyle w:val="CommentReference"/>
-        </w:rPr>
-        <w:annotationRef/>
-      </w:r>
-      <w:r>
-        <w:t>Grammar?</w:t>
-      </w:r>
-    </w:p>
-  </w:comment>
-  <w:comment w:id="17" w:author="Hartmut Kaiser" w:date="2017-06-10T08:04:00Z" w:initials="HK">
-    <w:p>
-      <w:pPr>
-        <w:pStyle w:val="CommentText"/>
-        <w:rPr>
-          <w:i/>
-        </w:rPr>
-      </w:pPr>
-      <w:r>
-        <w:rPr>
-          <w:i/>
-        </w:rPr>
-        <w:t>Is</w:t>
-      </w:r>
-      <w:r>
-        <w:rPr>
-          <w:rStyle w:val="CommentReference"/>
-        </w:rPr>
-        <w:annotationRef/>
-      </w:r>
-      <w:r>
-        <w:rPr>
-          <w:i/>
-        </w:rPr>
-        <w:t xml:space="preserve"> there something wrong with the colors of the data points for the blue HPX-MPI line on the right?</w:t>
-      </w:r>
-    </w:p>
-  </w:comment>
-</w:comments>
 </file>
 
 <file path=word/commentsExtended.xml><?xml version="1.0" encoding="utf-8"?>
@@ -10633,7 +10670,7 @@
 </file>
 
 <file path=word/endnotes.xml><?xml version="1.0" encoding="utf-8"?>
-<w:endnotes xmlns:wpc="http://schemas.microsoft.com/office/word/2010/wordprocessingCanvas" xmlns:mc="http://schemas.openxmlformats.org/markup-compatibility/2006" xmlns:o="urn:schemas-microsoft-com:office:office" xmlns:r="http://schemas.openxmlformats.org/officeDocument/2006/relationships" xmlns:m="http://schemas.openxmlformats.org/officeDocument/2006/math" xmlns:v="urn:schemas-microsoft-com:vml" xmlns:wp14="http://schemas.microsoft.com/office/word/2010/wordprocessingDrawing" xmlns:wp="http://schemas.openxmlformats.org/drawingml/2006/wordprocessingDrawing" xmlns:w10="urn:schemas-microsoft-com:office:word" xmlns:w="http://schemas.openxmlformats.org/wordprocessingml/2006/main" xmlns:w14="http://schemas.microsoft.com/office/word/2010/wordml" xmlns:w15="http://schemas.microsoft.com/office/word/2012/wordml" xmlns:wpg="http://schemas.microsoft.com/office/word/2010/wordprocessingGroup" xmlns:wpi="http://schemas.microsoft.com/office/word/2010/wordprocessingInk" xmlns:wne="http://schemas.microsoft.com/office/word/2006/wordml" xmlns:wps="http://schemas.microsoft.com/office/word/2010/wordprocessingShape" mc:Ignorable="w14 w15 wp14">
+<w:endnotes xmlns:wpc="http://schemas.microsoft.com/office/word/2010/wordprocessingCanvas" xmlns:mc="http://schemas.openxmlformats.org/markup-compatibility/2006" xmlns:o="urn:schemas-microsoft-com:office:office" xmlns:r="http://schemas.openxmlformats.org/officeDocument/2006/relationships" xmlns:m="http://schemas.openxmlformats.org/officeDocument/2006/math" xmlns:v="urn:schemas-microsoft-com:vml" xmlns:wp14="http://schemas.microsoft.com/office/word/2010/wordprocessingDrawing" xmlns:wp="http://schemas.openxmlformats.org/drawingml/2006/wordprocessingDrawing" xmlns:w10="urn:schemas-microsoft-com:office:word" xmlns:w="http://schemas.openxmlformats.org/wordprocessingml/2006/main" xmlns:w14="http://schemas.microsoft.com/office/word/2010/wordml" xmlns:wpg="http://schemas.microsoft.com/office/word/2010/wordprocessingGroup" xmlns:wpi="http://schemas.microsoft.com/office/word/2010/wordprocessingInk" xmlns:wne="http://schemas.microsoft.com/office/word/2006/wordml" xmlns:wps="http://schemas.microsoft.com/office/word/2010/wordprocessingShape" mc:Ignorable="w14 wp14">
   <w:endnote w:type="separator" w:id="-1">
     <w:p>
       <w:r>
@@ -10652,7 +10689,7 @@
 </file>
 
 <file path=word/footnotes.xml><?xml version="1.0" encoding="utf-8"?>
-<w:footnotes xmlns:wpc="http://schemas.microsoft.com/office/word/2010/wordprocessingCanvas" xmlns:mc="http://schemas.openxmlformats.org/markup-compatibility/2006" xmlns:o="urn:schemas-microsoft-com:office:office" xmlns:r="http://schemas.openxmlformats.org/officeDocument/2006/relationships" xmlns:m="http://schemas.openxmlformats.org/officeDocument/2006/math" xmlns:v="urn:schemas-microsoft-com:vml" xmlns:wp14="http://schemas.microsoft.com/office/word/2010/wordprocessingDrawing" xmlns:wp="http://schemas.openxmlformats.org/drawingml/2006/wordprocessingDrawing" xmlns:w10="urn:schemas-microsoft-com:office:word" xmlns:w="http://schemas.openxmlformats.org/wordprocessingml/2006/main" xmlns:w14="http://schemas.microsoft.com/office/word/2010/wordml" xmlns:w15="http://schemas.microsoft.com/office/word/2012/wordml" xmlns:wpg="http://schemas.microsoft.com/office/word/2010/wordprocessingGroup" xmlns:wpi="http://schemas.microsoft.com/office/word/2010/wordprocessingInk" xmlns:wne="http://schemas.microsoft.com/office/word/2006/wordml" xmlns:wps="http://schemas.microsoft.com/office/word/2010/wordprocessingShape" mc:Ignorable="w14 w15 wp14">
+<w:footnotes xmlns:wpc="http://schemas.microsoft.com/office/word/2010/wordprocessingCanvas" xmlns:mc="http://schemas.openxmlformats.org/markup-compatibility/2006" xmlns:o="urn:schemas-microsoft-com:office:office" xmlns:r="http://schemas.openxmlformats.org/officeDocument/2006/relationships" xmlns:m="http://schemas.openxmlformats.org/officeDocument/2006/math" xmlns:v="urn:schemas-microsoft-com:vml" xmlns:wp14="http://schemas.microsoft.com/office/word/2010/wordprocessingDrawing" xmlns:wp="http://schemas.openxmlformats.org/drawingml/2006/wordprocessingDrawing" xmlns:w10="urn:schemas-microsoft-com:office:word" xmlns:w="http://schemas.openxmlformats.org/wordprocessingml/2006/main" xmlns:w14="http://schemas.microsoft.com/office/word/2010/wordml" xmlns:wpg="http://schemas.microsoft.com/office/word/2010/wordprocessingGroup" xmlns:wpi="http://schemas.microsoft.com/office/word/2010/wordprocessingInk" xmlns:wne="http://schemas.microsoft.com/office/word/2006/wordml" xmlns:wps="http://schemas.microsoft.com/office/word/2010/wordprocessingShape" mc:Ignorable="w14 wp14">
   <w:footnote w:type="separator" w:id="-1">
     <w:p>
       <w:r>
@@ -10671,8 +10708,8 @@
 </file>
 
 <file path=word/numbering.xml><?xml version="1.0" encoding="utf-8"?>
-<w:numbering xmlns:wpc="http://schemas.microsoft.com/office/word/2010/wordprocessingCanvas" xmlns:mc="http://schemas.openxmlformats.org/markup-compatibility/2006" xmlns:o="urn:schemas-microsoft-com:office:office" xmlns:r="http://schemas.openxmlformats.org/officeDocument/2006/relationships" xmlns:m="http://schemas.openxmlformats.org/officeDocument/2006/math" xmlns:v="urn:schemas-microsoft-com:vml" xmlns:wp14="http://schemas.microsoft.com/office/word/2010/wordprocessingDrawing" xmlns:wp="http://schemas.openxmlformats.org/drawingml/2006/wordprocessingDrawing" xmlns:w10="urn:schemas-microsoft-com:office:word" xmlns:w="http://schemas.openxmlformats.org/wordprocessingml/2006/main" xmlns:w14="http://schemas.microsoft.com/office/word/2010/wordml" xmlns:w15="http://schemas.microsoft.com/office/word/2012/wordml" xmlns:wpg="http://schemas.microsoft.com/office/word/2010/wordprocessingGroup" xmlns:wpi="http://schemas.microsoft.com/office/word/2010/wordprocessingInk" xmlns:wne="http://schemas.microsoft.com/office/word/2006/wordml" xmlns:wps="http://schemas.microsoft.com/office/word/2010/wordprocessingShape" mc:Ignorable="w14 w15 wp14">
-  <w:abstractNum w:abstractNumId="0" w15:restartNumberingAfterBreak="0">
+<w:numbering xmlns:wpc="http://schemas.microsoft.com/office/word/2010/wordprocessingCanvas" xmlns:mc="http://schemas.openxmlformats.org/markup-compatibility/2006" xmlns:o="urn:schemas-microsoft-com:office:office" xmlns:r="http://schemas.openxmlformats.org/officeDocument/2006/relationships" xmlns:m="http://schemas.openxmlformats.org/officeDocument/2006/math" xmlns:v="urn:schemas-microsoft-com:vml" xmlns:wp14="http://schemas.microsoft.com/office/word/2010/wordprocessingDrawing" xmlns:wp="http://schemas.openxmlformats.org/drawingml/2006/wordprocessingDrawing" xmlns:w10="urn:schemas-microsoft-com:office:word" xmlns:w="http://schemas.openxmlformats.org/wordprocessingml/2006/main" xmlns:w14="http://schemas.microsoft.com/office/word/2010/wordml" xmlns:wpg="http://schemas.microsoft.com/office/word/2010/wordprocessingGroup" xmlns:wpi="http://schemas.microsoft.com/office/word/2010/wordprocessingInk" xmlns:wne="http://schemas.microsoft.com/office/word/2006/wordml" xmlns:wps="http://schemas.microsoft.com/office/word/2010/wordprocessingShape" mc:Ignorable="w14 wp14">
+  <w:abstractNum w:abstractNumId="0">
     <w:nsid w:val="19BF6C85"/>
     <w:multiLevelType w:val="hybridMultilevel"/>
     <w:tmpl w:val="E814EEBC"/>
@@ -10785,7 +10822,7 @@
       </w:rPr>
     </w:lvl>
   </w:abstractNum>
-  <w:abstractNum w:abstractNumId="1" w15:restartNumberingAfterBreak="0">
+  <w:abstractNum w:abstractNumId="1">
     <w:nsid w:val="1B6A664C"/>
     <w:multiLevelType w:val="multilevel"/>
     <w:tmpl w:val="DE34012C"/>
@@ -10900,7 +10937,7 @@
       </w:rPr>
     </w:lvl>
   </w:abstractNum>
-  <w:abstractNum w:abstractNumId="2" w15:restartNumberingAfterBreak="0">
+  <w:abstractNum w:abstractNumId="2">
     <w:nsid w:val="2138243F"/>
     <w:multiLevelType w:val="multilevel"/>
     <w:tmpl w:val="0809001F"/>
@@ -10986,7 +11023,7 @@
       </w:pPr>
     </w:lvl>
   </w:abstractNum>
-  <w:abstractNum w:abstractNumId="3" w15:restartNumberingAfterBreak="0">
+  <w:abstractNum w:abstractNumId="3">
     <w:nsid w:val="331725AE"/>
     <w:multiLevelType w:val="hybridMultilevel"/>
     <w:tmpl w:val="56C0540E"/>
@@ -11072,7 +11109,7 @@
       </w:pPr>
     </w:lvl>
   </w:abstractNum>
-  <w:abstractNum w:abstractNumId="4" w15:restartNumberingAfterBreak="0">
+  <w:abstractNum w:abstractNumId="4">
     <w:nsid w:val="35801CD2"/>
     <w:multiLevelType w:val="multilevel"/>
     <w:tmpl w:val="8D54576C"/>
@@ -11185,7 +11222,7 @@
       </w:rPr>
     </w:lvl>
   </w:abstractNum>
-  <w:abstractNum w:abstractNumId="5" w15:restartNumberingAfterBreak="0">
+  <w:abstractNum w:abstractNumId="5">
     <w:nsid w:val="35E54D7E"/>
     <w:multiLevelType w:val="multilevel"/>
     <w:tmpl w:val="08090025"/>
@@ -11271,7 +11308,7 @@
       </w:pPr>
     </w:lvl>
   </w:abstractNum>
-  <w:abstractNum w:abstractNumId="6" w15:restartNumberingAfterBreak="0">
+  <w:abstractNum w:abstractNumId="6">
     <w:nsid w:val="3B160980"/>
     <w:multiLevelType w:val="multilevel"/>
     <w:tmpl w:val="08090025"/>
@@ -11357,7 +11394,7 @@
       </w:pPr>
     </w:lvl>
   </w:abstractNum>
-  <w:abstractNum w:abstractNumId="7" w15:restartNumberingAfterBreak="0">
+  <w:abstractNum w:abstractNumId="7">
     <w:nsid w:val="4BD15CB0"/>
     <w:multiLevelType w:val="hybridMultilevel"/>
     <w:tmpl w:val="12A8F91E"/>
@@ -11470,7 +11507,7 @@
       </w:rPr>
     </w:lvl>
   </w:abstractNum>
-  <w:abstractNum w:abstractNumId="8" w15:restartNumberingAfterBreak="0">
+  <w:abstractNum w:abstractNumId="8">
     <w:nsid w:val="5F0162E7"/>
     <w:multiLevelType w:val="hybridMultilevel"/>
     <w:tmpl w:val="F110BB00"/>
@@ -11583,7 +11620,7 @@
       </w:rPr>
     </w:lvl>
   </w:abstractNum>
-  <w:abstractNum w:abstractNumId="9" w15:restartNumberingAfterBreak="0">
+  <w:abstractNum w:abstractNumId="9">
     <w:nsid w:val="5F7676C6"/>
     <w:multiLevelType w:val="multilevel"/>
     <w:tmpl w:val="0809001F"/>
@@ -11669,7 +11706,7 @@
       </w:pPr>
     </w:lvl>
   </w:abstractNum>
-  <w:abstractNum w:abstractNumId="10" w15:restartNumberingAfterBreak="0">
+  <w:abstractNum w:abstractNumId="10">
     <w:nsid w:val="657E604E"/>
     <w:multiLevelType w:val="multilevel"/>
     <w:tmpl w:val="BA525E78"/>
@@ -11782,7 +11819,7 @@
       </w:rPr>
     </w:lvl>
   </w:abstractNum>
-  <w:abstractNum w:abstractNumId="11" w15:restartNumberingAfterBreak="0">
+  <w:abstractNum w:abstractNumId="11">
     <w:nsid w:val="67155A4B"/>
     <w:multiLevelType w:val="multilevel"/>
     <w:tmpl w:val="08090025"/>
@@ -11868,7 +11905,7 @@
       </w:pPr>
     </w:lvl>
   </w:abstractNum>
-  <w:abstractNum w:abstractNumId="12" w15:restartNumberingAfterBreak="0">
+  <w:abstractNum w:abstractNumId="12">
     <w:nsid w:val="73FF52A4"/>
     <w:multiLevelType w:val="hybridMultilevel"/>
     <w:tmpl w:val="23480D48"/>
@@ -11981,7 +12018,7 @@
       </w:rPr>
     </w:lvl>
   </w:abstractNum>
-  <w:abstractNum w:abstractNumId="13" w15:restartNumberingAfterBreak="0">
+  <w:abstractNum w:abstractNumId="13">
     <w:nsid w:val="78E3645C"/>
     <w:multiLevelType w:val="multilevel"/>
     <w:tmpl w:val="738C2A7E"/>
@@ -12094,7 +12131,7 @@
       </w:rPr>
     </w:lvl>
   </w:abstractNum>
-  <w:abstractNum w:abstractNumId="14" w15:restartNumberingAfterBreak="0">
+  <w:abstractNum w:abstractNumId="14">
     <w:nsid w:val="78EC3D27"/>
     <w:multiLevelType w:val="hybridMultilevel"/>
     <w:tmpl w:val="21C04E34"/>
@@ -12212,7 +12249,7 @@
       </w:pPr>
     </w:lvl>
   </w:abstractNum>
-  <w:abstractNum w:abstractNumId="15" w15:restartNumberingAfterBreak="0">
+  <w:abstractNum w:abstractNumId="15">
     <w:nsid w:val="7F220F3F"/>
     <w:multiLevelType w:val="multilevel"/>
     <w:tmpl w:val="6602BA42"/>
@@ -12389,7 +12426,7 @@
 </file>
 
 <file path=word/styles.xml><?xml version="1.0" encoding="utf-8"?>
-<w:styles xmlns:mc="http://schemas.openxmlformats.org/markup-compatibility/2006" xmlns:r="http://schemas.openxmlformats.org/officeDocument/2006/relationships" xmlns:w="http://schemas.openxmlformats.org/wordprocessingml/2006/main" xmlns:w14="http://schemas.microsoft.com/office/word/2010/wordml" xmlns:w15="http://schemas.microsoft.com/office/word/2012/wordml" mc:Ignorable="w14 w15">
+<w:styles xmlns:mc="http://schemas.openxmlformats.org/markup-compatibility/2006" xmlns:r="http://schemas.openxmlformats.org/officeDocument/2006/relationships" xmlns:w="http://schemas.openxmlformats.org/wordprocessingml/2006/main" xmlns:w14="http://schemas.microsoft.com/office/word/2010/wordml" mc:Ignorable="w14">
   <w:docDefaults>
     <w:rPrDefault>
       <w:rPr>
@@ -12399,371 +12436,141 @@
     </w:rPrDefault>
     <w:pPrDefault/>
   </w:docDefaults>
-  <w:latentStyles w:defLockedState="0" w:defUIPriority="0" w:defSemiHidden="0" w:defUnhideWhenUsed="0" w:defQFormat="0" w:count="371">
-    <w:lsdException w:name="Normal" w:qFormat="1"/>
-    <w:lsdException w:name="heading 1" w:qFormat="1"/>
-    <w:lsdException w:name="heading 2" w:semiHidden="1" w:unhideWhenUsed="1" w:qFormat="1"/>
-    <w:lsdException w:name="heading 3" w:semiHidden="1" w:unhideWhenUsed="1" w:qFormat="1"/>
-    <w:lsdException w:name="heading 4" w:semiHidden="1" w:unhideWhenUsed="1" w:qFormat="1"/>
-    <w:lsdException w:name="heading 5" w:semiHidden="1" w:unhideWhenUsed="1" w:qFormat="1"/>
-    <w:lsdException w:name="heading 6" w:semiHidden="1" w:unhideWhenUsed="1" w:qFormat="1"/>
-    <w:lsdException w:name="heading 7" w:semiHidden="1" w:unhideWhenUsed="1" w:qFormat="1"/>
-    <w:lsdException w:name="heading 8" w:semiHidden="1" w:unhideWhenUsed="1" w:qFormat="1"/>
-    <w:lsdException w:name="heading 9" w:semiHidden="1" w:unhideWhenUsed="1" w:qFormat="1"/>
-    <w:lsdException w:name="index 1" w:semiHidden="1" w:unhideWhenUsed="1"/>
-    <w:lsdException w:name="index 2" w:semiHidden="1" w:unhideWhenUsed="1"/>
-    <w:lsdException w:name="index 3" w:semiHidden="1" w:unhideWhenUsed="1"/>
-    <w:lsdException w:name="index 4" w:semiHidden="1" w:unhideWhenUsed="1"/>
-    <w:lsdException w:name="index 5" w:semiHidden="1" w:unhideWhenUsed="1"/>
-    <w:lsdException w:name="index 6" w:semiHidden="1" w:unhideWhenUsed="1"/>
-    <w:lsdException w:name="index 7" w:semiHidden="1" w:unhideWhenUsed="1"/>
-    <w:lsdException w:name="index 8" w:semiHidden="1" w:unhideWhenUsed="1"/>
-    <w:lsdException w:name="index 9" w:semiHidden="1" w:unhideWhenUsed="1"/>
-    <w:lsdException w:name="toc 1" w:semiHidden="1" w:unhideWhenUsed="1"/>
-    <w:lsdException w:name="toc 2" w:semiHidden="1" w:unhideWhenUsed="1"/>
-    <w:lsdException w:name="toc 3" w:semiHidden="1" w:unhideWhenUsed="1"/>
-    <w:lsdException w:name="toc 4" w:semiHidden="1" w:unhideWhenUsed="1"/>
-    <w:lsdException w:name="toc 5" w:semiHidden="1" w:unhideWhenUsed="1"/>
-    <w:lsdException w:name="toc 6" w:semiHidden="1" w:unhideWhenUsed="1"/>
-    <w:lsdException w:name="toc 7" w:semiHidden="1" w:unhideWhenUsed="1"/>
-    <w:lsdException w:name="toc 8" w:semiHidden="1" w:unhideWhenUsed="1"/>
-    <w:lsdException w:name="toc 9" w:semiHidden="1" w:unhideWhenUsed="1"/>
-    <w:lsdException w:name="Normal Indent" w:semiHidden="1" w:unhideWhenUsed="1"/>
-    <w:lsdException w:name="footnote text" w:semiHidden="1" w:unhideWhenUsed="1"/>
-    <w:lsdException w:name="annotation text" w:semiHidden="1" w:unhideWhenUsed="1"/>
-    <w:lsdException w:name="header" w:semiHidden="1" w:unhideWhenUsed="1"/>
-    <w:lsdException w:name="footer" w:semiHidden="1" w:unhideWhenUsed="1"/>
-    <w:lsdException w:name="index heading" w:semiHidden="1" w:unhideWhenUsed="1"/>
-    <w:lsdException w:name="caption" w:semiHidden="1" w:unhideWhenUsed="1" w:qFormat="1"/>
-    <w:lsdException w:name="table of figures" w:semiHidden="1" w:unhideWhenUsed="1"/>
-    <w:lsdException w:name="envelope address" w:semiHidden="1" w:unhideWhenUsed="1"/>
-    <w:lsdException w:name="envelope return" w:semiHidden="1" w:unhideWhenUsed="1"/>
-    <w:lsdException w:name="footnote reference" w:semiHidden="1" w:unhideWhenUsed="1"/>
-    <w:lsdException w:name="annotation reference" w:semiHidden="1" w:unhideWhenUsed="1"/>
-    <w:lsdException w:name="line number" w:semiHidden="1" w:unhideWhenUsed="1"/>
-    <w:lsdException w:name="page number" w:semiHidden="1" w:unhideWhenUsed="1"/>
-    <w:lsdException w:name="endnote reference" w:semiHidden="1" w:unhideWhenUsed="1"/>
-    <w:lsdException w:name="endnote text" w:semiHidden="1" w:unhideWhenUsed="1"/>
-    <w:lsdException w:name="table of authorities" w:semiHidden="1" w:unhideWhenUsed="1"/>
-    <w:lsdException w:name="macro" w:semiHidden="1" w:unhideWhenUsed="1"/>
-    <w:lsdException w:name="toa heading" w:semiHidden="1" w:unhideWhenUsed="1"/>
-    <w:lsdException w:name="List" w:semiHidden="1" w:unhideWhenUsed="1"/>
-    <w:lsdException w:name="List Bullet" w:semiHidden="1" w:unhideWhenUsed="1"/>
-    <w:lsdException w:name="List 2" w:semiHidden="1" w:unhideWhenUsed="1"/>
-    <w:lsdException w:name="List 3" w:semiHidden="1" w:unhideWhenUsed="1"/>
-    <w:lsdException w:name="List Bullet 2" w:semiHidden="1" w:unhideWhenUsed="1"/>
-    <w:lsdException w:name="List Bullet 3" w:semiHidden="1" w:unhideWhenUsed="1"/>
-    <w:lsdException w:name="List Bullet 4" w:semiHidden="1" w:unhideWhenUsed="1"/>
-    <w:lsdException w:name="List Bullet 5" w:semiHidden="1" w:unhideWhenUsed="1"/>
-    <w:lsdException w:name="List Number 2" w:semiHidden="1" w:unhideWhenUsed="1"/>
-    <w:lsdException w:name="List Number 3" w:semiHidden="1" w:unhideWhenUsed="1"/>
-    <w:lsdException w:name="List Number 4" w:semiHidden="1" w:unhideWhenUsed="1"/>
-    <w:lsdException w:name="List Number 5" w:semiHidden="1" w:unhideWhenUsed="1"/>
-    <w:lsdException w:name="Title" w:qFormat="1"/>
-    <w:lsdException w:name="Closing" w:semiHidden="1" w:unhideWhenUsed="1"/>
-    <w:lsdException w:name="Signature" w:semiHidden="1" w:unhideWhenUsed="1"/>
-    <w:lsdException w:name="Default Paragraph Font" w:semiHidden="1" w:unhideWhenUsed="1"/>
-    <w:lsdException w:name="Body Text" w:semiHidden="1" w:unhideWhenUsed="1"/>
-    <w:lsdException w:name="Body Text Indent" w:semiHidden="1" w:unhideWhenUsed="1"/>
-    <w:lsdException w:name="List Continue" w:semiHidden="1" w:unhideWhenUsed="1"/>
-    <w:lsdException w:name="List Continue 2" w:semiHidden="1" w:unhideWhenUsed="1"/>
-    <w:lsdException w:name="List Continue 3" w:semiHidden="1" w:unhideWhenUsed="1"/>
-    <w:lsdException w:name="List Continue 4" w:semiHidden="1" w:unhideWhenUsed="1"/>
-    <w:lsdException w:name="List Continue 5" w:semiHidden="1" w:unhideWhenUsed="1"/>
-    <w:lsdException w:name="Message Header" w:semiHidden="1" w:unhideWhenUsed="1"/>
-    <w:lsdException w:name="Subtitle" w:qFormat="1"/>
-    <w:lsdException w:name="Body Text First Indent 2" w:semiHidden="1" w:unhideWhenUsed="1"/>
-    <w:lsdException w:name="Note Heading" w:semiHidden="1" w:unhideWhenUsed="1"/>
-    <w:lsdException w:name="Body Text 2" w:semiHidden="1" w:unhideWhenUsed="1"/>
-    <w:lsdException w:name="Body Text 3" w:semiHidden="1" w:unhideWhenUsed="1"/>
-    <w:lsdException w:name="Body Text Indent 2" w:semiHidden="1" w:unhideWhenUsed="1"/>
-    <w:lsdException w:name="Body Text Indent 3" w:semiHidden="1" w:unhideWhenUsed="1"/>
-    <w:lsdException w:name="Block Text" w:semiHidden="1" w:unhideWhenUsed="1"/>
-    <w:lsdException w:name="Hyperlink" w:semiHidden="1" w:unhideWhenUsed="1"/>
-    <w:lsdException w:name="FollowedHyperlink" w:semiHidden="1" w:unhideWhenUsed="1"/>
-    <w:lsdException w:name="Strong" w:qFormat="1"/>
-    <w:lsdException w:name="Emphasis" w:qFormat="1"/>
-    <w:lsdException w:name="Document Map" w:semiHidden="1" w:unhideWhenUsed="1"/>
-    <w:lsdException w:name="Plain Text" w:semiHidden="1" w:unhideWhenUsed="1"/>
-    <w:lsdException w:name="E-mail Signature" w:semiHidden="1" w:unhideWhenUsed="1"/>
-    <w:lsdException w:name="HTML Top of Form" w:semiHidden="1" w:unhideWhenUsed="1"/>
-    <w:lsdException w:name="HTML Bottom of Form" w:semiHidden="1" w:unhideWhenUsed="1"/>
-    <w:lsdException w:name="Normal (Web)" w:semiHidden="1" w:uiPriority="99" w:unhideWhenUsed="1"/>
-    <w:lsdException w:name="HTML Acronym" w:semiHidden="1" w:unhideWhenUsed="1"/>
-    <w:lsdException w:name="HTML Address" w:semiHidden="1" w:unhideWhenUsed="1"/>
-    <w:lsdException w:name="HTML Cite" w:semiHidden="1" w:unhideWhenUsed="1"/>
-    <w:lsdException w:name="HTML Code" w:semiHidden="1" w:unhideWhenUsed="1"/>
-    <w:lsdException w:name="HTML Definition" w:semiHidden="1" w:unhideWhenUsed="1"/>
-    <w:lsdException w:name="HTML Keyboard" w:semiHidden="1" w:unhideWhenUsed="1"/>
-    <w:lsdException w:name="HTML Preformatted" w:semiHidden="1" w:unhideWhenUsed="1"/>
-    <w:lsdException w:name="HTML Sample" w:semiHidden="1" w:unhideWhenUsed="1"/>
-    <w:lsdException w:name="HTML Typewriter" w:semiHidden="1" w:unhideWhenUsed="1"/>
-    <w:lsdException w:name="HTML Variable" w:semiHidden="1" w:unhideWhenUsed="1"/>
-    <w:lsdException w:name="Normal Table" w:semiHidden="1" w:unhideWhenUsed="1"/>
-    <w:lsdException w:name="annotation subject" w:semiHidden="1" w:unhideWhenUsed="1"/>
-    <w:lsdException w:name="No List" w:semiHidden="1" w:unhideWhenUsed="1"/>
-    <w:lsdException w:name="Outline List 1" w:semiHidden="1" w:unhideWhenUsed="1"/>
-    <w:lsdException w:name="Outline List 2" w:semiHidden="1" w:unhideWhenUsed="1"/>
-    <w:lsdException w:name="Outline List 3" w:semiHidden="1" w:unhideWhenUsed="1"/>
-    <w:lsdException w:name="Table Simple 1" w:semiHidden="1" w:unhideWhenUsed="1"/>
-    <w:lsdException w:name="Table Simple 2" w:semiHidden="1" w:unhideWhenUsed="1"/>
-    <w:lsdException w:name="Table Simple 3" w:semiHidden="1" w:unhideWhenUsed="1"/>
-    <w:lsdException w:name="Table Classic 1" w:semiHidden="1" w:unhideWhenUsed="1"/>
-    <w:lsdException w:name="Table Classic 2" w:semiHidden="1" w:unhideWhenUsed="1"/>
-    <w:lsdException w:name="Table Classic 3" w:semiHidden="1" w:unhideWhenUsed="1"/>
-    <w:lsdException w:name="Table Classic 4" w:semiHidden="1" w:unhideWhenUsed="1"/>
-    <w:lsdException w:name="Table Colorful 1" w:semiHidden="1" w:unhideWhenUsed="1"/>
-    <w:lsdException w:name="Table Colorful 2" w:semiHidden="1" w:unhideWhenUsed="1"/>
-    <w:lsdException w:name="Table Colorful 3" w:semiHidden="1" w:unhideWhenUsed="1"/>
-    <w:lsdException w:name="Table Columns 1" w:semiHidden="1" w:unhideWhenUsed="1"/>
-    <w:lsdException w:name="Table Columns 2" w:semiHidden="1" w:unhideWhenUsed="1"/>
-    <w:lsdException w:name="Table Columns 3" w:semiHidden="1" w:unhideWhenUsed="1"/>
-    <w:lsdException w:name="Table Columns 4" w:semiHidden="1" w:unhideWhenUsed="1"/>
-    <w:lsdException w:name="Table Columns 5" w:semiHidden="1" w:unhideWhenUsed="1"/>
-    <w:lsdException w:name="Table Grid 1" w:semiHidden="1" w:unhideWhenUsed="1"/>
-    <w:lsdException w:name="Table Grid 2" w:semiHidden="1" w:unhideWhenUsed="1"/>
-    <w:lsdException w:name="Table Grid 3" w:semiHidden="1" w:unhideWhenUsed="1"/>
-    <w:lsdException w:name="Table Grid 4" w:semiHidden="1" w:unhideWhenUsed="1"/>
-    <w:lsdException w:name="Table Grid 5" w:semiHidden="1" w:unhideWhenUsed="1"/>
-    <w:lsdException w:name="Table Grid 6" w:semiHidden="1" w:unhideWhenUsed="1"/>
-    <w:lsdException w:name="Table Grid 7" w:semiHidden="1" w:unhideWhenUsed="1"/>
-    <w:lsdException w:name="Table Grid 8" w:semiHidden="1" w:unhideWhenUsed="1"/>
-    <w:lsdException w:name="Table List 1" w:semiHidden="1" w:unhideWhenUsed="1"/>
-    <w:lsdException w:name="Table List 2" w:semiHidden="1" w:unhideWhenUsed="1"/>
-    <w:lsdException w:name="Table List 3" w:semiHidden="1" w:unhideWhenUsed="1"/>
-    <w:lsdException w:name="Table List 4" w:semiHidden="1" w:unhideWhenUsed="1"/>
-    <w:lsdException w:name="Table List 5" w:semiHidden="1" w:unhideWhenUsed="1"/>
-    <w:lsdException w:name="Table List 6" w:semiHidden="1" w:unhideWhenUsed="1"/>
-    <w:lsdException w:name="Table List 7" w:semiHidden="1" w:unhideWhenUsed="1"/>
-    <w:lsdException w:name="Table List 8" w:semiHidden="1" w:unhideWhenUsed="1"/>
-    <w:lsdException w:name="Table 3D effects 1" w:semiHidden="1" w:unhideWhenUsed="1"/>
-    <w:lsdException w:name="Table 3D effects 2" w:semiHidden="1" w:unhideWhenUsed="1"/>
-    <w:lsdException w:name="Table 3D effects 3" w:semiHidden="1" w:unhideWhenUsed="1"/>
-    <w:lsdException w:name="Table Contemporary" w:semiHidden="1" w:unhideWhenUsed="1"/>
-    <w:lsdException w:name="Table Elegant" w:semiHidden="1" w:unhideWhenUsed="1"/>
-    <w:lsdException w:name="Table Professional" w:semiHidden="1" w:unhideWhenUsed="1"/>
-    <w:lsdException w:name="Table Subtle 1" w:semiHidden="1" w:unhideWhenUsed="1"/>
-    <w:lsdException w:name="Table Subtle 2" w:semiHidden="1" w:unhideWhenUsed="1"/>
-    <w:lsdException w:name="Table Web 1" w:semiHidden="1" w:unhideWhenUsed="1"/>
-    <w:lsdException w:name="Table Web 2" w:semiHidden="1" w:unhideWhenUsed="1"/>
-    <w:lsdException w:name="Table Web 3" w:semiHidden="1" w:unhideWhenUsed="1"/>
-    <w:lsdException w:name="Balloon Text" w:semiHidden="1" w:unhideWhenUsed="1"/>
-    <w:lsdException w:name="Table Theme" w:semiHidden="1" w:unhideWhenUsed="1"/>
-    <w:lsdException w:name="Placeholder Text" w:semiHidden="1" w:uiPriority="99"/>
-    <w:lsdException w:name="No Spacing" w:uiPriority="1" w:qFormat="1"/>
-    <w:lsdException w:name="Light Shading" w:uiPriority="60"/>
-    <w:lsdException w:name="Light List" w:uiPriority="61"/>
-    <w:lsdException w:name="Light Grid" w:uiPriority="62"/>
-    <w:lsdException w:name="Medium Shading 1" w:uiPriority="63"/>
-    <w:lsdException w:name="Medium Shading 2" w:uiPriority="64"/>
-    <w:lsdException w:name="Medium List 1" w:uiPriority="65"/>
-    <w:lsdException w:name="Medium List 2" w:uiPriority="66"/>
-    <w:lsdException w:name="Medium Grid 1" w:uiPriority="67"/>
-    <w:lsdException w:name="Medium Grid 2" w:uiPriority="68"/>
-    <w:lsdException w:name="Medium Grid 3" w:uiPriority="69"/>
-    <w:lsdException w:name="Dark List" w:uiPriority="70"/>
-    <w:lsdException w:name="Colorful Shading" w:uiPriority="71"/>
-    <w:lsdException w:name="Colorful List" w:uiPriority="72"/>
-    <w:lsdException w:name="Colorful Grid" w:uiPriority="73"/>
-    <w:lsdException w:name="Light Shading Accent 1" w:uiPriority="60"/>
-    <w:lsdException w:name="Light List Accent 1" w:uiPriority="61"/>
-    <w:lsdException w:name="Light Grid Accent 1" w:uiPriority="62"/>
-    <w:lsdException w:name="Medium Shading 1 Accent 1" w:uiPriority="63"/>
-    <w:lsdException w:name="Medium Shading 2 Accent 1" w:uiPriority="64"/>
-    <w:lsdException w:name="Medium List 1 Accent 1" w:uiPriority="65"/>
-    <w:lsdException w:name="Revision" w:semiHidden="1" w:uiPriority="99"/>
-    <w:lsdException w:name="List Paragraph" w:uiPriority="34" w:qFormat="1"/>
-    <w:lsdException w:name="Quote" w:uiPriority="29" w:qFormat="1"/>
-    <w:lsdException w:name="Intense Quote" w:uiPriority="30" w:qFormat="1"/>
-    <w:lsdException w:name="Medium List 2 Accent 1" w:uiPriority="66"/>
-    <w:lsdException w:name="Medium Grid 1 Accent 1" w:uiPriority="67"/>
-    <w:lsdException w:name="Medium Grid 2 Accent 1" w:uiPriority="68"/>
-    <w:lsdException w:name="Medium Grid 3 Accent 1" w:uiPriority="69"/>
-    <w:lsdException w:name="Dark List Accent 1" w:uiPriority="70"/>
-    <w:lsdException w:name="Colorful Shading Accent 1" w:uiPriority="71"/>
-    <w:lsdException w:name="Colorful List Accent 1" w:uiPriority="72"/>
-    <w:lsdException w:name="Colorful Grid Accent 1" w:uiPriority="73"/>
-    <w:lsdException w:name="Light Shading Accent 2" w:uiPriority="60"/>
-    <w:lsdException w:name="Light List Accent 2" w:uiPriority="61"/>
-    <w:lsdException w:name="Light Grid Accent 2" w:uiPriority="62"/>
-    <w:lsdException w:name="Medium Shading 1 Accent 2" w:uiPriority="63"/>
-    <w:lsdException w:name="Medium Shading 2 Accent 2" w:uiPriority="64"/>
-    <w:lsdException w:name="Medium List 1 Accent 2" w:uiPriority="65"/>
-    <w:lsdException w:name="Medium List 2 Accent 2" w:uiPriority="66"/>
-    <w:lsdException w:name="Medium Grid 1 Accent 2" w:uiPriority="67"/>
-    <w:lsdException w:name="Medium Grid 2 Accent 2" w:uiPriority="68"/>
-    <w:lsdException w:name="Medium Grid 3 Accent 2" w:uiPriority="69"/>
-    <w:lsdException w:name="Dark List Accent 2" w:uiPriority="70"/>
-    <w:lsdException w:name="Colorful Shading Accent 2" w:uiPriority="71"/>
-    <w:lsdException w:name="Colorful List Accent 2" w:uiPriority="72"/>
-    <w:lsdException w:name="Colorful Grid Accent 2" w:uiPriority="73"/>
-    <w:lsdException w:name="Light Shading Accent 3" w:uiPriority="60"/>
-    <w:lsdException w:name="Light List Accent 3" w:uiPriority="61"/>
-    <w:lsdException w:name="Light Grid Accent 3" w:uiPriority="62"/>
-    <w:lsdException w:name="Medium Shading 1 Accent 3" w:uiPriority="63"/>
-    <w:lsdException w:name="Medium Shading 2 Accent 3" w:uiPriority="64"/>
-    <w:lsdException w:name="Medium List 1 Accent 3" w:uiPriority="65"/>
-    <w:lsdException w:name="Medium List 2 Accent 3" w:uiPriority="66"/>
-    <w:lsdException w:name="Medium Grid 1 Accent 3" w:uiPriority="67"/>
-    <w:lsdException w:name="Medium Grid 2 Accent 3" w:uiPriority="68"/>
-    <w:lsdException w:name="Medium Grid 3 Accent 3" w:uiPriority="69"/>
-    <w:lsdException w:name="Dark List Accent 3" w:uiPriority="70"/>
-    <w:lsdException w:name="Colorful Shading Accent 3" w:uiPriority="71"/>
-    <w:lsdException w:name="Colorful List Accent 3" w:uiPriority="72"/>
-    <w:lsdException w:name="Colorful Grid Accent 3" w:uiPriority="73"/>
-    <w:lsdException w:name="Light Shading Accent 4" w:uiPriority="60"/>
-    <w:lsdException w:name="Light List Accent 4" w:uiPriority="61"/>
-    <w:lsdException w:name="Light Grid Accent 4" w:uiPriority="62"/>
-    <w:lsdException w:name="Medium Shading 1 Accent 4" w:uiPriority="63"/>
-    <w:lsdException w:name="Medium Shading 2 Accent 4" w:uiPriority="64"/>
-    <w:lsdException w:name="Medium List 1 Accent 4" w:uiPriority="65"/>
-    <w:lsdException w:name="Medium List 2 Accent 4" w:uiPriority="66"/>
-    <w:lsdException w:name="Medium Grid 1 Accent 4" w:uiPriority="67"/>
-    <w:lsdException w:name="Medium Grid 2 Accent 4" w:uiPriority="68"/>
-    <w:lsdException w:name="Medium Grid 3 Accent 4" w:uiPriority="69"/>
-    <w:lsdException w:name="Dark List Accent 4" w:uiPriority="70"/>
-    <w:lsdException w:name="Colorful Shading Accent 4" w:uiPriority="71"/>
-    <w:lsdException w:name="Colorful List Accent 4" w:uiPriority="72"/>
-    <w:lsdException w:name="Colorful Grid Accent 4" w:uiPriority="73"/>
-    <w:lsdException w:name="Light Shading Accent 5" w:uiPriority="60"/>
-    <w:lsdException w:name="Light List Accent 5" w:uiPriority="61"/>
-    <w:lsdException w:name="Light Grid Accent 5" w:uiPriority="62"/>
-    <w:lsdException w:name="Medium Shading 1 Accent 5" w:uiPriority="63"/>
-    <w:lsdException w:name="Medium Shading 2 Accent 5" w:uiPriority="64"/>
-    <w:lsdException w:name="Medium List 1 Accent 5" w:uiPriority="65"/>
-    <w:lsdException w:name="Medium List 2 Accent 5" w:uiPriority="66"/>
-    <w:lsdException w:name="Medium Grid 1 Accent 5" w:uiPriority="67"/>
-    <w:lsdException w:name="Medium Grid 2 Accent 5" w:uiPriority="68"/>
-    <w:lsdException w:name="Medium Grid 3 Accent 5" w:uiPriority="69"/>
-    <w:lsdException w:name="Dark List Accent 5" w:uiPriority="70"/>
-    <w:lsdException w:name="Colorful Shading Accent 5" w:uiPriority="71"/>
-    <w:lsdException w:name="Colorful List Accent 5" w:uiPriority="72"/>
-    <w:lsdException w:name="Colorful Grid Accent 5" w:uiPriority="73"/>
-    <w:lsdException w:name="Light Shading Accent 6" w:uiPriority="60"/>
-    <w:lsdException w:name="Light List Accent 6" w:uiPriority="61"/>
-    <w:lsdException w:name="Light Grid Accent 6" w:uiPriority="62"/>
-    <w:lsdException w:name="Medium Shading 1 Accent 6" w:uiPriority="63"/>
-    <w:lsdException w:name="Medium Shading 2 Accent 6" w:uiPriority="64"/>
-    <w:lsdException w:name="Medium List 1 Accent 6" w:uiPriority="65"/>
-    <w:lsdException w:name="Medium List 2 Accent 6" w:uiPriority="66"/>
-    <w:lsdException w:name="Medium Grid 1 Accent 6" w:uiPriority="67"/>
-    <w:lsdException w:name="Medium Grid 2 Accent 6" w:uiPriority="68"/>
-    <w:lsdException w:name="Medium Grid 3 Accent 6" w:uiPriority="69"/>
-    <w:lsdException w:name="Dark List Accent 6" w:uiPriority="70"/>
-    <w:lsdException w:name="Colorful Shading Accent 6" w:uiPriority="71"/>
-    <w:lsdException w:name="Colorful List Accent 6" w:uiPriority="72"/>
-    <w:lsdException w:name="Colorful Grid Accent 6" w:uiPriority="73"/>
-    <w:lsdException w:name="Subtle Emphasis" w:uiPriority="19" w:qFormat="1"/>
-    <w:lsdException w:name="Intense Emphasis" w:uiPriority="21" w:qFormat="1"/>
-    <w:lsdException w:name="Subtle Reference" w:uiPriority="31" w:qFormat="1"/>
-    <w:lsdException w:name="Intense Reference" w:uiPriority="32" w:qFormat="1"/>
-    <w:lsdException w:name="Book Title" w:uiPriority="33" w:qFormat="1"/>
-    <w:lsdException w:name="Bibliography" w:semiHidden="1" w:uiPriority="37" w:unhideWhenUsed="1"/>
-    <w:lsdException w:name="TOC Heading" w:semiHidden="1" w:uiPriority="39" w:unhideWhenUsed="1" w:qFormat="1"/>
-    <w:lsdException w:name="Plain Table 1" w:uiPriority="41"/>
-    <w:lsdException w:name="Plain Table 2" w:uiPriority="42"/>
-    <w:lsdException w:name="Plain Table 3" w:uiPriority="43"/>
-    <w:lsdException w:name="Plain Table 4" w:uiPriority="44"/>
-    <w:lsdException w:name="Plain Table 5" w:uiPriority="45"/>
-    <w:lsdException w:name="Grid Table Light" w:uiPriority="40"/>
-    <w:lsdException w:name="Grid Table 1 Light" w:uiPriority="46"/>
-    <w:lsdException w:name="Grid Table 2" w:uiPriority="47"/>
-    <w:lsdException w:name="Grid Table 3" w:uiPriority="48"/>
-    <w:lsdException w:name="Grid Table 4" w:uiPriority="49"/>
-    <w:lsdException w:name="Grid Table 5 Dark" w:uiPriority="50"/>
-    <w:lsdException w:name="Grid Table 6 Colorful" w:uiPriority="51"/>
-    <w:lsdException w:name="Grid Table 7 Colorful" w:uiPriority="52"/>
-    <w:lsdException w:name="Grid Table 1 Light Accent 1" w:uiPriority="46"/>
-    <w:lsdException w:name="Grid Table 2 Accent 1" w:uiPriority="47"/>
-    <w:lsdException w:name="Grid Table 3 Accent 1" w:uiPriority="48"/>
-    <w:lsdException w:name="Grid Table 4 Accent 1" w:uiPriority="49"/>
-    <w:lsdException w:name="Grid Table 5 Dark Accent 1" w:uiPriority="50"/>
-    <w:lsdException w:name="Grid Table 6 Colorful Accent 1" w:uiPriority="51"/>
-    <w:lsdException w:name="Grid Table 7 Colorful Accent 1" w:uiPriority="52"/>
-    <w:lsdException w:name="Grid Table 1 Light Accent 2" w:uiPriority="46"/>
-    <w:lsdException w:name="Grid Table 2 Accent 2" w:uiPriority="47"/>
-    <w:lsdException w:name="Grid Table 3 Accent 2" w:uiPriority="48"/>
-    <w:lsdException w:name="Grid Table 4 Accent 2" w:uiPriority="49"/>
-    <w:lsdException w:name="Grid Table 5 Dark Accent 2" w:uiPriority="50"/>
-    <w:lsdException w:name="Grid Table 6 Colorful Accent 2" w:uiPriority="51"/>
-    <w:lsdException w:name="Grid Table 7 Colorful Accent 2" w:uiPriority="52"/>
-    <w:lsdException w:name="Grid Table 1 Light Accent 3" w:uiPriority="46"/>
-    <w:lsdException w:name="Grid Table 2 Accent 3" w:uiPriority="47"/>
-    <w:lsdException w:name="Grid Table 3 Accent 3" w:uiPriority="48"/>
-    <w:lsdException w:name="Grid Table 4 Accent 3" w:uiPriority="49"/>
-    <w:lsdException w:name="Grid Table 5 Dark Accent 3" w:uiPriority="50"/>
-    <w:lsdException w:name="Grid Table 6 Colorful Accent 3" w:uiPriority="51"/>
-    <w:lsdException w:name="Grid Table 7 Colorful Accent 3" w:uiPriority="52"/>
-    <w:lsdException w:name="Grid Table 1 Light Accent 4" w:uiPriority="46"/>
-    <w:lsdException w:name="Grid Table 2 Accent 4" w:uiPriority="47"/>
-    <w:lsdException w:name="Grid Table 3 Accent 4" w:uiPriority="48"/>
-    <w:lsdException w:name="Grid Table 4 Accent 4" w:uiPriority="49"/>
-    <w:lsdException w:name="Grid Table 5 Dark Accent 4" w:uiPriority="50"/>
-    <w:lsdException w:name="Grid Table 6 Colorful Accent 4" w:uiPriority="51"/>
-    <w:lsdException w:name="Grid Table 7 Colorful Accent 4" w:uiPriority="52"/>
-    <w:lsdException w:name="Grid Table 1 Light Accent 5" w:uiPriority="46"/>
-    <w:lsdException w:name="Grid Table 2 Accent 5" w:uiPriority="47"/>
-    <w:lsdException w:name="Grid Table 3 Accent 5" w:uiPriority="48"/>
-    <w:lsdException w:name="Grid Table 4 Accent 5" w:uiPriority="49"/>
-    <w:lsdException w:name="Grid Table 5 Dark Accent 5" w:uiPriority="50"/>
-    <w:lsdException w:name="Grid Table 6 Colorful Accent 5" w:uiPriority="51"/>
-    <w:lsdException w:name="Grid Table 7 Colorful Accent 5" w:uiPriority="52"/>
-    <w:lsdException w:name="Grid Table 1 Light Accent 6" w:uiPriority="46"/>
-    <w:lsdException w:name="Grid Table 2 Accent 6" w:uiPriority="47"/>
-    <w:lsdException w:name="Grid Table 3 Accent 6" w:uiPriority="48"/>
-    <w:lsdException w:name="Grid Table 4 Accent 6" w:uiPriority="49"/>
-    <w:lsdException w:name="Grid Table 5 Dark Accent 6" w:uiPriority="50"/>
-    <w:lsdException w:name="Grid Table 6 Colorful Accent 6" w:uiPriority="51"/>
-    <w:lsdException w:name="Grid Table 7 Colorful Accent 6" w:uiPriority="52"/>
-    <w:lsdException w:name="List Table 1 Light" w:uiPriority="46"/>
-    <w:lsdException w:name="List Table 2" w:uiPriority="47"/>
-    <w:lsdException w:name="List Table 3" w:uiPriority="48"/>
-    <w:lsdException w:name="List Table 4" w:uiPriority="49"/>
-    <w:lsdException w:name="List Table 5 Dark" w:uiPriority="50"/>
-    <w:lsdException w:name="List Table 6 Colorful" w:uiPriority="51"/>
-    <w:lsdException w:name="List Table 7 Colorful" w:uiPriority="52"/>
-    <w:lsdException w:name="List Table 1 Light Accent 1" w:uiPriority="46"/>
-    <w:lsdException w:name="List Table 2 Accent 1" w:uiPriority="47"/>
-    <w:lsdException w:name="List Table 3 Accent 1" w:uiPriority="48"/>
-    <w:lsdException w:name="List Table 4 Accent 1" w:uiPriority="49"/>
-    <w:lsdException w:name="List Table 5 Dark Accent 1" w:uiPriority="50"/>
-    <w:lsdException w:name="List Table 6 Colorful Accent 1" w:uiPriority="51"/>
-    <w:lsdException w:name="List Table 7 Colorful Accent 1" w:uiPriority="52"/>
-    <w:lsdException w:name="List Table 1 Light Accent 2" w:uiPriority="46"/>
-    <w:lsdException w:name="List Table 2 Accent 2" w:uiPriority="47"/>
-    <w:lsdException w:name="List Table 3 Accent 2" w:uiPriority="48"/>
-    <w:lsdException w:name="List Table 4 Accent 2" w:uiPriority="49"/>
-    <w:lsdException w:name="List Table 5 Dark Accent 2" w:uiPriority="50"/>
-    <w:lsdException w:name="List Table 6 Colorful Accent 2" w:uiPriority="51"/>
-    <w:lsdException w:name="List Table 7 Colorful Accent 2" w:uiPriority="52"/>
-    <w:lsdException w:name="List Table 1 Light Accent 3" w:uiPriority="46"/>
-    <w:lsdException w:name="List Table 2 Accent 3" w:uiPriority="47"/>
-    <w:lsdException w:name="List Table 3 Accent 3" w:uiPriority="48"/>
-    <w:lsdException w:name="List Table 4 Accent 3" w:uiPriority="49"/>
-    <w:lsdException w:name="List Table 5 Dark Accent 3" w:uiPriority="50"/>
-    <w:lsdException w:name="List Table 6 Colorful Accent 3" w:uiPriority="51"/>
-    <w:lsdException w:name="List Table 7 Colorful Accent 3" w:uiPriority="52"/>
-    <w:lsdException w:name="List Table 1 Light Accent 4" w:uiPriority="46"/>
-    <w:lsdException w:name="List Table 2 Accent 4" w:uiPriority="47"/>
-    <w:lsdException w:name="List Table 3 Accent 4" w:uiPriority="48"/>
-    <w:lsdException w:name="List Table 4 Accent 4" w:uiPriority="49"/>
-    <w:lsdException w:name="List Table 5 Dark Accent 4" w:uiPriority="50"/>
-    <w:lsdException w:name="List Table 6 Colorful Accent 4" w:uiPriority="51"/>
-    <w:lsdException w:name="List Table 7 Colorful Accent 4" w:uiPriority="52"/>
-    <w:lsdException w:name="List Table 1 Light Accent 5" w:uiPriority="46"/>
-    <w:lsdException w:name="List Table 2 Accent 5" w:uiPriority="47"/>
-    <w:lsdException w:name="List Table 3 Accent 5" w:uiPriority="48"/>
-    <w:lsdException w:name="List Table 4 Accent 5" w:uiPriority="49"/>
-    <w:lsdException w:name="List Table 5 Dark Accent 5" w:uiPriority="50"/>
-    <w:lsdException w:name="List Table 6 Colorful Accent 5" w:uiPriority="51"/>
-    <w:lsdException w:name="List Table 7 Colorful Accent 5" w:uiPriority="52"/>
-    <w:lsdException w:name="List Table 1 Light Accent 6" w:uiPriority="46"/>
-    <w:lsdException w:name="List Table 2 Accent 6" w:uiPriority="47"/>
-    <w:lsdException w:name="List Table 3 Accent 6" w:uiPriority="48"/>
-    <w:lsdException w:name="List Table 4 Accent 6" w:uiPriority="49"/>
-    <w:lsdException w:name="List Table 5 Dark Accent 6" w:uiPriority="50"/>
-    <w:lsdException w:name="List Table 6 Colorful Accent 6" w:uiPriority="51"/>
-    <w:lsdException w:name="List Table 7 Colorful Accent 6" w:uiPriority="52"/>
+  <w:latentStyles w:defLockedState="0" w:defUIPriority="0" w:defSemiHidden="1" w:defUnhideWhenUsed="1" w:defQFormat="0" w:count="267">
+    <w:lsdException w:name="Normal" w:semiHidden="0" w:unhideWhenUsed="0" w:qFormat="1"/>
+    <w:lsdException w:name="heading 1" w:semiHidden="0" w:unhideWhenUsed="0" w:qFormat="1"/>
+    <w:lsdException w:name="heading 2" w:qFormat="1"/>
+    <w:lsdException w:name="heading 3" w:qFormat="1"/>
+    <w:lsdException w:name="heading 4" w:qFormat="1"/>
+    <w:lsdException w:name="heading 5" w:qFormat="1"/>
+    <w:lsdException w:name="heading 6" w:qFormat="1"/>
+    <w:lsdException w:name="heading 7" w:qFormat="1"/>
+    <w:lsdException w:name="heading 8" w:qFormat="1"/>
+    <w:lsdException w:name="heading 9" w:qFormat="1"/>
+    <w:lsdException w:name="caption" w:qFormat="1"/>
+    <w:lsdException w:name="List Number" w:semiHidden="0" w:unhideWhenUsed="0"/>
+    <w:lsdException w:name="List 4" w:semiHidden="0" w:unhideWhenUsed="0"/>
+    <w:lsdException w:name="List 5" w:semiHidden="0" w:unhideWhenUsed="0"/>
+    <w:lsdException w:name="Title" w:semiHidden="0" w:unhideWhenUsed="0" w:qFormat="1"/>
+    <w:lsdException w:name="Subtitle" w:semiHidden="0" w:unhideWhenUsed="0" w:qFormat="1"/>
+    <w:lsdException w:name="Salutation" w:semiHidden="0" w:unhideWhenUsed="0"/>
+    <w:lsdException w:name="Date" w:semiHidden="0" w:unhideWhenUsed="0"/>
+    <w:lsdException w:name="Body Text First Indent" w:semiHidden="0" w:unhideWhenUsed="0"/>
+    <w:lsdException w:name="Strong" w:semiHidden="0" w:unhideWhenUsed="0" w:qFormat="1"/>
+    <w:lsdException w:name="Emphasis" w:semiHidden="0" w:unhideWhenUsed="0" w:qFormat="1"/>
+    <w:lsdException w:name="Normal (Web)" w:uiPriority="99"/>
+    <w:lsdException w:name="Table Grid" w:semiHidden="0" w:unhideWhenUsed="0"/>
+    <w:lsdException w:name="Placeholder Text" w:uiPriority="99" w:unhideWhenUsed="0"/>
+    <w:lsdException w:name="No Spacing" w:semiHidden="0" w:uiPriority="1" w:unhideWhenUsed="0" w:qFormat="1"/>
+    <w:lsdException w:name="Light Shading" w:semiHidden="0" w:uiPriority="60" w:unhideWhenUsed="0"/>
+    <w:lsdException w:name="Light List" w:semiHidden="0" w:uiPriority="61" w:unhideWhenUsed="0"/>
+    <w:lsdException w:name="Light Grid" w:semiHidden="0" w:uiPriority="62" w:unhideWhenUsed="0"/>
+    <w:lsdException w:name="Medium Shading 1" w:semiHidden="0" w:uiPriority="63" w:unhideWhenUsed="0"/>
+    <w:lsdException w:name="Medium Shading 2" w:semiHidden="0" w:uiPriority="64" w:unhideWhenUsed="0"/>
+    <w:lsdException w:name="Medium List 1" w:semiHidden="0" w:uiPriority="65" w:unhideWhenUsed="0"/>
+    <w:lsdException w:name="Medium List 2" w:semiHidden="0" w:uiPriority="66" w:unhideWhenUsed="0"/>
+    <w:lsdException w:name="Medium Grid 1" w:semiHidden="0" w:uiPriority="67" w:unhideWhenUsed="0"/>
+    <w:lsdException w:name="Medium Grid 2" w:semiHidden="0" w:uiPriority="68" w:unhideWhenUsed="0"/>
+    <w:lsdException w:name="Medium Grid 3" w:semiHidden="0" w:uiPriority="69" w:unhideWhenUsed="0"/>
+    <w:lsdException w:name="Dark List" w:semiHidden="0" w:uiPriority="70" w:unhideWhenUsed="0"/>
+    <w:lsdException w:name="Colorful Shading" w:semiHidden="0" w:uiPriority="71" w:unhideWhenUsed="0"/>
+    <w:lsdException w:name="Colorful List" w:semiHidden="0" w:uiPriority="72" w:unhideWhenUsed="0"/>
+    <w:lsdException w:name="Colorful Grid" w:semiHidden="0" w:uiPriority="73" w:unhideWhenUsed="0"/>
+    <w:lsdException w:name="Light Shading Accent 1" w:semiHidden="0" w:uiPriority="60" w:unhideWhenUsed="0"/>
+    <w:lsdException w:name="Light List Accent 1" w:semiHidden="0" w:uiPriority="61" w:unhideWhenUsed="0"/>
+    <w:lsdException w:name="Light Grid Accent 1" w:semiHidden="0" w:uiPriority="62" w:unhideWhenUsed="0"/>
+    <w:lsdException w:name="Medium Shading 1 Accent 1" w:semiHidden="0" w:uiPriority="63" w:unhideWhenUsed="0"/>
+    <w:lsdException w:name="Medium Shading 2 Accent 1" w:semiHidden="0" w:uiPriority="64" w:unhideWhenUsed="0"/>
+    <w:lsdException w:name="Medium List 1 Accent 1" w:semiHidden="0" w:uiPriority="65" w:unhideWhenUsed="0"/>
+    <w:lsdException w:name="Revision" w:uiPriority="99" w:unhideWhenUsed="0"/>
+    <w:lsdException w:name="List Paragraph" w:semiHidden="0" w:uiPriority="34" w:unhideWhenUsed="0" w:qFormat="1"/>
+    <w:lsdException w:name="Quote" w:semiHidden="0" w:uiPriority="29" w:unhideWhenUsed="0" w:qFormat="1"/>
+    <w:lsdException w:name="Intense Quote" w:semiHidden="0" w:uiPriority="30" w:unhideWhenUsed="0" w:qFormat="1"/>
+    <w:lsdException w:name="Medium List 2 Accent 1" w:semiHidden="0" w:uiPriority="66" w:unhideWhenUsed="0"/>
+    <w:lsdException w:name="Medium Grid 1 Accent 1" w:semiHidden="0" w:uiPriority="67" w:unhideWhenUsed="0"/>
+    <w:lsdException w:name="Medium Grid 2 Accent 1" w:semiHidden="0" w:uiPriority="68" w:unhideWhenUsed="0"/>
+    <w:lsdException w:name="Medium Grid 3 Accent 1" w:semiHidden="0" w:uiPriority="69" w:unhideWhenUsed="0"/>
+    <w:lsdException w:name="Dark List Accent 1" w:semiHidden="0" w:uiPriority="70" w:unhideWhenUsed="0"/>
+    <w:lsdException w:name="Colorful Shading Accent 1" w:semiHidden="0" w:uiPriority="71" w:unhideWhenUsed="0"/>
+    <w:lsdException w:name="Colorful List Accent 1" w:semiHidden="0" w:uiPriority="72" w:unhideWhenUsed="0"/>
+    <w:lsdException w:name="Colorful Grid Accent 1" w:semiHidden="0" w:uiPriority="73" w:unhideWhenUsed="0"/>
+    <w:lsdException w:name="Light Shading Accent 2" w:semiHidden="0" w:uiPriority="60" w:unhideWhenUsed="0"/>
+    <w:lsdException w:name="Light List Accent 2" w:semiHidden="0" w:uiPriority="61" w:unhideWhenUsed="0"/>
+    <w:lsdException w:name="Light Grid Accent 2" w:semiHidden="0" w:uiPriority="62" w:unhideWhenUsed="0"/>
+    <w:lsdException w:name="Medium Shading 1 Accent 2" w:semiHidden="0" w:uiPriority="63" w:unhideWhenUsed="0"/>
+    <w:lsdException w:name="Medium Shading 2 Accent 2" w:semiHidden="0" w:uiPriority="64" w:unhideWhenUsed="0"/>
+    <w:lsdException w:name="Medium List 1 Accent 2" w:semiHidden="0" w:uiPriority="65" w:unhideWhenUsed="0"/>
+    <w:lsdException w:name="Medium List 2 Accent 2" w:semiHidden="0" w:uiPriority="66" w:unhideWhenUsed="0"/>
+    <w:lsdException w:name="Medium Grid 1 Accent 2" w:semiHidden="0" w:uiPriority="67" w:unhideWhenUsed="0"/>
+    <w:lsdException w:name="Medium Grid 2 Accent 2" w:semiHidden="0" w:uiPriority="68" w:unhideWhenUsed="0"/>
+    <w:lsdException w:name="Medium Grid 3 Accent 2" w:semiHidden="0" w:uiPriority="69" w:unhideWhenUsed="0"/>
+    <w:lsdException w:name="Dark List Accent 2" w:semiHidden="0" w:uiPriority="70" w:unhideWhenUsed="0"/>
+    <w:lsdException w:name="Colorful Shading Accent 2" w:semiHidden="0" w:uiPriority="71" w:unhideWhenUsed="0"/>
+    <w:lsdException w:name="Colorful List Accent 2" w:semiHidden="0" w:uiPriority="72" w:unhideWhenUsed="0"/>
+    <w:lsdException w:name="Colorful Grid Accent 2" w:semiHidden="0" w:uiPriority="73" w:unhideWhenUsed="0"/>
+    <w:lsdException w:name="Light Shading Accent 3" w:semiHidden="0" w:uiPriority="60" w:unhideWhenUsed="0"/>
+    <w:lsdException w:name="Light List Accent 3" w:semiHidden="0" w:uiPriority="61" w:unhideWhenUsed="0"/>
+    <w:lsdException w:name="Light Grid Accent 3" w:semiHidden="0" w:uiPriority="62" w:unhideWhenUsed="0"/>
+    <w:lsdException w:name="Medium Shading 1 Accent 3" w:semiHidden="0" w:uiPriority="63" w:unhideWhenUsed="0"/>
+    <w:lsdException w:name="Medium Shading 2 Accent 3" w:semiHidden="0" w:uiPriority="64" w:unhideWhenUsed="0"/>
+    <w:lsdException w:name="Medium List 1 Accent 3" w:semiHidden="0" w:uiPriority="65" w:unhideWhenUsed="0"/>
+    <w:lsdException w:name="Medium List 2 Accent 3" w:semiHidden="0" w:uiPriority="66" w:unhideWhenUsed="0"/>
+    <w:lsdException w:name="Medium Grid 1 Accent 3" w:semiHidden="0" w:uiPriority="67" w:unhideWhenUsed="0"/>
+    <w:lsdException w:name="Medium Grid 2 Accent 3" w:semiHidden="0" w:uiPriority="68" w:unhideWhenUsed="0"/>
+    <w:lsdException w:name="Medium Grid 3 Accent 3" w:semiHidden="0" w:uiPriority="69" w:unhideWhenUsed="0"/>
+    <w:lsdException w:name="Dark List Accent 3" w:semiHidden="0" w:uiPriority="70" w:unhideWhenUsed="0"/>
+    <w:lsdException w:name="Colorful Shading Accent 3" w:semiHidden="0" w:uiPriority="71" w:unhideWhenUsed="0"/>
+    <w:lsdException w:name="Colorful List Accent 3" w:semiHidden="0" w:uiPriority="72" w:unhideWhenUsed="0"/>
+    <w:lsdException w:name="Colorful Grid Accent 3" w:semiHidden="0" w:uiPriority="73" w:unhideWhenUsed="0"/>
+    <w:lsdException w:name="Light Shading Accent 4" w:semiHidden="0" w:uiPriority="60" w:unhideWhenUsed="0"/>
+    <w:lsdException w:name="Light List Accent 4" w:semiHidden="0" w:uiPriority="61" w:unhideWhenUsed="0"/>
+    <w:lsdException w:name="Light Grid Accent 4" w:semiHidden="0" w:uiPriority="62" w:unhideWhenUsed="0"/>
+    <w:lsdException w:name="Medium Shading 1 Accent 4" w:semiHidden="0" w:uiPriority="63" w:unhideWhenUsed="0"/>
+    <w:lsdException w:name="Medium Shading 2 Accent 4" w:semiHidden="0" w:uiPriority="64" w:unhideWhenUsed="0"/>
+    <w:lsdException w:name="Medium List 1 Accent 4" w:semiHidden="0" w:uiPriority="65" w:unhideWhenUsed="0"/>
+    <w:lsdException w:name="Medium List 2 Accent 4" w:semiHidden="0" w:uiPriority="66" w:unhideWhenUsed="0"/>
+    <w:lsdException w:name="Medium Grid 1 Accent 4" w:semiHidden="0" w:uiPriority="67" w:unhideWhenUsed="0"/>
+    <w:lsdException w:name="Medium Grid 2 Accent 4" w:semiHidden="0" w:uiPriority="68" w:unhideWhenUsed="0"/>
+    <w:lsdException w:name="Medium Grid 3 Accent 4" w:semiHidden="0" w:uiPriority="69" w:unhideWhenUsed="0"/>
+    <w:lsdException w:name="Dark List Accent 4" w:semiHidden="0" w:uiPriority="70" w:unhideWhenUsed="0"/>
+    <w:lsdException w:name="Colorful Shading Accent 4" w:semiHidden="0" w:uiPriority="71" w:unhideWhenUsed="0"/>
+    <w:lsdException w:name="Colorful List Accent 4" w:semiHidden="0" w:uiPriority="72" w:unhideWhenUsed="0"/>
+    <w:lsdException w:name="Colorful Grid Accent 4" w:semiHidden="0" w:uiPriority="73" w:unhideWhenUsed="0"/>
+    <w:lsdException w:name="Light Shading Accent 5" w:semiHidden="0" w:uiPriority="60" w:unhideWhenUsed="0"/>
+    <w:lsdException w:name="Light List Accent 5" w:semiHidden="0" w:uiPriority="61" w:unhideWhenUsed="0"/>
+    <w:lsdException w:name="Light Grid Accent 5" w:semiHidden="0" w:uiPriority="62" w:unhideWhenUsed="0"/>
+    <w:lsdException w:name="Medium Shading 1 Accent 5" w:semiHidden="0" w:uiPriority="63" w:unhideWhenUsed="0"/>
+    <w:lsdException w:name="Medium Shading 2 Accent 5" w:semiHidden="0" w:uiPriority="64" w:unhideWhenUsed="0"/>
+    <w:lsdException w:name="Medium List 1 Accent 5" w:semiHidden="0" w:uiPriority="65" w:unhideWhenUsed="0"/>
+    <w:lsdException w:name="Medium List 2 Accent 5" w:semiHidden="0" w:uiPriority="66" w:unhideWhenUsed="0"/>
+    <w:lsdException w:name="Medium Grid 1 Accent 5" w:semiHidden="0" w:uiPriority="67" w:unhideWhenUsed="0"/>
+    <w:lsdException w:name="Medium Grid 2 Accent 5" w:semiHidden="0" w:uiPriority="68" w:unhideWhenUsed="0"/>
+    <w:lsdException w:name="Medium Grid 3 Accent 5" w:semiHidden="0" w:uiPriority="69" w:unhideWhenUsed="0"/>
+    <w:lsdException w:name="Dark List Accent 5" w:semiHidden="0" w:uiPriority="70" w:unhideWhenUsed="0"/>
+    <w:lsdException w:name="Colorful Shading Accent 5" w:semiHidden="0" w:uiPriority="71" w:unhideWhenUsed="0"/>
+    <w:lsdException w:name="Colorful List Accent 5" w:semiHidden="0" w:uiPriority="72" w:unhideWhenUsed="0"/>
+    <w:lsdException w:name="Colorful Grid Accent 5" w:semiHidden="0" w:uiPriority="73" w:unhideWhenUsed="0"/>
+    <w:lsdException w:name="Light Shading Accent 6" w:semiHidden="0" w:uiPriority="60" w:unhideWhenUsed="0"/>
+    <w:lsdException w:name="Light List Accent 6" w:semiHidden="0" w:uiPriority="61" w:unhideWhenUsed="0"/>
+    <w:lsdException w:name="Light Grid Accent 6" w:semiHidden="0" w:uiPriority="62" w:unhideWhenUsed="0"/>
+    <w:lsdException w:name="Medium Shading 1 Accent 6" w:semiHidden="0" w:uiPriority="63" w:unhideWhenUsed="0"/>
+    <w:lsdException w:name="Medium Shading 2 Accent 6" w:semiHidden="0" w:uiPriority="64" w:unhideWhenUsed="0"/>
+    <w:lsdException w:name="Medium List 1 Accent 6" w:semiHidden="0" w:uiPriority="65" w:unhideWhenUsed="0"/>
+    <w:lsdException w:name="Medium List 2 Accent 6" w:semiHidden="0" w:uiPriority="66" w:unhideWhenUsed="0"/>
+    <w:lsdException w:name="Medium Grid 1 Accent 6" w:semiHidden="0" w:uiPriority="67" w:unhideWhenUsed="0"/>
+    <w:lsdException w:name="Medium Grid 2 Accent 6" w:semiHidden="0" w:uiPriority="68" w:unhideWhenUsed="0"/>
+    <w:lsdException w:name="Medium Grid 3 Accent 6" w:semiHidden="0" w:uiPriority="69" w:unhideWhenUsed="0"/>
+    <w:lsdException w:name="Dark List Accent 6" w:semiHidden="0" w:uiPriority="70" w:unhideWhenUsed="0"/>
+    <w:lsdException w:name="Colorful Shading Accent 6" w:semiHidden="0" w:uiPriority="71" w:unhideWhenUsed="0"/>
+    <w:lsdException w:name="Colorful List Accent 6" w:semiHidden="0" w:uiPriority="72" w:unhideWhenUsed="0"/>
+    <w:lsdException w:name="Colorful Grid Accent 6" w:semiHidden="0" w:uiPriority="73" w:unhideWhenUsed="0"/>
+    <w:lsdException w:name="Subtle Emphasis" w:semiHidden="0" w:uiPriority="19" w:unhideWhenUsed="0" w:qFormat="1"/>
+    <w:lsdException w:name="Intense Emphasis" w:semiHidden="0" w:uiPriority="21" w:unhideWhenUsed="0" w:qFormat="1"/>
+    <w:lsdException w:name="Subtle Reference" w:semiHidden="0" w:uiPriority="31" w:unhideWhenUsed="0" w:qFormat="1"/>
+    <w:lsdException w:name="Intense Reference" w:semiHidden="0" w:uiPriority="32" w:unhideWhenUsed="0" w:qFormat="1"/>
+    <w:lsdException w:name="Book Title" w:semiHidden="0" w:uiPriority="33" w:unhideWhenUsed="0" w:qFormat="1"/>
+    <w:lsdException w:name="Bibliography" w:uiPriority="37"/>
+    <w:lsdException w:name="TOC Heading" w:uiPriority="39" w:qFormat="1"/>
   </w:latentStyles>
   <w:style w:type="paragraph" w:default="1" w:styleId="Normal">
     <w:name w:val="Normal"/>
@@ -13330,13 +13137,752 @@
       <w:lang w:val="en-US" w:eastAsia="en-US"/>
     </w:rPr>
   </w:style>
+  <w:style w:type="paragraph" w:styleId="Revision">
+    <w:name w:val="Revision"/>
+    <w:hidden/>
+    <w:uiPriority w:val="99"/>
+    <w:semiHidden/>
+    <w:rsid w:val="00A91678"/>
+    <w:rPr>
+      <w:sz w:val="24"/>
+      <w:szCs w:val="24"/>
+      <w:lang w:val="en-US" w:eastAsia="en-US"/>
+    </w:rPr>
+  </w:style>
+</w:styles>
+</file>
+
+<file path=word/stylesWithEffects.xml><?xml version="1.0" encoding="utf-8"?>
+<w:styles xmlns:wpc="http://schemas.microsoft.com/office/word/2010/wordprocessingCanvas" xmlns:mc="http://schemas.openxmlformats.org/markup-compatibility/2006" xmlns:o="urn:schemas-microsoft-com:office:office" xmlns:r="http://schemas.openxmlformats.org/officeDocument/2006/relationships" xmlns:m="http://schemas.openxmlformats.org/officeDocument/2006/math" xmlns:v="urn:schemas-microsoft-com:vml" xmlns:wp14="http://schemas.microsoft.com/office/word/2010/wordprocessingDrawing" xmlns:wp="http://schemas.openxmlformats.org/drawingml/2006/wordprocessingDrawing" xmlns:w10="urn:schemas-microsoft-com:office:word" xmlns:w="http://schemas.openxmlformats.org/wordprocessingml/2006/main" xmlns:w14="http://schemas.microsoft.com/office/word/2010/wordml" xmlns:wpg="http://schemas.microsoft.com/office/word/2010/wordprocessingGroup" xmlns:wpi="http://schemas.microsoft.com/office/word/2010/wordprocessingInk" xmlns:wne="http://schemas.microsoft.com/office/word/2006/wordml" xmlns:wps="http://schemas.microsoft.com/office/word/2010/wordprocessingShape" mc:Ignorable="w14 wp14">
+  <w:docDefaults>
+    <w:rPrDefault>
+      <w:rPr>
+        <w:rFonts w:ascii="Times New Roman" w:eastAsia="Times New Roman" w:hAnsi="Times New Roman" w:cs="Times New Roman"/>
+        <w:lang w:val="en-GB" w:eastAsia="en-GB" w:bidi="ar-SA"/>
+      </w:rPr>
+    </w:rPrDefault>
+    <w:pPrDefault/>
+  </w:docDefaults>
+  <w:latentStyles w:defLockedState="0" w:defUIPriority="0" w:defSemiHidden="1" w:defUnhideWhenUsed="1" w:defQFormat="0" w:count="267">
+    <w:lsdException w:name="Normal" w:semiHidden="0" w:unhideWhenUsed="0" w:qFormat="1"/>
+    <w:lsdException w:name="heading 1" w:semiHidden="0" w:unhideWhenUsed="0" w:qFormat="1"/>
+    <w:lsdException w:name="heading 2" w:qFormat="1"/>
+    <w:lsdException w:name="heading 3" w:qFormat="1"/>
+    <w:lsdException w:name="heading 4" w:qFormat="1"/>
+    <w:lsdException w:name="heading 5" w:qFormat="1"/>
+    <w:lsdException w:name="heading 6" w:qFormat="1"/>
+    <w:lsdException w:name="heading 7" w:qFormat="1"/>
+    <w:lsdException w:name="heading 8" w:qFormat="1"/>
+    <w:lsdException w:name="heading 9" w:qFormat="1"/>
+    <w:lsdException w:name="caption" w:qFormat="1"/>
+    <w:lsdException w:name="List Number" w:semiHidden="0" w:unhideWhenUsed="0"/>
+    <w:lsdException w:name="List 4" w:semiHidden="0" w:unhideWhenUsed="0"/>
+    <w:lsdException w:name="List 5" w:semiHidden="0" w:unhideWhenUsed="0"/>
+    <w:lsdException w:name="Title" w:semiHidden="0" w:unhideWhenUsed="0" w:qFormat="1"/>
+    <w:lsdException w:name="Subtitle" w:semiHidden="0" w:unhideWhenUsed="0" w:qFormat="1"/>
+    <w:lsdException w:name="Salutation" w:semiHidden="0" w:unhideWhenUsed="0"/>
+    <w:lsdException w:name="Date" w:semiHidden="0" w:unhideWhenUsed="0"/>
+    <w:lsdException w:name="Body Text First Indent" w:semiHidden="0" w:unhideWhenUsed="0"/>
+    <w:lsdException w:name="Strong" w:semiHidden="0" w:unhideWhenUsed="0" w:qFormat="1"/>
+    <w:lsdException w:name="Emphasis" w:semiHidden="0" w:unhideWhenUsed="0" w:qFormat="1"/>
+    <w:lsdException w:name="Normal (Web)" w:uiPriority="99"/>
+    <w:lsdException w:name="Table Grid" w:semiHidden="0" w:unhideWhenUsed="0"/>
+    <w:lsdException w:name="Placeholder Text" w:uiPriority="99" w:unhideWhenUsed="0"/>
+    <w:lsdException w:name="No Spacing" w:semiHidden="0" w:uiPriority="1" w:unhideWhenUsed="0" w:qFormat="1"/>
+    <w:lsdException w:name="Light Shading" w:semiHidden="0" w:uiPriority="60" w:unhideWhenUsed="0"/>
+    <w:lsdException w:name="Light List" w:semiHidden="0" w:uiPriority="61" w:unhideWhenUsed="0"/>
+    <w:lsdException w:name="Light Grid" w:semiHidden="0" w:uiPriority="62" w:unhideWhenUsed="0"/>
+    <w:lsdException w:name="Medium Shading 1" w:semiHidden="0" w:uiPriority="63" w:unhideWhenUsed="0"/>
+    <w:lsdException w:name="Medium Shading 2" w:semiHidden="0" w:uiPriority="64" w:unhideWhenUsed="0"/>
+    <w:lsdException w:name="Medium List 1" w:semiHidden="0" w:uiPriority="65" w:unhideWhenUsed="0"/>
+    <w:lsdException w:name="Medium List 2" w:semiHidden="0" w:uiPriority="66" w:unhideWhenUsed="0"/>
+    <w:lsdException w:name="Medium Grid 1" w:semiHidden="0" w:uiPriority="67" w:unhideWhenUsed="0"/>
+    <w:lsdException w:name="Medium Grid 2" w:semiHidden="0" w:uiPriority="68" w:unhideWhenUsed="0"/>
+    <w:lsdException w:name="Medium Grid 3" w:semiHidden="0" w:uiPriority="69" w:unhideWhenUsed="0"/>
+    <w:lsdException w:name="Dark List" w:semiHidden="0" w:uiPriority="70" w:unhideWhenUsed="0"/>
+    <w:lsdException w:name="Colorful Shading" w:semiHidden="0" w:uiPriority="71" w:unhideWhenUsed="0"/>
+    <w:lsdException w:name="Colorful List" w:semiHidden="0" w:uiPriority="72" w:unhideWhenUsed="0"/>
+    <w:lsdException w:name="Colorful Grid" w:semiHidden="0" w:uiPriority="73" w:unhideWhenUsed="0"/>
+    <w:lsdException w:name="Light Shading Accent 1" w:semiHidden="0" w:uiPriority="60" w:unhideWhenUsed="0"/>
+    <w:lsdException w:name="Light List Accent 1" w:semiHidden="0" w:uiPriority="61" w:unhideWhenUsed="0"/>
+    <w:lsdException w:name="Light Grid Accent 1" w:semiHidden="0" w:uiPriority="62" w:unhideWhenUsed="0"/>
+    <w:lsdException w:name="Medium Shading 1 Accent 1" w:semiHidden="0" w:uiPriority="63" w:unhideWhenUsed="0"/>
+    <w:lsdException w:name="Medium Shading 2 Accent 1" w:semiHidden="0" w:uiPriority="64" w:unhideWhenUsed="0"/>
+    <w:lsdException w:name="Medium List 1 Accent 1" w:semiHidden="0" w:uiPriority="65" w:unhideWhenUsed="0"/>
+    <w:lsdException w:name="Revision" w:uiPriority="99" w:unhideWhenUsed="0"/>
+    <w:lsdException w:name="List Paragraph" w:semiHidden="0" w:uiPriority="34" w:unhideWhenUsed="0" w:qFormat="1"/>
+    <w:lsdException w:name="Quote" w:semiHidden="0" w:uiPriority="29" w:unhideWhenUsed="0" w:qFormat="1"/>
+    <w:lsdException w:name="Intense Quote" w:semiHidden="0" w:uiPriority="30" w:unhideWhenUsed="0" w:qFormat="1"/>
+    <w:lsdException w:name="Medium List 2 Accent 1" w:semiHidden="0" w:uiPriority="66" w:unhideWhenUsed="0"/>
+    <w:lsdException w:name="Medium Grid 1 Accent 1" w:semiHidden="0" w:uiPriority="67" w:unhideWhenUsed="0"/>
+    <w:lsdException w:name="Medium Grid 2 Accent 1" w:semiHidden="0" w:uiPriority="68" w:unhideWhenUsed="0"/>
+    <w:lsdException w:name="Medium Grid 3 Accent 1" w:semiHidden="0" w:uiPriority="69" w:unhideWhenUsed="0"/>
+    <w:lsdException w:name="Dark List Accent 1" w:semiHidden="0" w:uiPriority="70" w:unhideWhenUsed="0"/>
+    <w:lsdException w:name="Colorful Shading Accent 1" w:semiHidden="0" w:uiPriority="71" w:unhideWhenUsed="0"/>
+    <w:lsdException w:name="Colorful List Accent 1" w:semiHidden="0" w:uiPriority="72" w:unhideWhenUsed="0"/>
+    <w:lsdException w:name="Colorful Grid Accent 1" w:semiHidden="0" w:uiPriority="73" w:unhideWhenUsed="0"/>
+    <w:lsdException w:name="Light Shading Accent 2" w:semiHidden="0" w:uiPriority="60" w:unhideWhenUsed="0"/>
+    <w:lsdException w:name="Light List Accent 2" w:semiHidden="0" w:uiPriority="61" w:unhideWhenUsed="0"/>
+    <w:lsdException w:name="Light Grid Accent 2" w:semiHidden="0" w:uiPriority="62" w:unhideWhenUsed="0"/>
+    <w:lsdException w:name="Medium Shading 1 Accent 2" w:semiHidden="0" w:uiPriority="63" w:unhideWhenUsed="0"/>
+    <w:lsdException w:name="Medium Shading 2 Accent 2" w:semiHidden="0" w:uiPriority="64" w:unhideWhenUsed="0"/>
+    <w:lsdException w:name="Medium List 1 Accent 2" w:semiHidden="0" w:uiPriority="65" w:unhideWhenUsed="0"/>
+    <w:lsdException w:name="Medium List 2 Accent 2" w:semiHidden="0" w:uiPriority="66" w:unhideWhenUsed="0"/>
+    <w:lsdException w:name="Medium Grid 1 Accent 2" w:semiHidden="0" w:uiPriority="67" w:unhideWhenUsed="0"/>
+    <w:lsdException w:name="Medium Grid 2 Accent 2" w:semiHidden="0" w:uiPriority="68" w:unhideWhenUsed="0"/>
+    <w:lsdException w:name="Medium Grid 3 Accent 2" w:semiHidden="0" w:uiPriority="69" w:unhideWhenUsed="0"/>
+    <w:lsdException w:name="Dark List Accent 2" w:semiHidden="0" w:uiPriority="70" w:unhideWhenUsed="0"/>
+    <w:lsdException w:name="Colorful Shading Accent 2" w:semiHidden="0" w:uiPriority="71" w:unhideWhenUsed="0"/>
+    <w:lsdException w:name="Colorful List Accent 2" w:semiHidden="0" w:uiPriority="72" w:unhideWhenUsed="0"/>
+    <w:lsdException w:name="Colorful Grid Accent 2" w:semiHidden="0" w:uiPriority="73" w:unhideWhenUsed="0"/>
+    <w:lsdException w:name="Light Shading Accent 3" w:semiHidden="0" w:uiPriority="60" w:unhideWhenUsed="0"/>
+    <w:lsdException w:name="Light List Accent 3" w:semiHidden="0" w:uiPriority="61" w:unhideWhenUsed="0"/>
+    <w:lsdException w:name="Light Grid Accent 3" w:semiHidden="0" w:uiPriority="62" w:unhideWhenUsed="0"/>
+    <w:lsdException w:name="Medium Shading 1 Accent 3" w:semiHidden="0" w:uiPriority="63" w:unhideWhenUsed="0"/>
+    <w:lsdException w:name="Medium Shading 2 Accent 3" w:semiHidden="0" w:uiPriority="64" w:unhideWhenUsed="0"/>
+    <w:lsdException w:name="Medium List 1 Accent 3" w:semiHidden="0" w:uiPriority="65" w:unhideWhenUsed="0"/>
+    <w:lsdException w:name="Medium List 2 Accent 3" w:semiHidden="0" w:uiPriority="66" w:unhideWhenUsed="0"/>
+    <w:lsdException w:name="Medium Grid 1 Accent 3" w:semiHidden="0" w:uiPriority="67" w:unhideWhenUsed="0"/>
+    <w:lsdException w:name="Medium Grid 2 Accent 3" w:semiHidden="0" w:uiPriority="68" w:unhideWhenUsed="0"/>
+    <w:lsdException w:name="Medium Grid 3 Accent 3" w:semiHidden="0" w:uiPriority="69" w:unhideWhenUsed="0"/>
+    <w:lsdException w:name="Dark List Accent 3" w:semiHidden="0" w:uiPriority="70" w:unhideWhenUsed="0"/>
+    <w:lsdException w:name="Colorful Shading Accent 3" w:semiHidden="0" w:uiPriority="71" w:unhideWhenUsed="0"/>
+    <w:lsdException w:name="Colorful List Accent 3" w:semiHidden="0" w:uiPriority="72" w:unhideWhenUsed="0"/>
+    <w:lsdException w:name="Colorful Grid Accent 3" w:semiHidden="0" w:uiPriority="73" w:unhideWhenUsed="0"/>
+    <w:lsdException w:name="Light Shading Accent 4" w:semiHidden="0" w:uiPriority="60" w:unhideWhenUsed="0"/>
+    <w:lsdException w:name="Light List Accent 4" w:semiHidden="0" w:uiPriority="61" w:unhideWhenUsed="0"/>
+    <w:lsdException w:name="Light Grid Accent 4" w:semiHidden="0" w:uiPriority="62" w:unhideWhenUsed="0"/>
+    <w:lsdException w:name="Medium Shading 1 Accent 4" w:semiHidden="0" w:uiPriority="63" w:unhideWhenUsed="0"/>
+    <w:lsdException w:name="Medium Shading 2 Accent 4" w:semiHidden="0" w:uiPriority="64" w:unhideWhenUsed="0"/>
+    <w:lsdException w:name="Medium List 1 Accent 4" w:semiHidden="0" w:uiPriority="65" w:unhideWhenUsed="0"/>
+    <w:lsdException w:name="Medium List 2 Accent 4" w:semiHidden="0" w:uiPriority="66" w:unhideWhenUsed="0"/>
+    <w:lsdException w:name="Medium Grid 1 Accent 4" w:semiHidden="0" w:uiPriority="67" w:unhideWhenUsed="0"/>
+    <w:lsdException w:name="Medium Grid 2 Accent 4" w:semiHidden="0" w:uiPriority="68" w:unhideWhenUsed="0"/>
+    <w:lsdException w:name="Medium Grid 3 Accent 4" w:semiHidden="0" w:uiPriority="69" w:unhideWhenUsed="0"/>
+    <w:lsdException w:name="Dark List Accent 4" w:semiHidden="0" w:uiPriority="70" w:unhideWhenUsed="0"/>
+    <w:lsdException w:name="Colorful Shading Accent 4" w:semiHidden="0" w:uiPriority="71" w:unhideWhenUsed="0"/>
+    <w:lsdException w:name="Colorful List Accent 4" w:semiHidden="0" w:uiPriority="72" w:unhideWhenUsed="0"/>
+    <w:lsdException w:name="Colorful Grid Accent 4" w:semiHidden="0" w:uiPriority="73" w:unhideWhenUsed="0"/>
+    <w:lsdException w:name="Light Shading Accent 5" w:semiHidden="0" w:uiPriority="60" w:unhideWhenUsed="0"/>
+    <w:lsdException w:name="Light List Accent 5" w:semiHidden="0" w:uiPriority="61" w:unhideWhenUsed="0"/>
+    <w:lsdException w:name="Light Grid Accent 5" w:semiHidden="0" w:uiPriority="62" w:unhideWhenUsed="0"/>
+    <w:lsdException w:name="Medium Shading 1 Accent 5" w:semiHidden="0" w:uiPriority="63" w:unhideWhenUsed="0"/>
+    <w:lsdException w:name="Medium Shading 2 Accent 5" w:semiHidden="0" w:uiPriority="64" w:unhideWhenUsed="0"/>
+    <w:lsdException w:name="Medium List 1 Accent 5" w:semiHidden="0" w:uiPriority="65" w:unhideWhenUsed="0"/>
+    <w:lsdException w:name="Medium List 2 Accent 5" w:semiHidden="0" w:uiPriority="66" w:unhideWhenUsed="0"/>
+    <w:lsdException w:name="Medium Grid 1 Accent 5" w:semiHidden="0" w:uiPriority="67" w:unhideWhenUsed="0"/>
+    <w:lsdException w:name="Medium Grid 2 Accent 5" w:semiHidden="0" w:uiPriority="68" w:unhideWhenUsed="0"/>
+    <w:lsdException w:name="Medium Grid 3 Accent 5" w:semiHidden="0" w:uiPriority="69" w:unhideWhenUsed="0"/>
+    <w:lsdException w:name="Dark List Accent 5" w:semiHidden="0" w:uiPriority="70" w:unhideWhenUsed="0"/>
+    <w:lsdException w:name="Colorful Shading Accent 5" w:semiHidden="0" w:uiPriority="71" w:unhideWhenUsed="0"/>
+    <w:lsdException w:name="Colorful List Accent 5" w:semiHidden="0" w:uiPriority="72" w:unhideWhenUsed="0"/>
+    <w:lsdException w:name="Colorful Grid Accent 5" w:semiHidden="0" w:uiPriority="73" w:unhideWhenUsed="0"/>
+    <w:lsdException w:name="Light Shading Accent 6" w:semiHidden="0" w:uiPriority="60" w:unhideWhenUsed="0"/>
+    <w:lsdException w:name="Light List Accent 6" w:semiHidden="0" w:uiPriority="61" w:unhideWhenUsed="0"/>
+    <w:lsdException w:name="Light Grid Accent 6" w:semiHidden="0" w:uiPriority="62" w:unhideWhenUsed="0"/>
+    <w:lsdException w:name="Medium Shading 1 Accent 6" w:semiHidden="0" w:uiPriority="63" w:unhideWhenUsed="0"/>
+    <w:lsdException w:name="Medium Shading 2 Accent 6" w:semiHidden="0" w:uiPriority="64" w:unhideWhenUsed="0"/>
+    <w:lsdException w:name="Medium List 1 Accent 6" w:semiHidden="0" w:uiPriority="65" w:unhideWhenUsed="0"/>
+    <w:lsdException w:name="Medium List 2 Accent 6" w:semiHidden="0" w:uiPriority="66" w:unhideWhenUsed="0"/>
+    <w:lsdException w:name="Medium Grid 1 Accent 6" w:semiHidden="0" w:uiPriority="67" w:unhideWhenUsed="0"/>
+    <w:lsdException w:name="Medium Grid 2 Accent 6" w:semiHidden="0" w:uiPriority="68" w:unhideWhenUsed="0"/>
+    <w:lsdException w:name="Medium Grid 3 Accent 6" w:semiHidden="0" w:uiPriority="69" w:unhideWhenUsed="0"/>
+    <w:lsdException w:name="Dark List Accent 6" w:semiHidden="0" w:uiPriority="70" w:unhideWhenUsed="0"/>
+    <w:lsdException w:name="Colorful Shading Accent 6" w:semiHidden="0" w:uiPriority="71" w:unhideWhenUsed="0"/>
+    <w:lsdException w:name="Colorful List Accent 6" w:semiHidden="0" w:uiPriority="72" w:unhideWhenUsed="0"/>
+    <w:lsdException w:name="Colorful Grid Accent 6" w:semiHidden="0" w:uiPriority="73" w:unhideWhenUsed="0"/>
+    <w:lsdException w:name="Subtle Emphasis" w:semiHidden="0" w:uiPriority="19" w:unhideWhenUsed="0" w:qFormat="1"/>
+    <w:lsdException w:name="Intense Emphasis" w:semiHidden="0" w:uiPriority="21" w:unhideWhenUsed="0" w:qFormat="1"/>
+    <w:lsdException w:name="Subtle Reference" w:semiHidden="0" w:uiPriority="31" w:unhideWhenUsed="0" w:qFormat="1"/>
+    <w:lsdException w:name="Intense Reference" w:semiHidden="0" w:uiPriority="32" w:unhideWhenUsed="0" w:qFormat="1"/>
+    <w:lsdException w:name="Book Title" w:semiHidden="0" w:uiPriority="33" w:unhideWhenUsed="0" w:qFormat="1"/>
+    <w:lsdException w:name="Bibliography" w:uiPriority="37"/>
+    <w:lsdException w:name="TOC Heading" w:uiPriority="39" w:qFormat="1"/>
+  </w:latentStyles>
+  <w:style w:type="paragraph" w:default="1" w:styleId="Normal">
+    <w:name w:val="Normal"/>
+    <w:qFormat/>
+    <w:rsid w:val="00C63832"/>
+    <w:rPr>
+      <w:sz w:val="24"/>
+      <w:szCs w:val="24"/>
+      <w:lang w:val="en-US" w:eastAsia="en-US"/>
+    </w:rPr>
+  </w:style>
+  <w:style w:type="paragraph" w:styleId="Heading1">
+    <w:name w:val="heading 1"/>
+    <w:basedOn w:val="FirstOrderHeadings"/>
+    <w:next w:val="Normal"/>
+    <w:link w:val="Heading1Char"/>
+    <w:qFormat/>
+    <w:rsid w:val="00613333"/>
+    <w:pPr>
+      <w:numPr>
+        <w:numId w:val="12"/>
+      </w:numPr>
+      <w:outlineLvl w:val="0"/>
+    </w:pPr>
+  </w:style>
+  <w:style w:type="character" w:default="1" w:styleId="DefaultParagraphFont">
+    <w:name w:val="Default Paragraph Font"/>
+    <w:uiPriority w:val="1"/>
+    <w:semiHidden/>
+    <w:unhideWhenUsed/>
+  </w:style>
+  <w:style w:type="table" w:default="1" w:styleId="TableNormal">
+    <w:name w:val="Normal Table"/>
+    <w:uiPriority w:val="99"/>
+    <w:semiHidden/>
+    <w:unhideWhenUsed/>
+    <w:tblPr>
+      <w:tblInd w:w="0" w:type="dxa"/>
+      <w:tblCellMar>
+        <w:top w:w="0" w:type="dxa"/>
+        <w:left w:w="108" w:type="dxa"/>
+        <w:bottom w:w="0" w:type="dxa"/>
+        <w:right w:w="108" w:type="dxa"/>
+      </w:tblCellMar>
+    </w:tblPr>
+  </w:style>
+  <w:style w:type="numbering" w:default="1" w:styleId="NoList">
+    <w:name w:val="No List"/>
+    <w:uiPriority w:val="99"/>
+    <w:semiHidden/>
+    <w:unhideWhenUsed/>
+  </w:style>
+  <w:style w:type="paragraph" w:customStyle="1" w:styleId="SubmissionTitle">
+    <w:name w:val="Submission Title"/>
+    <w:basedOn w:val="Normal"/>
+    <w:pPr>
+      <w:spacing w:after="480"/>
+      <w:jc w:val="center"/>
+    </w:pPr>
+    <w:rPr>
+      <w:b/>
+      <w:caps/>
+      <w:sz w:val="32"/>
+    </w:rPr>
+  </w:style>
+  <w:style w:type="paragraph" w:customStyle="1" w:styleId="Affiliation">
+    <w:name w:val="Affiliation"/>
+    <w:basedOn w:val="Normal"/>
+    <w:pPr>
+      <w:jc w:val="center"/>
+    </w:pPr>
+    <w:rPr>
+      <w:i/>
+      <w:iCs/>
+      <w:sz w:val="18"/>
+    </w:rPr>
+  </w:style>
+  <w:style w:type="paragraph" w:customStyle="1" w:styleId="AuthorName">
+    <w:name w:val="Author Name"/>
+    <w:basedOn w:val="Normal"/>
+    <w:next w:val="Affiliation"/>
+    <w:pPr>
+      <w:jc w:val="center"/>
+    </w:pPr>
+    <w:rPr>
+      <w:sz w:val="22"/>
+    </w:rPr>
+  </w:style>
+  <w:style w:type="paragraph" w:customStyle="1" w:styleId="AbstractText">
+    <w:name w:val="Abstract Text"/>
+    <w:basedOn w:val="Normal"/>
+    <w:pPr>
+      <w:jc w:val="both"/>
+    </w:pPr>
+    <w:rPr>
+      <w:sz w:val="18"/>
+    </w:rPr>
+  </w:style>
+  <w:style w:type="paragraph" w:customStyle="1" w:styleId="AbstractTitle">
+    <w:name w:val="Abstract Title"/>
+    <w:basedOn w:val="Normal"/>
+    <w:next w:val="AbstractText"/>
+    <w:pPr>
+      <w:spacing w:before="840" w:after="120"/>
+      <w:jc w:val="both"/>
+    </w:pPr>
+    <w:rPr>
+      <w:b/>
+      <w:bCs/>
+      <w:caps/>
+      <w:sz w:val="18"/>
+    </w:rPr>
+  </w:style>
+  <w:style w:type="paragraph" w:customStyle="1" w:styleId="KeywordsText">
+    <w:name w:val="Keywords Text"/>
+    <w:basedOn w:val="Normal"/>
+    <w:pPr>
+      <w:jc w:val="both"/>
+    </w:pPr>
+    <w:rPr>
+      <w:sz w:val="18"/>
+    </w:rPr>
+  </w:style>
+  <w:style w:type="paragraph" w:customStyle="1" w:styleId="KeywordsTitle">
+    <w:name w:val="Keywords Title"/>
+    <w:basedOn w:val="Normal"/>
+    <w:next w:val="KeywordsText"/>
+    <w:pPr>
+      <w:spacing w:before="360" w:after="120"/>
+      <w:jc w:val="both"/>
+    </w:pPr>
+    <w:rPr>
+      <w:b/>
+      <w:bCs/>
+      <w:caps/>
+      <w:sz w:val="18"/>
+    </w:rPr>
+  </w:style>
+  <w:style w:type="paragraph" w:customStyle="1" w:styleId="FirstOrderHeadings">
+    <w:name w:val="First Order Headings"/>
+    <w:basedOn w:val="Normal"/>
+    <w:next w:val="MainText"/>
+    <w:qFormat/>
+    <w:rsid w:val="00892CFF"/>
+    <w:pPr>
+      <w:numPr>
+        <w:numId w:val="15"/>
+      </w:numPr>
+      <w:spacing w:before="480" w:after="240"/>
+      <w:jc w:val="both"/>
+    </w:pPr>
+    <w:rPr>
+      <w:b/>
+      <w:bCs/>
+      <w:caps/>
+      <w:sz w:val="26"/>
+    </w:rPr>
+  </w:style>
+  <w:style w:type="paragraph" w:customStyle="1" w:styleId="MainText">
+    <w:name w:val="Main Text"/>
+    <w:basedOn w:val="Normal"/>
+    <w:link w:val="MainTextChar"/>
+    <w:qFormat/>
+    <w:pPr>
+      <w:ind w:firstLine="284"/>
+      <w:jc w:val="both"/>
+    </w:pPr>
+    <w:rPr>
+      <w:sz w:val="20"/>
+    </w:rPr>
+  </w:style>
+  <w:style w:type="paragraph" w:customStyle="1" w:styleId="SecondOrderHeadings">
+    <w:name w:val="Second Order Headings"/>
+    <w:basedOn w:val="Normal"/>
+    <w:next w:val="MainText"/>
+    <w:qFormat/>
+    <w:pPr>
+      <w:numPr>
+        <w:ilvl w:val="1"/>
+        <w:numId w:val="15"/>
+      </w:numPr>
+      <w:spacing w:before="240" w:after="240"/>
+      <w:jc w:val="both"/>
+    </w:pPr>
+    <w:rPr>
+      <w:b/>
+      <w:bCs/>
+      <w:sz w:val="26"/>
+    </w:rPr>
+  </w:style>
+  <w:style w:type="paragraph" w:customStyle="1" w:styleId="ThirdOrderHeading">
+    <w:name w:val="Third Order Heading"/>
+    <w:basedOn w:val="Normal"/>
+    <w:next w:val="MainText"/>
+    <w:pPr>
+      <w:spacing w:before="120" w:after="120"/>
+      <w:jc w:val="both"/>
+    </w:pPr>
+    <w:rPr>
+      <w:b/>
+      <w:bCs/>
+      <w:sz w:val="22"/>
+    </w:rPr>
+  </w:style>
+  <w:style w:type="paragraph" w:customStyle="1" w:styleId="CaptionFiguresTables">
+    <w:name w:val="Caption Figures/Tables"/>
+    <w:basedOn w:val="Normal"/>
+    <w:pPr>
+      <w:spacing w:before="120" w:after="120"/>
+      <w:jc w:val="center"/>
+    </w:pPr>
+    <w:rPr>
+      <w:sz w:val="18"/>
+    </w:rPr>
+  </w:style>
+  <w:style w:type="paragraph" w:customStyle="1" w:styleId="References">
+    <w:name w:val="References"/>
+    <w:basedOn w:val="Normal"/>
+    <w:pPr>
+      <w:spacing w:line="220" w:lineRule="exact"/>
+      <w:ind w:left="240" w:hanging="240"/>
+    </w:pPr>
+    <w:rPr>
+      <w:sz w:val="18"/>
+      <w:szCs w:val="20"/>
+      <w:lang w:val="en-GB"/>
+    </w:rPr>
+  </w:style>
+  <w:style w:type="paragraph" w:customStyle="1" w:styleId="Acknowledgement">
+    <w:name w:val="Acknowledgement"/>
+    <w:basedOn w:val="Normal"/>
+    <w:next w:val="MainText"/>
+    <w:pPr>
+      <w:spacing w:before="480" w:after="240"/>
+      <w:jc w:val="both"/>
+    </w:pPr>
+    <w:rPr>
+      <w:b/>
+      <w:bCs/>
+      <w:caps/>
+      <w:sz w:val="26"/>
+    </w:rPr>
+  </w:style>
+  <w:style w:type="paragraph" w:customStyle="1" w:styleId="ReferencesTitle">
+    <w:name w:val="References Title"/>
+    <w:basedOn w:val="Acknowledgement"/>
+    <w:next w:val="ReferencesText"/>
+  </w:style>
+  <w:style w:type="paragraph" w:customStyle="1" w:styleId="ReferencesText">
+    <w:name w:val="References Text"/>
+    <w:basedOn w:val="Normal"/>
+    <w:pPr>
+      <w:spacing w:after="40"/>
+      <w:ind w:left="284" w:hanging="284"/>
+      <w:jc w:val="both"/>
+    </w:pPr>
+    <w:rPr>
+      <w:sz w:val="18"/>
+    </w:rPr>
+  </w:style>
+  <w:style w:type="paragraph" w:styleId="BalloonText">
+    <w:name w:val="Balloon Text"/>
+    <w:basedOn w:val="Normal"/>
+    <w:link w:val="BalloonTextChar"/>
+    <w:rsid w:val="00DC74B0"/>
+    <w:rPr>
+      <w:rFonts w:ascii="Tahoma" w:hAnsi="Tahoma" w:cs="Tahoma"/>
+      <w:sz w:val="16"/>
+      <w:szCs w:val="16"/>
+    </w:rPr>
+  </w:style>
+  <w:style w:type="character" w:customStyle="1" w:styleId="BalloonTextChar">
+    <w:name w:val="Balloon Text Char"/>
+    <w:basedOn w:val="DefaultParagraphFont"/>
+    <w:link w:val="BalloonText"/>
+    <w:rsid w:val="00DC74B0"/>
+    <w:rPr>
+      <w:rFonts w:ascii="Tahoma" w:hAnsi="Tahoma" w:cs="Tahoma"/>
+      <w:sz w:val="16"/>
+      <w:szCs w:val="16"/>
+      <w:lang w:val="en-US" w:eastAsia="en-US"/>
+    </w:rPr>
+  </w:style>
+  <w:style w:type="character" w:customStyle="1" w:styleId="sc0">
+    <w:name w:val="sc0"/>
+    <w:basedOn w:val="DefaultParagraphFont"/>
+    <w:rsid w:val="00DC74B0"/>
+    <w:rPr>
+      <w:rFonts w:ascii="Courier New" w:hAnsi="Courier New" w:cs="Courier New" w:hint="default"/>
+      <w:color w:val="000000"/>
+      <w:sz w:val="20"/>
+      <w:szCs w:val="20"/>
+    </w:rPr>
+  </w:style>
+  <w:style w:type="character" w:customStyle="1" w:styleId="sc91">
+    <w:name w:val="sc91"/>
+    <w:basedOn w:val="DefaultParagraphFont"/>
+    <w:rsid w:val="00DC74B0"/>
+    <w:rPr>
+      <w:rFonts w:ascii="Courier New" w:hAnsi="Courier New" w:cs="Courier New" w:hint="default"/>
+      <w:color w:val="804000"/>
+      <w:sz w:val="20"/>
+      <w:szCs w:val="20"/>
+    </w:rPr>
+  </w:style>
+  <w:style w:type="character" w:customStyle="1" w:styleId="sc51">
+    <w:name w:val="sc51"/>
+    <w:basedOn w:val="DefaultParagraphFont"/>
+    <w:rsid w:val="00DC74B0"/>
+    <w:rPr>
+      <w:rFonts w:ascii="Courier New" w:hAnsi="Courier New" w:cs="Courier New" w:hint="default"/>
+      <w:b/>
+      <w:bCs/>
+      <w:color w:val="0000FF"/>
+      <w:sz w:val="20"/>
+      <w:szCs w:val="20"/>
+    </w:rPr>
+  </w:style>
+  <w:style w:type="character" w:customStyle="1" w:styleId="sc11">
+    <w:name w:val="sc11"/>
+    <w:basedOn w:val="DefaultParagraphFont"/>
+    <w:rsid w:val="00DC74B0"/>
+    <w:rPr>
+      <w:rFonts w:ascii="Courier New" w:hAnsi="Courier New" w:cs="Courier New" w:hint="default"/>
+      <w:color w:val="000000"/>
+      <w:sz w:val="20"/>
+      <w:szCs w:val="20"/>
+    </w:rPr>
+  </w:style>
+  <w:style w:type="character" w:customStyle="1" w:styleId="sc101">
+    <w:name w:val="sc101"/>
+    <w:basedOn w:val="DefaultParagraphFont"/>
+    <w:rsid w:val="00DC74B0"/>
+    <w:rPr>
+      <w:rFonts w:ascii="Courier New" w:hAnsi="Courier New" w:cs="Courier New" w:hint="default"/>
+      <w:b/>
+      <w:bCs/>
+      <w:color w:val="000080"/>
+      <w:sz w:val="20"/>
+      <w:szCs w:val="20"/>
+    </w:rPr>
+  </w:style>
+  <w:style w:type="character" w:customStyle="1" w:styleId="sc161">
+    <w:name w:val="sc161"/>
+    <w:basedOn w:val="DefaultParagraphFont"/>
+    <w:rsid w:val="00DC74B0"/>
+    <w:rPr>
+      <w:rFonts w:ascii="Courier New" w:hAnsi="Courier New" w:cs="Courier New" w:hint="default"/>
+      <w:color w:val="8000FF"/>
+      <w:sz w:val="20"/>
+      <w:szCs w:val="20"/>
+    </w:rPr>
+  </w:style>
+  <w:style w:type="character" w:customStyle="1" w:styleId="sc41">
+    <w:name w:val="sc41"/>
+    <w:basedOn w:val="DefaultParagraphFont"/>
+    <w:rsid w:val="00DC74B0"/>
+    <w:rPr>
+      <w:rFonts w:ascii="Courier New" w:hAnsi="Courier New" w:cs="Courier New" w:hint="default"/>
+      <w:color w:val="FF8000"/>
+      <w:sz w:val="20"/>
+      <w:szCs w:val="20"/>
+    </w:rPr>
+  </w:style>
+  <w:style w:type="paragraph" w:styleId="Caption">
+    <w:name w:val="caption"/>
+    <w:basedOn w:val="CaptionFiguresTables"/>
+    <w:next w:val="Normal"/>
+    <w:unhideWhenUsed/>
+    <w:qFormat/>
+    <w:rsid w:val="0028444E"/>
+  </w:style>
+  <w:style w:type="character" w:customStyle="1" w:styleId="Heading1Char">
+    <w:name w:val="Heading 1 Char"/>
+    <w:basedOn w:val="DefaultParagraphFont"/>
+    <w:link w:val="Heading1"/>
+    <w:rsid w:val="00613333"/>
+    <w:rPr>
+      <w:b/>
+      <w:bCs/>
+      <w:caps/>
+      <w:sz w:val="26"/>
+      <w:szCs w:val="24"/>
+      <w:lang w:val="en-US" w:eastAsia="en-US"/>
+    </w:rPr>
+  </w:style>
+  <w:style w:type="paragraph" w:styleId="NormalWeb">
+    <w:name w:val="Normal (Web)"/>
+    <w:basedOn w:val="Normal"/>
+    <w:uiPriority w:val="99"/>
+    <w:unhideWhenUsed/>
+    <w:rsid w:val="001608AF"/>
+    <w:pPr>
+      <w:spacing w:before="100" w:beforeAutospacing="1" w:after="100" w:afterAutospacing="1"/>
+    </w:pPr>
+    <w:rPr>
+      <w:rFonts w:eastAsiaTheme="minorEastAsia"/>
+      <w:lang w:val="en-GB" w:eastAsia="en-GB"/>
+    </w:rPr>
+  </w:style>
+  <w:style w:type="paragraph" w:styleId="Header">
+    <w:name w:val="header"/>
+    <w:basedOn w:val="Normal"/>
+    <w:link w:val="HeaderChar"/>
+    <w:rsid w:val="00D807B3"/>
+    <w:pPr>
+      <w:tabs>
+        <w:tab w:val="center" w:pos="4513"/>
+        <w:tab w:val="right" w:pos="9026"/>
+      </w:tabs>
+    </w:pPr>
+  </w:style>
+  <w:style w:type="character" w:customStyle="1" w:styleId="HeaderChar">
+    <w:name w:val="Header Char"/>
+    <w:basedOn w:val="DefaultParagraphFont"/>
+    <w:link w:val="Header"/>
+    <w:rsid w:val="00D807B3"/>
+    <w:rPr>
+      <w:sz w:val="24"/>
+      <w:szCs w:val="24"/>
+      <w:lang w:val="en-US" w:eastAsia="en-US"/>
+    </w:rPr>
+  </w:style>
+  <w:style w:type="paragraph" w:styleId="Footer">
+    <w:name w:val="footer"/>
+    <w:basedOn w:val="Normal"/>
+    <w:link w:val="FooterChar"/>
+    <w:rsid w:val="00D807B3"/>
+    <w:pPr>
+      <w:tabs>
+        <w:tab w:val="center" w:pos="4513"/>
+        <w:tab w:val="right" w:pos="9026"/>
+      </w:tabs>
+    </w:pPr>
+  </w:style>
+  <w:style w:type="character" w:customStyle="1" w:styleId="FooterChar">
+    <w:name w:val="Footer Char"/>
+    <w:basedOn w:val="DefaultParagraphFont"/>
+    <w:link w:val="Footer"/>
+    <w:rsid w:val="00D807B3"/>
+    <w:rPr>
+      <w:sz w:val="24"/>
+      <w:szCs w:val="24"/>
+      <w:lang w:val="en-US" w:eastAsia="en-US"/>
+    </w:rPr>
+  </w:style>
+  <w:style w:type="character" w:customStyle="1" w:styleId="sc61">
+    <w:name w:val="sc61"/>
+    <w:basedOn w:val="DefaultParagraphFont"/>
+    <w:rsid w:val="00400AE1"/>
+    <w:rPr>
+      <w:rFonts w:ascii="Courier New" w:hAnsi="Courier New" w:cs="Courier New" w:hint="default"/>
+      <w:color w:val="808080"/>
+      <w:sz w:val="20"/>
+      <w:szCs w:val="20"/>
+    </w:rPr>
+  </w:style>
+  <w:style w:type="character" w:customStyle="1" w:styleId="sc71">
+    <w:name w:val="sc71"/>
+    <w:basedOn w:val="DefaultParagraphFont"/>
+    <w:rsid w:val="00041F5D"/>
+    <w:rPr>
+      <w:rFonts w:ascii="Courier New" w:hAnsi="Courier New" w:cs="Courier New" w:hint="default"/>
+      <w:color w:val="808080"/>
+      <w:sz w:val="20"/>
+      <w:szCs w:val="20"/>
+    </w:rPr>
+  </w:style>
+  <w:style w:type="paragraph" w:customStyle="1" w:styleId="code">
+    <w:name w:val="code"/>
+    <w:basedOn w:val="MainText"/>
+    <w:link w:val="codeChar"/>
+    <w:qFormat/>
+    <w:rsid w:val="00041F5D"/>
+    <w:pPr>
+      <w:ind w:firstLine="0"/>
+    </w:pPr>
+    <w:rPr>
+      <w:rFonts w:ascii="Courier New" w:hAnsi="Courier New" w:cs="Courier New"/>
+      <w:color w:val="000000"/>
+      <w:sz w:val="18"/>
+      <w:szCs w:val="18"/>
+      <w:lang w:val="en-GB" w:eastAsia="en-GB"/>
+    </w:rPr>
+  </w:style>
+  <w:style w:type="character" w:customStyle="1" w:styleId="MainTextChar">
+    <w:name w:val="Main Text Char"/>
+    <w:basedOn w:val="DefaultParagraphFont"/>
+    <w:link w:val="MainText"/>
+    <w:rsid w:val="00041F5D"/>
+    <w:rPr>
+      <w:szCs w:val="24"/>
+      <w:lang w:val="en-US" w:eastAsia="en-US"/>
+    </w:rPr>
+  </w:style>
+  <w:style w:type="character" w:customStyle="1" w:styleId="codeChar">
+    <w:name w:val="code Char"/>
+    <w:basedOn w:val="MainTextChar"/>
+    <w:link w:val="code"/>
+    <w:rsid w:val="00041F5D"/>
+    <w:rPr>
+      <w:rFonts w:ascii="Courier New" w:hAnsi="Courier New" w:cs="Courier New"/>
+      <w:color w:val="000000"/>
+      <w:sz w:val="18"/>
+      <w:szCs w:val="18"/>
+      <w:lang w:val="en-US" w:eastAsia="en-US"/>
+    </w:rPr>
+  </w:style>
+  <w:style w:type="character" w:styleId="CommentReference">
+    <w:name w:val="annotation reference"/>
+    <w:basedOn w:val="DefaultParagraphFont"/>
+    <w:semiHidden/>
+    <w:unhideWhenUsed/>
+    <w:rsid w:val="00DB70DE"/>
+    <w:rPr>
+      <w:sz w:val="16"/>
+      <w:szCs w:val="16"/>
+    </w:rPr>
+  </w:style>
+  <w:style w:type="paragraph" w:styleId="CommentText">
+    <w:name w:val="annotation text"/>
+    <w:basedOn w:val="Normal"/>
+    <w:link w:val="CommentTextChar"/>
+    <w:semiHidden/>
+    <w:unhideWhenUsed/>
+    <w:rsid w:val="00DB70DE"/>
+    <w:rPr>
+      <w:sz w:val="20"/>
+      <w:szCs w:val="20"/>
+    </w:rPr>
+  </w:style>
+  <w:style w:type="character" w:customStyle="1" w:styleId="CommentTextChar">
+    <w:name w:val="Comment Text Char"/>
+    <w:basedOn w:val="DefaultParagraphFont"/>
+    <w:link w:val="CommentText"/>
+    <w:semiHidden/>
+    <w:rsid w:val="00DB70DE"/>
+    <w:rPr>
+      <w:lang w:val="en-US" w:eastAsia="en-US"/>
+    </w:rPr>
+  </w:style>
+  <w:style w:type="paragraph" w:styleId="CommentSubject">
+    <w:name w:val="annotation subject"/>
+    <w:basedOn w:val="CommentText"/>
+    <w:next w:val="CommentText"/>
+    <w:link w:val="CommentSubjectChar"/>
+    <w:semiHidden/>
+    <w:unhideWhenUsed/>
+    <w:rsid w:val="00DB70DE"/>
+    <w:rPr>
+      <w:b/>
+      <w:bCs/>
+    </w:rPr>
+  </w:style>
+  <w:style w:type="character" w:customStyle="1" w:styleId="CommentSubjectChar">
+    <w:name w:val="Comment Subject Char"/>
+    <w:basedOn w:val="CommentTextChar"/>
+    <w:link w:val="CommentSubject"/>
+    <w:semiHidden/>
+    <w:rsid w:val="00DB70DE"/>
+    <w:rPr>
+      <w:b/>
+      <w:bCs/>
+      <w:lang w:val="en-US" w:eastAsia="en-US"/>
+    </w:rPr>
+  </w:style>
+  <w:style w:type="paragraph" w:styleId="Revision">
+    <w:name w:val="Revision"/>
+    <w:hidden/>
+    <w:uiPriority w:val="99"/>
+    <w:semiHidden/>
+    <w:rsid w:val="00A91678"/>
+    <w:rPr>
+      <w:sz w:val="24"/>
+      <w:szCs w:val="24"/>
+      <w:lang w:val="en-US" w:eastAsia="en-US"/>
+    </w:rPr>
+  </w:style>
 </w:styles>
 </file>
 
 <file path=word/charts/chart1.xml><?xml version="1.0" encoding="utf-8"?>
 <c:chartSpace xmlns:c="http://schemas.openxmlformats.org/drawingml/2006/chart" xmlns:a="http://schemas.openxmlformats.org/drawingml/2006/main" xmlns:r="http://schemas.openxmlformats.org/officeDocument/2006/relationships">
   <c:date1904 val="0"/>
-  <c:lang val="en-US"/>
+  <c:lang val="en-GB"/>
   <c:roundedCorners val="0"/>
   <mc:AlternateContent xmlns:mc="http://schemas.openxmlformats.org/markup-compatibility/2006">
     <mc:Choice xmlns:c14="http://schemas.microsoft.com/office/drawing/2007/8/2/chart" Requires="c14">
@@ -13487,11 +14033,11 @@
           <c:showBubbleSize val="0"/>
         </c:dLbls>
         <c:gapWidth val="150"/>
-        <c:axId val="195395360"/>
-        <c:axId val="195395752"/>
+        <c:axId val="248439296"/>
+        <c:axId val="248546432"/>
       </c:barChart>
       <c:catAx>
-        <c:axId val="195395360"/>
+        <c:axId val="248439296"/>
         <c:scaling>
           <c:orientation val="minMax"/>
         </c:scaling>
@@ -13501,7 +14047,7 @@
         <c:majorTickMark val="out"/>
         <c:minorTickMark val="none"/>
         <c:tickLblPos val="nextTo"/>
-        <c:crossAx val="195395752"/>
+        <c:crossAx val="248546432"/>
         <c:crosses val="autoZero"/>
         <c:auto val="1"/>
         <c:lblAlgn val="ctr"/>
@@ -13509,7 +14055,7 @@
         <c:noMultiLvlLbl val="0"/>
       </c:catAx>
       <c:valAx>
-        <c:axId val="195395752"/>
+        <c:axId val="248546432"/>
         <c:scaling>
           <c:orientation val="minMax"/>
         </c:scaling>
@@ -13520,7 +14066,7 @@
         <c:majorTickMark val="out"/>
         <c:minorTickMark val="none"/>
         <c:tickLblPos val="nextTo"/>
-        <c:crossAx val="195395360"/>
+        <c:crossAx val="248439296"/>
         <c:crosses val="autoZero"/>
         <c:crossBetween val="between"/>
       </c:valAx>
@@ -13553,7 +14099,7 @@
 <file path=word/charts/chart2.xml><?xml version="1.0" encoding="utf-8"?>
 <c:chartSpace xmlns:c="http://schemas.openxmlformats.org/drawingml/2006/chart" xmlns:a="http://schemas.openxmlformats.org/drawingml/2006/main" xmlns:r="http://schemas.openxmlformats.org/officeDocument/2006/relationships">
   <c:date1904 val="0"/>
-  <c:lang val="en-US"/>
+  <c:lang val="en-GB"/>
   <c:roundedCorners val="0"/>
   <mc:AlternateContent xmlns:mc="http://schemas.openxmlformats.org/markup-compatibility/2006">
     <mc:Choice xmlns:c14="http://schemas.microsoft.com/office/drawing/2007/8/2/chart" Requires="c14">
@@ -13704,11 +14250,11 @@
           <c:showBubbleSize val="0"/>
         </c:dLbls>
         <c:gapWidth val="150"/>
-        <c:axId val="192212072"/>
-        <c:axId val="192213248"/>
+        <c:axId val="249669632"/>
+        <c:axId val="249171904"/>
       </c:barChart>
       <c:catAx>
-        <c:axId val="192212072"/>
+        <c:axId val="249669632"/>
         <c:scaling>
           <c:orientation val="minMax"/>
         </c:scaling>
@@ -13718,7 +14264,7 @@
         <c:majorTickMark val="out"/>
         <c:minorTickMark val="none"/>
         <c:tickLblPos val="nextTo"/>
-        <c:crossAx val="192213248"/>
+        <c:crossAx val="249171904"/>
         <c:crosses val="autoZero"/>
         <c:auto val="1"/>
         <c:lblAlgn val="ctr"/>
@@ -13726,7 +14272,7 @@
         <c:noMultiLvlLbl val="0"/>
       </c:catAx>
       <c:valAx>
-        <c:axId val="192213248"/>
+        <c:axId val="249171904"/>
         <c:scaling>
           <c:orientation val="minMax"/>
         </c:scaling>
@@ -13737,7 +14283,7 @@
         <c:majorTickMark val="out"/>
         <c:minorTickMark val="none"/>
         <c:tickLblPos val="nextTo"/>
-        <c:crossAx val="192212072"/>
+        <c:crossAx val="249669632"/>
         <c:crosses val="autoZero"/>
         <c:crossBetween val="between"/>
       </c:valAx>
@@ -13770,7 +14316,7 @@
 <file path=word/charts/chart3.xml><?xml version="1.0" encoding="utf-8"?>
 <c:chartSpace xmlns:c="http://schemas.openxmlformats.org/drawingml/2006/chart" xmlns:a="http://schemas.openxmlformats.org/drawingml/2006/main" xmlns:r="http://schemas.openxmlformats.org/officeDocument/2006/relationships">
   <c:date1904 val="0"/>
-  <c:lang val="en-US"/>
+  <c:lang val="en-GB"/>
   <c:roundedCorners val="0"/>
   <mc:AlternateContent xmlns:mc="http://schemas.openxmlformats.org/markup-compatibility/2006">
     <mc:Choice xmlns:c14="http://schemas.microsoft.com/office/drawing/2007/8/2/chart" Requires="c14">
@@ -14346,11 +14892,11 @@
           <c:showPercent val="0"/>
           <c:showBubbleSize val="0"/>
         </c:dLbls>
-        <c:axId val="190283024"/>
-        <c:axId val="190281456"/>
+        <c:axId val="257828544"/>
+        <c:axId val="232030208"/>
       </c:scatterChart>
       <c:valAx>
-        <c:axId val="190283024"/>
+        <c:axId val="257828544"/>
         <c:scaling>
           <c:logBase val="2"/>
           <c:orientation val="minMax"/>
@@ -14381,12 +14927,12 @@
         <c:majorTickMark val="out"/>
         <c:minorTickMark val="none"/>
         <c:tickLblPos val="nextTo"/>
-        <c:crossAx val="190281456"/>
+        <c:crossAx val="232030208"/>
         <c:crosses val="autoZero"/>
         <c:crossBetween val="midCat"/>
       </c:valAx>
       <c:valAx>
-        <c:axId val="190281456"/>
+        <c:axId val="232030208"/>
         <c:scaling>
           <c:orientation val="minMax"/>
         </c:scaling>
@@ -14415,7 +14961,7 @@
         <c:majorTickMark val="out"/>
         <c:minorTickMark val="none"/>
         <c:tickLblPos val="nextTo"/>
-        <c:crossAx val="190283024"/>
+        <c:crossAx val="257828544"/>
         <c:crossesAt val="1.0000000000000005E-8"/>
         <c:crossBetween val="midCat"/>
       </c:valAx>
@@ -14470,7 +15016,7 @@
 <file path=word/charts/chart4.xml><?xml version="1.0" encoding="utf-8"?>
 <c:chartSpace xmlns:c="http://schemas.openxmlformats.org/drawingml/2006/chart" xmlns:a="http://schemas.openxmlformats.org/drawingml/2006/main" xmlns:r="http://schemas.openxmlformats.org/officeDocument/2006/relationships">
   <c:date1904 val="0"/>
-  <c:lang val="en-US"/>
+  <c:lang val="en-GB"/>
   <c:roundedCorners val="0"/>
   <mc:AlternateContent xmlns:mc="http://schemas.openxmlformats.org/markup-compatibility/2006">
     <mc:Choice xmlns:c14="http://schemas.microsoft.com/office/drawing/2007/8/2/chart" Requires="c14">
@@ -14888,6 +15434,20 @@
           <c:marker>
             <c:symbol val="triangle"/>
             <c:size val="4"/>
+            <c:spPr>
+              <a:solidFill>
+                <a:schemeClr val="accent4">
+                  <a:lumMod val="75000"/>
+                </a:schemeClr>
+              </a:solidFill>
+              <a:ln>
+                <a:solidFill>
+                  <a:schemeClr val="accent4">
+                    <a:lumMod val="75000"/>
+                  </a:schemeClr>
+                </a:solidFill>
+              </a:ln>
+            </c:spPr>
           </c:marker>
           <c:xVal>
             <c:numRef>
@@ -15055,11 +15615,11 @@
           <c:showPercent val="0"/>
           <c:showBubbleSize val="0"/>
         </c:dLbls>
-        <c:axId val="119422440"/>
-        <c:axId val="119418128"/>
+        <c:axId val="232034240"/>
+        <c:axId val="232034816"/>
       </c:scatterChart>
       <c:valAx>
-        <c:axId val="119422440"/>
+        <c:axId val="232034240"/>
         <c:scaling>
           <c:logBase val="2"/>
           <c:orientation val="minMax"/>
@@ -15090,12 +15650,12 @@
         <c:majorTickMark val="out"/>
         <c:minorTickMark val="none"/>
         <c:tickLblPos val="nextTo"/>
-        <c:crossAx val="119418128"/>
+        <c:crossAx val="232034816"/>
         <c:crosses val="autoZero"/>
         <c:crossBetween val="midCat"/>
       </c:valAx>
       <c:valAx>
-        <c:axId val="119418128"/>
+        <c:axId val="232034816"/>
         <c:scaling>
           <c:orientation val="minMax"/>
         </c:scaling>
@@ -15124,7 +15684,7 @@
         <c:majorTickMark val="out"/>
         <c:minorTickMark val="none"/>
         <c:tickLblPos val="nextTo"/>
-        <c:crossAx val="119422440"/>
+        <c:crossAx val="232034240"/>
         <c:crossesAt val="1.0000000000000004E-6"/>
         <c:crossBetween val="midCat"/>
       </c:valAx>
@@ -15466,7 +16026,7 @@
 </file>
 
 <file path=customXml/itemProps1.xml><?xml version="1.0" encoding="utf-8"?>
-<ds:datastoreItem xmlns:ds="http://schemas.openxmlformats.org/officeDocument/2006/customXml" ds:itemID="{24C85CDC-4841-4986-8032-22D67DE458A2}">
+<ds:datastoreItem xmlns:ds="http://schemas.openxmlformats.org/officeDocument/2006/customXml" ds:itemID="{E8C764D9-A1A9-4FAA-AA92-28A8168ADB0E}">
   <ds:schemaRefs>
     <ds:schemaRef ds:uri="http://schemas.openxmlformats.org/officeDocument/2006/bibliography"/>
   </ds:schemaRefs>

</xml_diff>

<commit_message>
Change Libfabric back to libfabric - spell check fix
</commit_message>
<xml_diff>
--- a/2017-AC/Applied-Computing-HPX-ZeroCopy.docx
+++ b/2017-AC/Applied-Computing-HPX-ZeroCopy.docx
@@ -61,8 +61,13 @@
         <w:pStyle w:val="AuthorName"/>
       </w:pPr>
       <w:r>
-        <w:t>Anton Bikineev</w:t>
-      </w:r>
+        <w:t xml:space="preserve">Anton </w:t>
+      </w:r>
+      <w:proofErr w:type="spellStart"/>
+      <w:r>
+        <w:t>Bikineev</w:t>
+      </w:r>
+      <w:proofErr w:type="spellEnd"/>
     </w:p>
     <w:p>
       <w:pPr>
@@ -107,7 +112,15 @@
         <w:pStyle w:val="Affiliation"/>
       </w:pPr>
       <w:r>
-        <w:t xml:space="preserve">Friedrich-Alexander-Universität </w:t>
+        <w:t>Friedrich-Alexander-</w:t>
+      </w:r>
+      <w:proofErr w:type="spellStart"/>
+      <w:r>
+        <w:t>Universität</w:t>
+      </w:r>
+      <w:proofErr w:type="spellEnd"/>
+      <w:r>
+        <w:t xml:space="preserve"> </w:t>
       </w:r>
     </w:p>
     <w:p>
@@ -115,7 +128,15 @@
         <w:pStyle w:val="Affiliation"/>
       </w:pPr>
       <w:r>
-        <w:t>Erlangen-Nürnberg, Germany</w:t>
+        <w:t>Erlangen-</w:t>
+      </w:r>
+      <w:proofErr w:type="spellStart"/>
+      <w:r>
+        <w:t>Nürnberg</w:t>
+      </w:r>
+      <w:proofErr w:type="spellEnd"/>
+      <w:r>
+        <w:t>, Germany</w:t>
       </w:r>
     </w:p>
     <w:p>
@@ -167,7 +188,6 @@
       <w:pPr>
         <w:pStyle w:val="AbstractText"/>
       </w:pPr>
-      <w:bookmarkStart w:id="0" w:name="_GoBack"/>
       <w:r>
         <w:t xml:space="preserve">Increasing layers of abstraction between user code and the hardware on which it runs can lead to reduced performance </w:t>
       </w:r>
@@ -257,47 +277,48 @@
       </w:r>
       <w:r>
         <w:t>in a state-of-the-art astrophysics code.</w:t>
-      </w:r>
-    </w:p>
-    <w:bookmarkEnd w:id="0"/>
-    <w:p>
-      <w:pPr>
-        <w:pStyle w:val="KeywordsTitle"/>
-      </w:pPr>
-      <w:r>
-        <w:t>KEYWOR</w:t>
-      </w:r>
-      <w:r>
-        <w:rPr>
-          <w:caps w:val="0"/>
-        </w:rPr>
-        <w:t>D</w:t>
-      </w:r>
-      <w:r>
-        <w:t>S</w:t>
       </w:r>
     </w:p>
     <w:p>
       <w:pPr>
-        <w:pStyle w:val="AbstractText"/>
-      </w:pPr>
-      <w:r>
-        <w:t>Distributed, Task-based, Asynchronous, Runtime, Network</w:t>
-      </w:r>
-      <w:r>
-        <w:t>, Serialization</w:t>
+        <w:pStyle w:val="KeywordsTitle"/>
+      </w:pPr>
+      <w:r>
+        <w:t>KEYWOR</w:t>
+      </w:r>
+      <w:r>
+        <w:rPr>
+          <w:caps w:val="0"/>
+        </w:rPr>
+        <w:t>D</w:t>
+      </w:r>
+      <w:r>
+        <w:t>S</w:t>
       </w:r>
     </w:p>
     <w:p>
       <w:pPr>
-        <w:pStyle w:val="FirstOrderHeadings"/>
-      </w:pPr>
-      <w:r>
-        <w:t>INTRODUCTION</w:t>
-      </w:r>
+        <w:pStyle w:val="AbstractText"/>
+      </w:pPr>
+      <w:r>
+        <w:t>Distributed, Task-based, Asynchronous, Runtime, Network</w:t>
+      </w:r>
+      <w:r>
+        <w:t>, Serialization</w:t>
+      </w:r>
+      <w:bookmarkStart w:id="0" w:name="_GoBack"/>
+      <w:bookmarkEnd w:id="0"/>
     </w:p>
     <w:p>
       <w:pPr>
+        <w:pStyle w:val="FirstOrderHeadings"/>
+      </w:pPr>
+      <w:r>
+        <w:t>INTRODUCTION</w:t>
+      </w:r>
+    </w:p>
+    <w:p>
+      <w:pPr>
         <w:pStyle w:val="MainText"/>
       </w:pPr>
       <w:r>
@@ -562,7 +583,15 @@
         <w:fldChar w:fldCharType="separate"/>
       </w:r>
       <w:r>
-        <w:t>El-Ghazawi et al. 2003</w:t>
+        <w:t>El-</w:t>
+      </w:r>
+      <w:proofErr w:type="spellStart"/>
+      <w:r>
+        <w:t>Ghazawi</w:t>
+      </w:r>
+      <w:proofErr w:type="spellEnd"/>
+      <w:r>
+        <w:t xml:space="preserve"> et al. 2003</w:t>
       </w:r>
       <w:r>
         <w:fldChar w:fldCharType="end"/>
@@ -709,7 +738,23 @@
         <w:t>ize information</w:t>
       </w:r>
       <w:r>
-        <w:t xml:space="preserve"> to the preprocessor that makes it easier for the final compilation step to do the right thing. Serializers that fall into this category include Google’s protobuf </w:t>
+        <w:t xml:space="preserve"> to the preprocessor that makes it easier for the final compilation step to do the right thing. </w:t>
+      </w:r>
+      <w:proofErr w:type="spellStart"/>
+      <w:r>
+        <w:t>Serializers</w:t>
+      </w:r>
+      <w:proofErr w:type="spellEnd"/>
+      <w:r>
+        <w:t xml:space="preserve"> that fall into this category include Google’s </w:t>
+      </w:r>
+      <w:proofErr w:type="spellStart"/>
+      <w:r>
+        <w:t>protobuf</w:t>
+      </w:r>
+      <w:proofErr w:type="spellEnd"/>
+      <w:r>
+        <w:t xml:space="preserve"> </w:t>
       </w:r>
       <w:r>
         <w:t>(</w:t>
@@ -724,7 +769,15 @@
         <w:fldChar w:fldCharType="separate"/>
       </w:r>
       <w:r>
-        <w:t>Google &amp; Varda 2017</w:t>
+        <w:t xml:space="preserve">Google &amp; </w:t>
+      </w:r>
+      <w:proofErr w:type="spellStart"/>
+      <w:r>
+        <w:t>Varda</w:t>
+      </w:r>
+      <w:proofErr w:type="spellEnd"/>
+      <w:r>
+        <w:t xml:space="preserve"> 2017</w:t>
       </w:r>
       <w:r>
         <w:fldChar w:fldCharType="end"/>
@@ -733,8 +786,13 @@
         <w:t>)</w:t>
       </w:r>
       <w:r>
-        <w:t xml:space="preserve"> and Flatbuffers</w:t>
-      </w:r>
+        <w:t xml:space="preserve"> and </w:t>
+      </w:r>
+      <w:proofErr w:type="spellStart"/>
+      <w:r>
+        <w:t>Flatbuffers</w:t>
+      </w:r>
+      <w:proofErr w:type="spellEnd"/>
       <w:r>
         <w:t xml:space="preserve">, Apache thrift </w:t>
       </w:r>
@@ -784,11 +842,20 @@
         <w:t>)</w:t>
       </w:r>
       <w:r>
-        <w:t xml:space="preserve"> and Cap’n Proto </w:t>
+        <w:t xml:space="preserve"> and </w:t>
+      </w:r>
+      <w:proofErr w:type="spellStart"/>
+      <w:r>
+        <w:t>Cap’n</w:t>
+      </w:r>
+      <w:proofErr w:type="spellEnd"/>
+      <w:r>
+        <w:t xml:space="preserve"> Proto </w:t>
       </w:r>
       <w:r>
         <w:t>(</w:t>
       </w:r>
+      <w:proofErr w:type="spellStart"/>
       <w:r>
         <w:fldChar w:fldCharType="begin"/>
       </w:r>
@@ -799,7 +866,11 @@
         <w:fldChar w:fldCharType="separate"/>
       </w:r>
       <w:r>
-        <w:t>Varda 2015</w:t>
+        <w:t>Varda</w:t>
+      </w:r>
+      <w:proofErr w:type="spellEnd"/>
+      <w:r>
+        <w:t xml:space="preserve"> 2015</w:t>
       </w:r>
       <w:r>
         <w:fldChar w:fldCharType="end"/>
@@ -1008,6 +1079,7 @@
                                 <w:lang w:val="en-GB" w:eastAsia="en-GB"/>
                               </w:rPr>
                             </w:pPr>
+                            <w:proofErr w:type="gramStart"/>
                             <w:r>
                               <w:rPr>
                                 <w:rFonts w:ascii="Courier New" w:hAnsi="Courier New" w:cs="Courier New"/>
@@ -1019,6 +1091,7 @@
                               </w:rPr>
                               <w:t>template</w:t>
                             </w:r>
+                            <w:proofErr w:type="gramEnd"/>
                             <w:r>
                               <w:rPr>
                                 <w:rFonts w:ascii="Courier New" w:hAnsi="Courier New" w:cs="Courier New"/>
@@ -1042,6 +1115,7 @@
                               </w:rPr>
                               <w:t>&lt;</w:t>
                             </w:r>
+                            <w:proofErr w:type="spellStart"/>
                             <w:r>
                               <w:rPr>
                                 <w:rFonts w:ascii="Courier New" w:hAnsi="Courier New" w:cs="Courier New"/>
@@ -1053,6 +1127,7 @@
                               </w:rPr>
                               <w:t>typename</w:t>
                             </w:r>
+                            <w:proofErr w:type="spellEnd"/>
                             <w:r>
                               <w:rPr>
                                 <w:rFonts w:ascii="Courier New" w:hAnsi="Courier New" w:cs="Courier New"/>
@@ -1089,6 +1164,7 @@
                                 <w:lang w:val="en-GB" w:eastAsia="en-GB"/>
                               </w:rPr>
                             </w:pPr>
+                            <w:proofErr w:type="gramStart"/>
                             <w:r>
                               <w:rPr>
                                 <w:rFonts w:ascii="Courier New" w:hAnsi="Courier New" w:cs="Courier New"/>
@@ -1100,6 +1176,7 @@
                               </w:rPr>
                               <w:t>void</w:t>
                             </w:r>
+                            <w:proofErr w:type="gramEnd"/>
                             <w:r>
                               <w:rPr>
                                 <w:rFonts w:ascii="Courier New" w:hAnsi="Courier New" w:cs="Courier New"/>
@@ -1123,6 +1200,7 @@
                               </w:rPr>
                               <w:t>(</w:t>
                             </w:r>
+                            <w:proofErr w:type="spellStart"/>
                             <w:r>
                               <w:rPr>
                                 <w:rFonts w:ascii="Courier New" w:hAnsi="Courier New" w:cs="Courier New"/>
@@ -1132,7 +1210,19 @@
                                 <w:szCs w:val="18"/>
                                 <w:lang w:val="en-GB" w:eastAsia="en-GB"/>
                               </w:rPr>
-                              <w:t xml:space="preserve">output_archive </w:t>
+                              <w:t>output_archive</w:t>
+                            </w:r>
+                            <w:proofErr w:type="spellEnd"/>
+                            <w:r>
+                              <w:rPr>
+                                <w:rFonts w:ascii="Courier New" w:hAnsi="Courier New" w:cs="Courier New"/>
+                                <w:b/>
+                                <w:color w:val="000000"/>
+                                <w:sz w:val="18"/>
+                                <w:szCs w:val="18"/>
+                                <w:lang w:val="en-GB" w:eastAsia="en-GB"/>
+                              </w:rPr>
+                              <w:t xml:space="preserve"> </w:t>
                             </w:r>
                             <w:r>
                               <w:rPr>
@@ -1155,8 +1245,21 @@
                                 <w:szCs w:val="18"/>
                                 <w:lang w:val="en-GB" w:eastAsia="en-GB"/>
                               </w:rPr>
-                              <w:t xml:space="preserve"> ar</w:t>
+                              <w:t xml:space="preserve"> </w:t>
                             </w:r>
+                            <w:proofErr w:type="spellStart"/>
+                            <w:r>
+                              <w:rPr>
+                                <w:rFonts w:ascii="Courier New" w:hAnsi="Courier New" w:cs="Courier New"/>
+                                <w:b/>
+                                <w:color w:val="000000"/>
+                                <w:sz w:val="18"/>
+                                <w:szCs w:val="18"/>
+                                <w:lang w:val="en-GB" w:eastAsia="en-GB"/>
+                              </w:rPr>
+                              <w:t>ar</w:t>
+                            </w:r>
+                            <w:proofErr w:type="spellEnd"/>
                             <w:r>
                               <w:rPr>
                                 <w:rFonts w:ascii="Courier New" w:hAnsi="Courier New" w:cs="Courier New"/>
@@ -1180,6 +1283,7 @@
                               </w:rPr>
                               <w:t xml:space="preserve"> </w:t>
                             </w:r>
+                            <w:proofErr w:type="spellStart"/>
                             <w:r>
                               <w:rPr>
                                 <w:rFonts w:ascii="Courier New" w:hAnsi="Courier New" w:cs="Courier New"/>
@@ -1191,6 +1295,7 @@
                               </w:rPr>
                               <w:t>const</w:t>
                             </w:r>
+                            <w:proofErr w:type="spellEnd"/>
                             <w:r>
                               <w:rPr>
                                 <w:rFonts w:ascii="Courier New" w:hAnsi="Courier New" w:cs="Courier New"/>
@@ -1200,8 +1305,21 @@
                                 <w:szCs w:val="18"/>
                                 <w:lang w:val="en-GB" w:eastAsia="en-GB"/>
                               </w:rPr>
-                              <w:t xml:space="preserve"> std</w:t>
+                              <w:t xml:space="preserve"> </w:t>
                             </w:r>
+                            <w:proofErr w:type="spellStart"/>
+                            <w:r>
+                              <w:rPr>
+                                <w:rFonts w:ascii="Courier New" w:hAnsi="Courier New" w:cs="Courier New"/>
+                                <w:b/>
+                                <w:color w:val="000000"/>
+                                <w:sz w:val="18"/>
+                                <w:szCs w:val="18"/>
+                                <w:lang w:val="en-GB" w:eastAsia="en-GB"/>
+                              </w:rPr>
+                              <w:t>std</w:t>
+                            </w:r>
+                            <w:proofErr w:type="spellEnd"/>
                             <w:r>
                               <w:rPr>
                                 <w:rFonts w:ascii="Courier New" w:hAnsi="Courier New" w:cs="Courier New"/>
@@ -1373,8 +1491,22 @@
                                 <w:szCs w:val="18"/>
                                 <w:lang w:val="en-GB" w:eastAsia="en-GB"/>
                               </w:rPr>
-                              <w:t xml:space="preserve">    std</w:t>
+                              <w:t xml:space="preserve">    </w:t>
                             </w:r>
+                            <w:proofErr w:type="spellStart"/>
+                            <w:proofErr w:type="gramStart"/>
+                            <w:r>
+                              <w:rPr>
+                                <w:rFonts w:ascii="Courier New" w:hAnsi="Courier New" w:cs="Courier New"/>
+                                <w:b/>
+                                <w:color w:val="000000"/>
+                                <w:sz w:val="18"/>
+                                <w:szCs w:val="18"/>
+                                <w:lang w:val="en-GB" w:eastAsia="en-GB"/>
+                              </w:rPr>
+                              <w:t>std</w:t>
+                            </w:r>
+                            <w:proofErr w:type="spellEnd"/>
                             <w:r>
                               <w:rPr>
                                 <w:rFonts w:ascii="Courier New" w:hAnsi="Courier New" w:cs="Courier New"/>
@@ -1396,7 +1528,19 @@
                                 <w:szCs w:val="18"/>
                                 <w:lang w:val="en-GB" w:eastAsia="en-GB"/>
                               </w:rPr>
-                              <w:t xml:space="preserve">uint64_t size </w:t>
+                              <w:t>uint64_t</w:t>
+                            </w:r>
+                            <w:proofErr w:type="gramEnd"/>
+                            <w:r>
+                              <w:rPr>
+                                <w:rFonts w:ascii="Courier New" w:hAnsi="Courier New" w:cs="Courier New"/>
+                                <w:b/>
+                                <w:color w:val="000000"/>
+                                <w:sz w:val="18"/>
+                                <w:szCs w:val="18"/>
+                                <w:lang w:val="en-GB" w:eastAsia="en-GB"/>
+                              </w:rPr>
+                              <w:t xml:space="preserve"> size </w:t>
                             </w:r>
                             <w:r>
                               <w:rPr>
@@ -1419,7 +1563,19 @@
                                 <w:szCs w:val="18"/>
                                 <w:lang w:val="en-GB" w:eastAsia="en-GB"/>
                               </w:rPr>
-                              <w:t xml:space="preserve"> s</w:t>
+                              <w:t xml:space="preserve"> </w:t>
+                            </w:r>
+                            <w:proofErr w:type="spellStart"/>
+                            <w:r>
+                              <w:rPr>
+                                <w:rFonts w:ascii="Courier New" w:hAnsi="Courier New" w:cs="Courier New"/>
+                                <w:b/>
+                                <w:color w:val="000000"/>
+                                <w:sz w:val="18"/>
+                                <w:szCs w:val="18"/>
+                                <w:lang w:val="en-GB" w:eastAsia="en-GB"/>
+                              </w:rPr>
+                              <w:t>s</w:t>
                             </w:r>
                             <w:r>
                               <w:rPr>
@@ -1444,6 +1600,7 @@
                               </w:rPr>
                               <w:t>size</w:t>
                             </w:r>
+                            <w:proofErr w:type="spellEnd"/>
                             <w:r>
                               <w:rPr>
                                 <w:rFonts w:ascii="Courier New" w:hAnsi="Courier New" w:cs="Courier New"/>
@@ -1478,7 +1635,33 @@
                                 <w:szCs w:val="18"/>
                                 <w:lang w:val="en-GB" w:eastAsia="en-GB"/>
                               </w:rPr>
-                              <w:t xml:space="preserve">    ar </w:t>
+                              <w:t xml:space="preserve">    </w:t>
+                            </w:r>
+                            <w:proofErr w:type="spellStart"/>
+                            <w:proofErr w:type="gramStart"/>
+                            <w:r>
+                              <w:rPr>
+                                <w:rFonts w:ascii="Courier New" w:hAnsi="Courier New" w:cs="Courier New"/>
+                                <w:b/>
+                                <w:color w:val="000000"/>
+                                <w:sz w:val="18"/>
+                                <w:szCs w:val="18"/>
+                                <w:lang w:val="en-GB" w:eastAsia="en-GB"/>
+                              </w:rPr>
+                              <w:t>ar</w:t>
+                            </w:r>
+                            <w:proofErr w:type="spellEnd"/>
+                            <w:proofErr w:type="gramEnd"/>
+                            <w:r>
+                              <w:rPr>
+                                <w:rFonts w:ascii="Courier New" w:hAnsi="Courier New" w:cs="Courier New"/>
+                                <w:b/>
+                                <w:color w:val="000000"/>
+                                <w:sz w:val="18"/>
+                                <w:szCs w:val="18"/>
+                                <w:lang w:val="en-GB" w:eastAsia="en-GB"/>
+                              </w:rPr>
+                              <w:t xml:space="preserve"> </w:t>
                             </w:r>
                             <w:r>
                               <w:rPr>
@@ -1537,8 +1720,33 @@
                                 <w:szCs w:val="18"/>
                                 <w:lang w:val="en-GB" w:eastAsia="en-GB"/>
                               </w:rPr>
-                              <w:t xml:space="preserve">    save_binary</w:t>
+                              <w:t xml:space="preserve">    </w:t>
                             </w:r>
+                            <w:proofErr w:type="spellStart"/>
+                            <w:r>
+                              <w:rPr>
+                                <w:rFonts w:ascii="Courier New" w:hAnsi="Courier New" w:cs="Courier New"/>
+                                <w:b/>
+                                <w:color w:val="000000"/>
+                                <w:sz w:val="18"/>
+                                <w:szCs w:val="18"/>
+                                <w:lang w:val="en-GB" w:eastAsia="en-GB"/>
+                              </w:rPr>
+                              <w:t>save_</w:t>
+                            </w:r>
+                            <w:proofErr w:type="gramStart"/>
+                            <w:r>
+                              <w:rPr>
+                                <w:rFonts w:ascii="Courier New" w:hAnsi="Courier New" w:cs="Courier New"/>
+                                <w:b/>
+                                <w:color w:val="000000"/>
+                                <w:sz w:val="18"/>
+                                <w:szCs w:val="18"/>
+                                <w:lang w:val="en-GB" w:eastAsia="en-GB"/>
+                              </w:rPr>
+                              <w:t>binary</w:t>
+                            </w:r>
+                            <w:proofErr w:type="spellEnd"/>
                             <w:r>
                               <w:rPr>
                                 <w:rFonts w:ascii="Courier New" w:hAnsi="Courier New" w:cs="Courier New"/>
@@ -1551,6 +1759,8 @@
                               </w:rPr>
                               <w:t>(</w:t>
                             </w:r>
+                            <w:proofErr w:type="spellStart"/>
+                            <w:proofErr w:type="gramEnd"/>
                             <w:r>
                               <w:rPr>
                                 <w:rFonts w:ascii="Courier New" w:hAnsi="Courier New" w:cs="Courier New"/>
@@ -1562,6 +1772,7 @@
                               </w:rPr>
                               <w:t>ar</w:t>
                             </w:r>
+                            <w:proofErr w:type="spellEnd"/>
                             <w:r>
                               <w:rPr>
                                 <w:rFonts w:ascii="Courier New" w:hAnsi="Courier New" w:cs="Courier New"/>
@@ -1583,7 +1794,19 @@
                                 <w:szCs w:val="18"/>
                                 <w:lang w:val="en-GB" w:eastAsia="en-GB"/>
                               </w:rPr>
-                              <w:t xml:space="preserve"> s</w:t>
+                              <w:t xml:space="preserve"> </w:t>
+                            </w:r>
+                            <w:proofErr w:type="spellStart"/>
+                            <w:r>
+                              <w:rPr>
+                                <w:rFonts w:ascii="Courier New" w:hAnsi="Courier New" w:cs="Courier New"/>
+                                <w:b/>
+                                <w:color w:val="000000"/>
+                                <w:sz w:val="18"/>
+                                <w:szCs w:val="18"/>
+                                <w:lang w:val="en-GB" w:eastAsia="en-GB"/>
+                              </w:rPr>
+                              <w:t>s</w:t>
                             </w:r>
                             <w:r>
                               <w:rPr>
@@ -1608,6 +1831,7 @@
                               </w:rPr>
                               <w:t>data</w:t>
                             </w:r>
+                            <w:proofErr w:type="spellEnd"/>
                             <w:r>
                               <w:rPr>
                                 <w:rFonts w:ascii="Courier New" w:hAnsi="Courier New" w:cs="Courier New"/>
@@ -1629,7 +1853,19 @@
                                 <w:szCs w:val="18"/>
                                 <w:lang w:val="en-GB" w:eastAsia="en-GB"/>
                               </w:rPr>
-                              <w:t xml:space="preserve"> s</w:t>
+                              <w:t xml:space="preserve"> </w:t>
+                            </w:r>
+                            <w:proofErr w:type="spellStart"/>
+                            <w:r>
+                              <w:rPr>
+                                <w:rFonts w:ascii="Courier New" w:hAnsi="Courier New" w:cs="Courier New"/>
+                                <w:b/>
+                                <w:color w:val="000000"/>
+                                <w:sz w:val="18"/>
+                                <w:szCs w:val="18"/>
+                                <w:lang w:val="en-GB" w:eastAsia="en-GB"/>
+                              </w:rPr>
+                              <w:t>s</w:t>
                             </w:r>
                             <w:r>
                               <w:rPr>
@@ -1654,6 +1890,7 @@
                               </w:rPr>
                               <w:t>size</w:t>
                             </w:r>
+                            <w:proofErr w:type="spellEnd"/>
                             <w:r>
                               <w:rPr>
                                 <w:rFonts w:ascii="Courier New" w:hAnsi="Courier New" w:cs="Courier New"/>
@@ -1700,6 +1937,7 @@
                               </w:rPr>
                               <w:t xml:space="preserve"> </w:t>
                             </w:r>
+                            <w:proofErr w:type="spellStart"/>
                             <w:r>
                               <w:rPr>
                                 <w:rFonts w:ascii="Courier New" w:hAnsi="Courier New" w:cs="Courier New"/>
@@ -1712,6 +1950,7 @@
                               </w:rPr>
                               <w:t>sizeof</w:t>
                             </w:r>
+                            <w:proofErr w:type="spellEnd"/>
                             <w:r>
                               <w:rPr>
                                 <w:rFonts w:ascii="Courier New" w:hAnsi="Courier New" w:cs="Courier New"/>
@@ -1805,6 +2044,7 @@
                           <w:lang w:val="en-GB" w:eastAsia="en-GB"/>
                         </w:rPr>
                       </w:pPr>
+                      <w:proofErr w:type="gramStart"/>
                       <w:r>
                         <w:rPr>
                           <w:rFonts w:ascii="Courier New" w:hAnsi="Courier New" w:cs="Courier New"/>
@@ -1816,6 +2056,7 @@
                         </w:rPr>
                         <w:t>template</w:t>
                       </w:r>
+                      <w:proofErr w:type="gramEnd"/>
                       <w:r>
                         <w:rPr>
                           <w:rFonts w:ascii="Courier New" w:hAnsi="Courier New" w:cs="Courier New"/>
@@ -1839,6 +2080,7 @@
                         </w:rPr>
                         <w:t>&lt;</w:t>
                       </w:r>
+                      <w:proofErr w:type="spellStart"/>
                       <w:r>
                         <w:rPr>
                           <w:rFonts w:ascii="Courier New" w:hAnsi="Courier New" w:cs="Courier New"/>
@@ -1850,6 +2092,7 @@
                         </w:rPr>
                         <w:t>typename</w:t>
                       </w:r>
+                      <w:proofErr w:type="spellEnd"/>
                       <w:r>
                         <w:rPr>
                           <w:rFonts w:ascii="Courier New" w:hAnsi="Courier New" w:cs="Courier New"/>
@@ -1886,6 +2129,7 @@
                           <w:lang w:val="en-GB" w:eastAsia="en-GB"/>
                         </w:rPr>
                       </w:pPr>
+                      <w:proofErr w:type="gramStart"/>
                       <w:r>
                         <w:rPr>
                           <w:rFonts w:ascii="Courier New" w:hAnsi="Courier New" w:cs="Courier New"/>
@@ -1897,6 +2141,7 @@
                         </w:rPr>
                         <w:t>void</w:t>
                       </w:r>
+                      <w:proofErr w:type="gramEnd"/>
                       <w:r>
                         <w:rPr>
                           <w:rFonts w:ascii="Courier New" w:hAnsi="Courier New" w:cs="Courier New"/>
@@ -1920,6 +2165,7 @@
                         </w:rPr>
                         <w:t>(</w:t>
                       </w:r>
+                      <w:proofErr w:type="spellStart"/>
                       <w:r>
                         <w:rPr>
                           <w:rFonts w:ascii="Courier New" w:hAnsi="Courier New" w:cs="Courier New"/>
@@ -1929,7 +2175,19 @@
                           <w:szCs w:val="18"/>
                           <w:lang w:val="en-GB" w:eastAsia="en-GB"/>
                         </w:rPr>
-                        <w:t xml:space="preserve">output_archive </w:t>
+                        <w:t>output_archive</w:t>
+                      </w:r>
+                      <w:proofErr w:type="spellEnd"/>
+                      <w:r>
+                        <w:rPr>
+                          <w:rFonts w:ascii="Courier New" w:hAnsi="Courier New" w:cs="Courier New"/>
+                          <w:b/>
+                          <w:color w:val="000000"/>
+                          <w:sz w:val="18"/>
+                          <w:szCs w:val="18"/>
+                          <w:lang w:val="en-GB" w:eastAsia="en-GB"/>
+                        </w:rPr>
+                        <w:t xml:space="preserve"> </w:t>
                       </w:r>
                       <w:r>
                         <w:rPr>
@@ -1952,8 +2210,21 @@
                           <w:szCs w:val="18"/>
                           <w:lang w:val="en-GB" w:eastAsia="en-GB"/>
                         </w:rPr>
-                        <w:t xml:space="preserve"> ar</w:t>
+                        <w:t xml:space="preserve"> </w:t>
                       </w:r>
+                      <w:proofErr w:type="spellStart"/>
+                      <w:r>
+                        <w:rPr>
+                          <w:rFonts w:ascii="Courier New" w:hAnsi="Courier New" w:cs="Courier New"/>
+                          <w:b/>
+                          <w:color w:val="000000"/>
+                          <w:sz w:val="18"/>
+                          <w:szCs w:val="18"/>
+                          <w:lang w:val="en-GB" w:eastAsia="en-GB"/>
+                        </w:rPr>
+                        <w:t>ar</w:t>
+                      </w:r>
+                      <w:proofErr w:type="spellEnd"/>
                       <w:r>
                         <w:rPr>
                           <w:rFonts w:ascii="Courier New" w:hAnsi="Courier New" w:cs="Courier New"/>
@@ -1977,6 +2248,7 @@
                         </w:rPr>
                         <w:t xml:space="preserve"> </w:t>
                       </w:r>
+                      <w:proofErr w:type="spellStart"/>
                       <w:r>
                         <w:rPr>
                           <w:rFonts w:ascii="Courier New" w:hAnsi="Courier New" w:cs="Courier New"/>
@@ -1988,6 +2260,7 @@
                         </w:rPr>
                         <w:t>const</w:t>
                       </w:r>
+                      <w:proofErr w:type="spellEnd"/>
                       <w:r>
                         <w:rPr>
                           <w:rFonts w:ascii="Courier New" w:hAnsi="Courier New" w:cs="Courier New"/>
@@ -1997,8 +2270,21 @@
                           <w:szCs w:val="18"/>
                           <w:lang w:val="en-GB" w:eastAsia="en-GB"/>
                         </w:rPr>
-                        <w:t xml:space="preserve"> std</w:t>
+                        <w:t xml:space="preserve"> </w:t>
                       </w:r>
+                      <w:proofErr w:type="spellStart"/>
+                      <w:r>
+                        <w:rPr>
+                          <w:rFonts w:ascii="Courier New" w:hAnsi="Courier New" w:cs="Courier New"/>
+                          <w:b/>
+                          <w:color w:val="000000"/>
+                          <w:sz w:val="18"/>
+                          <w:szCs w:val="18"/>
+                          <w:lang w:val="en-GB" w:eastAsia="en-GB"/>
+                        </w:rPr>
+                        <w:t>std</w:t>
+                      </w:r>
+                      <w:proofErr w:type="spellEnd"/>
                       <w:r>
                         <w:rPr>
                           <w:rFonts w:ascii="Courier New" w:hAnsi="Courier New" w:cs="Courier New"/>
@@ -2170,8 +2456,22 @@
                           <w:szCs w:val="18"/>
                           <w:lang w:val="en-GB" w:eastAsia="en-GB"/>
                         </w:rPr>
-                        <w:t xml:space="preserve">    std</w:t>
+                        <w:t xml:space="preserve">    </w:t>
                       </w:r>
+                      <w:proofErr w:type="spellStart"/>
+                      <w:proofErr w:type="gramStart"/>
+                      <w:r>
+                        <w:rPr>
+                          <w:rFonts w:ascii="Courier New" w:hAnsi="Courier New" w:cs="Courier New"/>
+                          <w:b/>
+                          <w:color w:val="000000"/>
+                          <w:sz w:val="18"/>
+                          <w:szCs w:val="18"/>
+                          <w:lang w:val="en-GB" w:eastAsia="en-GB"/>
+                        </w:rPr>
+                        <w:t>std</w:t>
+                      </w:r>
+                      <w:proofErr w:type="spellEnd"/>
                       <w:r>
                         <w:rPr>
                           <w:rFonts w:ascii="Courier New" w:hAnsi="Courier New" w:cs="Courier New"/>
@@ -2193,7 +2493,19 @@
                           <w:szCs w:val="18"/>
                           <w:lang w:val="en-GB" w:eastAsia="en-GB"/>
                         </w:rPr>
-                        <w:t xml:space="preserve">uint64_t size </w:t>
+                        <w:t>uint64_t</w:t>
+                      </w:r>
+                      <w:proofErr w:type="gramEnd"/>
+                      <w:r>
+                        <w:rPr>
+                          <w:rFonts w:ascii="Courier New" w:hAnsi="Courier New" w:cs="Courier New"/>
+                          <w:b/>
+                          <w:color w:val="000000"/>
+                          <w:sz w:val="18"/>
+                          <w:szCs w:val="18"/>
+                          <w:lang w:val="en-GB" w:eastAsia="en-GB"/>
+                        </w:rPr>
+                        <w:t xml:space="preserve"> size </w:t>
                       </w:r>
                       <w:r>
                         <w:rPr>
@@ -2216,7 +2528,19 @@
                           <w:szCs w:val="18"/>
                           <w:lang w:val="en-GB" w:eastAsia="en-GB"/>
                         </w:rPr>
-                        <w:t xml:space="preserve"> s</w:t>
+                        <w:t xml:space="preserve"> </w:t>
+                      </w:r>
+                      <w:proofErr w:type="spellStart"/>
+                      <w:r>
+                        <w:rPr>
+                          <w:rFonts w:ascii="Courier New" w:hAnsi="Courier New" w:cs="Courier New"/>
+                          <w:b/>
+                          <w:color w:val="000000"/>
+                          <w:sz w:val="18"/>
+                          <w:szCs w:val="18"/>
+                          <w:lang w:val="en-GB" w:eastAsia="en-GB"/>
+                        </w:rPr>
+                        <w:t>s</w:t>
                       </w:r>
                       <w:r>
                         <w:rPr>
@@ -2241,6 +2565,7 @@
                         </w:rPr>
                         <w:t>size</w:t>
                       </w:r>
+                      <w:proofErr w:type="spellEnd"/>
                       <w:r>
                         <w:rPr>
                           <w:rFonts w:ascii="Courier New" w:hAnsi="Courier New" w:cs="Courier New"/>
@@ -2275,7 +2600,33 @@
                           <w:szCs w:val="18"/>
                           <w:lang w:val="en-GB" w:eastAsia="en-GB"/>
                         </w:rPr>
-                        <w:t xml:space="preserve">    ar </w:t>
+                        <w:t xml:space="preserve">    </w:t>
+                      </w:r>
+                      <w:proofErr w:type="spellStart"/>
+                      <w:proofErr w:type="gramStart"/>
+                      <w:r>
+                        <w:rPr>
+                          <w:rFonts w:ascii="Courier New" w:hAnsi="Courier New" w:cs="Courier New"/>
+                          <w:b/>
+                          <w:color w:val="000000"/>
+                          <w:sz w:val="18"/>
+                          <w:szCs w:val="18"/>
+                          <w:lang w:val="en-GB" w:eastAsia="en-GB"/>
+                        </w:rPr>
+                        <w:t>ar</w:t>
+                      </w:r>
+                      <w:proofErr w:type="spellEnd"/>
+                      <w:proofErr w:type="gramEnd"/>
+                      <w:r>
+                        <w:rPr>
+                          <w:rFonts w:ascii="Courier New" w:hAnsi="Courier New" w:cs="Courier New"/>
+                          <w:b/>
+                          <w:color w:val="000000"/>
+                          <w:sz w:val="18"/>
+                          <w:szCs w:val="18"/>
+                          <w:lang w:val="en-GB" w:eastAsia="en-GB"/>
+                        </w:rPr>
+                        <w:t xml:space="preserve"> </w:t>
                       </w:r>
                       <w:r>
                         <w:rPr>
@@ -2334,8 +2685,33 @@
                           <w:szCs w:val="18"/>
                           <w:lang w:val="en-GB" w:eastAsia="en-GB"/>
                         </w:rPr>
-                        <w:t xml:space="preserve">    save_binary</w:t>
+                        <w:t xml:space="preserve">    </w:t>
                       </w:r>
+                      <w:proofErr w:type="spellStart"/>
+                      <w:r>
+                        <w:rPr>
+                          <w:rFonts w:ascii="Courier New" w:hAnsi="Courier New" w:cs="Courier New"/>
+                          <w:b/>
+                          <w:color w:val="000000"/>
+                          <w:sz w:val="18"/>
+                          <w:szCs w:val="18"/>
+                          <w:lang w:val="en-GB" w:eastAsia="en-GB"/>
+                        </w:rPr>
+                        <w:t>save_</w:t>
+                      </w:r>
+                      <w:proofErr w:type="gramStart"/>
+                      <w:r>
+                        <w:rPr>
+                          <w:rFonts w:ascii="Courier New" w:hAnsi="Courier New" w:cs="Courier New"/>
+                          <w:b/>
+                          <w:color w:val="000000"/>
+                          <w:sz w:val="18"/>
+                          <w:szCs w:val="18"/>
+                          <w:lang w:val="en-GB" w:eastAsia="en-GB"/>
+                        </w:rPr>
+                        <w:t>binary</w:t>
+                      </w:r>
+                      <w:proofErr w:type="spellEnd"/>
                       <w:r>
                         <w:rPr>
                           <w:rFonts w:ascii="Courier New" w:hAnsi="Courier New" w:cs="Courier New"/>
@@ -2348,6 +2724,8 @@
                         </w:rPr>
                         <w:t>(</w:t>
                       </w:r>
+                      <w:proofErr w:type="spellStart"/>
+                      <w:proofErr w:type="gramEnd"/>
                       <w:r>
                         <w:rPr>
                           <w:rFonts w:ascii="Courier New" w:hAnsi="Courier New" w:cs="Courier New"/>
@@ -2359,6 +2737,7 @@
                         </w:rPr>
                         <w:t>ar</w:t>
                       </w:r>
+                      <w:proofErr w:type="spellEnd"/>
                       <w:r>
                         <w:rPr>
                           <w:rFonts w:ascii="Courier New" w:hAnsi="Courier New" w:cs="Courier New"/>
@@ -2380,7 +2759,19 @@
                           <w:szCs w:val="18"/>
                           <w:lang w:val="en-GB" w:eastAsia="en-GB"/>
                         </w:rPr>
-                        <w:t xml:space="preserve"> s</w:t>
+                        <w:t xml:space="preserve"> </w:t>
+                      </w:r>
+                      <w:proofErr w:type="spellStart"/>
+                      <w:r>
+                        <w:rPr>
+                          <w:rFonts w:ascii="Courier New" w:hAnsi="Courier New" w:cs="Courier New"/>
+                          <w:b/>
+                          <w:color w:val="000000"/>
+                          <w:sz w:val="18"/>
+                          <w:szCs w:val="18"/>
+                          <w:lang w:val="en-GB" w:eastAsia="en-GB"/>
+                        </w:rPr>
+                        <w:t>s</w:t>
                       </w:r>
                       <w:r>
                         <w:rPr>
@@ -2405,6 +2796,7 @@
                         </w:rPr>
                         <w:t>data</w:t>
                       </w:r>
+                      <w:proofErr w:type="spellEnd"/>
                       <w:r>
                         <w:rPr>
                           <w:rFonts w:ascii="Courier New" w:hAnsi="Courier New" w:cs="Courier New"/>
@@ -2426,7 +2818,19 @@
                           <w:szCs w:val="18"/>
                           <w:lang w:val="en-GB" w:eastAsia="en-GB"/>
                         </w:rPr>
-                        <w:t xml:space="preserve"> s</w:t>
+                        <w:t xml:space="preserve"> </w:t>
+                      </w:r>
+                      <w:proofErr w:type="spellStart"/>
+                      <w:r>
+                        <w:rPr>
+                          <w:rFonts w:ascii="Courier New" w:hAnsi="Courier New" w:cs="Courier New"/>
+                          <w:b/>
+                          <w:color w:val="000000"/>
+                          <w:sz w:val="18"/>
+                          <w:szCs w:val="18"/>
+                          <w:lang w:val="en-GB" w:eastAsia="en-GB"/>
+                        </w:rPr>
+                        <w:t>s</w:t>
                       </w:r>
                       <w:r>
                         <w:rPr>
@@ -2451,6 +2855,7 @@
                         </w:rPr>
                         <w:t>size</w:t>
                       </w:r>
+                      <w:proofErr w:type="spellEnd"/>
                       <w:r>
                         <w:rPr>
                           <w:rFonts w:ascii="Courier New" w:hAnsi="Courier New" w:cs="Courier New"/>
@@ -2497,6 +2902,7 @@
                         </w:rPr>
                         <w:t xml:space="preserve"> </w:t>
                       </w:r>
+                      <w:proofErr w:type="spellStart"/>
                       <w:r>
                         <w:rPr>
                           <w:rFonts w:ascii="Courier New" w:hAnsi="Courier New" w:cs="Courier New"/>
@@ -2509,6 +2915,7 @@
                         </w:rPr>
                         <w:t>sizeof</w:t>
                       </w:r>
+                      <w:proofErr w:type="spellEnd"/>
                       <w:r>
                         <w:rPr>
                           <w:rFonts w:ascii="Courier New" w:hAnsi="Courier New" w:cs="Courier New"/>
@@ -2593,6 +3000,7 @@
       <w:r>
         <w:t>(</w:t>
       </w:r>
+      <w:proofErr w:type="spellStart"/>
       <w:r>
         <w:fldChar w:fldCharType="begin"/>
       </w:r>
@@ -2603,7 +3011,11 @@
         <w:fldChar w:fldCharType="separate"/>
       </w:r>
       <w:r>
-        <w:t>Soumagne et al. 2013</w:t>
+        <w:t>Soumagne</w:t>
+      </w:r>
+      <w:proofErr w:type="spellEnd"/>
+      <w:r>
+        <w:t xml:space="preserve"> et al. 2013</w:t>
       </w:r>
       <w:r>
         <w:fldChar w:fldCharType="end"/>
@@ -2711,12 +3123,20 @@
         <w:rPr>
           <w:sz w:val="20"/>
         </w:rPr>
-        <w:t xml:space="preserve"> paged out by the operating system. Registration can be an expensive operation (requiring a kernel level call) and so it is commonplace for networking libraries such as MPI, GASNet</w:t>
-      </w:r>
+        <w:t xml:space="preserve"> paged out by the operating system. Registration can be an expensive operation (requiring a kernel level call) and so it is commonplace for networking libraries such as MPI, </w:t>
+      </w:r>
+      <w:proofErr w:type="spellStart"/>
       <w:r>
         <w:rPr>
           <w:sz w:val="20"/>
         </w:rPr>
+        <w:t>GASNet</w:t>
+      </w:r>
+      <w:proofErr w:type="spellEnd"/>
+      <w:r>
+        <w:rPr>
+          <w:sz w:val="20"/>
+        </w:rPr>
         <w:t xml:space="preserve"> </w:t>
       </w:r>
       <w:r>
@@ -2725,6 +3145,7 @@
         </w:rPr>
         <w:t>(</w:t>
       </w:r>
+      <w:proofErr w:type="spellStart"/>
       <w:r>
         <w:rPr>
           <w:sz w:val="20"/>
@@ -2752,7 +3173,14 @@
         <w:rPr>
           <w:sz w:val="20"/>
         </w:rPr>
-        <w:t>Bonachea 2002</w:t>
+        <w:t>Bonachea</w:t>
+      </w:r>
+      <w:proofErr w:type="spellEnd"/>
+      <w:r>
+        <w:rPr>
+          <w:sz w:val="20"/>
+        </w:rPr>
+        <w:t xml:space="preserve"> 2002</w:t>
       </w:r>
       <w:r>
         <w:rPr>
@@ -3276,6 +3704,7 @@
                                 <w:spacing w:before="0" w:beforeAutospacing="0" w:after="0" w:afterAutospacing="0"/>
                                 <w:jc w:val="center"/>
                               </w:pPr>
+                              <w:proofErr w:type="gramStart"/>
                               <w:r>
                                 <w:rPr>
                                   <w:b/>
@@ -3287,6 +3716,7 @@
                                 </w:rPr>
                                 <w:t>data</w:t>
                               </w:r>
+                              <w:proofErr w:type="gramEnd"/>
                             </w:p>
                           </w:txbxContent>
                         </wps:txbx>
@@ -3344,6 +3774,7 @@
                                 <w:spacing w:before="0" w:beforeAutospacing="0" w:after="0" w:afterAutospacing="0"/>
                                 <w:jc w:val="center"/>
                               </w:pPr>
+                              <w:proofErr w:type="gramStart"/>
                               <w:r>
                                 <w:rPr>
                                   <w:b/>
@@ -3355,6 +3786,7 @@
                                 </w:rPr>
                                 <w:t>buffer</w:t>
                               </w:r>
+                              <w:proofErr w:type="gramEnd"/>
                             </w:p>
                           </w:txbxContent>
                         </wps:txbx>
@@ -3655,6 +4087,7 @@
                                 <w:spacing w:before="0" w:beforeAutospacing="0" w:after="0" w:afterAutospacing="0"/>
                                 <w:jc w:val="center"/>
                               </w:pPr>
+                              <w:proofErr w:type="gramStart"/>
                               <w:r>
                                 <w:rPr>
                                   <w:b/>
@@ -3666,6 +4099,7 @@
                                 </w:rPr>
                                 <w:t>buffer</w:t>
                               </w:r>
+                              <w:proofErr w:type="gramEnd"/>
                             </w:p>
                           </w:txbxContent>
                         </wps:txbx>
@@ -3723,6 +4157,7 @@
                                 <w:spacing w:before="0" w:beforeAutospacing="0" w:after="0" w:afterAutospacing="0"/>
                                 <w:jc w:val="center"/>
                               </w:pPr>
+                              <w:proofErr w:type="gramStart"/>
                               <w:r>
                                 <w:rPr>
                                   <w:b/>
@@ -3734,6 +4169,7 @@
                                 </w:rPr>
                                 <w:t>data</w:t>
                               </w:r>
+                              <w:proofErr w:type="gramEnd"/>
                             </w:p>
                           </w:txbxContent>
                         </wps:txbx>
@@ -3914,6 +4350,7 @@
                           <w:spacing w:before="0" w:beforeAutospacing="0" w:after="0" w:afterAutospacing="0"/>
                           <w:jc w:val="center"/>
                         </w:pPr>
+                        <w:proofErr w:type="gramStart"/>
                         <w:r>
                           <w:rPr>
                             <w:b/>
@@ -3925,6 +4362,7 @@
                           </w:rPr>
                           <w:t>data</w:t>
                         </w:r>
+                        <w:proofErr w:type="gramEnd"/>
                       </w:p>
                     </w:txbxContent>
                   </v:textbox>
@@ -3958,6 +4396,7 @@
                           <w:spacing w:before="0" w:beforeAutospacing="0" w:after="0" w:afterAutospacing="0"/>
                           <w:jc w:val="center"/>
                         </w:pPr>
+                        <w:proofErr w:type="gramStart"/>
                         <w:r>
                           <w:rPr>
                             <w:b/>
@@ -3969,6 +4408,7 @@
                           </w:rPr>
                           <w:t>buffer</w:t>
                         </w:r>
+                        <w:proofErr w:type="gramEnd"/>
                       </w:p>
                     </w:txbxContent>
                   </v:textbox>
@@ -4172,6 +4612,7 @@
                           <w:spacing w:before="0" w:beforeAutospacing="0" w:after="0" w:afterAutospacing="0"/>
                           <w:jc w:val="center"/>
                         </w:pPr>
+                        <w:proofErr w:type="gramStart"/>
                         <w:r>
                           <w:rPr>
                             <w:b/>
@@ -4183,6 +4624,7 @@
                           </w:rPr>
                           <w:t>buffer</w:t>
                         </w:r>
+                        <w:proofErr w:type="gramEnd"/>
                       </w:p>
                     </w:txbxContent>
                   </v:textbox>
@@ -4216,6 +4658,7 @@
                           <w:spacing w:before="0" w:beforeAutospacing="0" w:after="0" w:afterAutospacing="0"/>
                           <w:jc w:val="center"/>
                         </w:pPr>
+                        <w:proofErr w:type="gramStart"/>
                         <w:r>
                           <w:rPr>
                             <w:b/>
@@ -4227,6 +4670,7 @@
                           </w:rPr>
                           <w:t>data</w:t>
                         </w:r>
+                        <w:proofErr w:type="gramEnd"/>
                       </w:p>
                     </w:txbxContent>
                   </v:textbox>
@@ -4426,6 +4870,7 @@
                                 <w:lang w:val="en-GB" w:eastAsia="en-GB"/>
                               </w:rPr>
                             </w:pPr>
+                            <w:proofErr w:type="gramStart"/>
                             <w:r>
                               <w:rPr>
                                 <w:rFonts w:ascii="Courier New" w:hAnsi="Courier New" w:cs="Courier New"/>
@@ -4437,6 +4882,7 @@
                               </w:rPr>
                               <w:t>char</w:t>
                             </w:r>
+                            <w:proofErr w:type="gramEnd"/>
                             <w:r>
                               <w:rPr>
                                 <w:rFonts w:ascii="Courier New" w:hAnsi="Courier New" w:cs="Courier New"/>
@@ -4586,6 +5032,7 @@
                                 <w:lang w:val="en-GB" w:eastAsia="en-GB"/>
                               </w:rPr>
                             </w:pPr>
+                            <w:proofErr w:type="spellStart"/>
                             <w:r>
                               <w:rPr>
                                 <w:rFonts w:ascii="Courier New" w:hAnsi="Courier New" w:cs="Courier New"/>
@@ -4597,6 +5044,7 @@
                               </w:rPr>
                               <w:t>std</w:t>
                             </w:r>
+                            <w:proofErr w:type="spellEnd"/>
                             <w:r>
                               <w:rPr>
                                 <w:rFonts w:ascii="Courier New" w:hAnsi="Courier New" w:cs="Courier New"/>
@@ -4664,7 +5112,19 @@
                                 <w:szCs w:val="18"/>
                                 <w:lang w:val="en-GB" w:eastAsia="en-GB"/>
                               </w:rPr>
-                              <w:t xml:space="preserve"> data</w:t>
+                              <w:t xml:space="preserve"> </w:t>
+                            </w:r>
+                            <w:proofErr w:type="gramStart"/>
+                            <w:r>
+                              <w:rPr>
+                                <w:rFonts w:ascii="Courier New" w:hAnsi="Courier New" w:cs="Courier New"/>
+                                <w:b/>
+                                <w:color w:val="000000"/>
+                                <w:sz w:val="18"/>
+                                <w:szCs w:val="18"/>
+                                <w:lang w:val="en-GB" w:eastAsia="en-GB"/>
+                              </w:rPr>
+                              <w:t>data</w:t>
                             </w:r>
                             <w:r>
                               <w:rPr>
@@ -4678,6 +5138,7 @@
                               </w:rPr>
                               <w:t>(</w:t>
                             </w:r>
+                            <w:proofErr w:type="gramEnd"/>
                             <w:r>
                               <w:rPr>
                                 <w:rFonts w:ascii="Courier New" w:hAnsi="Courier New" w:cs="Courier New"/>
@@ -4746,6 +5207,7 @@
                                 <w:lang w:val="en-GB" w:eastAsia="en-GB"/>
                               </w:rPr>
                             </w:pPr>
+                            <w:proofErr w:type="spellStart"/>
                             <w:r>
                               <w:rPr>
                                 <w:rFonts w:ascii="Courier New" w:hAnsi="Courier New" w:cs="Courier New"/>
@@ -4757,6 +5219,7 @@
                               </w:rPr>
                               <w:t>hpx</w:t>
                             </w:r>
+                            <w:proofErr w:type="spellEnd"/>
                             <w:r>
                               <w:rPr>
                                 <w:rFonts w:ascii="Courier New" w:hAnsi="Courier New" w:cs="Courier New"/>
@@ -4847,8 +5310,21 @@
                                 <w:szCs w:val="18"/>
                                 <w:lang w:val="en-GB" w:eastAsia="en-GB"/>
                               </w:rPr>
-                              <w:t xml:space="preserve"> hpx</w:t>
+                              <w:t xml:space="preserve"> </w:t>
                             </w:r>
+                            <w:proofErr w:type="spellStart"/>
+                            <w:r>
+                              <w:rPr>
+                                <w:rFonts w:ascii="Courier New" w:hAnsi="Courier New" w:cs="Courier New"/>
+                                <w:b/>
+                                <w:color w:val="000000"/>
+                                <w:sz w:val="18"/>
+                                <w:szCs w:val="18"/>
+                                <w:lang w:val="en-GB" w:eastAsia="en-GB"/>
+                              </w:rPr>
+                              <w:t>hpx</w:t>
+                            </w:r>
+                            <w:proofErr w:type="spellEnd"/>
                             <w:r>
                               <w:rPr>
                                 <w:rFonts w:ascii="Courier New" w:hAnsi="Courier New" w:cs="Courier New"/>
@@ -4861,6 +5337,7 @@
                               </w:rPr>
                               <w:t>::</w:t>
                             </w:r>
+                            <w:proofErr w:type="gramStart"/>
                             <w:r>
                               <w:rPr>
                                 <w:rFonts w:ascii="Courier New" w:hAnsi="Courier New" w:cs="Courier New"/>
@@ -4884,6 +5361,7 @@
                               </w:rPr>
                               <w:t>(</w:t>
                             </w:r>
+                            <w:proofErr w:type="gramEnd"/>
                             <w:r>
                               <w:rPr>
                                 <w:rFonts w:ascii="Courier New" w:hAnsi="Courier New" w:cs="Courier New"/>
@@ -5122,6 +5600,7 @@
                           <w:lang w:val="en-GB" w:eastAsia="en-GB"/>
                         </w:rPr>
                       </w:pPr>
+                      <w:proofErr w:type="gramStart"/>
                       <w:r>
                         <w:rPr>
                           <w:rFonts w:ascii="Courier New" w:hAnsi="Courier New" w:cs="Courier New"/>
@@ -5133,6 +5612,7 @@
                         </w:rPr>
                         <w:t>char</w:t>
                       </w:r>
+                      <w:proofErr w:type="gramEnd"/>
                       <w:r>
                         <w:rPr>
                           <w:rFonts w:ascii="Courier New" w:hAnsi="Courier New" w:cs="Courier New"/>
@@ -5282,6 +5762,7 @@
                           <w:lang w:val="en-GB" w:eastAsia="en-GB"/>
                         </w:rPr>
                       </w:pPr>
+                      <w:proofErr w:type="spellStart"/>
                       <w:r>
                         <w:rPr>
                           <w:rFonts w:ascii="Courier New" w:hAnsi="Courier New" w:cs="Courier New"/>
@@ -5293,6 +5774,7 @@
                         </w:rPr>
                         <w:t>std</w:t>
                       </w:r>
+                      <w:proofErr w:type="spellEnd"/>
                       <w:r>
                         <w:rPr>
                           <w:rFonts w:ascii="Courier New" w:hAnsi="Courier New" w:cs="Courier New"/>
@@ -5360,7 +5842,19 @@
                           <w:szCs w:val="18"/>
                           <w:lang w:val="en-GB" w:eastAsia="en-GB"/>
                         </w:rPr>
-                        <w:t xml:space="preserve"> data</w:t>
+                        <w:t xml:space="preserve"> </w:t>
+                      </w:r>
+                      <w:proofErr w:type="gramStart"/>
+                      <w:r>
+                        <w:rPr>
+                          <w:rFonts w:ascii="Courier New" w:hAnsi="Courier New" w:cs="Courier New"/>
+                          <w:b/>
+                          <w:color w:val="000000"/>
+                          <w:sz w:val="18"/>
+                          <w:szCs w:val="18"/>
+                          <w:lang w:val="en-GB" w:eastAsia="en-GB"/>
+                        </w:rPr>
+                        <w:t>data</w:t>
                       </w:r>
                       <w:r>
                         <w:rPr>
@@ -5374,6 +5868,7 @@
                         </w:rPr>
                         <w:t>(</w:t>
                       </w:r>
+                      <w:proofErr w:type="gramEnd"/>
                       <w:r>
                         <w:rPr>
                           <w:rFonts w:ascii="Courier New" w:hAnsi="Courier New" w:cs="Courier New"/>
@@ -5442,6 +5937,7 @@
                           <w:lang w:val="en-GB" w:eastAsia="en-GB"/>
                         </w:rPr>
                       </w:pPr>
+                      <w:proofErr w:type="spellStart"/>
                       <w:r>
                         <w:rPr>
                           <w:rFonts w:ascii="Courier New" w:hAnsi="Courier New" w:cs="Courier New"/>
@@ -5453,6 +5949,7 @@
                         </w:rPr>
                         <w:t>hpx</w:t>
                       </w:r>
+                      <w:proofErr w:type="spellEnd"/>
                       <w:r>
                         <w:rPr>
                           <w:rFonts w:ascii="Courier New" w:hAnsi="Courier New" w:cs="Courier New"/>
@@ -5543,8 +6040,21 @@
                           <w:szCs w:val="18"/>
                           <w:lang w:val="en-GB" w:eastAsia="en-GB"/>
                         </w:rPr>
-                        <w:t xml:space="preserve"> hpx</w:t>
+                        <w:t xml:space="preserve"> </w:t>
                       </w:r>
+                      <w:proofErr w:type="spellStart"/>
+                      <w:r>
+                        <w:rPr>
+                          <w:rFonts w:ascii="Courier New" w:hAnsi="Courier New" w:cs="Courier New"/>
+                          <w:b/>
+                          <w:color w:val="000000"/>
+                          <w:sz w:val="18"/>
+                          <w:szCs w:val="18"/>
+                          <w:lang w:val="en-GB" w:eastAsia="en-GB"/>
+                        </w:rPr>
+                        <w:t>hpx</w:t>
+                      </w:r>
+                      <w:proofErr w:type="spellEnd"/>
                       <w:r>
                         <w:rPr>
                           <w:rFonts w:ascii="Courier New" w:hAnsi="Courier New" w:cs="Courier New"/>
@@ -5557,6 +6067,7 @@
                         </w:rPr>
                         <w:t>::</w:t>
                       </w:r>
+                      <w:proofErr w:type="gramStart"/>
                       <w:r>
                         <w:rPr>
                           <w:rFonts w:ascii="Courier New" w:hAnsi="Courier New" w:cs="Courier New"/>
@@ -5580,6 +6091,7 @@
                         </w:rPr>
                         <w:t>(</w:t>
                       </w:r>
+                      <w:proofErr w:type="gramEnd"/>
                       <w:r>
                         <w:rPr>
                           <w:rFonts w:ascii="Courier New" w:hAnsi="Courier New" w:cs="Courier New"/>
@@ -5907,6 +6419,7 @@
       <w:r>
         <w:t xml:space="preserve">, built in types and those provided by the STL are supplied by the HPX library, so </w:t>
       </w:r>
+      <w:proofErr w:type="spellStart"/>
       <w:r>
         <w:rPr>
           <w:rFonts w:ascii="Courier New" w:hAnsi="Courier New" w:cs="Courier New"/>
@@ -5917,6 +6430,7 @@
         </w:rPr>
         <w:t>std</w:t>
       </w:r>
+      <w:proofErr w:type="spellEnd"/>
       <w:r>
         <w:rPr>
           <w:rFonts w:ascii="Courier New" w:hAnsi="Courier New" w:cs="Courier New"/>
@@ -5985,12 +6499,14 @@
       <w:r>
         <w:t xml:space="preserve">special </w:t>
       </w:r>
+      <w:proofErr w:type="spellStart"/>
       <w:r>
         <w:rPr>
           <w:rStyle w:val="codeChar"/>
         </w:rPr>
         <w:t>chunker</w:t>
       </w:r>
+      <w:proofErr w:type="spellEnd"/>
       <w:r>
         <w:t xml:space="preserve"> object </w:t>
       </w:r>
@@ -6018,6 +6534,7 @@
       <w:r>
         <w:t xml:space="preserve">the vector is specialized to call </w:t>
       </w:r>
+      <w:proofErr w:type="spellStart"/>
       <w:r>
         <w:rPr>
           <w:rFonts w:ascii="Courier New" w:hAnsi="Courier New" w:cs="Courier New"/>
@@ -6028,6 +6545,7 @@
         </w:rPr>
         <w:t>save_binary</w:t>
       </w:r>
+      <w:proofErr w:type="spellEnd"/>
       <w:r>
         <w:t xml:space="preserve"> o</w:t>
       </w:r>
@@ -6175,6 +6693,7 @@
                                 <w:spacing w:before="0" w:beforeAutospacing="0" w:after="0" w:afterAutospacing="0"/>
                                 <w:jc w:val="center"/>
                               </w:pPr>
+                              <w:proofErr w:type="gramStart"/>
                               <w:r>
                                 <w:rPr>
                                   <w:b/>
@@ -6186,6 +6705,7 @@
                                 </w:rPr>
                                 <w:t>chunk</w:t>
                               </w:r>
+                              <w:proofErr w:type="gramEnd"/>
                             </w:p>
                           </w:txbxContent>
                         </wps:txbx>
@@ -6243,6 +6763,7 @@
                                 <w:spacing w:before="0" w:beforeAutospacing="0" w:after="0" w:afterAutospacing="0"/>
                                 <w:jc w:val="center"/>
                               </w:pPr>
+                              <w:proofErr w:type="gramStart"/>
                               <w:r>
                                 <w:rPr>
                                   <w:b/>
@@ -6254,6 +6775,7 @@
                                 </w:rPr>
                                 <w:t>chunk</w:t>
                               </w:r>
+                              <w:proofErr w:type="gramEnd"/>
                             </w:p>
                           </w:txbxContent>
                         </wps:txbx>
@@ -6311,6 +6833,7 @@
                                 <w:spacing w:before="0" w:beforeAutospacing="0" w:after="0" w:afterAutospacing="0"/>
                                 <w:jc w:val="center"/>
                               </w:pPr>
+                              <w:proofErr w:type="gramStart"/>
                               <w:r>
                                 <w:rPr>
                                   <w:b/>
@@ -6322,6 +6845,7 @@
                                 </w:rPr>
                                 <w:t>chunk</w:t>
                               </w:r>
+                              <w:proofErr w:type="gramEnd"/>
                             </w:p>
                           </w:txbxContent>
                         </wps:txbx>
@@ -6523,6 +7047,7 @@
                           <w:spacing w:before="0" w:beforeAutospacing="0" w:after="0" w:afterAutospacing="0"/>
                           <w:jc w:val="center"/>
                         </w:pPr>
+                        <w:proofErr w:type="gramStart"/>
                         <w:r>
                           <w:rPr>
                             <w:b/>
@@ -6534,6 +7059,7 @@
                           </w:rPr>
                           <w:t>chunk</w:t>
                         </w:r>
+                        <w:proofErr w:type="gramEnd"/>
                       </w:p>
                     </w:txbxContent>
                   </v:textbox>
@@ -6567,6 +7093,7 @@
                           <w:spacing w:before="0" w:beforeAutospacing="0" w:after="0" w:afterAutospacing="0"/>
                           <w:jc w:val="center"/>
                         </w:pPr>
+                        <w:proofErr w:type="gramStart"/>
                         <w:r>
                           <w:rPr>
                             <w:b/>
@@ -6578,6 +7105,7 @@
                           </w:rPr>
                           <w:t>chunk</w:t>
                         </w:r>
+                        <w:proofErr w:type="gramEnd"/>
                       </w:p>
                     </w:txbxContent>
                   </v:textbox>
@@ -6611,6 +7139,7 @@
                           <w:spacing w:before="0" w:beforeAutospacing="0" w:after="0" w:afterAutospacing="0"/>
                           <w:jc w:val="center"/>
                         </w:pPr>
+                        <w:proofErr w:type="gramStart"/>
                         <w:r>
                           <w:rPr>
                             <w:b/>
@@ -6622,6 +7151,7 @@
                           </w:rPr>
                           <w:t>chunk</w:t>
                         </w:r>
+                        <w:proofErr w:type="gramEnd"/>
                       </w:p>
                     </w:txbxContent>
                   </v:textbox>
@@ -6930,10 +7460,7 @@
         <w:t>serialize_buffer</w:t>
       </w:r>
       <w:r>
-        <w:t xml:space="preserve"> </w:t>
-      </w:r>
-      <w:r>
-        <w:t>uses reference count semantics, the network layer will release its reference once it is no longer needed and the sending code may either ke</w:t>
+        <w:t xml:space="preserve"> uses reference count semantics, the network layer will release its reference once it is no longer needed and the sending code may either ke</w:t>
       </w:r>
       <w:r>
         <w:t>ep or release its o</w:t>
@@ -7081,6 +7608,8 @@
                                 <w:lang w:val="en-GB" w:eastAsia="en-GB"/>
                               </w:rPr>
                             </w:pPr>
+                            <w:proofErr w:type="spellStart"/>
+                            <w:proofErr w:type="gramStart"/>
                             <w:r>
                               <w:rPr>
                                 <w:rFonts w:ascii="Courier New" w:hAnsi="Courier New" w:cs="Courier New"/>
@@ -7090,8 +7619,9 @@
                                 <w:szCs w:val="18"/>
                                 <w:lang w:val="en-GB" w:eastAsia="en-GB"/>
                               </w:rPr>
-                              <w:t>hpx::serialize_buffer</w:t>
+                              <w:t>hpx</w:t>
                             </w:r>
+                            <w:proofErr w:type="spellEnd"/>
                             <w:r>
                               <w:rPr>
                                 <w:rFonts w:ascii="Courier New" w:hAnsi="Courier New" w:cs="Courier New"/>
@@ -7101,7 +7631,56 @@
                                 <w:szCs w:val="18"/>
                                 <w:lang w:val="en-GB" w:eastAsia="en-GB"/>
                               </w:rPr>
-                              <w:t xml:space="preserve"> buff(data_ptr, size</w:t>
+                              <w:t>::</w:t>
+                            </w:r>
+                            <w:proofErr w:type="spellStart"/>
+                            <w:r>
+                              <w:rPr>
+                                <w:rFonts w:ascii="Courier New" w:hAnsi="Courier New" w:cs="Courier New"/>
+                                <w:b/>
+                                <w:color w:val="000000"/>
+                                <w:sz w:val="18"/>
+                                <w:szCs w:val="18"/>
+                                <w:lang w:val="en-GB" w:eastAsia="en-GB"/>
+                              </w:rPr>
+                              <w:t>serialize_buffer</w:t>
+                            </w:r>
+                            <w:proofErr w:type="spellEnd"/>
+                            <w:proofErr w:type="gramEnd"/>
+                            <w:r>
+                              <w:rPr>
+                                <w:rFonts w:ascii="Courier New" w:hAnsi="Courier New" w:cs="Courier New"/>
+                                <w:b/>
+                                <w:color w:val="000000"/>
+                                <w:sz w:val="18"/>
+                                <w:szCs w:val="18"/>
+                                <w:lang w:val="en-GB" w:eastAsia="en-GB"/>
+                              </w:rPr>
+                              <w:t xml:space="preserve"> buff(</w:t>
+                            </w:r>
+                            <w:proofErr w:type="spellStart"/>
+                            <w:r>
+                              <w:rPr>
+                                <w:rFonts w:ascii="Courier New" w:hAnsi="Courier New" w:cs="Courier New"/>
+                                <w:b/>
+                                <w:color w:val="000000"/>
+                                <w:sz w:val="18"/>
+                                <w:szCs w:val="18"/>
+                                <w:lang w:val="en-GB" w:eastAsia="en-GB"/>
+                              </w:rPr>
+                              <w:t>data_ptr</w:t>
+                            </w:r>
+                            <w:proofErr w:type="spellEnd"/>
+                            <w:r>
+                              <w:rPr>
+                                <w:rFonts w:ascii="Courier New" w:hAnsi="Courier New" w:cs="Courier New"/>
+                                <w:b/>
+                                <w:color w:val="000000"/>
+                                <w:sz w:val="18"/>
+                                <w:szCs w:val="18"/>
+                                <w:lang w:val="en-GB" w:eastAsia="en-GB"/>
+                              </w:rPr>
+                              <w:t>, size</w:t>
                             </w:r>
                             <w:r>
                               <w:rPr>
@@ -7125,6 +7704,7 @@
                                 <w:lang w:val="en-GB" w:eastAsia="en-GB"/>
                               </w:rPr>
                             </w:pPr>
+                            <w:proofErr w:type="spellStart"/>
                             <w:r>
                               <w:rPr>
                                 <w:rFonts w:ascii="Courier New" w:hAnsi="Courier New" w:cs="Courier New"/>
@@ -7136,6 +7716,7 @@
                               </w:rPr>
                               <w:t>hpx</w:t>
                             </w:r>
+                            <w:proofErr w:type="spellEnd"/>
                             <w:r>
                               <w:rPr>
                                 <w:rFonts w:ascii="Courier New" w:hAnsi="Courier New" w:cs="Courier New"/>
@@ -7226,8 +7807,21 @@
                                 <w:szCs w:val="18"/>
                                 <w:lang w:val="en-GB" w:eastAsia="en-GB"/>
                               </w:rPr>
-                              <w:t xml:space="preserve"> hpx</w:t>
+                              <w:t xml:space="preserve"> </w:t>
                             </w:r>
+                            <w:proofErr w:type="spellStart"/>
+                            <w:r>
+                              <w:rPr>
+                                <w:rFonts w:ascii="Courier New" w:hAnsi="Courier New" w:cs="Courier New"/>
+                                <w:b/>
+                                <w:color w:val="000000"/>
+                                <w:sz w:val="18"/>
+                                <w:szCs w:val="18"/>
+                                <w:lang w:val="en-GB" w:eastAsia="en-GB"/>
+                              </w:rPr>
+                              <w:t>hpx</w:t>
+                            </w:r>
+                            <w:proofErr w:type="spellEnd"/>
                             <w:r>
                               <w:rPr>
                                 <w:rFonts w:ascii="Courier New" w:hAnsi="Courier New" w:cs="Courier New"/>
@@ -7240,6 +7834,7 @@
                               </w:rPr>
                               <w:t>::</w:t>
                             </w:r>
+                            <w:proofErr w:type="gramStart"/>
                             <w:r>
                               <w:rPr>
                                 <w:rFonts w:ascii="Courier New" w:hAnsi="Courier New" w:cs="Courier New"/>
@@ -7263,6 +7858,7 @@
                               </w:rPr>
                               <w:t>(</w:t>
                             </w:r>
+                            <w:proofErr w:type="gramEnd"/>
                             <w:r>
                               <w:rPr>
                                 <w:rFonts w:ascii="Courier New" w:hAnsi="Courier New" w:cs="Courier New"/>
@@ -7501,6 +8097,8 @@
                           <w:lang w:val="en-GB" w:eastAsia="en-GB"/>
                         </w:rPr>
                       </w:pPr>
+                      <w:proofErr w:type="spellStart"/>
+                      <w:proofErr w:type="gramStart"/>
                       <w:r>
                         <w:rPr>
                           <w:rFonts w:ascii="Courier New" w:hAnsi="Courier New" w:cs="Courier New"/>
@@ -7510,8 +8108,9 @@
                           <w:szCs w:val="18"/>
                           <w:lang w:val="en-GB" w:eastAsia="en-GB"/>
                         </w:rPr>
-                        <w:t>hpx::serialize_buffer</w:t>
+                        <w:t>hpx</w:t>
                       </w:r>
+                      <w:proofErr w:type="spellEnd"/>
                       <w:r>
                         <w:rPr>
                           <w:rFonts w:ascii="Courier New" w:hAnsi="Courier New" w:cs="Courier New"/>
@@ -7521,7 +8120,56 @@
                           <w:szCs w:val="18"/>
                           <w:lang w:val="en-GB" w:eastAsia="en-GB"/>
                         </w:rPr>
-                        <w:t xml:space="preserve"> buff(data_ptr, size</w:t>
+                        <w:t>::</w:t>
+                      </w:r>
+                      <w:proofErr w:type="spellStart"/>
+                      <w:r>
+                        <w:rPr>
+                          <w:rFonts w:ascii="Courier New" w:hAnsi="Courier New" w:cs="Courier New"/>
+                          <w:b/>
+                          <w:color w:val="000000"/>
+                          <w:sz w:val="18"/>
+                          <w:szCs w:val="18"/>
+                          <w:lang w:val="en-GB" w:eastAsia="en-GB"/>
+                        </w:rPr>
+                        <w:t>serialize_buffer</w:t>
+                      </w:r>
+                      <w:proofErr w:type="spellEnd"/>
+                      <w:proofErr w:type="gramEnd"/>
+                      <w:r>
+                        <w:rPr>
+                          <w:rFonts w:ascii="Courier New" w:hAnsi="Courier New" w:cs="Courier New"/>
+                          <w:b/>
+                          <w:color w:val="000000"/>
+                          <w:sz w:val="18"/>
+                          <w:szCs w:val="18"/>
+                          <w:lang w:val="en-GB" w:eastAsia="en-GB"/>
+                        </w:rPr>
+                        <w:t xml:space="preserve"> buff(</w:t>
+                      </w:r>
+                      <w:proofErr w:type="spellStart"/>
+                      <w:r>
+                        <w:rPr>
+                          <w:rFonts w:ascii="Courier New" w:hAnsi="Courier New" w:cs="Courier New"/>
+                          <w:b/>
+                          <w:color w:val="000000"/>
+                          <w:sz w:val="18"/>
+                          <w:szCs w:val="18"/>
+                          <w:lang w:val="en-GB" w:eastAsia="en-GB"/>
+                        </w:rPr>
+                        <w:t>data_ptr</w:t>
+                      </w:r>
+                      <w:proofErr w:type="spellEnd"/>
+                      <w:r>
+                        <w:rPr>
+                          <w:rFonts w:ascii="Courier New" w:hAnsi="Courier New" w:cs="Courier New"/>
+                          <w:b/>
+                          <w:color w:val="000000"/>
+                          <w:sz w:val="18"/>
+                          <w:szCs w:val="18"/>
+                          <w:lang w:val="en-GB" w:eastAsia="en-GB"/>
+                        </w:rPr>
+                        <w:t>, size</w:t>
                       </w:r>
                       <w:r>
                         <w:rPr>
@@ -7545,6 +8193,7 @@
                           <w:lang w:val="en-GB" w:eastAsia="en-GB"/>
                         </w:rPr>
                       </w:pPr>
+                      <w:proofErr w:type="spellStart"/>
                       <w:r>
                         <w:rPr>
                           <w:rFonts w:ascii="Courier New" w:hAnsi="Courier New" w:cs="Courier New"/>
@@ -7556,6 +8205,7 @@
                         </w:rPr>
                         <w:t>hpx</w:t>
                       </w:r>
+                      <w:proofErr w:type="spellEnd"/>
                       <w:r>
                         <w:rPr>
                           <w:rFonts w:ascii="Courier New" w:hAnsi="Courier New" w:cs="Courier New"/>
@@ -7646,8 +8296,21 @@
                           <w:szCs w:val="18"/>
                           <w:lang w:val="en-GB" w:eastAsia="en-GB"/>
                         </w:rPr>
-                        <w:t xml:space="preserve"> hpx</w:t>
+                        <w:t xml:space="preserve"> </w:t>
                       </w:r>
+                      <w:proofErr w:type="spellStart"/>
+                      <w:r>
+                        <w:rPr>
+                          <w:rFonts w:ascii="Courier New" w:hAnsi="Courier New" w:cs="Courier New"/>
+                          <w:b/>
+                          <w:color w:val="000000"/>
+                          <w:sz w:val="18"/>
+                          <w:szCs w:val="18"/>
+                          <w:lang w:val="en-GB" w:eastAsia="en-GB"/>
+                        </w:rPr>
+                        <w:t>hpx</w:t>
+                      </w:r>
+                      <w:proofErr w:type="spellEnd"/>
                       <w:r>
                         <w:rPr>
                           <w:rFonts w:ascii="Courier New" w:hAnsi="Courier New" w:cs="Courier New"/>
@@ -7660,6 +8323,7 @@
                         </w:rPr>
                         <w:t>::</w:t>
                       </w:r>
+                      <w:proofErr w:type="gramStart"/>
                       <w:r>
                         <w:rPr>
                           <w:rFonts w:ascii="Courier New" w:hAnsi="Courier New" w:cs="Courier New"/>
@@ -7683,6 +8347,7 @@
                         </w:rPr>
                         <w:t>(</w:t>
                       </w:r>
+                      <w:proofErr w:type="gramEnd"/>
                       <w:r>
                         <w:rPr>
                           <w:rFonts w:ascii="Courier New" w:hAnsi="Courier New" w:cs="Courier New"/>
@@ -7918,6 +8583,7 @@
       <w:r>
         <w:t xml:space="preserve">function invocation </w:t>
       </w:r>
+      <w:proofErr w:type="spellStart"/>
       <w:r>
         <w:rPr>
           <w:rFonts w:ascii="Courier New" w:hAnsi="Courier New" w:cs="Courier New"/>
@@ -7934,6 +8600,7 @@
         </w:rPr>
         <w:t>_cb</w:t>
       </w:r>
+      <w:proofErr w:type="spellEnd"/>
       <w:r>
         <w:t xml:space="preserve"> </w:t>
       </w:r>
@@ -8029,21 +8696,23 @@
       <w:r>
         <w:t xml:space="preserve">ny type that has the traits </w:t>
       </w:r>
+      <w:proofErr w:type="spellStart"/>
       <w:r>
         <w:rPr>
           <w:rFonts w:ascii="Courier New" w:hAnsi="Courier New" w:cs="Courier New"/>
           <w:sz w:val="18"/>
           <w:szCs w:val="20"/>
         </w:rPr>
-        <w:t>hpx::is_b</w:t>
-      </w:r>
+        <w:t>hpx</w:t>
+      </w:r>
+      <w:proofErr w:type="spellEnd"/>
       <w:r>
         <w:rPr>
           <w:rFonts w:ascii="Courier New" w:hAnsi="Courier New" w:cs="Courier New"/>
           <w:sz w:val="18"/>
           <w:szCs w:val="20"/>
         </w:rPr>
-        <w:t>itwise_</w:t>
+        <w:t>::is_b</w:t>
       </w:r>
       <w:r>
         <w:rPr>
@@ -8051,13 +8720,7 @@
           <w:sz w:val="18"/>
           <w:szCs w:val="20"/>
         </w:rPr>
-        <w:t>serializable</w:t>
-      </w:r>
-      <w:r>
-        <w:t xml:space="preserve"> may be </w:t>
-      </w:r>
-      <w:r>
-        <w:t xml:space="preserve">wrapped in a </w:t>
+        <w:t>itwise_</w:t>
       </w:r>
       <w:r>
         <w:rPr>
@@ -8065,22 +8728,30 @@
           <w:sz w:val="18"/>
           <w:szCs w:val="20"/>
         </w:rPr>
+        <w:t>serializable</w:t>
+      </w:r>
+      <w:r>
+        <w:t xml:space="preserve"> may be </w:t>
+      </w:r>
+      <w:r>
+        <w:t xml:space="preserve">wrapped in a </w:t>
+      </w:r>
+      <w:r>
+        <w:rPr>
+          <w:rFonts w:ascii="Courier New" w:hAnsi="Courier New" w:cs="Courier New"/>
+          <w:sz w:val="18"/>
+          <w:szCs w:val="20"/>
+        </w:rPr>
         <w:t>serialize_buffer</w:t>
       </w:r>
       <w:r>
-        <w:t xml:space="preserve"> but if the data is smaller than the </w:t>
-      </w:r>
-      <w:r>
-        <w:t>zero-copy serialization threshold (default 4K</w:t>
+        <w:t xml:space="preserve"> but if the data is smaller than the zero-copy serialization threshold (default 4K</w:t>
       </w:r>
       <w:r>
         <w:t>B</w:t>
       </w:r>
       <w:r>
-        <w:t>)</w:t>
-      </w:r>
-      <w:r>
-        <w:t xml:space="preserve">, the </w:t>
+        <w:t xml:space="preserve">), the </w:t>
       </w:r>
       <w:r>
         <w:t>serialization layer can copy data into the index chunk instead of creating a pointer chunk.</w:t>
@@ -8190,7 +8861,15 @@
         <w:t>pointer chunks is not very significant, but it is clear th</w:t>
       </w:r>
       <w:r>
-        <w:t>at HPX performs extremely well; with the exception of Cap’nProto, HPX is the fastest library available even with zero copy disabled (</w:t>
+        <w:t xml:space="preserve">at HPX performs extremely well; with the exception of </w:t>
+      </w:r>
+      <w:proofErr w:type="spellStart"/>
+      <w:r>
+        <w:t>Cap’nProto</w:t>
+      </w:r>
+      <w:proofErr w:type="spellEnd"/>
+      <w:r>
+        <w:t>, HPX is the fastest library available even with zero copy disabled (</w:t>
       </w:r>
       <w:r>
         <w:t xml:space="preserve">when </w:t>
@@ -8211,7 +8890,15 @@
         <w:t xml:space="preserve">being the smallest. </w:t>
       </w:r>
       <w:r>
-        <w:t xml:space="preserve">The Cap’nProto library achieves the best performance because it does not actually do any serialization – the archive is simply a pointer to the raw record structure </w:t>
+        <w:t xml:space="preserve">The </w:t>
+      </w:r>
+      <w:proofErr w:type="spellStart"/>
+      <w:r>
+        <w:t>Cap’nProto</w:t>
+      </w:r>
+      <w:proofErr w:type="spellEnd"/>
+      <w:r>
+        <w:t xml:space="preserve"> library achieves the best performance because it does not actually do any serialization – the archive is simply a pointer to the raw record structure </w:t>
       </w:r>
       <w:r>
         <w:t>of the message data</w:t>
@@ -8229,7 +8916,15 @@
         <w:t>s</w:t>
       </w:r>
       <w:r>
-        <w:t xml:space="preserve"> to be invoked with a single parameter (a struct) and no zero copy of individual elements would be possible. (</w:t>
+        <w:t xml:space="preserve"> to be invoked with a single parameter (a </w:t>
+      </w:r>
+      <w:proofErr w:type="spellStart"/>
+      <w:r>
+        <w:t>struct</w:t>
+      </w:r>
+      <w:proofErr w:type="spellEnd"/>
+      <w:r>
+        <w:t>) and no zero copy of individual elements would be possible. (</w:t>
       </w:r>
       <w:r>
         <w:t>Note that, i</w:t>
@@ -8240,6 +8935,7 @@
       <w:r>
         <w:t>(</w:t>
       </w:r>
+      <w:proofErr w:type="spellStart"/>
       <w:r>
         <w:fldChar w:fldCharType="begin"/>
       </w:r>
@@ -8250,7 +8946,11 @@
         <w:fldChar w:fldCharType="separate"/>
       </w:r>
       <w:r>
-        <w:t>Chochlik et al. 2017</w:t>
+        <w:t>Chochlik</w:t>
+      </w:r>
+      <w:proofErr w:type="spellEnd"/>
+      <w:r>
+        <w:t xml:space="preserve"> et al. 2017</w:t>
       </w:r>
       <w:r>
         <w:fldChar w:fldCharType="end"/>
@@ -8284,13 +8984,21 @@
         <w:pStyle w:val="MainText"/>
       </w:pPr>
       <w:r>
-        <w:t>The serialized archive (data</w:t>
+        <w:t>The serialized archive (</w:t>
+      </w:r>
+      <w:proofErr w:type="spellStart"/>
+      <w:r>
+        <w:t>data</w:t>
       </w:r>
       <w:r>
         <w:t>+</w:t>
       </w:r>
       <w:r>
-        <w:t>chunk list) is passed to the parcelport (network layer)</w:t>
+        <w:t>chunk</w:t>
+      </w:r>
+      <w:proofErr w:type="spellEnd"/>
+      <w:r>
+        <w:t xml:space="preserve"> list) is passed to the parcelport (network layer)</w:t>
       </w:r>
       <w:r>
         <w:t xml:space="preserve"> in HPX for transmission. The term ‘parcel’ is used to refer to the abstraction that represents the serialized form of the </w:t>
@@ -8366,7 +9074,7 @@
         <w:t xml:space="preserve">Our new parcelport implementation is based on </w:t>
       </w:r>
       <w:r>
-        <w:t>Libfabric</w:t>
+        <w:t>libfabric</w:t>
       </w:r>
       <w:r>
         <w:t xml:space="preserve"> </w:t>
@@ -8378,7 +9086,15 @@
         <w:t xml:space="preserve">n </w:t>
       </w:r>
       <w:r>
-        <w:t xml:space="preserve">implementation also exists using infiniband ibverbs) </w:t>
+        <w:t xml:space="preserve">implementation also exists using infiniband </w:t>
+      </w:r>
+      <w:proofErr w:type="spellStart"/>
+      <w:r>
+        <w:t>ibverbs</w:t>
+      </w:r>
+      <w:proofErr w:type="spellEnd"/>
+      <w:r>
+        <w:t xml:space="preserve">) </w:t>
       </w:r>
       <w:r>
         <w:t xml:space="preserve">and follows the same basic procedure except that pointer chunks may be registered on the fly and the memory keys passed in the </w:t>
@@ -8481,7 +9197,7 @@
         <w:t xml:space="preserve"> unless we intercept the system malloc and maintain a registration cache for example (this is used by some MPI implementations to improve performance and </w:t>
       </w:r>
       <w:r>
-        <w:t>Libfabric</w:t>
+        <w:t>libfabric</w:t>
       </w:r>
       <w:r>
         <w:t xml:space="preserve"> also supports this behaviour). The drawbacks to transparently intercepting memory requests in this way are that when data is being frequently allocated and freed by the user and used in messages, the random fragmentation of blocks allocated to the user can lead to excessive pinned memory being reserved by the system since it can only pin </w:t>
@@ -8704,6 +9420,7 @@
                                 <w:spacing w:before="0" w:beforeAutospacing="0" w:after="0" w:afterAutospacing="0"/>
                                 <w:jc w:val="center"/>
                               </w:pPr>
+                              <w:proofErr w:type="gramStart"/>
                               <w:r>
                                 <w:rPr>
                                   <w:rFonts w:eastAsia="Times New Roman" w:cstheme="minorBidi"/>
@@ -8716,6 +9433,7 @@
                                 </w:rPr>
                                 <w:t>chunk</w:t>
                               </w:r>
+                              <w:proofErr w:type="gramEnd"/>
                             </w:p>
                           </w:txbxContent>
                         </wps:txbx>
@@ -8774,6 +9492,7 @@
                                 <w:spacing w:before="0" w:beforeAutospacing="0" w:after="0" w:afterAutospacing="0"/>
                                 <w:jc w:val="center"/>
                               </w:pPr>
+                              <w:proofErr w:type="gramStart"/>
                               <w:r>
                                 <w:rPr>
                                   <w:rFonts w:eastAsia="Times New Roman" w:cstheme="minorBidi"/>
@@ -8786,6 +9505,7 @@
                                 </w:rPr>
                                 <w:t>chunk</w:t>
                               </w:r>
+                              <w:proofErr w:type="gramEnd"/>
                             </w:p>
                           </w:txbxContent>
                         </wps:txbx>
@@ -8844,6 +9564,7 @@
                                 <w:spacing w:before="0" w:beforeAutospacing="0" w:after="0" w:afterAutospacing="0"/>
                                 <w:jc w:val="center"/>
                               </w:pPr>
+                              <w:proofErr w:type="gramStart"/>
                               <w:r>
                                 <w:rPr>
                                   <w:rFonts w:eastAsia="Times New Roman" w:cstheme="minorBidi"/>
@@ -8856,6 +9577,7 @@
                                 </w:rPr>
                                 <w:t>chunk</w:t>
                               </w:r>
+                              <w:proofErr w:type="gramEnd"/>
                             </w:p>
                           </w:txbxContent>
                         </wps:txbx>
@@ -8914,6 +9636,7 @@
                                 <w:spacing w:before="0" w:beforeAutospacing="0" w:after="0" w:afterAutospacing="0"/>
                                 <w:jc w:val="center"/>
                               </w:pPr>
+                              <w:proofErr w:type="gramStart"/>
                               <w:r>
                                 <w:rPr>
                                   <w:rFonts w:eastAsia="Times New Roman" w:cstheme="minorBidi"/>
@@ -8926,6 +9649,7 @@
                                 </w:rPr>
                                 <w:t>chunk</w:t>
                               </w:r>
+                              <w:proofErr w:type="gramEnd"/>
                             </w:p>
                           </w:txbxContent>
                         </wps:txbx>
@@ -8984,6 +9708,7 @@
                                 <w:spacing w:before="0" w:beforeAutospacing="0" w:after="0" w:afterAutospacing="0"/>
                                 <w:jc w:val="center"/>
                               </w:pPr>
+                              <w:proofErr w:type="gramStart"/>
                               <w:r>
                                 <w:rPr>
                                   <w:rFonts w:eastAsia="Times New Roman" w:cstheme="minorBidi"/>
@@ -8996,6 +9721,7 @@
                                 </w:rPr>
                                 <w:t>chunk</w:t>
                               </w:r>
+                              <w:proofErr w:type="gramEnd"/>
                             </w:p>
                           </w:txbxContent>
                         </wps:txbx>
@@ -9229,6 +9955,7 @@
                           <w:spacing w:before="0" w:beforeAutospacing="0" w:after="0" w:afterAutospacing="0"/>
                           <w:jc w:val="center"/>
                         </w:pPr>
+                        <w:proofErr w:type="gramStart"/>
                         <w:r>
                           <w:rPr>
                             <w:rFonts w:eastAsia="Times New Roman" w:cstheme="minorBidi"/>
@@ -9241,6 +9968,7 @@
                           </w:rPr>
                           <w:t>chunk</w:t>
                         </w:r>
+                        <w:proofErr w:type="gramEnd"/>
                       </w:p>
                     </w:txbxContent>
                   </v:textbox>
@@ -9275,6 +10003,7 @@
                           <w:spacing w:before="0" w:beforeAutospacing="0" w:after="0" w:afterAutospacing="0"/>
                           <w:jc w:val="center"/>
                         </w:pPr>
+                        <w:proofErr w:type="gramStart"/>
                         <w:r>
                           <w:rPr>
                             <w:rFonts w:eastAsia="Times New Roman" w:cstheme="minorBidi"/>
@@ -9287,6 +10016,7 @@
                           </w:rPr>
                           <w:t>chunk</w:t>
                         </w:r>
+                        <w:proofErr w:type="gramEnd"/>
                       </w:p>
                     </w:txbxContent>
                   </v:textbox>
@@ -9321,6 +10051,7 @@
                           <w:spacing w:before="0" w:beforeAutospacing="0" w:after="0" w:afterAutospacing="0"/>
                           <w:jc w:val="center"/>
                         </w:pPr>
+                        <w:proofErr w:type="gramStart"/>
                         <w:r>
                           <w:rPr>
                             <w:rFonts w:eastAsia="Times New Roman" w:cstheme="minorBidi"/>
@@ -9333,6 +10064,7 @@
                           </w:rPr>
                           <w:t>chunk</w:t>
                         </w:r>
+                        <w:proofErr w:type="gramEnd"/>
                       </w:p>
                     </w:txbxContent>
                   </v:textbox>
@@ -9367,6 +10099,7 @@
                           <w:spacing w:before="0" w:beforeAutospacing="0" w:after="0" w:afterAutospacing="0"/>
                           <w:jc w:val="center"/>
                         </w:pPr>
+                        <w:proofErr w:type="gramStart"/>
                         <w:r>
                           <w:rPr>
                             <w:rFonts w:eastAsia="Times New Roman" w:cstheme="minorBidi"/>
@@ -9379,6 +10112,7 @@
                           </w:rPr>
                           <w:t>chunk</w:t>
                         </w:r>
+                        <w:proofErr w:type="gramEnd"/>
                       </w:p>
                     </w:txbxContent>
                   </v:textbox>
@@ -9413,6 +10147,7 @@
                           <w:spacing w:before="0" w:beforeAutospacing="0" w:after="0" w:afterAutospacing="0"/>
                           <w:jc w:val="center"/>
                         </w:pPr>
+                        <w:proofErr w:type="gramStart"/>
                         <w:r>
                           <w:rPr>
                             <w:rFonts w:eastAsia="Times New Roman" w:cstheme="minorBidi"/>
@@ -9425,6 +10160,7 @@
                           </w:rPr>
                           <w:t>chunk</w:t>
                         </w:r>
+                        <w:proofErr w:type="gramEnd"/>
                       </w:p>
                     </w:txbxContent>
                   </v:textbox>
@@ -9825,7 +10561,15 @@
         <w:t xml:space="preserve">also </w:t>
       </w:r>
       <w:r>
-        <w:t xml:space="preserve">the native OSU benchmark using Cray MPI running on Piz Daint, a Cray </w:t>
+        <w:t xml:space="preserve">the native OSU benchmark using Cray MPI running on Piz </w:t>
+      </w:r>
+      <w:proofErr w:type="spellStart"/>
+      <w:r>
+        <w:t>Daint</w:t>
+      </w:r>
+      <w:proofErr w:type="spellEnd"/>
+      <w:r>
+        <w:t xml:space="preserve">, a Cray </w:t>
       </w:r>
       <w:r>
         <w:t>XC50</w:t>
@@ -9974,7 +10718,13 @@
         <w:fldChar w:fldCharType="end"/>
       </w:r>
       <w:r>
-        <w:t xml:space="preserve"> shows two important features, the speed improvement of the Libfabric parcelport over the MPI parcelport is evident, however the effects of the RMA chunking can be seen when comparing the </w:t>
+        <w:t xml:space="preserve"> shows two important features, the speed improvement of the </w:t>
+      </w:r>
+      <w:r>
+        <w:t>libfabric</w:t>
+      </w:r>
+      <w:r>
+        <w:t xml:space="preserve"> parcelport over the MPI parcelport is evident, however the effects of the RMA chunking can be seen when comparing the </w:t>
       </w:r>
       <w:r>
         <w:rPr>
@@ -10000,10 +10750,7 @@
         <w:t xml:space="preserve"> </w:t>
       </w:r>
       <w:r>
-        <w:t xml:space="preserve">versions of the test. When many threads are used, the cost of pinning and unpinning  the memory on send and receive is hidden by the fact that many threads may take part in messaging – with 12 threads active, the two versions produce almost identical results. When only 2 threads are used the pre-pinned version with RMA chunks is on average 40% faster than the pointer chunk version for the larger messages sizes (below 4096 bytes, both use the eager protocol with data copied into the network). The difference between the two versions (lower latency, higher bandwidth) translates into a reduction in the idle or busy wait times of the thread pools in HPX which </w:t>
-      </w:r>
-      <w:r>
-        <w:t xml:space="preserve">when running an application, </w:t>
+        <w:t xml:space="preserve">versions of the test. When many threads are used, the cost of pinning and unpinning  the memory on send and receive is hidden by the fact that many threads may take part in messaging – with 12 threads active, the two versions produce almost identical results. When only 2 threads are used the pre-pinned version with RMA chunks is on average 40% faster than the pointer chunk version for the larger messages sizes (below 4096 bytes, both use the eager protocol with data copied into the network). The difference between the two versions (lower latency, higher bandwidth) translates into a reduction in the idle or busy wait times of the thread pools in HPX which when running an application, </w:t>
       </w:r>
       <w:r>
         <w:t xml:space="preserve">means more time to perform </w:t>
@@ -10029,11 +10776,20 @@
       </w:r>
       <w:r>
         <w:lastRenderedPageBreak/>
-        <w:t xml:space="preserve">therefore tested OctoTiger, a 3D octree based, finite-volume AMR hydrodynamics code with Newtonian gravity; it is a successor to previous hydrodynamics codes described in </w:t>
+        <w:t xml:space="preserve">therefore tested </w:t>
+      </w:r>
+      <w:proofErr w:type="spellStart"/>
+      <w:r>
+        <w:t>OctoTiger</w:t>
+      </w:r>
+      <w:proofErr w:type="spellEnd"/>
+      <w:r>
+        <w:t xml:space="preserve">, a 3D octree based, finite-volume AMR hydrodynamics code with Newtonian gravity; it is a successor to previous hydrodynamics codes described in </w:t>
       </w:r>
       <w:r>
         <w:t>(</w:t>
       </w:r>
+      <w:proofErr w:type="spellStart"/>
       <w:r>
         <w:fldChar w:fldCharType="begin"/>
       </w:r>
@@ -10044,7 +10800,11 @@
         <w:fldChar w:fldCharType="separate"/>
       </w:r>
       <w:r>
-        <w:t>Kadam et al. 2017</w:t>
+        <w:t>Kadam</w:t>
+      </w:r>
+      <w:proofErr w:type="spellEnd"/>
+      <w:r>
+        <w:t xml:space="preserve"> et al. 2017</w:t>
       </w:r>
       <w:r>
         <w:fldChar w:fldCharType="end"/>
@@ -10082,13 +10842,37 @@
         <w:fldChar w:fldCharType="end"/>
       </w:r>
       <w:r>
-        <w:t xml:space="preserve"> shows the number of AMR grids processed per second using different levels of refinement (LoR) with the </w:t>
-      </w:r>
-      <w:r>
-        <w:t>l</w:t>
-      </w:r>
-      <w:r>
-        <w:t xml:space="preserve">ibfabric and MPI parcelports in HPX – (higher levels of refinement cannot be computed on smaller node counts, and lower levels of refinement show reduced performance on higher node counts); a pattern is clear from the results when the speedup is shown. With the exception of the level 7 LoR on high node counts, we see a performance improvement of between 25% and 50% across the board - at 24,576 cores on 2048 nodes, an improvement of 25% is highly significant, and it should be noted that this improvement is not just the messaging parts of the application, but the entire solve step which includes communication via re-gridding as the mesh is adapted/refined. </w:t>
+        <w:t xml:space="preserve"> shows the number of AMR grids processed per second using different levels of refinement (</w:t>
+      </w:r>
+      <w:proofErr w:type="spellStart"/>
+      <w:r>
+        <w:t>LoR</w:t>
+      </w:r>
+      <w:proofErr w:type="spellEnd"/>
+      <w:r>
+        <w:t xml:space="preserve">) with the </w:t>
+      </w:r>
+      <w:r>
+        <w:t>libfabric</w:t>
+      </w:r>
+      <w:r>
+        <w:t xml:space="preserve"> and MPI </w:t>
+      </w:r>
+      <w:proofErr w:type="spellStart"/>
+      <w:r>
+        <w:t>parcelports</w:t>
+      </w:r>
+      <w:proofErr w:type="spellEnd"/>
+      <w:r>
+        <w:t xml:space="preserve"> in HPX – (higher levels of refinement cannot be computed on smaller node counts, and lower levels of refinement show reduced performance on higher node counts); a pattern is clear from the results when the speedup is shown. With the exception of the level 7 </w:t>
+      </w:r>
+      <w:proofErr w:type="spellStart"/>
+      <w:r>
+        <w:t>LoR</w:t>
+      </w:r>
+      <w:proofErr w:type="spellEnd"/>
+      <w:r>
+        <w:t xml:space="preserve"> on high node counts, we see a performance improvement of between 25% and 50% across the board - at 24,576 cores on 2048 nodes, an improvement of 25% is highly significant, and it should be noted that this improvement is not just the messaging parts of the application, but the entire solve step which includes communication via re-gridding as the mesh is adapted/refined. </w:t>
       </w:r>
     </w:p>
     <w:p>
@@ -10182,13 +10966,7 @@
         <w:rPr>
           <w:noProof/>
         </w:rPr>
-        <w:t>l</w:t>
-      </w:r>
-      <w:r>
-        <w:rPr>
-          <w:noProof/>
-        </w:rPr>
-        <w:t>ibfabric</w:t>
+        <w:t>libfabric</w:t>
       </w:r>
       <w:r>
         <w:rPr>
@@ -10287,7 +11065,13 @@
         <w:t>grids</w:t>
       </w:r>
       <w:r>
-        <w:t xml:space="preserve"> processed per second for different levels of refinement when using the libfabric </w:t>
+        <w:t xml:space="preserve"> processed per second for different levels of refinement when using the </w:t>
+      </w:r>
+      <w:r>
+        <w:t>libfabric</w:t>
+      </w:r>
+      <w:r>
+        <w:t xml:space="preserve"> </w:t>
       </w:r>
       <w:r>
         <w:t xml:space="preserve">(left) </w:t>
@@ -10298,9 +11082,19 @@
       <w:r>
         <w:t xml:space="preserve">(middle) </w:t>
       </w:r>
-      <w:r>
-        <w:t>parcelports with OctoTiger</w:t>
-      </w:r>
+      <w:proofErr w:type="spellStart"/>
+      <w:r>
+        <w:t>parcelports</w:t>
+      </w:r>
+      <w:proofErr w:type="spellEnd"/>
+      <w:r>
+        <w:t xml:space="preserve"> with </w:t>
+      </w:r>
+      <w:proofErr w:type="spellStart"/>
+      <w:r>
+        <w:t>OctoTiger</w:t>
+      </w:r>
+      <w:proofErr w:type="spellEnd"/>
       <w:r>
         <w:t xml:space="preserve">. </w:t>
       </w:r>
@@ -10308,10 +11102,24 @@
         <w:t xml:space="preserve">The speedup (right) achieved </w:t>
       </w:r>
       <w:r>
-        <w:t>when using libfabric compared to MPI.</w:t>
-      </w:r>
-      <w:r>
-        <w:t xml:space="preserve"> All tests were run using 12 cores per node on the Piz Daint supercomputer at CSCS.</w:t>
+        <w:t xml:space="preserve">when using </w:t>
+      </w:r>
+      <w:r>
+        <w:t>libfabric</w:t>
+      </w:r>
+      <w:r>
+        <w:t xml:space="preserve"> compared to MPI.</w:t>
+      </w:r>
+      <w:r>
+        <w:t xml:space="preserve"> All tests were run using 12 cores per node on the Piz </w:t>
+      </w:r>
+      <w:proofErr w:type="spellStart"/>
+      <w:r>
+        <w:t>Daint</w:t>
+      </w:r>
+      <w:proofErr w:type="spellEnd"/>
+      <w:r>
+        <w:t xml:space="preserve"> supercomputer at CSCS.</w:t>
       </w:r>
     </w:p>
     <w:p>
@@ -10384,10 +11192,7 @@
         <w:t xml:space="preserve"> The authors would like to thank the </w:t>
       </w:r>
       <w:r>
-        <w:t>l</w:t>
-      </w:r>
-      <w:r>
-        <w:t>ibfabric</w:t>
+        <w:t>libfabric</w:t>
       </w:r>
       <w:r>
         <w:t xml:space="preserve"> developers for their patience and assistance with development.</w:t>
@@ -10417,7 +11222,23 @@
       <w:bookmarkEnd w:id="8"/>
       <w:bookmarkEnd w:id="10"/>
       <w:r>
-        <w:t>Agarwal, A., Slee, M. &amp; Kwiatkowski, M. (2007), Thrift: Scalable cross-language services implementation, Technical report, Facebook. http://thrift.apache.org/static/files/thrift-20070401.pdf</w:t>
+        <w:t xml:space="preserve">Agarwal, A., </w:t>
+      </w:r>
+      <w:proofErr w:type="spellStart"/>
+      <w:r>
+        <w:t>Slee</w:t>
+      </w:r>
+      <w:proofErr w:type="spellEnd"/>
+      <w:r>
+        <w:t xml:space="preserve">, M. &amp; Kwiatkowski, </w:t>
+      </w:r>
+      <w:proofErr w:type="gramStart"/>
+      <w:r>
+        <w:t>M</w:t>
+      </w:r>
+      <w:proofErr w:type="gramEnd"/>
+      <w:r>
+        <w:t>. (2007), Thrift: Scalable cross-language services implementation, Technical report, Facebook. http://thrift.apache.org/static/files/thrift-20070401.pdf</w:t>
       </w:r>
     </w:p>
     <w:p>
@@ -10435,7 +11256,15 @@
       <w:bookmarkEnd w:id="11"/>
       <w:bookmarkEnd w:id="12"/>
       <w:r>
-        <w:t xml:space="preserve">Bauer, M., Treichler, S., Slaughter, E. &amp; Aiken, A. (2012), Legion: Expressing locality and independence with logical regions, </w:t>
+        <w:t xml:space="preserve">Bauer, M., </w:t>
+      </w:r>
+      <w:proofErr w:type="spellStart"/>
+      <w:r>
+        <w:t>Treichler</w:t>
+      </w:r>
+      <w:proofErr w:type="spellEnd"/>
+      <w:r>
+        <w:t xml:space="preserve">, S., Slaughter, E. &amp; Aiken, A. (2012), Legion: Expressing locality and independence with logical regions, </w:t>
       </w:r>
       <w:r>
         <w:rPr>
@@ -10461,8 +11290,21 @@
       <w:bookmarkStart w:id="14" w:name="B4B_bonachea_3a2002_3agsv_3a894168"/>
       <w:bookmarkEnd w:id="13"/>
       <w:bookmarkEnd w:id="14"/>
-      <w:r>
-        <w:t>Bonachea, D. (2002), Gasnet specification, v1.1, Technical report, Berkeley, CA, USA.</w:t>
+      <w:proofErr w:type="spellStart"/>
+      <w:r>
+        <w:t>Bonachea</w:t>
+      </w:r>
+      <w:proofErr w:type="spellEnd"/>
+      <w:r>
+        <w:t xml:space="preserve">, D. (2002), </w:t>
+      </w:r>
+      <w:proofErr w:type="spellStart"/>
+      <w:r>
+        <w:t>Gasnet</w:t>
+      </w:r>
+      <w:proofErr w:type="spellEnd"/>
+      <w:r>
+        <w:t xml:space="preserve"> specification, v1.1, Technical report, Berkeley, CA, USA.</w:t>
       </w:r>
     </w:p>
     <w:p>
@@ -10480,7 +11322,15 @@
       <w:bookmarkEnd w:id="15"/>
       <w:bookmarkEnd w:id="16"/>
       <w:r>
-        <w:t>Boost (1998-2017), ‘Boost: a collection of free peer-reviewed portable C++ source libraries’. http://www.boost.org/. http://www.boost.org/</w:t>
+        <w:t>Boost (1998-2017), ‘</w:t>
+      </w:r>
+      <w:proofErr w:type="gramStart"/>
+      <w:r>
+        <w:t>Boost</w:t>
+      </w:r>
+      <w:proofErr w:type="gramEnd"/>
+      <w:r>
+        <w:t>: a collection of free peer-reviewed portable C++ source libraries’. http://www.boost.org/. http://www.boost.org/</w:t>
       </w:r>
     </w:p>
     <w:p>
@@ -10497,8 +11347,29 @@
       <w:bookmarkStart w:id="18" w:name="B4B_p0194r3"/>
       <w:bookmarkEnd w:id="17"/>
       <w:bookmarkEnd w:id="18"/>
-      <w:r>
-        <w:t>Chochlik, M., Naumann, A. &amp; Sankel, D. (2017), ‘P0350R0: Static reflection’, ISO/IEC C++ Standards Committee Paper. http://www.open-std.org/jtc1/sc22/wg21/docs/papers/2016/p0350r0.pdf</w:t>
+      <w:proofErr w:type="spellStart"/>
+      <w:r>
+        <w:t>Chochlik</w:t>
+      </w:r>
+      <w:proofErr w:type="spellEnd"/>
+      <w:r>
+        <w:t xml:space="preserve">, M., </w:t>
+      </w:r>
+      <w:proofErr w:type="spellStart"/>
+      <w:r>
+        <w:t>Naumann</w:t>
+      </w:r>
+      <w:proofErr w:type="spellEnd"/>
+      <w:r>
+        <w:t xml:space="preserve">, A. &amp; </w:t>
+      </w:r>
+      <w:proofErr w:type="spellStart"/>
+      <w:r>
+        <w:t>Sankel</w:t>
+      </w:r>
+      <w:proofErr w:type="spellEnd"/>
+      <w:r>
+        <w:t>, D. (2017), ‘P0350R0: Static reflection’, ISO/IEC C++ Standards Committee Paper. http://www.open-std.org/jtc1/sc22/wg21/docs/papers/2016/p0350r0.pdf</w:t>
       </w:r>
     </w:p>
     <w:p>
@@ -10516,7 +11387,53 @@
       <w:bookmarkEnd w:id="19"/>
       <w:bookmarkEnd w:id="20"/>
       <w:r>
-        <w:t xml:space="preserve">Choi, S.-E., Pritchard, H., Shimek, J., Swaro, J., Tiffany, Z. &amp; Turrubiates, B. (2015), An implementation of ofi libfabric in support of multithreaded pgas solutions, </w:t>
+        <w:t xml:space="preserve">Choi, S.-E., Pritchard, H., </w:t>
+      </w:r>
+      <w:proofErr w:type="spellStart"/>
+      <w:r>
+        <w:t>Shimek</w:t>
+      </w:r>
+      <w:proofErr w:type="spellEnd"/>
+      <w:r>
+        <w:t xml:space="preserve">, J., </w:t>
+      </w:r>
+      <w:proofErr w:type="spellStart"/>
+      <w:r>
+        <w:t>Swaro</w:t>
+      </w:r>
+      <w:proofErr w:type="spellEnd"/>
+      <w:r>
+        <w:t xml:space="preserve">, J., Tiffany, Z. &amp; </w:t>
+      </w:r>
+      <w:proofErr w:type="spellStart"/>
+      <w:r>
+        <w:t>Turrubiates</w:t>
+      </w:r>
+      <w:proofErr w:type="spellEnd"/>
+      <w:r>
+        <w:t xml:space="preserve">, B. (2015), An implementation of </w:t>
+      </w:r>
+      <w:proofErr w:type="spellStart"/>
+      <w:r>
+        <w:t>ofi</w:t>
+      </w:r>
+      <w:proofErr w:type="spellEnd"/>
+      <w:r>
+        <w:t xml:space="preserve"> </w:t>
+      </w:r>
+      <w:r>
+        <w:t>libfabric</w:t>
+      </w:r>
+      <w:r>
+        <w:t xml:space="preserve"> in support of multithreaded </w:t>
+      </w:r>
+      <w:proofErr w:type="spellStart"/>
+      <w:r>
+        <w:t>pgas</w:t>
+      </w:r>
+      <w:proofErr w:type="spellEnd"/>
+      <w:r>
+        <w:t xml:space="preserve"> solutions, </w:t>
       </w:r>
       <w:r>
         <w:rPr>
@@ -10543,7 +11460,23 @@
       <w:bookmarkEnd w:id="21"/>
       <w:bookmarkEnd w:id="22"/>
       <w:r>
-        <w:t xml:space="preserve">El-Ghazawi, T., Carlson, W., Sterling, T. &amp; Yelick, K. (2003), </w:t>
+        <w:t>El-</w:t>
+      </w:r>
+      <w:proofErr w:type="spellStart"/>
+      <w:r>
+        <w:t>Ghazawi</w:t>
+      </w:r>
+      <w:proofErr w:type="spellEnd"/>
+      <w:r>
+        <w:t xml:space="preserve">, T., Carlson, W., Sterling, T. &amp; </w:t>
+      </w:r>
+      <w:proofErr w:type="spellStart"/>
+      <w:r>
+        <w:t>Yelick</w:t>
+      </w:r>
+      <w:proofErr w:type="spellEnd"/>
+      <w:r>
+        <w:t xml:space="preserve">, K. (2003), </w:t>
       </w:r>
       <w:r>
         <w:rPr>
@@ -10552,7 +11485,15 @@
         <w:t>UPC: Distributed Shared-Memory Programming</w:t>
       </w:r>
       <w:r>
-        <w:t>, Wiley-Interscience.</w:t>
+        <w:t>, Wiley-</w:t>
+      </w:r>
+      <w:proofErr w:type="spellStart"/>
+      <w:r>
+        <w:t>Interscience</w:t>
+      </w:r>
+      <w:proofErr w:type="spellEnd"/>
+      <w:r>
+        <w:t>.</w:t>
       </w:r>
     </w:p>
     <w:p>
@@ -10622,8 +11563,29 @@
       <w:bookmarkStart w:id="26" w:name="B4B_kadam2017"/>
       <w:bookmarkEnd w:id="25"/>
       <w:bookmarkEnd w:id="26"/>
-      <w:r>
-        <w:t xml:space="preserve">Kadam, K., Clayton, G. C., Motl, P. M., Marcello, D. &amp; Frank, J. (2017), Numerical Simulations of Close and Contact Binary Systems Having Bipolytropic Equation of State, </w:t>
+      <w:proofErr w:type="spellStart"/>
+      <w:r>
+        <w:t>Kadam</w:t>
+      </w:r>
+      <w:proofErr w:type="spellEnd"/>
+      <w:r>
+        <w:t xml:space="preserve">, K., Clayton, G. C., </w:t>
+      </w:r>
+      <w:proofErr w:type="spellStart"/>
+      <w:r>
+        <w:t>Motl</w:t>
+      </w:r>
+      <w:proofErr w:type="spellEnd"/>
+      <w:r>
+        <w:t xml:space="preserve">, P. M., Marcello, D. &amp; Frank, J. (2017), Numerical Simulations of Close and Contact Binary Systems Having </w:t>
+      </w:r>
+      <w:proofErr w:type="spellStart"/>
+      <w:r>
+        <w:t>Bipolytropic</w:t>
+      </w:r>
+      <w:proofErr w:type="spellEnd"/>
+      <w:r>
+        <w:t xml:space="preserve"> Equation of State, </w:t>
       </w:r>
       <w:r>
         <w:rPr>
@@ -10659,7 +11621,15 @@
       <w:bookmarkEnd w:id="27"/>
       <w:bookmarkEnd w:id="28"/>
       <w:r>
-        <w:t xml:space="preserve">Kaiser, H., Heller, T., Adelstein-Lelbach, B., Serio, A. &amp; Fey, D. (2014), HPX: A Task Based Programming Model in a Global Address Space, </w:t>
+        <w:t xml:space="preserve">Kaiser, H., Heller, T., </w:t>
+      </w:r>
+      <w:proofErr w:type="spellStart"/>
+      <w:r>
+        <w:t>Adelstein-Lelbach</w:t>
+      </w:r>
+      <w:proofErr w:type="spellEnd"/>
+      <w:r>
+        <w:t xml:space="preserve">, B., Serio, A. &amp; Fey, D. (2014), HPX: A Task Based Programming Model in a Global Address Space, </w:t>
       </w:r>
       <w:r>
         <w:rPr>
@@ -10713,7 +11683,15 @@
       <w:bookmarkEnd w:id="31"/>
       <w:bookmarkEnd w:id="32"/>
       <w:r>
-        <w:t xml:space="preserve">Kale, L. V. &amp; Krishnan, S. (1993), Charm++: A portable concurrent object oriented system based on c++, </w:t>
+        <w:t xml:space="preserve">Kale, L. V. &amp; Krishnan, S. (1993), Charm++: A portable concurrent object oriented system based on </w:t>
+      </w:r>
+      <w:proofErr w:type="spellStart"/>
+      <w:r>
+        <w:t>c++</w:t>
+      </w:r>
+      <w:proofErr w:type="spellEnd"/>
+      <w:r>
+        <w:t xml:space="preserve">, </w:t>
       </w:r>
       <w:r>
         <w:rPr>
@@ -10740,7 +11718,31 @@
       <w:bookmarkEnd w:id="33"/>
       <w:bookmarkEnd w:id="34"/>
       <w:r>
-        <w:t xml:space="preserve">Ohio-State-University &amp; Panda, D. K. (2017), ‘MVAPICH: MPI over InfiniBand, 10GigE/iWARP and RoCE’. </w:t>
+        <w:t xml:space="preserve">Ohio-State-University &amp; Panda, D. K. (2017), ‘MVAPICH: MPI over </w:t>
+      </w:r>
+      <w:proofErr w:type="spellStart"/>
+      <w:r>
+        <w:t>InfiniBand</w:t>
+      </w:r>
+      <w:proofErr w:type="spellEnd"/>
+      <w:r>
+        <w:t>, 10GigE/</w:t>
+      </w:r>
+      <w:proofErr w:type="spellStart"/>
+      <w:r>
+        <w:t>iWARP</w:t>
+      </w:r>
+      <w:proofErr w:type="spellEnd"/>
+      <w:r>
+        <w:t xml:space="preserve"> and </w:t>
+      </w:r>
+      <w:proofErr w:type="spellStart"/>
+      <w:r>
+        <w:t>RoCE</w:t>
+      </w:r>
+      <w:proofErr w:type="spellEnd"/>
+      <w:r>
+        <w:t xml:space="preserve">’. </w:t>
       </w:r>
       <w:r>
         <w:t>http://</w:t>
@@ -10773,7 +11775,15 @@
       <w:bookmarkEnd w:id="35"/>
       <w:bookmarkEnd w:id="36"/>
       <w:r>
-        <w:t>Sorokin, K. (2017), ‘Compare various data serialization libraries for c++’. https://github.com/thekvs/cpp-serializers</w:t>
+        <w:t xml:space="preserve">Sorokin, K. (2017), ‘Compare various data serialization libraries for </w:t>
+      </w:r>
+      <w:proofErr w:type="spellStart"/>
+      <w:r>
+        <w:t>c++</w:t>
+      </w:r>
+      <w:proofErr w:type="spellEnd"/>
+      <w:r>
+        <w:t>’. https://github.com/thekvs/cpp-serializers</w:t>
       </w:r>
     </w:p>
     <w:p>
@@ -10790,8 +11800,29 @@
       <w:bookmarkStart w:id="38" w:name="B4B_conf_2fcluster_2fsoumagnekzckar13"/>
       <w:bookmarkEnd w:id="37"/>
       <w:bookmarkEnd w:id="38"/>
-      <w:r>
-        <w:t xml:space="preserve">Soumagne, J., Kimpe, D., Zounmevo, J. A., Chaarawi, M., Koziol, Q., Afsahi, A. &amp; Ross, R. B. (2013), Mercury: Enabling remote procedure call for high-performance computing., </w:t>
+      <w:proofErr w:type="spellStart"/>
+      <w:r>
+        <w:t>Soumagne</w:t>
+      </w:r>
+      <w:proofErr w:type="spellEnd"/>
+      <w:r>
+        <w:t xml:space="preserve">, J., Kimpe, D., </w:t>
+      </w:r>
+      <w:proofErr w:type="spellStart"/>
+      <w:r>
+        <w:t>Zounmevo</w:t>
+      </w:r>
+      <w:proofErr w:type="spellEnd"/>
+      <w:r>
+        <w:t xml:space="preserve">, J. A., Chaarawi, M., Koziol, Q., </w:t>
+      </w:r>
+      <w:proofErr w:type="spellStart"/>
+      <w:r>
+        <w:t>Afsahi</w:t>
+      </w:r>
+      <w:proofErr w:type="spellEnd"/>
+      <w:r>
+        <w:t xml:space="preserve">, A. &amp; Ross, R. B. (2013), Mercury: Enabling remote procedure call for high-performance computing., </w:t>
       </w:r>
       <w:r>
         <w:rPr>
@@ -10843,7 +11874,15 @@
       <w:bookmarkEnd w:id="41"/>
       <w:bookmarkEnd w:id="42"/>
       <w:r>
-        <w:t>W. Huang, G. Santhanaraman, H. J. Q. G. D. P. (2007), Design and implementation of high performance mvapich2: Mpi2 over infiniband.</w:t>
+        <w:t>W. Huang, G. </w:t>
+      </w:r>
+      <w:proofErr w:type="spellStart"/>
+      <w:r>
+        <w:t>Santhanaraman</w:t>
+      </w:r>
+      <w:proofErr w:type="spellEnd"/>
+      <w:r>
+        <w:t>, H. J. Q. G. D. P. (2007), Design and implementation of high performance mvapich2: Mpi2 over infiniband.</w:t>
       </w:r>
     </w:p>
     <w:bookmarkEnd w:id="9"/>
@@ -13015,6 +14054,7 @@
   <w:style w:type="character" w:default="1" w:styleId="DefaultParagraphFont">
     <w:name w:val="Default Paragraph Font"/>
     <w:uiPriority w:val="1"/>
+    <w:semiHidden/>
     <w:unhideWhenUsed/>
   </w:style>
   <w:style w:type="table" w:default="1" w:styleId="TableNormal">
@@ -14024,7 +15064,7 @@
                   <a:bodyPr/>
                   <a:lstStyle/>
                   <a:p>
-                    <a:fld id="{1501A3CA-A718-45C5-A6FC-27E9616A2DA6}" type="CELLRANGE">
+                    <a:fld id="{8CE7E5EB-A289-4128-A914-F47E2452D9BF}" type="CELLRANGE">
                       <a:rPr lang="en-US"/>
                       <a:pPr/>
                       <a:t>[CELLRANGE]</a:t>
@@ -14063,7 +15103,7 @@
                   <a:bodyPr/>
                   <a:lstStyle/>
                   <a:p>
-                    <a:fld id="{9F7E5A53-867B-41E0-AD27-DB3421E5F28E}" type="CELLRANGE">
+                    <a:fld id="{02EA28A5-E081-4601-9D21-E9BBE15C8043}" type="CELLRANGE">
                       <a:rPr lang="en-US"/>
                       <a:pPr/>
                       <a:t>[CELLRANGE]</a:t>
@@ -14096,7 +15136,7 @@
                   <a:bodyPr/>
                   <a:lstStyle/>
                   <a:p>
-                    <a:fld id="{9B215FD9-8DF3-4937-90E9-BAD3C42C9752}" type="CELLRANGE">
+                    <a:fld id="{AE7E773F-2A78-4DB0-998E-50CAA405D5AF}" type="CELLRANGE">
                       <a:rPr lang="en-GB"/>
                       <a:pPr/>
                       <a:t>[CELLRANGE]</a:t>
@@ -14130,7 +15170,7 @@
                   <a:bodyPr/>
                   <a:lstStyle/>
                   <a:p>
-                    <a:fld id="{979FCB78-FF21-4F08-822D-C730CB8E779D}" type="CELLRANGE">
+                    <a:fld id="{D16CDB25-E7B7-43E3-93C9-B75A7309065A}" type="CELLRANGE">
                       <a:rPr lang="en-GB"/>
                       <a:pPr/>
                       <a:t>[CELLRANGE]</a:t>
@@ -14170,7 +15210,7 @@
                   <a:bodyPr/>
                   <a:lstStyle/>
                   <a:p>
-                    <a:fld id="{74036C26-8B8C-4F83-AF83-C0191436B332}" type="CELLRANGE">
+                    <a:fld id="{B8D954EC-C197-4AF5-9530-B08A94ACDEF0}" type="CELLRANGE">
                       <a:rPr lang="en-US"/>
                       <a:pPr/>
                       <a:t>[CELLRANGE]</a:t>
@@ -14203,7 +15243,7 @@
                   <a:bodyPr/>
                   <a:lstStyle/>
                   <a:p>
-                    <a:fld id="{A3A4EE7B-CAF5-440C-A39C-07CC74400086}" type="CELLRANGE">
+                    <a:fld id="{8A5680C4-73C9-42BA-9C54-6E105AF994DF}" type="CELLRANGE">
                       <a:rPr lang="en-GB"/>
                       <a:pPr/>
                       <a:t>[CELLRANGE]</a:t>
@@ -14243,7 +15283,7 @@
                   <a:bodyPr/>
                   <a:lstStyle/>
                   <a:p>
-                    <a:fld id="{55132FD8-0FBC-4ED3-843E-A537FBA2E809}" type="CELLRANGE">
+                    <a:fld id="{D55851E4-6C76-4435-958A-3DD7B8F4390E}" type="CELLRANGE">
                       <a:rPr lang="en-US"/>
                       <a:pPr/>
                       <a:t>[CELLRANGE]</a:t>
@@ -14276,7 +15316,7 @@
                   <a:bodyPr/>
                   <a:lstStyle/>
                   <a:p>
-                    <a:fld id="{6114BB34-E025-404E-8FAF-10DA92C49E72}" type="CELLRANGE">
+                    <a:fld id="{D9B54C48-15DA-428E-946F-5E72DA07B7BC}" type="CELLRANGE">
                       <a:rPr lang="en-GB"/>
                       <a:pPr/>
                       <a:t>[CELLRANGE]</a:t>
@@ -14405,7 +15445,7 @@
                         <a:cs typeface="+mn-cs"/>
                       </a:defRPr>
                     </a:pPr>
-                    <a:fld id="{13359E99-01AF-43E3-A560-B598456B92E2}" type="CELLRANGE">
+                    <a:fld id="{C54ED71D-31AA-4FF0-8452-5CD18C9C39E7}" type="CELLRANGE">
                       <a:rPr lang="en-GB"/>
                       <a:pPr>
                         <a:defRPr sz="1100" b="1" i="0" u="none" strike="noStrike" kern="1200" baseline="0">
@@ -14467,7 +15507,7 @@
                   <a:bodyPr/>
                   <a:lstStyle/>
                   <a:p>
-                    <a:fld id="{B55801CA-6D05-4A14-8E90-C3109894FFFC}" type="CELLRANGE">
+                    <a:fld id="{9C30C086-4558-46DD-947F-5343B2B104EE}" type="CELLRANGE">
                       <a:rPr lang="en-GB"/>
                       <a:pPr/>
                       <a:t>[CELLRANGE]</a:t>
@@ -14507,7 +15547,7 @@
                   <a:bodyPr/>
                   <a:lstStyle/>
                   <a:p>
-                    <a:fld id="{AFEB993D-6CC3-4421-8917-0C0323B64D05}" type="CELLRANGE">
+                    <a:fld id="{C3DAAAC6-4050-48FC-BC69-22BC7B0EF388}" type="CELLRANGE">
                       <a:rPr lang="en-US"/>
                       <a:pPr/>
                       <a:t>[CELLRANGE]</a:t>
@@ -14546,7 +15586,7 @@
                   <a:bodyPr/>
                   <a:lstStyle/>
                   <a:p>
-                    <a:fld id="{9CC3B7B1-C9EA-4E82-948E-467711835562}" type="CELLRANGE">
+                    <a:fld id="{C44AF6FD-B90B-4741-86AD-DFAEF625525D}" type="CELLRANGE">
                       <a:rPr lang="en-US"/>
                       <a:pPr/>
                       <a:t>[CELLRANGE]</a:t>
@@ -16789,7 +17829,7 @@
 </file>
 
 <file path=customXml/itemProps1.xml><?xml version="1.0" encoding="utf-8"?>
-<ds:datastoreItem xmlns:ds="http://schemas.openxmlformats.org/officeDocument/2006/customXml" ds:itemID="{00F94A58-0B93-4FE8-870D-E2576638A372}">
+<ds:datastoreItem xmlns:ds="http://schemas.openxmlformats.org/officeDocument/2006/customXml" ds:itemID="{05707BF6-6F97-4AA8-9718-840CE38BE2B5}">
   <ds:schemaRefs>
     <ds:schemaRef ds:uri="http://schemas.openxmlformats.org/officeDocument/2006/bibliography"/>
   </ds:schemaRefs>

</xml_diff>

<commit_message>
Fix axes on graph from s to us
</commit_message>
<xml_diff>
--- a/2017-AC/Applied-Computing-HPX-ZeroCopy.docx
+++ b/2017-AC/Applied-Computing-HPX-ZeroCopy.docx
@@ -61,13 +61,8 @@
         <w:pStyle w:val="AuthorName"/>
       </w:pPr>
       <w:r>
-        <w:t xml:space="preserve">Anton </w:t>
-      </w:r>
-      <w:proofErr w:type="spellStart"/>
-      <w:r>
-        <w:t>Bikineev</w:t>
-      </w:r>
-      <w:proofErr w:type="spellEnd"/>
+        <w:t>Anton Bikineev</w:t>
+      </w:r>
     </w:p>
     <w:p>
       <w:pPr>
@@ -112,15 +107,7 @@
         <w:pStyle w:val="Affiliation"/>
       </w:pPr>
       <w:r>
-        <w:t>Friedrich-Alexander-</w:t>
-      </w:r>
-      <w:proofErr w:type="spellStart"/>
-      <w:r>
-        <w:t>Universität</w:t>
-      </w:r>
-      <w:proofErr w:type="spellEnd"/>
-      <w:r>
-        <w:t xml:space="preserve"> </w:t>
+        <w:t xml:space="preserve">Friedrich-Alexander-Universität </w:t>
       </w:r>
     </w:p>
     <w:p>
@@ -128,15 +115,7 @@
         <w:pStyle w:val="Affiliation"/>
       </w:pPr>
       <w:r>
-        <w:t>Erlangen-</w:t>
-      </w:r>
-      <w:proofErr w:type="spellStart"/>
-      <w:r>
-        <w:t>Nürnberg</w:t>
-      </w:r>
-      <w:proofErr w:type="spellEnd"/>
-      <w:r>
-        <w:t>, Germany</w:t>
+        <w:t>Erlangen-Nürnberg, Germany</w:t>
       </w:r>
     </w:p>
     <w:p>
@@ -306,8 +285,6 @@
       <w:r>
         <w:t>, Serialization</w:t>
       </w:r>
-      <w:bookmarkStart w:id="0" w:name="_GoBack"/>
-      <w:bookmarkEnd w:id="0"/>
     </w:p>
     <w:p>
       <w:pPr>
@@ -583,15 +560,7 @@
         <w:fldChar w:fldCharType="separate"/>
       </w:r>
       <w:r>
-        <w:t>El-</w:t>
-      </w:r>
-      <w:proofErr w:type="spellStart"/>
-      <w:r>
-        <w:t>Ghazawi</w:t>
-      </w:r>
-      <w:proofErr w:type="spellEnd"/>
-      <w:r>
-        <w:t xml:space="preserve"> et al. 2003</w:t>
+        <w:t>El-Ghazawi et al. 2003</w:t>
       </w:r>
       <w:r>
         <w:fldChar w:fldCharType="end"/>
@@ -738,23 +707,7 @@
         <w:t>ize information</w:t>
       </w:r>
       <w:r>
-        <w:t xml:space="preserve"> to the preprocessor that makes it easier for the final compilation step to do the right thing. </w:t>
-      </w:r>
-      <w:proofErr w:type="spellStart"/>
-      <w:r>
-        <w:t>Serializers</w:t>
-      </w:r>
-      <w:proofErr w:type="spellEnd"/>
-      <w:r>
-        <w:t xml:space="preserve"> that fall into this category include Google’s </w:t>
-      </w:r>
-      <w:proofErr w:type="spellStart"/>
-      <w:r>
-        <w:t>protobuf</w:t>
-      </w:r>
-      <w:proofErr w:type="spellEnd"/>
-      <w:r>
-        <w:t xml:space="preserve"> </w:t>
+        <w:t xml:space="preserve"> to the preprocessor that makes it easier for the final compilation step to do the right thing. Serializers that fall into this category include Google’s protobuf </w:t>
       </w:r>
       <w:r>
         <w:t>(</w:t>
@@ -769,15 +722,7 @@
         <w:fldChar w:fldCharType="separate"/>
       </w:r>
       <w:r>
-        <w:t xml:space="preserve">Google &amp; </w:t>
-      </w:r>
-      <w:proofErr w:type="spellStart"/>
-      <w:r>
-        <w:t>Varda</w:t>
-      </w:r>
-      <w:proofErr w:type="spellEnd"/>
-      <w:r>
-        <w:t xml:space="preserve"> 2017</w:t>
+        <w:t>Google &amp; Varda 2017</w:t>
       </w:r>
       <w:r>
         <w:fldChar w:fldCharType="end"/>
@@ -786,13 +731,8 @@
         <w:t>)</w:t>
       </w:r>
       <w:r>
-        <w:t xml:space="preserve"> and </w:t>
-      </w:r>
-      <w:proofErr w:type="spellStart"/>
-      <w:r>
-        <w:t>Flatbuffers</w:t>
-      </w:r>
-      <w:proofErr w:type="spellEnd"/>
+        <w:t xml:space="preserve"> and Flatbuffers</w:t>
+      </w:r>
       <w:r>
         <w:t xml:space="preserve">, Apache thrift </w:t>
       </w:r>
@@ -842,20 +782,11 @@
         <w:t>)</w:t>
       </w:r>
       <w:r>
-        <w:t xml:space="preserve"> and </w:t>
-      </w:r>
-      <w:proofErr w:type="spellStart"/>
-      <w:r>
-        <w:t>Cap’n</w:t>
-      </w:r>
-      <w:proofErr w:type="spellEnd"/>
-      <w:r>
-        <w:t xml:space="preserve"> Proto </w:t>
+        <w:t xml:space="preserve"> and Cap’n Proto </w:t>
       </w:r>
       <w:r>
         <w:t>(</w:t>
       </w:r>
-      <w:proofErr w:type="spellStart"/>
       <w:r>
         <w:fldChar w:fldCharType="begin"/>
       </w:r>
@@ -866,11 +797,7 @@
         <w:fldChar w:fldCharType="separate"/>
       </w:r>
       <w:r>
-        <w:t>Varda</w:t>
-      </w:r>
-      <w:proofErr w:type="spellEnd"/>
-      <w:r>
-        <w:t xml:space="preserve"> 2015</w:t>
+        <w:t>Varda 2015</w:t>
       </w:r>
       <w:r>
         <w:fldChar w:fldCharType="end"/>
@@ -974,7 +901,7 @@
         <w:pStyle w:val="Caption"/>
         <w:spacing w:after="0"/>
       </w:pPr>
-      <w:bookmarkStart w:id="1" w:name="_Ref484733683"/>
+      <w:bookmarkStart w:id="0" w:name="_Ref484733683"/>
       <w:r>
         <w:t xml:space="preserve">Listing </w:t>
       </w:r>
@@ -996,7 +923,7 @@
       <w:r>
         <w:fldChar w:fldCharType="end"/>
       </w:r>
-      <w:bookmarkEnd w:id="1"/>
+      <w:bookmarkEnd w:id="0"/>
       <w:r>
         <w:t xml:space="preserve">: Structure of a typical serialization function, an archive object is given a size and binary data, the </w:t>
       </w:r>
@@ -1079,7 +1006,6 @@
                                 <w:lang w:val="en-GB" w:eastAsia="en-GB"/>
                               </w:rPr>
                             </w:pPr>
-                            <w:proofErr w:type="gramStart"/>
                             <w:r>
                               <w:rPr>
                                 <w:rFonts w:ascii="Courier New" w:hAnsi="Courier New" w:cs="Courier New"/>
@@ -1091,7 +1017,6 @@
                               </w:rPr>
                               <w:t>template</w:t>
                             </w:r>
-                            <w:proofErr w:type="gramEnd"/>
                             <w:r>
                               <w:rPr>
                                 <w:rFonts w:ascii="Courier New" w:hAnsi="Courier New" w:cs="Courier New"/>
@@ -1115,7 +1040,6 @@
                               </w:rPr>
                               <w:t>&lt;</w:t>
                             </w:r>
-                            <w:proofErr w:type="spellStart"/>
                             <w:r>
                               <w:rPr>
                                 <w:rFonts w:ascii="Courier New" w:hAnsi="Courier New" w:cs="Courier New"/>
@@ -1127,7 +1051,6 @@
                               </w:rPr>
                               <w:t>typename</w:t>
                             </w:r>
-                            <w:proofErr w:type="spellEnd"/>
                             <w:r>
                               <w:rPr>
                                 <w:rFonts w:ascii="Courier New" w:hAnsi="Courier New" w:cs="Courier New"/>
@@ -1164,7 +1087,6 @@
                                 <w:lang w:val="en-GB" w:eastAsia="en-GB"/>
                               </w:rPr>
                             </w:pPr>
-                            <w:proofErr w:type="gramStart"/>
                             <w:r>
                               <w:rPr>
                                 <w:rFonts w:ascii="Courier New" w:hAnsi="Courier New" w:cs="Courier New"/>
@@ -1176,7 +1098,6 @@
                               </w:rPr>
                               <w:t>void</w:t>
                             </w:r>
-                            <w:proofErr w:type="gramEnd"/>
                             <w:r>
                               <w:rPr>
                                 <w:rFonts w:ascii="Courier New" w:hAnsi="Courier New" w:cs="Courier New"/>
@@ -1200,7 +1121,6 @@
                               </w:rPr>
                               <w:t>(</w:t>
                             </w:r>
-                            <w:proofErr w:type="spellStart"/>
                             <w:r>
                               <w:rPr>
                                 <w:rFonts w:ascii="Courier New" w:hAnsi="Courier New" w:cs="Courier New"/>
@@ -1210,19 +1130,7 @@
                                 <w:szCs w:val="18"/>
                                 <w:lang w:val="en-GB" w:eastAsia="en-GB"/>
                               </w:rPr>
-                              <w:t>output_archive</w:t>
-                            </w:r>
-                            <w:proofErr w:type="spellEnd"/>
-                            <w:r>
-                              <w:rPr>
-                                <w:rFonts w:ascii="Courier New" w:hAnsi="Courier New" w:cs="Courier New"/>
-                                <w:b/>
-                                <w:color w:val="000000"/>
-                                <w:sz w:val="18"/>
-                                <w:szCs w:val="18"/>
-                                <w:lang w:val="en-GB" w:eastAsia="en-GB"/>
-                              </w:rPr>
-                              <w:t xml:space="preserve"> </w:t>
+                              <w:t xml:space="preserve">output_archive </w:t>
                             </w:r>
                             <w:r>
                               <w:rPr>
@@ -1245,21 +1153,8 @@
                                 <w:szCs w:val="18"/>
                                 <w:lang w:val="en-GB" w:eastAsia="en-GB"/>
                               </w:rPr>
-                              <w:t xml:space="preserve"> </w:t>
+                              <w:t xml:space="preserve"> ar</w:t>
                             </w:r>
-                            <w:proofErr w:type="spellStart"/>
-                            <w:r>
-                              <w:rPr>
-                                <w:rFonts w:ascii="Courier New" w:hAnsi="Courier New" w:cs="Courier New"/>
-                                <w:b/>
-                                <w:color w:val="000000"/>
-                                <w:sz w:val="18"/>
-                                <w:szCs w:val="18"/>
-                                <w:lang w:val="en-GB" w:eastAsia="en-GB"/>
-                              </w:rPr>
-                              <w:t>ar</w:t>
-                            </w:r>
-                            <w:proofErr w:type="spellEnd"/>
                             <w:r>
                               <w:rPr>
                                 <w:rFonts w:ascii="Courier New" w:hAnsi="Courier New" w:cs="Courier New"/>
@@ -1283,7 +1178,6 @@
                               </w:rPr>
                               <w:t xml:space="preserve"> </w:t>
                             </w:r>
-                            <w:proofErr w:type="spellStart"/>
                             <w:r>
                               <w:rPr>
                                 <w:rFonts w:ascii="Courier New" w:hAnsi="Courier New" w:cs="Courier New"/>
@@ -1295,7 +1189,6 @@
                               </w:rPr>
                               <w:t>const</w:t>
                             </w:r>
-                            <w:proofErr w:type="spellEnd"/>
                             <w:r>
                               <w:rPr>
                                 <w:rFonts w:ascii="Courier New" w:hAnsi="Courier New" w:cs="Courier New"/>
@@ -1305,21 +1198,8 @@
                                 <w:szCs w:val="18"/>
                                 <w:lang w:val="en-GB" w:eastAsia="en-GB"/>
                               </w:rPr>
-                              <w:t xml:space="preserve"> </w:t>
+                              <w:t xml:space="preserve"> std</w:t>
                             </w:r>
-                            <w:proofErr w:type="spellStart"/>
-                            <w:r>
-                              <w:rPr>
-                                <w:rFonts w:ascii="Courier New" w:hAnsi="Courier New" w:cs="Courier New"/>
-                                <w:b/>
-                                <w:color w:val="000000"/>
-                                <w:sz w:val="18"/>
-                                <w:szCs w:val="18"/>
-                                <w:lang w:val="en-GB" w:eastAsia="en-GB"/>
-                              </w:rPr>
-                              <w:t>std</w:t>
-                            </w:r>
-                            <w:proofErr w:type="spellEnd"/>
                             <w:r>
                               <w:rPr>
                                 <w:rFonts w:ascii="Courier New" w:hAnsi="Courier New" w:cs="Courier New"/>
@@ -1491,22 +1371,8 @@
                                 <w:szCs w:val="18"/>
                                 <w:lang w:val="en-GB" w:eastAsia="en-GB"/>
                               </w:rPr>
-                              <w:t xml:space="preserve">    </w:t>
+                              <w:t xml:space="preserve">    std</w:t>
                             </w:r>
-                            <w:proofErr w:type="spellStart"/>
-                            <w:proofErr w:type="gramStart"/>
-                            <w:r>
-                              <w:rPr>
-                                <w:rFonts w:ascii="Courier New" w:hAnsi="Courier New" w:cs="Courier New"/>
-                                <w:b/>
-                                <w:color w:val="000000"/>
-                                <w:sz w:val="18"/>
-                                <w:szCs w:val="18"/>
-                                <w:lang w:val="en-GB" w:eastAsia="en-GB"/>
-                              </w:rPr>
-                              <w:t>std</w:t>
-                            </w:r>
-                            <w:proofErr w:type="spellEnd"/>
                             <w:r>
                               <w:rPr>
                                 <w:rFonts w:ascii="Courier New" w:hAnsi="Courier New" w:cs="Courier New"/>
@@ -1528,19 +1394,7 @@
                                 <w:szCs w:val="18"/>
                                 <w:lang w:val="en-GB" w:eastAsia="en-GB"/>
                               </w:rPr>
-                              <w:t>uint64_t</w:t>
-                            </w:r>
-                            <w:proofErr w:type="gramEnd"/>
-                            <w:r>
-                              <w:rPr>
-                                <w:rFonts w:ascii="Courier New" w:hAnsi="Courier New" w:cs="Courier New"/>
-                                <w:b/>
-                                <w:color w:val="000000"/>
-                                <w:sz w:val="18"/>
-                                <w:szCs w:val="18"/>
-                                <w:lang w:val="en-GB" w:eastAsia="en-GB"/>
-                              </w:rPr>
-                              <w:t xml:space="preserve"> size </w:t>
+                              <w:t xml:space="preserve">uint64_t size </w:t>
                             </w:r>
                             <w:r>
                               <w:rPr>
@@ -1563,19 +1417,7 @@
                                 <w:szCs w:val="18"/>
                                 <w:lang w:val="en-GB" w:eastAsia="en-GB"/>
                               </w:rPr>
-                              <w:t xml:space="preserve"> </w:t>
-                            </w:r>
-                            <w:proofErr w:type="spellStart"/>
-                            <w:r>
-                              <w:rPr>
-                                <w:rFonts w:ascii="Courier New" w:hAnsi="Courier New" w:cs="Courier New"/>
-                                <w:b/>
-                                <w:color w:val="000000"/>
-                                <w:sz w:val="18"/>
-                                <w:szCs w:val="18"/>
-                                <w:lang w:val="en-GB" w:eastAsia="en-GB"/>
-                              </w:rPr>
-                              <w:t>s</w:t>
+                              <w:t xml:space="preserve"> s</w:t>
                             </w:r>
                             <w:r>
                               <w:rPr>
@@ -1600,7 +1442,6 @@
                               </w:rPr>
                               <w:t>size</w:t>
                             </w:r>
-                            <w:proofErr w:type="spellEnd"/>
                             <w:r>
                               <w:rPr>
                                 <w:rFonts w:ascii="Courier New" w:hAnsi="Courier New" w:cs="Courier New"/>
@@ -1635,33 +1476,7 @@
                                 <w:szCs w:val="18"/>
                                 <w:lang w:val="en-GB" w:eastAsia="en-GB"/>
                               </w:rPr>
-                              <w:t xml:space="preserve">    </w:t>
-                            </w:r>
-                            <w:proofErr w:type="spellStart"/>
-                            <w:proofErr w:type="gramStart"/>
-                            <w:r>
-                              <w:rPr>
-                                <w:rFonts w:ascii="Courier New" w:hAnsi="Courier New" w:cs="Courier New"/>
-                                <w:b/>
-                                <w:color w:val="000000"/>
-                                <w:sz w:val="18"/>
-                                <w:szCs w:val="18"/>
-                                <w:lang w:val="en-GB" w:eastAsia="en-GB"/>
-                              </w:rPr>
-                              <w:t>ar</w:t>
-                            </w:r>
-                            <w:proofErr w:type="spellEnd"/>
-                            <w:proofErr w:type="gramEnd"/>
-                            <w:r>
-                              <w:rPr>
-                                <w:rFonts w:ascii="Courier New" w:hAnsi="Courier New" w:cs="Courier New"/>
-                                <w:b/>
-                                <w:color w:val="000000"/>
-                                <w:sz w:val="18"/>
-                                <w:szCs w:val="18"/>
-                                <w:lang w:val="en-GB" w:eastAsia="en-GB"/>
-                              </w:rPr>
-                              <w:t xml:space="preserve"> </w:t>
+                              <w:t xml:space="preserve">    ar </w:t>
                             </w:r>
                             <w:r>
                               <w:rPr>
@@ -1720,33 +1535,8 @@
                                 <w:szCs w:val="18"/>
                                 <w:lang w:val="en-GB" w:eastAsia="en-GB"/>
                               </w:rPr>
-                              <w:t xml:space="preserve">    </w:t>
+                              <w:t xml:space="preserve">    save_binary</w:t>
                             </w:r>
-                            <w:proofErr w:type="spellStart"/>
-                            <w:r>
-                              <w:rPr>
-                                <w:rFonts w:ascii="Courier New" w:hAnsi="Courier New" w:cs="Courier New"/>
-                                <w:b/>
-                                <w:color w:val="000000"/>
-                                <w:sz w:val="18"/>
-                                <w:szCs w:val="18"/>
-                                <w:lang w:val="en-GB" w:eastAsia="en-GB"/>
-                              </w:rPr>
-                              <w:t>save_</w:t>
-                            </w:r>
-                            <w:proofErr w:type="gramStart"/>
-                            <w:r>
-                              <w:rPr>
-                                <w:rFonts w:ascii="Courier New" w:hAnsi="Courier New" w:cs="Courier New"/>
-                                <w:b/>
-                                <w:color w:val="000000"/>
-                                <w:sz w:val="18"/>
-                                <w:szCs w:val="18"/>
-                                <w:lang w:val="en-GB" w:eastAsia="en-GB"/>
-                              </w:rPr>
-                              <w:t>binary</w:t>
-                            </w:r>
-                            <w:proofErr w:type="spellEnd"/>
                             <w:r>
                               <w:rPr>
                                 <w:rFonts w:ascii="Courier New" w:hAnsi="Courier New" w:cs="Courier New"/>
@@ -1759,8 +1549,6 @@
                               </w:rPr>
                               <w:t>(</w:t>
                             </w:r>
-                            <w:proofErr w:type="spellStart"/>
-                            <w:proofErr w:type="gramEnd"/>
                             <w:r>
                               <w:rPr>
                                 <w:rFonts w:ascii="Courier New" w:hAnsi="Courier New" w:cs="Courier New"/>
@@ -1772,7 +1560,6 @@
                               </w:rPr>
                               <w:t>ar</w:t>
                             </w:r>
-                            <w:proofErr w:type="spellEnd"/>
                             <w:r>
                               <w:rPr>
                                 <w:rFonts w:ascii="Courier New" w:hAnsi="Courier New" w:cs="Courier New"/>
@@ -1794,19 +1581,7 @@
                                 <w:szCs w:val="18"/>
                                 <w:lang w:val="en-GB" w:eastAsia="en-GB"/>
                               </w:rPr>
-                              <w:t xml:space="preserve"> </w:t>
-                            </w:r>
-                            <w:proofErr w:type="spellStart"/>
-                            <w:r>
-                              <w:rPr>
-                                <w:rFonts w:ascii="Courier New" w:hAnsi="Courier New" w:cs="Courier New"/>
-                                <w:b/>
-                                <w:color w:val="000000"/>
-                                <w:sz w:val="18"/>
-                                <w:szCs w:val="18"/>
-                                <w:lang w:val="en-GB" w:eastAsia="en-GB"/>
-                              </w:rPr>
-                              <w:t>s</w:t>
+                              <w:t xml:space="preserve"> s</w:t>
                             </w:r>
                             <w:r>
                               <w:rPr>
@@ -1831,7 +1606,6 @@
                               </w:rPr>
                               <w:t>data</w:t>
                             </w:r>
-                            <w:proofErr w:type="spellEnd"/>
                             <w:r>
                               <w:rPr>
                                 <w:rFonts w:ascii="Courier New" w:hAnsi="Courier New" w:cs="Courier New"/>
@@ -1853,19 +1627,7 @@
                                 <w:szCs w:val="18"/>
                                 <w:lang w:val="en-GB" w:eastAsia="en-GB"/>
                               </w:rPr>
-                              <w:t xml:space="preserve"> </w:t>
-                            </w:r>
-                            <w:proofErr w:type="spellStart"/>
-                            <w:r>
-                              <w:rPr>
-                                <w:rFonts w:ascii="Courier New" w:hAnsi="Courier New" w:cs="Courier New"/>
-                                <w:b/>
-                                <w:color w:val="000000"/>
-                                <w:sz w:val="18"/>
-                                <w:szCs w:val="18"/>
-                                <w:lang w:val="en-GB" w:eastAsia="en-GB"/>
-                              </w:rPr>
-                              <w:t>s</w:t>
+                              <w:t xml:space="preserve"> s</w:t>
                             </w:r>
                             <w:r>
                               <w:rPr>
@@ -1890,7 +1652,6 @@
                               </w:rPr>
                               <w:t>size</w:t>
                             </w:r>
-                            <w:proofErr w:type="spellEnd"/>
                             <w:r>
                               <w:rPr>
                                 <w:rFonts w:ascii="Courier New" w:hAnsi="Courier New" w:cs="Courier New"/>
@@ -1937,7 +1698,6 @@
                               </w:rPr>
                               <w:t xml:space="preserve"> </w:t>
                             </w:r>
-                            <w:proofErr w:type="spellStart"/>
                             <w:r>
                               <w:rPr>
                                 <w:rFonts w:ascii="Courier New" w:hAnsi="Courier New" w:cs="Courier New"/>
@@ -1950,7 +1710,6 @@
                               </w:rPr>
                               <w:t>sizeof</w:t>
                             </w:r>
-                            <w:proofErr w:type="spellEnd"/>
                             <w:r>
                               <w:rPr>
                                 <w:rFonts w:ascii="Courier New" w:hAnsi="Courier New" w:cs="Courier New"/>
@@ -2044,7 +1803,6 @@
                           <w:lang w:val="en-GB" w:eastAsia="en-GB"/>
                         </w:rPr>
                       </w:pPr>
-                      <w:proofErr w:type="gramStart"/>
                       <w:r>
                         <w:rPr>
                           <w:rFonts w:ascii="Courier New" w:hAnsi="Courier New" w:cs="Courier New"/>
@@ -2056,7 +1814,6 @@
                         </w:rPr>
                         <w:t>template</w:t>
                       </w:r>
-                      <w:proofErr w:type="gramEnd"/>
                       <w:r>
                         <w:rPr>
                           <w:rFonts w:ascii="Courier New" w:hAnsi="Courier New" w:cs="Courier New"/>
@@ -2080,7 +1837,6 @@
                         </w:rPr>
                         <w:t>&lt;</w:t>
                       </w:r>
-                      <w:proofErr w:type="spellStart"/>
                       <w:r>
                         <w:rPr>
                           <w:rFonts w:ascii="Courier New" w:hAnsi="Courier New" w:cs="Courier New"/>
@@ -2092,7 +1848,6 @@
                         </w:rPr>
                         <w:t>typename</w:t>
                       </w:r>
-                      <w:proofErr w:type="spellEnd"/>
                       <w:r>
                         <w:rPr>
                           <w:rFonts w:ascii="Courier New" w:hAnsi="Courier New" w:cs="Courier New"/>
@@ -2129,7 +1884,6 @@
                           <w:lang w:val="en-GB" w:eastAsia="en-GB"/>
                         </w:rPr>
                       </w:pPr>
-                      <w:proofErr w:type="gramStart"/>
                       <w:r>
                         <w:rPr>
                           <w:rFonts w:ascii="Courier New" w:hAnsi="Courier New" w:cs="Courier New"/>
@@ -2141,7 +1895,6 @@
                         </w:rPr>
                         <w:t>void</w:t>
                       </w:r>
-                      <w:proofErr w:type="gramEnd"/>
                       <w:r>
                         <w:rPr>
                           <w:rFonts w:ascii="Courier New" w:hAnsi="Courier New" w:cs="Courier New"/>
@@ -2165,7 +1918,6 @@
                         </w:rPr>
                         <w:t>(</w:t>
                       </w:r>
-                      <w:proofErr w:type="spellStart"/>
                       <w:r>
                         <w:rPr>
                           <w:rFonts w:ascii="Courier New" w:hAnsi="Courier New" w:cs="Courier New"/>
@@ -2175,19 +1927,7 @@
                           <w:szCs w:val="18"/>
                           <w:lang w:val="en-GB" w:eastAsia="en-GB"/>
                         </w:rPr>
-                        <w:t>output_archive</w:t>
-                      </w:r>
-                      <w:proofErr w:type="spellEnd"/>
-                      <w:r>
-                        <w:rPr>
-                          <w:rFonts w:ascii="Courier New" w:hAnsi="Courier New" w:cs="Courier New"/>
-                          <w:b/>
-                          <w:color w:val="000000"/>
-                          <w:sz w:val="18"/>
-                          <w:szCs w:val="18"/>
-                          <w:lang w:val="en-GB" w:eastAsia="en-GB"/>
-                        </w:rPr>
-                        <w:t xml:space="preserve"> </w:t>
+                        <w:t xml:space="preserve">output_archive </w:t>
                       </w:r>
                       <w:r>
                         <w:rPr>
@@ -2210,21 +1950,8 @@
                           <w:szCs w:val="18"/>
                           <w:lang w:val="en-GB" w:eastAsia="en-GB"/>
                         </w:rPr>
-                        <w:t xml:space="preserve"> </w:t>
+                        <w:t xml:space="preserve"> ar</w:t>
                       </w:r>
-                      <w:proofErr w:type="spellStart"/>
-                      <w:r>
-                        <w:rPr>
-                          <w:rFonts w:ascii="Courier New" w:hAnsi="Courier New" w:cs="Courier New"/>
-                          <w:b/>
-                          <w:color w:val="000000"/>
-                          <w:sz w:val="18"/>
-                          <w:szCs w:val="18"/>
-                          <w:lang w:val="en-GB" w:eastAsia="en-GB"/>
-                        </w:rPr>
-                        <w:t>ar</w:t>
-                      </w:r>
-                      <w:proofErr w:type="spellEnd"/>
                       <w:r>
                         <w:rPr>
                           <w:rFonts w:ascii="Courier New" w:hAnsi="Courier New" w:cs="Courier New"/>
@@ -2248,7 +1975,6 @@
                         </w:rPr>
                         <w:t xml:space="preserve"> </w:t>
                       </w:r>
-                      <w:proofErr w:type="spellStart"/>
                       <w:r>
                         <w:rPr>
                           <w:rFonts w:ascii="Courier New" w:hAnsi="Courier New" w:cs="Courier New"/>
@@ -2260,7 +1986,6 @@
                         </w:rPr>
                         <w:t>const</w:t>
                       </w:r>
-                      <w:proofErr w:type="spellEnd"/>
                       <w:r>
                         <w:rPr>
                           <w:rFonts w:ascii="Courier New" w:hAnsi="Courier New" w:cs="Courier New"/>
@@ -2270,21 +1995,8 @@
                           <w:szCs w:val="18"/>
                           <w:lang w:val="en-GB" w:eastAsia="en-GB"/>
                         </w:rPr>
-                        <w:t xml:space="preserve"> </w:t>
+                        <w:t xml:space="preserve"> std</w:t>
                       </w:r>
-                      <w:proofErr w:type="spellStart"/>
-                      <w:r>
-                        <w:rPr>
-                          <w:rFonts w:ascii="Courier New" w:hAnsi="Courier New" w:cs="Courier New"/>
-                          <w:b/>
-                          <w:color w:val="000000"/>
-                          <w:sz w:val="18"/>
-                          <w:szCs w:val="18"/>
-                          <w:lang w:val="en-GB" w:eastAsia="en-GB"/>
-                        </w:rPr>
-                        <w:t>std</w:t>
-                      </w:r>
-                      <w:proofErr w:type="spellEnd"/>
                       <w:r>
                         <w:rPr>
                           <w:rFonts w:ascii="Courier New" w:hAnsi="Courier New" w:cs="Courier New"/>
@@ -2456,22 +2168,8 @@
                           <w:szCs w:val="18"/>
                           <w:lang w:val="en-GB" w:eastAsia="en-GB"/>
                         </w:rPr>
-                        <w:t xml:space="preserve">    </w:t>
+                        <w:t xml:space="preserve">    std</w:t>
                       </w:r>
-                      <w:proofErr w:type="spellStart"/>
-                      <w:proofErr w:type="gramStart"/>
-                      <w:r>
-                        <w:rPr>
-                          <w:rFonts w:ascii="Courier New" w:hAnsi="Courier New" w:cs="Courier New"/>
-                          <w:b/>
-                          <w:color w:val="000000"/>
-                          <w:sz w:val="18"/>
-                          <w:szCs w:val="18"/>
-                          <w:lang w:val="en-GB" w:eastAsia="en-GB"/>
-                        </w:rPr>
-                        <w:t>std</w:t>
-                      </w:r>
-                      <w:proofErr w:type="spellEnd"/>
                       <w:r>
                         <w:rPr>
                           <w:rFonts w:ascii="Courier New" w:hAnsi="Courier New" w:cs="Courier New"/>
@@ -2493,19 +2191,7 @@
                           <w:szCs w:val="18"/>
                           <w:lang w:val="en-GB" w:eastAsia="en-GB"/>
                         </w:rPr>
-                        <w:t>uint64_t</w:t>
-                      </w:r>
-                      <w:proofErr w:type="gramEnd"/>
-                      <w:r>
-                        <w:rPr>
-                          <w:rFonts w:ascii="Courier New" w:hAnsi="Courier New" w:cs="Courier New"/>
-                          <w:b/>
-                          <w:color w:val="000000"/>
-                          <w:sz w:val="18"/>
-                          <w:szCs w:val="18"/>
-                          <w:lang w:val="en-GB" w:eastAsia="en-GB"/>
-                        </w:rPr>
-                        <w:t xml:space="preserve"> size </w:t>
+                        <w:t xml:space="preserve">uint64_t size </w:t>
                       </w:r>
                       <w:r>
                         <w:rPr>
@@ -2528,19 +2214,7 @@
                           <w:szCs w:val="18"/>
                           <w:lang w:val="en-GB" w:eastAsia="en-GB"/>
                         </w:rPr>
-                        <w:t xml:space="preserve"> </w:t>
-                      </w:r>
-                      <w:proofErr w:type="spellStart"/>
-                      <w:r>
-                        <w:rPr>
-                          <w:rFonts w:ascii="Courier New" w:hAnsi="Courier New" w:cs="Courier New"/>
-                          <w:b/>
-                          <w:color w:val="000000"/>
-                          <w:sz w:val="18"/>
-                          <w:szCs w:val="18"/>
-                          <w:lang w:val="en-GB" w:eastAsia="en-GB"/>
-                        </w:rPr>
-                        <w:t>s</w:t>
+                        <w:t xml:space="preserve"> s</w:t>
                       </w:r>
                       <w:r>
                         <w:rPr>
@@ -2565,7 +2239,6 @@
                         </w:rPr>
                         <w:t>size</w:t>
                       </w:r>
-                      <w:proofErr w:type="spellEnd"/>
                       <w:r>
                         <w:rPr>
                           <w:rFonts w:ascii="Courier New" w:hAnsi="Courier New" w:cs="Courier New"/>
@@ -2600,33 +2273,7 @@
                           <w:szCs w:val="18"/>
                           <w:lang w:val="en-GB" w:eastAsia="en-GB"/>
                         </w:rPr>
-                        <w:t xml:space="preserve">    </w:t>
-                      </w:r>
-                      <w:proofErr w:type="spellStart"/>
-                      <w:proofErr w:type="gramStart"/>
-                      <w:r>
-                        <w:rPr>
-                          <w:rFonts w:ascii="Courier New" w:hAnsi="Courier New" w:cs="Courier New"/>
-                          <w:b/>
-                          <w:color w:val="000000"/>
-                          <w:sz w:val="18"/>
-                          <w:szCs w:val="18"/>
-                          <w:lang w:val="en-GB" w:eastAsia="en-GB"/>
-                        </w:rPr>
-                        <w:t>ar</w:t>
-                      </w:r>
-                      <w:proofErr w:type="spellEnd"/>
-                      <w:proofErr w:type="gramEnd"/>
-                      <w:r>
-                        <w:rPr>
-                          <w:rFonts w:ascii="Courier New" w:hAnsi="Courier New" w:cs="Courier New"/>
-                          <w:b/>
-                          <w:color w:val="000000"/>
-                          <w:sz w:val="18"/>
-                          <w:szCs w:val="18"/>
-                          <w:lang w:val="en-GB" w:eastAsia="en-GB"/>
-                        </w:rPr>
-                        <w:t xml:space="preserve"> </w:t>
+                        <w:t xml:space="preserve">    ar </w:t>
                       </w:r>
                       <w:r>
                         <w:rPr>
@@ -2685,33 +2332,8 @@
                           <w:szCs w:val="18"/>
                           <w:lang w:val="en-GB" w:eastAsia="en-GB"/>
                         </w:rPr>
-                        <w:t xml:space="preserve">    </w:t>
+                        <w:t xml:space="preserve">    save_binary</w:t>
                       </w:r>
-                      <w:proofErr w:type="spellStart"/>
-                      <w:r>
-                        <w:rPr>
-                          <w:rFonts w:ascii="Courier New" w:hAnsi="Courier New" w:cs="Courier New"/>
-                          <w:b/>
-                          <w:color w:val="000000"/>
-                          <w:sz w:val="18"/>
-                          <w:szCs w:val="18"/>
-                          <w:lang w:val="en-GB" w:eastAsia="en-GB"/>
-                        </w:rPr>
-                        <w:t>save_</w:t>
-                      </w:r>
-                      <w:proofErr w:type="gramStart"/>
-                      <w:r>
-                        <w:rPr>
-                          <w:rFonts w:ascii="Courier New" w:hAnsi="Courier New" w:cs="Courier New"/>
-                          <w:b/>
-                          <w:color w:val="000000"/>
-                          <w:sz w:val="18"/>
-                          <w:szCs w:val="18"/>
-                          <w:lang w:val="en-GB" w:eastAsia="en-GB"/>
-                        </w:rPr>
-                        <w:t>binary</w:t>
-                      </w:r>
-                      <w:proofErr w:type="spellEnd"/>
                       <w:r>
                         <w:rPr>
                           <w:rFonts w:ascii="Courier New" w:hAnsi="Courier New" w:cs="Courier New"/>
@@ -2724,8 +2346,6 @@
                         </w:rPr>
                         <w:t>(</w:t>
                       </w:r>
-                      <w:proofErr w:type="spellStart"/>
-                      <w:proofErr w:type="gramEnd"/>
                       <w:r>
                         <w:rPr>
                           <w:rFonts w:ascii="Courier New" w:hAnsi="Courier New" w:cs="Courier New"/>
@@ -2737,7 +2357,6 @@
                         </w:rPr>
                         <w:t>ar</w:t>
                       </w:r>
-                      <w:proofErr w:type="spellEnd"/>
                       <w:r>
                         <w:rPr>
                           <w:rFonts w:ascii="Courier New" w:hAnsi="Courier New" w:cs="Courier New"/>
@@ -2759,19 +2378,7 @@
                           <w:szCs w:val="18"/>
                           <w:lang w:val="en-GB" w:eastAsia="en-GB"/>
                         </w:rPr>
-                        <w:t xml:space="preserve"> </w:t>
-                      </w:r>
-                      <w:proofErr w:type="spellStart"/>
-                      <w:r>
-                        <w:rPr>
-                          <w:rFonts w:ascii="Courier New" w:hAnsi="Courier New" w:cs="Courier New"/>
-                          <w:b/>
-                          <w:color w:val="000000"/>
-                          <w:sz w:val="18"/>
-                          <w:szCs w:val="18"/>
-                          <w:lang w:val="en-GB" w:eastAsia="en-GB"/>
-                        </w:rPr>
-                        <w:t>s</w:t>
+                        <w:t xml:space="preserve"> s</w:t>
                       </w:r>
                       <w:r>
                         <w:rPr>
@@ -2796,7 +2403,6 @@
                         </w:rPr>
                         <w:t>data</w:t>
                       </w:r>
-                      <w:proofErr w:type="spellEnd"/>
                       <w:r>
                         <w:rPr>
                           <w:rFonts w:ascii="Courier New" w:hAnsi="Courier New" w:cs="Courier New"/>
@@ -2818,19 +2424,7 @@
                           <w:szCs w:val="18"/>
                           <w:lang w:val="en-GB" w:eastAsia="en-GB"/>
                         </w:rPr>
-                        <w:t xml:space="preserve"> </w:t>
-                      </w:r>
-                      <w:proofErr w:type="spellStart"/>
-                      <w:r>
-                        <w:rPr>
-                          <w:rFonts w:ascii="Courier New" w:hAnsi="Courier New" w:cs="Courier New"/>
-                          <w:b/>
-                          <w:color w:val="000000"/>
-                          <w:sz w:val="18"/>
-                          <w:szCs w:val="18"/>
-                          <w:lang w:val="en-GB" w:eastAsia="en-GB"/>
-                        </w:rPr>
-                        <w:t>s</w:t>
+                        <w:t xml:space="preserve"> s</w:t>
                       </w:r>
                       <w:r>
                         <w:rPr>
@@ -2855,7 +2449,6 @@
                         </w:rPr>
                         <w:t>size</w:t>
                       </w:r>
-                      <w:proofErr w:type="spellEnd"/>
                       <w:r>
                         <w:rPr>
                           <w:rFonts w:ascii="Courier New" w:hAnsi="Courier New" w:cs="Courier New"/>
@@ -2902,7 +2495,6 @@
                         </w:rPr>
                         <w:t xml:space="preserve"> </w:t>
                       </w:r>
-                      <w:proofErr w:type="spellStart"/>
                       <w:r>
                         <w:rPr>
                           <w:rFonts w:ascii="Courier New" w:hAnsi="Courier New" w:cs="Courier New"/>
@@ -2915,7 +2507,6 @@
                         </w:rPr>
                         <w:t>sizeof</w:t>
                       </w:r>
-                      <w:proofErr w:type="spellEnd"/>
                       <w:r>
                         <w:rPr>
                           <w:rFonts w:ascii="Courier New" w:hAnsi="Courier New" w:cs="Courier New"/>
@@ -3000,7 +2591,6 @@
       <w:r>
         <w:t>(</w:t>
       </w:r>
-      <w:proofErr w:type="spellStart"/>
       <w:r>
         <w:fldChar w:fldCharType="begin"/>
       </w:r>
@@ -3011,11 +2601,7 @@
         <w:fldChar w:fldCharType="separate"/>
       </w:r>
       <w:r>
-        <w:t>Soumagne</w:t>
-      </w:r>
-      <w:proofErr w:type="spellEnd"/>
-      <w:r>
-        <w:t xml:space="preserve"> et al. 2013</w:t>
+        <w:t>Soumagne et al. 2013</w:t>
       </w:r>
       <w:r>
         <w:fldChar w:fldCharType="end"/>
@@ -3123,64 +2709,48 @@
         <w:rPr>
           <w:sz w:val="20"/>
         </w:rPr>
-        <w:t xml:space="preserve"> paged out by the operating system. Registration can be an expensive operation (requiring a kernel level call) and so it is commonplace for networking libraries such as MPI, </w:t>
-      </w:r>
-      <w:proofErr w:type="spellStart"/>
+        <w:t xml:space="preserve"> paged out by the operating system. Registration can be an expensive operation (requiring a kernel level call) and so it is commonplace for networking libraries such as MPI, GASNet</w:t>
+      </w:r>
       <w:r>
         <w:rPr>
           <w:sz w:val="20"/>
         </w:rPr>
-        <w:t>GASNet</w:t>
-      </w:r>
-      <w:proofErr w:type="spellEnd"/>
+        <w:t xml:space="preserve"> </w:t>
+      </w:r>
       <w:r>
         <w:rPr>
           <w:sz w:val="20"/>
         </w:rPr>
-        <w:t xml:space="preserve"> </w:t>
+        <w:t>(</w:t>
       </w:r>
       <w:r>
         <w:rPr>
           <w:sz w:val="20"/>
         </w:rPr>
-        <w:t>(</w:t>
-      </w:r>
-      <w:proofErr w:type="spellStart"/>
+        <w:fldChar w:fldCharType="begin"/>
+      </w:r>
       <w:r>
         <w:rPr>
           <w:sz w:val="20"/>
         </w:rPr>
-        <w:fldChar w:fldCharType="begin"/>
+        <w:instrText xml:space="preserve"> REF BIB_bonachea_3a2002_3agsv_3a894168 \h \* MERGEFORMAT </w:instrText>
       </w:r>
       <w:r>
         <w:rPr>
           <w:sz w:val="20"/>
         </w:rPr>
-        <w:instrText xml:space="preserve"> REF BIB_bonachea_3a2002_3agsv_3a894168 \h \* MERGEFORMAT </w:instrText>
       </w:r>
       <w:r>
         <w:rPr>
           <w:sz w:val="20"/>
         </w:rPr>
+        <w:fldChar w:fldCharType="separate"/>
       </w:r>
       <w:r>
         <w:rPr>
           <w:sz w:val="20"/>
         </w:rPr>
-        <w:fldChar w:fldCharType="separate"/>
-      </w:r>
-      <w:r>
-        <w:rPr>
-          <w:sz w:val="20"/>
-        </w:rPr>
-        <w:t>Bonachea</w:t>
-      </w:r>
-      <w:proofErr w:type="spellEnd"/>
-      <w:r>
-        <w:rPr>
-          <w:sz w:val="20"/>
-        </w:rPr>
-        <w:t xml:space="preserve"> 2002</w:t>
+        <w:t>Bonachea 2002</w:t>
       </w:r>
       <w:r>
         <w:rPr>
@@ -3704,7 +3274,6 @@
                                 <w:spacing w:before="0" w:beforeAutospacing="0" w:after="0" w:afterAutospacing="0"/>
                                 <w:jc w:val="center"/>
                               </w:pPr>
-                              <w:proofErr w:type="gramStart"/>
                               <w:r>
                                 <w:rPr>
                                   <w:b/>
@@ -3716,7 +3285,6 @@
                                 </w:rPr>
                                 <w:t>data</w:t>
                               </w:r>
-                              <w:proofErr w:type="gramEnd"/>
                             </w:p>
                           </w:txbxContent>
                         </wps:txbx>
@@ -3774,7 +3342,6 @@
                                 <w:spacing w:before="0" w:beforeAutospacing="0" w:after="0" w:afterAutospacing="0"/>
                                 <w:jc w:val="center"/>
                               </w:pPr>
-                              <w:proofErr w:type="gramStart"/>
                               <w:r>
                                 <w:rPr>
                                   <w:b/>
@@ -3786,7 +3353,6 @@
                                 </w:rPr>
                                 <w:t>buffer</w:t>
                               </w:r>
-                              <w:proofErr w:type="gramEnd"/>
                             </w:p>
                           </w:txbxContent>
                         </wps:txbx>
@@ -4087,7 +3653,6 @@
                                 <w:spacing w:before="0" w:beforeAutospacing="0" w:after="0" w:afterAutospacing="0"/>
                                 <w:jc w:val="center"/>
                               </w:pPr>
-                              <w:proofErr w:type="gramStart"/>
                               <w:r>
                                 <w:rPr>
                                   <w:b/>
@@ -4099,7 +3664,6 @@
                                 </w:rPr>
                                 <w:t>buffer</w:t>
                               </w:r>
-                              <w:proofErr w:type="gramEnd"/>
                             </w:p>
                           </w:txbxContent>
                         </wps:txbx>
@@ -4157,7 +3721,6 @@
                                 <w:spacing w:before="0" w:beforeAutospacing="0" w:after="0" w:afterAutospacing="0"/>
                                 <w:jc w:val="center"/>
                               </w:pPr>
-                              <w:proofErr w:type="gramStart"/>
                               <w:r>
                                 <w:rPr>
                                   <w:b/>
@@ -4169,7 +3732,6 @@
                                 </w:rPr>
                                 <w:t>data</w:t>
                               </w:r>
-                              <w:proofErr w:type="gramEnd"/>
                             </w:p>
                           </w:txbxContent>
                         </wps:txbx>
@@ -4350,7 +3912,6 @@
                           <w:spacing w:before="0" w:beforeAutospacing="0" w:after="0" w:afterAutospacing="0"/>
                           <w:jc w:val="center"/>
                         </w:pPr>
-                        <w:proofErr w:type="gramStart"/>
                         <w:r>
                           <w:rPr>
                             <w:b/>
@@ -4362,7 +3923,6 @@
                           </w:rPr>
                           <w:t>data</w:t>
                         </w:r>
-                        <w:proofErr w:type="gramEnd"/>
                       </w:p>
                     </w:txbxContent>
                   </v:textbox>
@@ -4396,7 +3956,6 @@
                           <w:spacing w:before="0" w:beforeAutospacing="0" w:after="0" w:afterAutospacing="0"/>
                           <w:jc w:val="center"/>
                         </w:pPr>
-                        <w:proofErr w:type="gramStart"/>
                         <w:r>
                           <w:rPr>
                             <w:b/>
@@ -4408,7 +3967,6 @@
                           </w:rPr>
                           <w:t>buffer</w:t>
                         </w:r>
-                        <w:proofErr w:type="gramEnd"/>
                       </w:p>
                     </w:txbxContent>
                   </v:textbox>
@@ -4612,7 +4170,6 @@
                           <w:spacing w:before="0" w:beforeAutospacing="0" w:after="0" w:afterAutospacing="0"/>
                           <w:jc w:val="center"/>
                         </w:pPr>
-                        <w:proofErr w:type="gramStart"/>
                         <w:r>
                           <w:rPr>
                             <w:b/>
@@ -4624,7 +4181,6 @@
                           </w:rPr>
                           <w:t>buffer</w:t>
                         </w:r>
-                        <w:proofErr w:type="gramEnd"/>
                       </w:p>
                     </w:txbxContent>
                   </v:textbox>
@@ -4658,7 +4214,6 @@
                           <w:spacing w:before="0" w:beforeAutospacing="0" w:after="0" w:afterAutospacing="0"/>
                           <w:jc w:val="center"/>
                         </w:pPr>
-                        <w:proofErr w:type="gramStart"/>
                         <w:r>
                           <w:rPr>
                             <w:b/>
@@ -4670,7 +4225,6 @@
                           </w:rPr>
                           <w:t>data</w:t>
                         </w:r>
-                        <w:proofErr w:type="gramEnd"/>
                       </w:p>
                     </w:txbxContent>
                   </v:textbox>
@@ -4702,7 +4256,7 @@
       <w:pPr>
         <w:pStyle w:val="Caption"/>
       </w:pPr>
-      <w:bookmarkStart w:id="2" w:name="_Ref484720999"/>
+      <w:bookmarkStart w:id="1" w:name="_Ref484720999"/>
       <w:r>
         <w:t xml:space="preserve">Figure </w:t>
       </w:r>
@@ -4724,7 +4278,7 @@
       <w:r>
         <w:fldChar w:fldCharType="end"/>
       </w:r>
-      <w:bookmarkEnd w:id="2"/>
+      <w:bookmarkEnd w:id="1"/>
       <w:r>
         <w:t>:</w:t>
       </w:r>
@@ -4786,7 +4340,7 @@
         <w:pStyle w:val="Caption"/>
         <w:spacing w:after="0"/>
       </w:pPr>
-      <w:bookmarkStart w:id="3" w:name="_Ref484733226"/>
+      <w:bookmarkStart w:id="2" w:name="_Ref484733226"/>
       <w:r>
         <w:t xml:space="preserve">Listing </w:t>
       </w:r>
@@ -4808,7 +4362,7 @@
       <w:r>
         <w:fldChar w:fldCharType="end"/>
       </w:r>
-      <w:bookmarkEnd w:id="3"/>
+      <w:bookmarkEnd w:id="2"/>
       <w:r>
         <w:t>: Example of remote action invocation that benefits from a zero copy parameter</w:t>
       </w:r>
@@ -4870,7 +4424,6 @@
                                 <w:lang w:val="en-GB" w:eastAsia="en-GB"/>
                               </w:rPr>
                             </w:pPr>
-                            <w:proofErr w:type="gramStart"/>
                             <w:r>
                               <w:rPr>
                                 <w:rFonts w:ascii="Courier New" w:hAnsi="Courier New" w:cs="Courier New"/>
@@ -4882,7 +4435,6 @@
                               </w:rPr>
                               <w:t>char</w:t>
                             </w:r>
-                            <w:proofErr w:type="gramEnd"/>
                             <w:r>
                               <w:rPr>
                                 <w:rFonts w:ascii="Courier New" w:hAnsi="Courier New" w:cs="Courier New"/>
@@ -5032,7 +4584,6 @@
                                 <w:lang w:val="en-GB" w:eastAsia="en-GB"/>
                               </w:rPr>
                             </w:pPr>
-                            <w:proofErr w:type="spellStart"/>
                             <w:r>
                               <w:rPr>
                                 <w:rFonts w:ascii="Courier New" w:hAnsi="Courier New" w:cs="Courier New"/>
@@ -5044,7 +4595,6 @@
                               </w:rPr>
                               <w:t>std</w:t>
                             </w:r>
-                            <w:proofErr w:type="spellEnd"/>
                             <w:r>
                               <w:rPr>
                                 <w:rFonts w:ascii="Courier New" w:hAnsi="Courier New" w:cs="Courier New"/>
@@ -5112,19 +4662,7 @@
                                 <w:szCs w:val="18"/>
                                 <w:lang w:val="en-GB" w:eastAsia="en-GB"/>
                               </w:rPr>
-                              <w:t xml:space="preserve"> </w:t>
-                            </w:r>
-                            <w:proofErr w:type="gramStart"/>
-                            <w:r>
-                              <w:rPr>
-                                <w:rFonts w:ascii="Courier New" w:hAnsi="Courier New" w:cs="Courier New"/>
-                                <w:b/>
-                                <w:color w:val="000000"/>
-                                <w:sz w:val="18"/>
-                                <w:szCs w:val="18"/>
-                                <w:lang w:val="en-GB" w:eastAsia="en-GB"/>
-                              </w:rPr>
-                              <w:t>data</w:t>
+                              <w:t xml:space="preserve"> data</w:t>
                             </w:r>
                             <w:r>
                               <w:rPr>
@@ -5138,7 +4676,6 @@
                               </w:rPr>
                               <w:t>(</w:t>
                             </w:r>
-                            <w:proofErr w:type="gramEnd"/>
                             <w:r>
                               <w:rPr>
                                 <w:rFonts w:ascii="Courier New" w:hAnsi="Courier New" w:cs="Courier New"/>
@@ -5207,7 +4744,6 @@
                                 <w:lang w:val="en-GB" w:eastAsia="en-GB"/>
                               </w:rPr>
                             </w:pPr>
-                            <w:proofErr w:type="spellStart"/>
                             <w:r>
                               <w:rPr>
                                 <w:rFonts w:ascii="Courier New" w:hAnsi="Courier New" w:cs="Courier New"/>
@@ -5219,7 +4755,6 @@
                               </w:rPr>
                               <w:t>hpx</w:t>
                             </w:r>
-                            <w:proofErr w:type="spellEnd"/>
                             <w:r>
                               <w:rPr>
                                 <w:rFonts w:ascii="Courier New" w:hAnsi="Courier New" w:cs="Courier New"/>
@@ -5310,21 +4845,8 @@
                                 <w:szCs w:val="18"/>
                                 <w:lang w:val="en-GB" w:eastAsia="en-GB"/>
                               </w:rPr>
-                              <w:t xml:space="preserve"> </w:t>
+                              <w:t xml:space="preserve"> hpx</w:t>
                             </w:r>
-                            <w:proofErr w:type="spellStart"/>
-                            <w:r>
-                              <w:rPr>
-                                <w:rFonts w:ascii="Courier New" w:hAnsi="Courier New" w:cs="Courier New"/>
-                                <w:b/>
-                                <w:color w:val="000000"/>
-                                <w:sz w:val="18"/>
-                                <w:szCs w:val="18"/>
-                                <w:lang w:val="en-GB" w:eastAsia="en-GB"/>
-                              </w:rPr>
-                              <w:t>hpx</w:t>
-                            </w:r>
-                            <w:proofErr w:type="spellEnd"/>
                             <w:r>
                               <w:rPr>
                                 <w:rFonts w:ascii="Courier New" w:hAnsi="Courier New" w:cs="Courier New"/>
@@ -5337,7 +4859,6 @@
                               </w:rPr>
                               <w:t>::</w:t>
                             </w:r>
-                            <w:proofErr w:type="gramStart"/>
                             <w:r>
                               <w:rPr>
                                 <w:rFonts w:ascii="Courier New" w:hAnsi="Courier New" w:cs="Courier New"/>
@@ -5361,7 +4882,6 @@
                               </w:rPr>
                               <w:t>(</w:t>
                             </w:r>
-                            <w:proofErr w:type="gramEnd"/>
                             <w:r>
                               <w:rPr>
                                 <w:rFonts w:ascii="Courier New" w:hAnsi="Courier New" w:cs="Courier New"/>
@@ -5600,7 +5120,6 @@
                           <w:lang w:val="en-GB" w:eastAsia="en-GB"/>
                         </w:rPr>
                       </w:pPr>
-                      <w:proofErr w:type="gramStart"/>
                       <w:r>
                         <w:rPr>
                           <w:rFonts w:ascii="Courier New" w:hAnsi="Courier New" w:cs="Courier New"/>
@@ -5612,7 +5131,6 @@
                         </w:rPr>
                         <w:t>char</w:t>
                       </w:r>
-                      <w:proofErr w:type="gramEnd"/>
                       <w:r>
                         <w:rPr>
                           <w:rFonts w:ascii="Courier New" w:hAnsi="Courier New" w:cs="Courier New"/>
@@ -5762,7 +5280,6 @@
                           <w:lang w:val="en-GB" w:eastAsia="en-GB"/>
                         </w:rPr>
                       </w:pPr>
-                      <w:proofErr w:type="spellStart"/>
                       <w:r>
                         <w:rPr>
                           <w:rFonts w:ascii="Courier New" w:hAnsi="Courier New" w:cs="Courier New"/>
@@ -5774,7 +5291,6 @@
                         </w:rPr>
                         <w:t>std</w:t>
                       </w:r>
-                      <w:proofErr w:type="spellEnd"/>
                       <w:r>
                         <w:rPr>
                           <w:rFonts w:ascii="Courier New" w:hAnsi="Courier New" w:cs="Courier New"/>
@@ -5842,19 +5358,7 @@
                           <w:szCs w:val="18"/>
                           <w:lang w:val="en-GB" w:eastAsia="en-GB"/>
                         </w:rPr>
-                        <w:t xml:space="preserve"> </w:t>
-                      </w:r>
-                      <w:proofErr w:type="gramStart"/>
-                      <w:r>
-                        <w:rPr>
-                          <w:rFonts w:ascii="Courier New" w:hAnsi="Courier New" w:cs="Courier New"/>
-                          <w:b/>
-                          <w:color w:val="000000"/>
-                          <w:sz w:val="18"/>
-                          <w:szCs w:val="18"/>
-                          <w:lang w:val="en-GB" w:eastAsia="en-GB"/>
-                        </w:rPr>
-                        <w:t>data</w:t>
+                        <w:t xml:space="preserve"> data</w:t>
                       </w:r>
                       <w:r>
                         <w:rPr>
@@ -5868,7 +5372,6 @@
                         </w:rPr>
                         <w:t>(</w:t>
                       </w:r>
-                      <w:proofErr w:type="gramEnd"/>
                       <w:r>
                         <w:rPr>
                           <w:rFonts w:ascii="Courier New" w:hAnsi="Courier New" w:cs="Courier New"/>
@@ -5937,7 +5440,6 @@
                           <w:lang w:val="en-GB" w:eastAsia="en-GB"/>
                         </w:rPr>
                       </w:pPr>
-                      <w:proofErr w:type="spellStart"/>
                       <w:r>
                         <w:rPr>
                           <w:rFonts w:ascii="Courier New" w:hAnsi="Courier New" w:cs="Courier New"/>
@@ -5949,7 +5451,6 @@
                         </w:rPr>
                         <w:t>hpx</w:t>
                       </w:r>
-                      <w:proofErr w:type="spellEnd"/>
                       <w:r>
                         <w:rPr>
                           <w:rFonts w:ascii="Courier New" w:hAnsi="Courier New" w:cs="Courier New"/>
@@ -6040,21 +5541,8 @@
                           <w:szCs w:val="18"/>
                           <w:lang w:val="en-GB" w:eastAsia="en-GB"/>
                         </w:rPr>
-                        <w:t xml:space="preserve"> </w:t>
+                        <w:t xml:space="preserve"> hpx</w:t>
                       </w:r>
-                      <w:proofErr w:type="spellStart"/>
-                      <w:r>
-                        <w:rPr>
-                          <w:rFonts w:ascii="Courier New" w:hAnsi="Courier New" w:cs="Courier New"/>
-                          <w:b/>
-                          <w:color w:val="000000"/>
-                          <w:sz w:val="18"/>
-                          <w:szCs w:val="18"/>
-                          <w:lang w:val="en-GB" w:eastAsia="en-GB"/>
-                        </w:rPr>
-                        <w:t>hpx</w:t>
-                      </w:r>
-                      <w:proofErr w:type="spellEnd"/>
                       <w:r>
                         <w:rPr>
                           <w:rFonts w:ascii="Courier New" w:hAnsi="Courier New" w:cs="Courier New"/>
@@ -6067,7 +5555,6 @@
                         </w:rPr>
                         <w:t>::</w:t>
                       </w:r>
-                      <w:proofErr w:type="gramStart"/>
                       <w:r>
                         <w:rPr>
                           <w:rFonts w:ascii="Courier New" w:hAnsi="Courier New" w:cs="Courier New"/>
@@ -6091,7 +5578,6 @@
                         </w:rPr>
                         <w:t>(</w:t>
                       </w:r>
-                      <w:proofErr w:type="gramEnd"/>
                       <w:r>
                         <w:rPr>
                           <w:rFonts w:ascii="Courier New" w:hAnsi="Courier New" w:cs="Courier New"/>
@@ -6419,7 +5905,6 @@
       <w:r>
         <w:t xml:space="preserve">, built in types and those provided by the STL are supplied by the HPX library, so </w:t>
       </w:r>
-      <w:proofErr w:type="spellStart"/>
       <w:r>
         <w:rPr>
           <w:rFonts w:ascii="Courier New" w:hAnsi="Courier New" w:cs="Courier New"/>
@@ -6430,7 +5915,6 @@
         </w:rPr>
         <w:t>std</w:t>
       </w:r>
-      <w:proofErr w:type="spellEnd"/>
       <w:r>
         <w:rPr>
           <w:rFonts w:ascii="Courier New" w:hAnsi="Courier New" w:cs="Courier New"/>
@@ -6499,14 +5983,12 @@
       <w:r>
         <w:t xml:space="preserve">special </w:t>
       </w:r>
-      <w:proofErr w:type="spellStart"/>
       <w:r>
         <w:rPr>
           <w:rStyle w:val="codeChar"/>
         </w:rPr>
         <w:t>chunker</w:t>
       </w:r>
-      <w:proofErr w:type="spellEnd"/>
       <w:r>
         <w:t xml:space="preserve"> object </w:t>
       </w:r>
@@ -6534,7 +6016,6 @@
       <w:r>
         <w:t xml:space="preserve">the vector is specialized to call </w:t>
       </w:r>
-      <w:proofErr w:type="spellStart"/>
       <w:r>
         <w:rPr>
           <w:rFonts w:ascii="Courier New" w:hAnsi="Courier New" w:cs="Courier New"/>
@@ -6545,7 +6026,6 @@
         </w:rPr>
         <w:t>save_binary</w:t>
       </w:r>
-      <w:proofErr w:type="spellEnd"/>
       <w:r>
         <w:t xml:space="preserve"> o</w:t>
       </w:r>
@@ -6693,7 +6173,6 @@
                                 <w:spacing w:before="0" w:beforeAutospacing="0" w:after="0" w:afterAutospacing="0"/>
                                 <w:jc w:val="center"/>
                               </w:pPr>
-                              <w:proofErr w:type="gramStart"/>
                               <w:r>
                                 <w:rPr>
                                   <w:b/>
@@ -6705,7 +6184,6 @@
                                 </w:rPr>
                                 <w:t>chunk</w:t>
                               </w:r>
-                              <w:proofErr w:type="gramEnd"/>
                             </w:p>
                           </w:txbxContent>
                         </wps:txbx>
@@ -6763,7 +6241,6 @@
                                 <w:spacing w:before="0" w:beforeAutospacing="0" w:after="0" w:afterAutospacing="0"/>
                                 <w:jc w:val="center"/>
                               </w:pPr>
-                              <w:proofErr w:type="gramStart"/>
                               <w:r>
                                 <w:rPr>
                                   <w:b/>
@@ -6775,7 +6252,6 @@
                                 </w:rPr>
                                 <w:t>chunk</w:t>
                               </w:r>
-                              <w:proofErr w:type="gramEnd"/>
                             </w:p>
                           </w:txbxContent>
                         </wps:txbx>
@@ -6833,7 +6309,6 @@
                                 <w:spacing w:before="0" w:beforeAutospacing="0" w:after="0" w:afterAutospacing="0"/>
                                 <w:jc w:val="center"/>
                               </w:pPr>
-                              <w:proofErr w:type="gramStart"/>
                               <w:r>
                                 <w:rPr>
                                   <w:b/>
@@ -6845,7 +6320,6 @@
                                 </w:rPr>
                                 <w:t>chunk</w:t>
                               </w:r>
-                              <w:proofErr w:type="gramEnd"/>
                             </w:p>
                           </w:txbxContent>
                         </wps:txbx>
@@ -7047,7 +6521,6 @@
                           <w:spacing w:before="0" w:beforeAutospacing="0" w:after="0" w:afterAutospacing="0"/>
                           <w:jc w:val="center"/>
                         </w:pPr>
-                        <w:proofErr w:type="gramStart"/>
                         <w:r>
                           <w:rPr>
                             <w:b/>
@@ -7059,7 +6532,6 @@
                           </w:rPr>
                           <w:t>chunk</w:t>
                         </w:r>
-                        <w:proofErr w:type="gramEnd"/>
                       </w:p>
                     </w:txbxContent>
                   </v:textbox>
@@ -7093,7 +6565,6 @@
                           <w:spacing w:before="0" w:beforeAutospacing="0" w:after="0" w:afterAutospacing="0"/>
                           <w:jc w:val="center"/>
                         </w:pPr>
-                        <w:proofErr w:type="gramStart"/>
                         <w:r>
                           <w:rPr>
                             <w:b/>
@@ -7105,7 +6576,6 @@
                           </w:rPr>
                           <w:t>chunk</w:t>
                         </w:r>
-                        <w:proofErr w:type="gramEnd"/>
                       </w:p>
                     </w:txbxContent>
                   </v:textbox>
@@ -7139,7 +6609,6 @@
                           <w:spacing w:before="0" w:beforeAutospacing="0" w:after="0" w:afterAutospacing="0"/>
                           <w:jc w:val="center"/>
                         </w:pPr>
-                        <w:proofErr w:type="gramStart"/>
                         <w:r>
                           <w:rPr>
                             <w:b/>
@@ -7151,7 +6620,6 @@
                           </w:rPr>
                           <w:t>chunk</w:t>
                         </w:r>
-                        <w:proofErr w:type="gramEnd"/>
                       </w:p>
                     </w:txbxContent>
                   </v:textbox>
@@ -7515,7 +6983,7 @@
         <w:pStyle w:val="Caption"/>
         <w:spacing w:after="0"/>
       </w:pPr>
-      <w:bookmarkStart w:id="4" w:name="_Ref484766346"/>
+      <w:bookmarkStart w:id="3" w:name="_Ref484766346"/>
       <w:r>
         <w:t xml:space="preserve">Listing </w:t>
       </w:r>
@@ -7537,7 +7005,7 @@
       <w:r>
         <w:fldChar w:fldCharType="end"/>
       </w:r>
-      <w:bookmarkEnd w:id="4"/>
+      <w:bookmarkEnd w:id="3"/>
       <w:r>
         <w:t xml:space="preserve">: </w:t>
       </w:r>
@@ -7608,8 +7076,6 @@
                                 <w:lang w:val="en-GB" w:eastAsia="en-GB"/>
                               </w:rPr>
                             </w:pPr>
-                            <w:proofErr w:type="spellStart"/>
-                            <w:proofErr w:type="gramStart"/>
                             <w:r>
                               <w:rPr>
                                 <w:rFonts w:ascii="Courier New" w:hAnsi="Courier New" w:cs="Courier New"/>
@@ -7619,9 +7085,8 @@
                                 <w:szCs w:val="18"/>
                                 <w:lang w:val="en-GB" w:eastAsia="en-GB"/>
                               </w:rPr>
-                              <w:t>hpx</w:t>
+                              <w:t>hpx::serialize_buffer</w:t>
                             </w:r>
-                            <w:proofErr w:type="spellEnd"/>
                             <w:r>
                               <w:rPr>
                                 <w:rFonts w:ascii="Courier New" w:hAnsi="Courier New" w:cs="Courier New"/>
@@ -7631,56 +7096,7 @@
                                 <w:szCs w:val="18"/>
                                 <w:lang w:val="en-GB" w:eastAsia="en-GB"/>
                               </w:rPr>
-                              <w:t>::</w:t>
-                            </w:r>
-                            <w:proofErr w:type="spellStart"/>
-                            <w:r>
-                              <w:rPr>
-                                <w:rFonts w:ascii="Courier New" w:hAnsi="Courier New" w:cs="Courier New"/>
-                                <w:b/>
-                                <w:color w:val="000000"/>
-                                <w:sz w:val="18"/>
-                                <w:szCs w:val="18"/>
-                                <w:lang w:val="en-GB" w:eastAsia="en-GB"/>
-                              </w:rPr>
-                              <w:t>serialize_buffer</w:t>
-                            </w:r>
-                            <w:proofErr w:type="spellEnd"/>
-                            <w:proofErr w:type="gramEnd"/>
-                            <w:r>
-                              <w:rPr>
-                                <w:rFonts w:ascii="Courier New" w:hAnsi="Courier New" w:cs="Courier New"/>
-                                <w:b/>
-                                <w:color w:val="000000"/>
-                                <w:sz w:val="18"/>
-                                <w:szCs w:val="18"/>
-                                <w:lang w:val="en-GB" w:eastAsia="en-GB"/>
-                              </w:rPr>
-                              <w:t xml:space="preserve"> buff(</w:t>
-                            </w:r>
-                            <w:proofErr w:type="spellStart"/>
-                            <w:r>
-                              <w:rPr>
-                                <w:rFonts w:ascii="Courier New" w:hAnsi="Courier New" w:cs="Courier New"/>
-                                <w:b/>
-                                <w:color w:val="000000"/>
-                                <w:sz w:val="18"/>
-                                <w:szCs w:val="18"/>
-                                <w:lang w:val="en-GB" w:eastAsia="en-GB"/>
-                              </w:rPr>
-                              <w:t>data_ptr</w:t>
-                            </w:r>
-                            <w:proofErr w:type="spellEnd"/>
-                            <w:r>
-                              <w:rPr>
-                                <w:rFonts w:ascii="Courier New" w:hAnsi="Courier New" w:cs="Courier New"/>
-                                <w:b/>
-                                <w:color w:val="000000"/>
-                                <w:sz w:val="18"/>
-                                <w:szCs w:val="18"/>
-                                <w:lang w:val="en-GB" w:eastAsia="en-GB"/>
-                              </w:rPr>
-                              <w:t>, size</w:t>
+                              <w:t xml:space="preserve"> buff(data_ptr, size</w:t>
                             </w:r>
                             <w:r>
                               <w:rPr>
@@ -7704,7 +7120,6 @@
                                 <w:lang w:val="en-GB" w:eastAsia="en-GB"/>
                               </w:rPr>
                             </w:pPr>
-                            <w:proofErr w:type="spellStart"/>
                             <w:r>
                               <w:rPr>
                                 <w:rFonts w:ascii="Courier New" w:hAnsi="Courier New" w:cs="Courier New"/>
@@ -7716,7 +7131,6 @@
                               </w:rPr>
                               <w:t>hpx</w:t>
                             </w:r>
-                            <w:proofErr w:type="spellEnd"/>
                             <w:r>
                               <w:rPr>
                                 <w:rFonts w:ascii="Courier New" w:hAnsi="Courier New" w:cs="Courier New"/>
@@ -7807,21 +7221,8 @@
                                 <w:szCs w:val="18"/>
                                 <w:lang w:val="en-GB" w:eastAsia="en-GB"/>
                               </w:rPr>
-                              <w:t xml:space="preserve"> </w:t>
+                              <w:t xml:space="preserve"> hpx</w:t>
                             </w:r>
-                            <w:proofErr w:type="spellStart"/>
-                            <w:r>
-                              <w:rPr>
-                                <w:rFonts w:ascii="Courier New" w:hAnsi="Courier New" w:cs="Courier New"/>
-                                <w:b/>
-                                <w:color w:val="000000"/>
-                                <w:sz w:val="18"/>
-                                <w:szCs w:val="18"/>
-                                <w:lang w:val="en-GB" w:eastAsia="en-GB"/>
-                              </w:rPr>
-                              <w:t>hpx</w:t>
-                            </w:r>
-                            <w:proofErr w:type="spellEnd"/>
                             <w:r>
                               <w:rPr>
                                 <w:rFonts w:ascii="Courier New" w:hAnsi="Courier New" w:cs="Courier New"/>
@@ -7834,7 +7235,6 @@
                               </w:rPr>
                               <w:t>::</w:t>
                             </w:r>
-                            <w:proofErr w:type="gramStart"/>
                             <w:r>
                               <w:rPr>
                                 <w:rFonts w:ascii="Courier New" w:hAnsi="Courier New" w:cs="Courier New"/>
@@ -7858,7 +7258,6 @@
                               </w:rPr>
                               <w:t>(</w:t>
                             </w:r>
-                            <w:proofErr w:type="gramEnd"/>
                             <w:r>
                               <w:rPr>
                                 <w:rFonts w:ascii="Courier New" w:hAnsi="Courier New" w:cs="Courier New"/>
@@ -8097,8 +7496,6 @@
                           <w:lang w:val="en-GB" w:eastAsia="en-GB"/>
                         </w:rPr>
                       </w:pPr>
-                      <w:proofErr w:type="spellStart"/>
-                      <w:proofErr w:type="gramStart"/>
                       <w:r>
                         <w:rPr>
                           <w:rFonts w:ascii="Courier New" w:hAnsi="Courier New" w:cs="Courier New"/>
@@ -8108,9 +7505,8 @@
                           <w:szCs w:val="18"/>
                           <w:lang w:val="en-GB" w:eastAsia="en-GB"/>
                         </w:rPr>
-                        <w:t>hpx</w:t>
+                        <w:t>hpx::serialize_buffer</w:t>
                       </w:r>
-                      <w:proofErr w:type="spellEnd"/>
                       <w:r>
                         <w:rPr>
                           <w:rFonts w:ascii="Courier New" w:hAnsi="Courier New" w:cs="Courier New"/>
@@ -8120,56 +7516,7 @@
                           <w:szCs w:val="18"/>
                           <w:lang w:val="en-GB" w:eastAsia="en-GB"/>
                         </w:rPr>
-                        <w:t>::</w:t>
-                      </w:r>
-                      <w:proofErr w:type="spellStart"/>
-                      <w:r>
-                        <w:rPr>
-                          <w:rFonts w:ascii="Courier New" w:hAnsi="Courier New" w:cs="Courier New"/>
-                          <w:b/>
-                          <w:color w:val="000000"/>
-                          <w:sz w:val="18"/>
-                          <w:szCs w:val="18"/>
-                          <w:lang w:val="en-GB" w:eastAsia="en-GB"/>
-                        </w:rPr>
-                        <w:t>serialize_buffer</w:t>
-                      </w:r>
-                      <w:proofErr w:type="spellEnd"/>
-                      <w:proofErr w:type="gramEnd"/>
-                      <w:r>
-                        <w:rPr>
-                          <w:rFonts w:ascii="Courier New" w:hAnsi="Courier New" w:cs="Courier New"/>
-                          <w:b/>
-                          <w:color w:val="000000"/>
-                          <w:sz w:val="18"/>
-                          <w:szCs w:val="18"/>
-                          <w:lang w:val="en-GB" w:eastAsia="en-GB"/>
-                        </w:rPr>
-                        <w:t xml:space="preserve"> buff(</w:t>
-                      </w:r>
-                      <w:proofErr w:type="spellStart"/>
-                      <w:r>
-                        <w:rPr>
-                          <w:rFonts w:ascii="Courier New" w:hAnsi="Courier New" w:cs="Courier New"/>
-                          <w:b/>
-                          <w:color w:val="000000"/>
-                          <w:sz w:val="18"/>
-                          <w:szCs w:val="18"/>
-                          <w:lang w:val="en-GB" w:eastAsia="en-GB"/>
-                        </w:rPr>
-                        <w:t>data_ptr</w:t>
-                      </w:r>
-                      <w:proofErr w:type="spellEnd"/>
-                      <w:r>
-                        <w:rPr>
-                          <w:rFonts w:ascii="Courier New" w:hAnsi="Courier New" w:cs="Courier New"/>
-                          <w:b/>
-                          <w:color w:val="000000"/>
-                          <w:sz w:val="18"/>
-                          <w:szCs w:val="18"/>
-                          <w:lang w:val="en-GB" w:eastAsia="en-GB"/>
-                        </w:rPr>
-                        <w:t>, size</w:t>
+                        <w:t xml:space="preserve"> buff(data_ptr, size</w:t>
                       </w:r>
                       <w:r>
                         <w:rPr>
@@ -8193,7 +7540,6 @@
                           <w:lang w:val="en-GB" w:eastAsia="en-GB"/>
                         </w:rPr>
                       </w:pPr>
-                      <w:proofErr w:type="spellStart"/>
                       <w:r>
                         <w:rPr>
                           <w:rFonts w:ascii="Courier New" w:hAnsi="Courier New" w:cs="Courier New"/>
@@ -8205,7 +7551,6 @@
                         </w:rPr>
                         <w:t>hpx</w:t>
                       </w:r>
-                      <w:proofErr w:type="spellEnd"/>
                       <w:r>
                         <w:rPr>
                           <w:rFonts w:ascii="Courier New" w:hAnsi="Courier New" w:cs="Courier New"/>
@@ -8296,21 +7641,8 @@
                           <w:szCs w:val="18"/>
                           <w:lang w:val="en-GB" w:eastAsia="en-GB"/>
                         </w:rPr>
-                        <w:t xml:space="preserve"> </w:t>
+                        <w:t xml:space="preserve"> hpx</w:t>
                       </w:r>
-                      <w:proofErr w:type="spellStart"/>
-                      <w:r>
-                        <w:rPr>
-                          <w:rFonts w:ascii="Courier New" w:hAnsi="Courier New" w:cs="Courier New"/>
-                          <w:b/>
-                          <w:color w:val="000000"/>
-                          <w:sz w:val="18"/>
-                          <w:szCs w:val="18"/>
-                          <w:lang w:val="en-GB" w:eastAsia="en-GB"/>
-                        </w:rPr>
-                        <w:t>hpx</w:t>
-                      </w:r>
-                      <w:proofErr w:type="spellEnd"/>
                       <w:r>
                         <w:rPr>
                           <w:rFonts w:ascii="Courier New" w:hAnsi="Courier New" w:cs="Courier New"/>
@@ -8323,7 +7655,6 @@
                         </w:rPr>
                         <w:t>::</w:t>
                       </w:r>
-                      <w:proofErr w:type="gramStart"/>
                       <w:r>
                         <w:rPr>
                           <w:rFonts w:ascii="Courier New" w:hAnsi="Courier New" w:cs="Courier New"/>
@@ -8347,7 +7678,6 @@
                         </w:rPr>
                         <w:t>(</w:t>
                       </w:r>
-                      <w:proofErr w:type="gramEnd"/>
                       <w:r>
                         <w:rPr>
                           <w:rFonts w:ascii="Courier New" w:hAnsi="Courier New" w:cs="Courier New"/>
@@ -8583,7 +7913,6 @@
       <w:r>
         <w:t xml:space="preserve">function invocation </w:t>
       </w:r>
-      <w:proofErr w:type="spellStart"/>
       <w:r>
         <w:rPr>
           <w:rFonts w:ascii="Courier New" w:hAnsi="Courier New" w:cs="Courier New"/>
@@ -8600,7 +7929,6 @@
         </w:rPr>
         <w:t>_cb</w:t>
       </w:r>
-      <w:proofErr w:type="spellEnd"/>
       <w:r>
         <w:t xml:space="preserve"> </w:t>
       </w:r>
@@ -8628,14 +7956,15 @@
         <w:pStyle w:val="KeywordsText"/>
         <w:keepNext/>
       </w:pPr>
+      <w:bookmarkStart w:id="4" w:name="_GoBack"/>
       <w:r>
         <w:rPr>
           <w:noProof/>
           <w:lang w:val="en-GB" w:eastAsia="en-GB"/>
         </w:rPr>
         <w:drawing>
-          <wp:inline distT="0" distB="0" distL="0" distR="0" wp14:anchorId="6C3A6FE8" wp14:editId="5AC7C650">
-            <wp:extent cx="5580380" cy="2272665"/>
+          <wp:inline distT="0" distB="0" distL="0" distR="0" wp14:anchorId="6B6D0CC5" wp14:editId="39FE0672">
+            <wp:extent cx="5580380" cy="2059940"/>
             <wp:effectExtent l="0" t="0" r="1270" b="0"/>
             <wp:docPr id="1" name="Chart 1"/>
             <wp:cNvGraphicFramePr/>
@@ -8647,6 +7976,7 @@
           </wp:inline>
         </w:drawing>
       </w:r>
+      <w:bookmarkEnd w:id="4"/>
     </w:p>
     <w:p>
       <w:pPr>
@@ -8696,23 +8026,21 @@
       <w:r>
         <w:t xml:space="preserve">ny type that has the traits </w:t>
       </w:r>
-      <w:proofErr w:type="spellStart"/>
       <w:r>
         <w:rPr>
           <w:rFonts w:ascii="Courier New" w:hAnsi="Courier New" w:cs="Courier New"/>
           <w:sz w:val="18"/>
           <w:szCs w:val="20"/>
         </w:rPr>
-        <w:t>hpx</w:t>
-      </w:r>
-      <w:proofErr w:type="spellEnd"/>
+        <w:t>hpx::is_b</w:t>
+      </w:r>
       <w:r>
         <w:rPr>
           <w:rFonts w:ascii="Courier New" w:hAnsi="Courier New" w:cs="Courier New"/>
           <w:sz w:val="18"/>
           <w:szCs w:val="20"/>
         </w:rPr>
-        <w:t>::is_b</w:t>
+        <w:t>itwise_</w:t>
       </w:r>
       <w:r>
         <w:rPr>
@@ -8720,7 +8048,13 @@
           <w:sz w:val="18"/>
           <w:szCs w:val="20"/>
         </w:rPr>
-        <w:t>itwise_</w:t>
+        <w:t>serializable</w:t>
+      </w:r>
+      <w:r>
+        <w:t xml:space="preserve"> may be </w:t>
+      </w:r>
+      <w:r>
+        <w:t xml:space="preserve">wrapped in a </w:t>
       </w:r>
       <w:r>
         <w:rPr>
@@ -8728,20 +8062,6 @@
           <w:sz w:val="18"/>
           <w:szCs w:val="20"/>
         </w:rPr>
-        <w:t>serializable</w:t>
-      </w:r>
-      <w:r>
-        <w:t xml:space="preserve"> may be </w:t>
-      </w:r>
-      <w:r>
-        <w:t xml:space="preserve">wrapped in a </w:t>
-      </w:r>
-      <w:r>
-        <w:rPr>
-          <w:rFonts w:ascii="Courier New" w:hAnsi="Courier New" w:cs="Courier New"/>
-          <w:sz w:val="18"/>
-          <w:szCs w:val="20"/>
-        </w:rPr>
         <w:t>serialize_buffer</w:t>
       </w:r>
       <w:r>
@@ -8861,15 +8181,7 @@
         <w:t>pointer chunks is not very significant, but it is clear th</w:t>
       </w:r>
       <w:r>
-        <w:t xml:space="preserve">at HPX performs extremely well; with the exception of </w:t>
-      </w:r>
-      <w:proofErr w:type="spellStart"/>
-      <w:r>
-        <w:t>Cap’nProto</w:t>
-      </w:r>
-      <w:proofErr w:type="spellEnd"/>
-      <w:r>
-        <w:t>, HPX is the fastest library available even with zero copy disabled (</w:t>
+        <w:t>at HPX performs extremely well; with the exception of Cap’nProto, HPX is the fastest library available even with zero copy disabled (</w:t>
       </w:r>
       <w:r>
         <w:t xml:space="preserve">when </w:t>
@@ -8890,15 +8202,7 @@
         <w:t xml:space="preserve">being the smallest. </w:t>
       </w:r>
       <w:r>
-        <w:t xml:space="preserve">The </w:t>
-      </w:r>
-      <w:proofErr w:type="spellStart"/>
-      <w:r>
-        <w:t>Cap’nProto</w:t>
-      </w:r>
-      <w:proofErr w:type="spellEnd"/>
-      <w:r>
-        <w:t xml:space="preserve"> library achieves the best performance because it does not actually do any serialization – the archive is simply a pointer to the raw record structure </w:t>
+        <w:t xml:space="preserve">The Cap’nProto library achieves the best performance because it does not actually do any serialization – the archive is simply a pointer to the raw record structure </w:t>
       </w:r>
       <w:r>
         <w:t>of the message data</w:t>
@@ -8916,15 +8220,7 @@
         <w:t>s</w:t>
       </w:r>
       <w:r>
-        <w:t xml:space="preserve"> to be invoked with a single parameter (a </w:t>
-      </w:r>
-      <w:proofErr w:type="spellStart"/>
-      <w:r>
-        <w:t>struct</w:t>
-      </w:r>
-      <w:proofErr w:type="spellEnd"/>
-      <w:r>
-        <w:t>) and no zero copy of individual elements would be possible. (</w:t>
+        <w:t xml:space="preserve"> to be invoked with a single parameter (a struct) and no zero copy of individual elements would be possible. (</w:t>
       </w:r>
       <w:r>
         <w:t>Note that, i</w:t>
@@ -8935,7 +8231,6 @@
       <w:r>
         <w:t>(</w:t>
       </w:r>
-      <w:proofErr w:type="spellStart"/>
       <w:r>
         <w:fldChar w:fldCharType="begin"/>
       </w:r>
@@ -8946,11 +8241,7 @@
         <w:fldChar w:fldCharType="separate"/>
       </w:r>
       <w:r>
-        <w:t>Chochlik</w:t>
-      </w:r>
-      <w:proofErr w:type="spellEnd"/>
-      <w:r>
-        <w:t xml:space="preserve"> et al. 2017</w:t>
+        <w:t>Chochlik et al. 2017</w:t>
       </w:r>
       <w:r>
         <w:fldChar w:fldCharType="end"/>
@@ -8984,21 +8275,13 @@
         <w:pStyle w:val="MainText"/>
       </w:pPr>
       <w:r>
-        <w:t>The serialized archive (</w:t>
-      </w:r>
-      <w:proofErr w:type="spellStart"/>
-      <w:r>
-        <w:t>data</w:t>
+        <w:t>The serialized archive (data</w:t>
       </w:r>
       <w:r>
         <w:t>+</w:t>
       </w:r>
       <w:r>
-        <w:t>chunk</w:t>
-      </w:r>
-      <w:proofErr w:type="spellEnd"/>
-      <w:r>
-        <w:t xml:space="preserve"> list) is passed to the parcelport (network layer)</w:t>
+        <w:t>chunk list) is passed to the parcelport (network layer)</w:t>
       </w:r>
       <w:r>
         <w:t xml:space="preserve"> in HPX for transmission. The term ‘parcel’ is used to refer to the abstraction that represents the serialized form of the </w:t>
@@ -9086,15 +8369,7 @@
         <w:t xml:space="preserve">n </w:t>
       </w:r>
       <w:r>
-        <w:t xml:space="preserve">implementation also exists using infiniband </w:t>
-      </w:r>
-      <w:proofErr w:type="spellStart"/>
-      <w:r>
-        <w:t>ibverbs</w:t>
-      </w:r>
-      <w:proofErr w:type="spellEnd"/>
-      <w:r>
-        <w:t xml:space="preserve">) </w:t>
+        <w:t xml:space="preserve">implementation also exists using infiniband ibverbs) </w:t>
       </w:r>
       <w:r>
         <w:t xml:space="preserve">and follows the same basic procedure except that pointer chunks may be registered on the fly and the memory keys passed in the </w:t>
@@ -9420,7 +8695,6 @@
                                 <w:spacing w:before="0" w:beforeAutospacing="0" w:after="0" w:afterAutospacing="0"/>
                                 <w:jc w:val="center"/>
                               </w:pPr>
-                              <w:proofErr w:type="gramStart"/>
                               <w:r>
                                 <w:rPr>
                                   <w:rFonts w:eastAsia="Times New Roman" w:cstheme="minorBidi"/>
@@ -9433,7 +8707,6 @@
                                 </w:rPr>
                                 <w:t>chunk</w:t>
                               </w:r>
-                              <w:proofErr w:type="gramEnd"/>
                             </w:p>
                           </w:txbxContent>
                         </wps:txbx>
@@ -9492,7 +8765,6 @@
                                 <w:spacing w:before="0" w:beforeAutospacing="0" w:after="0" w:afterAutospacing="0"/>
                                 <w:jc w:val="center"/>
                               </w:pPr>
-                              <w:proofErr w:type="gramStart"/>
                               <w:r>
                                 <w:rPr>
                                   <w:rFonts w:eastAsia="Times New Roman" w:cstheme="minorBidi"/>
@@ -9505,7 +8777,6 @@
                                 </w:rPr>
                                 <w:t>chunk</w:t>
                               </w:r>
-                              <w:proofErr w:type="gramEnd"/>
                             </w:p>
                           </w:txbxContent>
                         </wps:txbx>
@@ -9564,7 +8835,6 @@
                                 <w:spacing w:before="0" w:beforeAutospacing="0" w:after="0" w:afterAutospacing="0"/>
                                 <w:jc w:val="center"/>
                               </w:pPr>
-                              <w:proofErr w:type="gramStart"/>
                               <w:r>
                                 <w:rPr>
                                   <w:rFonts w:eastAsia="Times New Roman" w:cstheme="minorBidi"/>
@@ -9577,7 +8847,6 @@
                                 </w:rPr>
                                 <w:t>chunk</w:t>
                               </w:r>
-                              <w:proofErr w:type="gramEnd"/>
                             </w:p>
                           </w:txbxContent>
                         </wps:txbx>
@@ -9636,7 +8905,6 @@
                                 <w:spacing w:before="0" w:beforeAutospacing="0" w:after="0" w:afterAutospacing="0"/>
                                 <w:jc w:val="center"/>
                               </w:pPr>
-                              <w:proofErr w:type="gramStart"/>
                               <w:r>
                                 <w:rPr>
                                   <w:rFonts w:eastAsia="Times New Roman" w:cstheme="minorBidi"/>
@@ -9649,7 +8917,6 @@
                                 </w:rPr>
                                 <w:t>chunk</w:t>
                               </w:r>
-                              <w:proofErr w:type="gramEnd"/>
                             </w:p>
                           </w:txbxContent>
                         </wps:txbx>
@@ -9708,7 +8975,6 @@
                                 <w:spacing w:before="0" w:beforeAutospacing="0" w:after="0" w:afterAutospacing="0"/>
                                 <w:jc w:val="center"/>
                               </w:pPr>
-                              <w:proofErr w:type="gramStart"/>
                               <w:r>
                                 <w:rPr>
                                   <w:rFonts w:eastAsia="Times New Roman" w:cstheme="minorBidi"/>
@@ -9721,7 +8987,6 @@
                                 </w:rPr>
                                 <w:t>chunk</w:t>
                               </w:r>
-                              <w:proofErr w:type="gramEnd"/>
                             </w:p>
                           </w:txbxContent>
                         </wps:txbx>
@@ -9955,7 +9220,6 @@
                           <w:spacing w:before="0" w:beforeAutospacing="0" w:after="0" w:afterAutospacing="0"/>
                           <w:jc w:val="center"/>
                         </w:pPr>
-                        <w:proofErr w:type="gramStart"/>
                         <w:r>
                           <w:rPr>
                             <w:rFonts w:eastAsia="Times New Roman" w:cstheme="minorBidi"/>
@@ -9968,7 +9232,6 @@
                           </w:rPr>
                           <w:t>chunk</w:t>
                         </w:r>
-                        <w:proofErr w:type="gramEnd"/>
                       </w:p>
                     </w:txbxContent>
                   </v:textbox>
@@ -10003,7 +9266,6 @@
                           <w:spacing w:before="0" w:beforeAutospacing="0" w:after="0" w:afterAutospacing="0"/>
                           <w:jc w:val="center"/>
                         </w:pPr>
-                        <w:proofErr w:type="gramStart"/>
                         <w:r>
                           <w:rPr>
                             <w:rFonts w:eastAsia="Times New Roman" w:cstheme="minorBidi"/>
@@ -10016,7 +9278,6 @@
                           </w:rPr>
                           <w:t>chunk</w:t>
                         </w:r>
-                        <w:proofErr w:type="gramEnd"/>
                       </w:p>
                     </w:txbxContent>
                   </v:textbox>
@@ -10051,7 +9312,6 @@
                           <w:spacing w:before="0" w:beforeAutospacing="0" w:after="0" w:afterAutospacing="0"/>
                           <w:jc w:val="center"/>
                         </w:pPr>
-                        <w:proofErr w:type="gramStart"/>
                         <w:r>
                           <w:rPr>
                             <w:rFonts w:eastAsia="Times New Roman" w:cstheme="minorBidi"/>
@@ -10064,7 +9324,6 @@
                           </w:rPr>
                           <w:t>chunk</w:t>
                         </w:r>
-                        <w:proofErr w:type="gramEnd"/>
                       </w:p>
                     </w:txbxContent>
                   </v:textbox>
@@ -10099,7 +9358,6 @@
                           <w:spacing w:before="0" w:beforeAutospacing="0" w:after="0" w:afterAutospacing="0"/>
                           <w:jc w:val="center"/>
                         </w:pPr>
-                        <w:proofErr w:type="gramStart"/>
                         <w:r>
                           <w:rPr>
                             <w:rFonts w:eastAsia="Times New Roman" w:cstheme="minorBidi"/>
@@ -10112,7 +9370,6 @@
                           </w:rPr>
                           <w:t>chunk</w:t>
                         </w:r>
-                        <w:proofErr w:type="gramEnd"/>
                       </w:p>
                     </w:txbxContent>
                   </v:textbox>
@@ -10147,7 +9404,6 @@
                           <w:spacing w:before="0" w:beforeAutospacing="0" w:after="0" w:afterAutospacing="0"/>
                           <w:jc w:val="center"/>
                         </w:pPr>
-                        <w:proofErr w:type="gramStart"/>
                         <w:r>
                           <w:rPr>
                             <w:rFonts w:eastAsia="Times New Roman" w:cstheme="minorBidi"/>
@@ -10160,7 +9416,6 @@
                           </w:rPr>
                           <w:t>chunk</w:t>
                         </w:r>
-                        <w:proofErr w:type="gramEnd"/>
                       </w:p>
                     </w:txbxContent>
                   </v:textbox>
@@ -10561,15 +9816,7 @@
         <w:t xml:space="preserve">also </w:t>
       </w:r>
       <w:r>
-        <w:t xml:space="preserve">the native OSU benchmark using Cray MPI running on Piz </w:t>
-      </w:r>
-      <w:proofErr w:type="spellStart"/>
-      <w:r>
-        <w:t>Daint</w:t>
-      </w:r>
-      <w:proofErr w:type="spellEnd"/>
-      <w:r>
-        <w:t xml:space="preserve">, a Cray </w:t>
+        <w:t xml:space="preserve">the native OSU benchmark using Cray MPI running on Piz Daint, a Cray </w:t>
       </w:r>
       <w:r>
         <w:t>XC50</w:t>
@@ -10776,20 +10023,11 @@
       </w:r>
       <w:r>
         <w:lastRenderedPageBreak/>
-        <w:t xml:space="preserve">therefore tested </w:t>
-      </w:r>
-      <w:proofErr w:type="spellStart"/>
-      <w:r>
-        <w:t>OctoTiger</w:t>
-      </w:r>
-      <w:proofErr w:type="spellEnd"/>
-      <w:r>
-        <w:t xml:space="preserve">, a 3D octree based, finite-volume AMR hydrodynamics code with Newtonian gravity; it is a successor to previous hydrodynamics codes described in </w:t>
+        <w:t xml:space="preserve">therefore tested OctoTiger, a 3D octree based, finite-volume AMR hydrodynamics code with Newtonian gravity; it is a successor to previous hydrodynamics codes described in </w:t>
       </w:r>
       <w:r>
         <w:t>(</w:t>
       </w:r>
-      <w:proofErr w:type="spellStart"/>
       <w:r>
         <w:fldChar w:fldCharType="begin"/>
       </w:r>
@@ -10800,11 +10038,7 @@
         <w:fldChar w:fldCharType="separate"/>
       </w:r>
       <w:r>
-        <w:t>Kadam</w:t>
-      </w:r>
-      <w:proofErr w:type="spellEnd"/>
-      <w:r>
-        <w:t xml:space="preserve"> et al. 2017</w:t>
+        <w:t>Kadam et al. 2017</w:t>
       </w:r>
       <w:r>
         <w:fldChar w:fldCharType="end"/>
@@ -10842,37 +10076,13 @@
         <w:fldChar w:fldCharType="end"/>
       </w:r>
       <w:r>
-        <w:t xml:space="preserve"> shows the number of AMR grids processed per second using different levels of refinement (</w:t>
-      </w:r>
-      <w:proofErr w:type="spellStart"/>
-      <w:r>
-        <w:t>LoR</w:t>
-      </w:r>
-      <w:proofErr w:type="spellEnd"/>
-      <w:r>
-        <w:t xml:space="preserve">) with the </w:t>
+        <w:t xml:space="preserve"> shows the number of AMR grids processed per second using different levels of refinement (LoR) with the </w:t>
       </w:r>
       <w:r>
         <w:t>libfabric</w:t>
       </w:r>
       <w:r>
-        <w:t xml:space="preserve"> and MPI </w:t>
-      </w:r>
-      <w:proofErr w:type="spellStart"/>
-      <w:r>
-        <w:t>parcelports</w:t>
-      </w:r>
-      <w:proofErr w:type="spellEnd"/>
-      <w:r>
-        <w:t xml:space="preserve"> in HPX – (higher levels of refinement cannot be computed on smaller node counts, and lower levels of refinement show reduced performance on higher node counts); a pattern is clear from the results when the speedup is shown. With the exception of the level 7 </w:t>
-      </w:r>
-      <w:proofErr w:type="spellStart"/>
-      <w:r>
-        <w:t>LoR</w:t>
-      </w:r>
-      <w:proofErr w:type="spellEnd"/>
-      <w:r>
-        <w:t xml:space="preserve"> on high node counts, we see a performance improvement of between 25% and 50% across the board - at 24,576 cores on 2048 nodes, an improvement of 25% is highly significant, and it should be noted that this improvement is not just the messaging parts of the application, but the entire solve step which includes communication via re-gridding as the mesh is adapted/refined. </w:t>
+        <w:t xml:space="preserve"> and MPI parcelports in HPX – (higher levels of refinement cannot be computed on smaller node counts, and lower levels of refinement show reduced performance on higher node counts); a pattern is clear from the results when the speedup is shown. With the exception of the level 7 LoR on high node counts, we see a performance improvement of between 25% and 50% across the board - at 24,576 cores on 2048 nodes, an improvement of 25% is highly significant, and it should be noted that this improvement is not just the messaging parts of the application, but the entire solve step which includes communication via re-gridding as the mesh is adapted/refined. </w:t>
       </w:r>
     </w:p>
     <w:p>
@@ -11082,19 +10292,9 @@
       <w:r>
         <w:t xml:space="preserve">(middle) </w:t>
       </w:r>
-      <w:proofErr w:type="spellStart"/>
-      <w:r>
-        <w:t>parcelports</w:t>
-      </w:r>
-      <w:proofErr w:type="spellEnd"/>
-      <w:r>
-        <w:t xml:space="preserve"> with </w:t>
-      </w:r>
-      <w:proofErr w:type="spellStart"/>
-      <w:r>
-        <w:t>OctoTiger</w:t>
-      </w:r>
-      <w:proofErr w:type="spellEnd"/>
+      <w:r>
+        <w:t>parcelports with OctoTiger</w:t>
+      </w:r>
       <w:r>
         <w:t xml:space="preserve">. </w:t>
       </w:r>
@@ -11111,15 +10311,7 @@
         <w:t xml:space="preserve"> compared to MPI.</w:t>
       </w:r>
       <w:r>
-        <w:t xml:space="preserve"> All tests were run using 12 cores per node on the Piz </w:t>
-      </w:r>
-      <w:proofErr w:type="spellStart"/>
-      <w:r>
-        <w:t>Daint</w:t>
-      </w:r>
-      <w:proofErr w:type="spellEnd"/>
-      <w:r>
-        <w:t xml:space="preserve"> supercomputer at CSCS.</w:t>
+        <w:t xml:space="preserve"> All tests were run using 12 cores per node on the Piz Daint supercomputer at CSCS.</w:t>
       </w:r>
     </w:p>
     <w:p>
@@ -11186,10 +10378,13 @@
         <w:ind w:firstLine="0"/>
       </w:pPr>
       <w:r>
-        <w:t>This work has been partially funded by the European Union Seventh Framework Program (FP7/2007­2013) under grant agreement no. 604102 (HBP).</w:t>
-      </w:r>
-      <w:r>
-        <w:t xml:space="preserve"> The authors would like to thank the </w:t>
+        <w:t>This project has received funding from the European Union's Horizon 2020 research and innovation programme under grant agreement No 720270 (HBP SGA1)</w:t>
+      </w:r>
+      <w:r>
+        <w:t xml:space="preserve">. </w:t>
+      </w:r>
+      <w:r>
+        <w:t xml:space="preserve">The authors would like to thank the </w:t>
       </w:r>
       <w:r>
         <w:t>libfabric</w:t>
@@ -11222,23 +10417,7 @@
       <w:bookmarkEnd w:id="8"/>
       <w:bookmarkEnd w:id="10"/>
       <w:r>
-        <w:t xml:space="preserve">Agarwal, A., </w:t>
-      </w:r>
-      <w:proofErr w:type="spellStart"/>
-      <w:r>
-        <w:t>Slee</w:t>
-      </w:r>
-      <w:proofErr w:type="spellEnd"/>
-      <w:r>
-        <w:t xml:space="preserve">, M. &amp; Kwiatkowski, </w:t>
-      </w:r>
-      <w:proofErr w:type="gramStart"/>
-      <w:r>
-        <w:t>M</w:t>
-      </w:r>
-      <w:proofErr w:type="gramEnd"/>
-      <w:r>
-        <w:t>. (2007), Thrift: Scalable cross-language services implementation, Technical report, Facebook. http://thrift.apache.org/static/files/thrift-20070401.pdf</w:t>
+        <w:t>Agarwal, A., Slee, M. &amp; Kwiatkowski, M. (2007), Thrift: Scalable cross-language services implementation, Technical report, Facebook. http://thrift.apache.org/static/files/thrift-20070401.pdf</w:t>
       </w:r>
     </w:p>
     <w:p>
@@ -11256,15 +10435,7 @@
       <w:bookmarkEnd w:id="11"/>
       <w:bookmarkEnd w:id="12"/>
       <w:r>
-        <w:t xml:space="preserve">Bauer, M., </w:t>
-      </w:r>
-      <w:proofErr w:type="spellStart"/>
-      <w:r>
-        <w:t>Treichler</w:t>
-      </w:r>
-      <w:proofErr w:type="spellEnd"/>
-      <w:r>
-        <w:t xml:space="preserve">, S., Slaughter, E. &amp; Aiken, A. (2012), Legion: Expressing locality and independence with logical regions, </w:t>
+        <w:t xml:space="preserve">Bauer, M., Treichler, S., Slaughter, E. &amp; Aiken, A. (2012), Legion: Expressing locality and independence with logical regions, </w:t>
       </w:r>
       <w:r>
         <w:rPr>
@@ -11290,21 +10461,8 @@
       <w:bookmarkStart w:id="14" w:name="B4B_bonachea_3a2002_3agsv_3a894168"/>
       <w:bookmarkEnd w:id="13"/>
       <w:bookmarkEnd w:id="14"/>
-      <w:proofErr w:type="spellStart"/>
-      <w:r>
-        <w:t>Bonachea</w:t>
-      </w:r>
-      <w:proofErr w:type="spellEnd"/>
-      <w:r>
-        <w:t xml:space="preserve">, D. (2002), </w:t>
-      </w:r>
-      <w:proofErr w:type="spellStart"/>
-      <w:r>
-        <w:t>Gasnet</w:t>
-      </w:r>
-      <w:proofErr w:type="spellEnd"/>
-      <w:r>
-        <w:t xml:space="preserve"> specification, v1.1, Technical report, Berkeley, CA, USA.</w:t>
+      <w:r>
+        <w:t>Bonachea, D. (2002), Gasnet specification, v1.1, Technical report, Berkeley, CA, USA.</w:t>
       </w:r>
     </w:p>
     <w:p>
@@ -11322,15 +10480,7 @@
       <w:bookmarkEnd w:id="15"/>
       <w:bookmarkEnd w:id="16"/>
       <w:r>
-        <w:t>Boost (1998-2017), ‘</w:t>
-      </w:r>
-      <w:proofErr w:type="gramStart"/>
-      <w:r>
-        <w:t>Boost</w:t>
-      </w:r>
-      <w:proofErr w:type="gramEnd"/>
-      <w:r>
-        <w:t>: a collection of free peer-reviewed portable C++ source libraries’. http://www.boost.org/. http://www.boost.org/</w:t>
+        <w:t>Boost (1998-2017), ‘Boost: a collection of free peer-reviewed portable C++ source libraries’. http://www.boost.org/. http://www.boost.org/</w:t>
       </w:r>
     </w:p>
     <w:p>
@@ -11347,29 +10497,8 @@
       <w:bookmarkStart w:id="18" w:name="B4B_p0194r3"/>
       <w:bookmarkEnd w:id="17"/>
       <w:bookmarkEnd w:id="18"/>
-      <w:proofErr w:type="spellStart"/>
-      <w:r>
-        <w:t>Chochlik</w:t>
-      </w:r>
-      <w:proofErr w:type="spellEnd"/>
-      <w:r>
-        <w:t xml:space="preserve">, M., </w:t>
-      </w:r>
-      <w:proofErr w:type="spellStart"/>
-      <w:r>
-        <w:t>Naumann</w:t>
-      </w:r>
-      <w:proofErr w:type="spellEnd"/>
-      <w:r>
-        <w:t xml:space="preserve">, A. &amp; </w:t>
-      </w:r>
-      <w:proofErr w:type="spellStart"/>
-      <w:r>
-        <w:t>Sankel</w:t>
-      </w:r>
-      <w:proofErr w:type="spellEnd"/>
-      <w:r>
-        <w:t>, D. (2017), ‘P0350R0: Static reflection’, ISO/IEC C++ Standards Committee Paper. http://www.open-std.org/jtc1/sc22/wg21/docs/papers/2016/p0350r0.pdf</w:t>
+      <w:r>
+        <w:t>Chochlik, M., Naumann, A. &amp; Sankel, D. (2017), ‘P0350R0: Static reflection’, ISO/IEC C++ Standards Committee Paper. http://www.open-std.org/jtc1/sc22/wg21/docs/papers/2016/p0350r0.pdf</w:t>
       </w:r>
     </w:p>
     <w:p>
@@ -11387,53 +10516,13 @@
       <w:bookmarkEnd w:id="19"/>
       <w:bookmarkEnd w:id="20"/>
       <w:r>
-        <w:t xml:space="preserve">Choi, S.-E., Pritchard, H., </w:t>
-      </w:r>
-      <w:proofErr w:type="spellStart"/>
-      <w:r>
-        <w:t>Shimek</w:t>
-      </w:r>
-      <w:proofErr w:type="spellEnd"/>
-      <w:r>
-        <w:t xml:space="preserve">, J., </w:t>
-      </w:r>
-      <w:proofErr w:type="spellStart"/>
-      <w:r>
-        <w:t>Swaro</w:t>
-      </w:r>
-      <w:proofErr w:type="spellEnd"/>
-      <w:r>
-        <w:t xml:space="preserve">, J., Tiffany, Z. &amp; </w:t>
-      </w:r>
-      <w:proofErr w:type="spellStart"/>
-      <w:r>
-        <w:t>Turrubiates</w:t>
-      </w:r>
-      <w:proofErr w:type="spellEnd"/>
-      <w:r>
-        <w:t xml:space="preserve">, B. (2015), An implementation of </w:t>
-      </w:r>
-      <w:proofErr w:type="spellStart"/>
-      <w:r>
-        <w:t>ofi</w:t>
-      </w:r>
-      <w:proofErr w:type="spellEnd"/>
-      <w:r>
-        <w:t xml:space="preserve"> </w:t>
+        <w:t xml:space="preserve">Choi, S.-E., Pritchard, H., Shimek, J., Swaro, J., Tiffany, Z. &amp; Turrubiates, B. (2015), An implementation of ofi </w:t>
       </w:r>
       <w:r>
         <w:t>libfabric</w:t>
       </w:r>
       <w:r>
-        <w:t xml:space="preserve"> in support of multithreaded </w:t>
-      </w:r>
-      <w:proofErr w:type="spellStart"/>
-      <w:r>
-        <w:t>pgas</w:t>
-      </w:r>
-      <w:proofErr w:type="spellEnd"/>
-      <w:r>
-        <w:t xml:space="preserve"> solutions, </w:t>
+        <w:t xml:space="preserve"> in support of multithreaded pgas solutions, </w:t>
       </w:r>
       <w:r>
         <w:rPr>
@@ -11460,23 +10549,7 @@
       <w:bookmarkEnd w:id="21"/>
       <w:bookmarkEnd w:id="22"/>
       <w:r>
-        <w:t>El-</w:t>
-      </w:r>
-      <w:proofErr w:type="spellStart"/>
-      <w:r>
-        <w:t>Ghazawi</w:t>
-      </w:r>
-      <w:proofErr w:type="spellEnd"/>
-      <w:r>
-        <w:t xml:space="preserve">, T., Carlson, W., Sterling, T. &amp; </w:t>
-      </w:r>
-      <w:proofErr w:type="spellStart"/>
-      <w:r>
-        <w:t>Yelick</w:t>
-      </w:r>
-      <w:proofErr w:type="spellEnd"/>
-      <w:r>
-        <w:t xml:space="preserve">, K. (2003), </w:t>
+        <w:t xml:space="preserve">El-Ghazawi, T., Carlson, W., Sterling, T. &amp; Yelick, K. (2003), </w:t>
       </w:r>
       <w:r>
         <w:rPr>
@@ -11485,15 +10558,7 @@
         <w:t>UPC: Distributed Shared-Memory Programming</w:t>
       </w:r>
       <w:r>
-        <w:t>, Wiley-</w:t>
-      </w:r>
-      <w:proofErr w:type="spellStart"/>
-      <w:r>
-        <w:t>Interscience</w:t>
-      </w:r>
-      <w:proofErr w:type="spellEnd"/>
-      <w:r>
-        <w:t>.</w:t>
+        <w:t>, Wiley-Interscience.</w:t>
       </w:r>
     </w:p>
     <w:p>
@@ -11563,29 +10628,8 @@
       <w:bookmarkStart w:id="26" w:name="B4B_kadam2017"/>
       <w:bookmarkEnd w:id="25"/>
       <w:bookmarkEnd w:id="26"/>
-      <w:proofErr w:type="spellStart"/>
-      <w:r>
-        <w:t>Kadam</w:t>
-      </w:r>
-      <w:proofErr w:type="spellEnd"/>
-      <w:r>
-        <w:t xml:space="preserve">, K., Clayton, G. C., </w:t>
-      </w:r>
-      <w:proofErr w:type="spellStart"/>
-      <w:r>
-        <w:t>Motl</w:t>
-      </w:r>
-      <w:proofErr w:type="spellEnd"/>
-      <w:r>
-        <w:t xml:space="preserve">, P. M., Marcello, D. &amp; Frank, J. (2017), Numerical Simulations of Close and Contact Binary Systems Having </w:t>
-      </w:r>
-      <w:proofErr w:type="spellStart"/>
-      <w:r>
-        <w:t>Bipolytropic</w:t>
-      </w:r>
-      <w:proofErr w:type="spellEnd"/>
-      <w:r>
-        <w:t xml:space="preserve"> Equation of State, </w:t>
+      <w:r>
+        <w:t xml:space="preserve">Kadam, K., Clayton, G. C., Motl, P. M., Marcello, D. &amp; Frank, J. (2017), Numerical Simulations of Close and Contact Binary Systems Having Bipolytropic Equation of State, </w:t>
       </w:r>
       <w:r>
         <w:rPr>
@@ -11621,15 +10665,7 @@
       <w:bookmarkEnd w:id="27"/>
       <w:bookmarkEnd w:id="28"/>
       <w:r>
-        <w:t xml:space="preserve">Kaiser, H., Heller, T., </w:t>
-      </w:r>
-      <w:proofErr w:type="spellStart"/>
-      <w:r>
-        <w:t>Adelstein-Lelbach</w:t>
-      </w:r>
-      <w:proofErr w:type="spellEnd"/>
-      <w:r>
-        <w:t xml:space="preserve">, B., Serio, A. &amp; Fey, D. (2014), HPX: A Task Based Programming Model in a Global Address Space, </w:t>
+        <w:t xml:space="preserve">Kaiser, H., Heller, T., Adelstein-Lelbach, B., Serio, A. &amp; Fey, D. (2014), HPX: A Task Based Programming Model in a Global Address Space, </w:t>
       </w:r>
       <w:r>
         <w:rPr>
@@ -11683,15 +10719,7 @@
       <w:bookmarkEnd w:id="31"/>
       <w:bookmarkEnd w:id="32"/>
       <w:r>
-        <w:t xml:space="preserve">Kale, L. V. &amp; Krishnan, S. (1993), Charm++: A portable concurrent object oriented system based on </w:t>
-      </w:r>
-      <w:proofErr w:type="spellStart"/>
-      <w:r>
-        <w:t>c++</w:t>
-      </w:r>
-      <w:proofErr w:type="spellEnd"/>
-      <w:r>
-        <w:t xml:space="preserve">, </w:t>
+        <w:t xml:space="preserve">Kale, L. V. &amp; Krishnan, S. (1993), Charm++: A portable concurrent object oriented system based on c++, </w:t>
       </w:r>
       <w:r>
         <w:rPr>
@@ -11718,31 +10746,7 @@
       <w:bookmarkEnd w:id="33"/>
       <w:bookmarkEnd w:id="34"/>
       <w:r>
-        <w:t xml:space="preserve">Ohio-State-University &amp; Panda, D. K. (2017), ‘MVAPICH: MPI over </w:t>
-      </w:r>
-      <w:proofErr w:type="spellStart"/>
-      <w:r>
-        <w:t>InfiniBand</w:t>
-      </w:r>
-      <w:proofErr w:type="spellEnd"/>
-      <w:r>
-        <w:t>, 10GigE/</w:t>
-      </w:r>
-      <w:proofErr w:type="spellStart"/>
-      <w:r>
-        <w:t>iWARP</w:t>
-      </w:r>
-      <w:proofErr w:type="spellEnd"/>
-      <w:r>
-        <w:t xml:space="preserve"> and </w:t>
-      </w:r>
-      <w:proofErr w:type="spellStart"/>
-      <w:r>
-        <w:t>RoCE</w:t>
-      </w:r>
-      <w:proofErr w:type="spellEnd"/>
-      <w:r>
-        <w:t xml:space="preserve">’. </w:t>
+        <w:t xml:space="preserve">Ohio-State-University &amp; Panda, D. K. (2017), ‘MVAPICH: MPI over InfiniBand, 10GigE/iWARP and RoCE’. </w:t>
       </w:r>
       <w:r>
         <w:t>http://</w:t>
@@ -11775,15 +10779,7 @@
       <w:bookmarkEnd w:id="35"/>
       <w:bookmarkEnd w:id="36"/>
       <w:r>
-        <w:t xml:space="preserve">Sorokin, K. (2017), ‘Compare various data serialization libraries for </w:t>
-      </w:r>
-      <w:proofErr w:type="spellStart"/>
-      <w:r>
-        <w:t>c++</w:t>
-      </w:r>
-      <w:proofErr w:type="spellEnd"/>
-      <w:r>
-        <w:t>’. https://github.com/thekvs/cpp-serializers</w:t>
+        <w:t>Sorokin, K. (2017), ‘Compare various data serialization libraries for c++’. https://github.com/thekvs/cpp-serializers</w:t>
       </w:r>
     </w:p>
     <w:p>
@@ -11800,29 +10796,8 @@
       <w:bookmarkStart w:id="38" w:name="B4B_conf_2fcluster_2fsoumagnekzckar13"/>
       <w:bookmarkEnd w:id="37"/>
       <w:bookmarkEnd w:id="38"/>
-      <w:proofErr w:type="spellStart"/>
-      <w:r>
-        <w:t>Soumagne</w:t>
-      </w:r>
-      <w:proofErr w:type="spellEnd"/>
-      <w:r>
-        <w:t xml:space="preserve">, J., Kimpe, D., </w:t>
-      </w:r>
-      <w:proofErr w:type="spellStart"/>
-      <w:r>
-        <w:t>Zounmevo</w:t>
-      </w:r>
-      <w:proofErr w:type="spellEnd"/>
-      <w:r>
-        <w:t xml:space="preserve">, J. A., Chaarawi, M., Koziol, Q., </w:t>
-      </w:r>
-      <w:proofErr w:type="spellStart"/>
-      <w:r>
-        <w:t>Afsahi</w:t>
-      </w:r>
-      <w:proofErr w:type="spellEnd"/>
-      <w:r>
-        <w:t xml:space="preserve">, A. &amp; Ross, R. B. (2013), Mercury: Enabling remote procedure call for high-performance computing., </w:t>
+      <w:r>
+        <w:t xml:space="preserve">Soumagne, J., Kimpe, D., Zounmevo, J. A., Chaarawi, M., Koziol, Q., Afsahi, A. &amp; Ross, R. B. (2013), Mercury: Enabling remote procedure call for high-performance computing., </w:t>
       </w:r>
       <w:r>
         <w:rPr>
@@ -11874,15 +10849,7 @@
       <w:bookmarkEnd w:id="41"/>
       <w:bookmarkEnd w:id="42"/>
       <w:r>
-        <w:t>W. Huang, G. </w:t>
-      </w:r>
-      <w:proofErr w:type="spellStart"/>
-      <w:r>
-        <w:t>Santhanaraman</w:t>
-      </w:r>
-      <w:proofErr w:type="spellEnd"/>
-      <w:r>
-        <w:t>, H. J. Q. G. D. P. (2007), Design and implementation of high performance mvapich2: Mpi2 over infiniband.</w:t>
+        <w:t>W. Huang, G. Santhanaraman, H. J. Q. G. D. P. (2007), Design and implementation of high performance mvapich2: Mpi2 over infiniband.</w:t>
       </w:r>
     </w:p>
     <w:bookmarkEnd w:id="9"/>
@@ -14674,7 +13641,7 @@
             </c:spPr>
             <c:extLst>
               <c:ext xmlns:c16="http://schemas.microsoft.com/office/drawing/2014/chart" uri="{C3380CC4-5D6E-409C-BE32-E72D297353CC}">
-                <c16:uniqueId val="{00000001-5161-4528-A207-4D598A7B5B05}"/>
+                <c16:uniqueId val="{00000001-862C-4F52-9E2D-2F835A0EBDB7}"/>
               </c:ext>
             </c:extLst>
           </c:dPt>
@@ -14703,7 +13670,7 @@
             </c:spPr>
             <c:extLst>
               <c:ext xmlns:c16="http://schemas.microsoft.com/office/drawing/2014/chart" uri="{C3380CC4-5D6E-409C-BE32-E72D297353CC}">
-                <c16:uniqueId val="{00000003-5161-4528-A207-4D598A7B5B05}"/>
+                <c16:uniqueId val="{00000003-862C-4F52-9E2D-2F835A0EBDB7}"/>
               </c:ext>
             </c:extLst>
           </c:dPt>
@@ -14732,7 +13699,7 @@
             </c:spPr>
             <c:extLst>
               <c:ext xmlns:c16="http://schemas.microsoft.com/office/drawing/2014/chart" uri="{C3380CC4-5D6E-409C-BE32-E72D297353CC}">
-                <c16:uniqueId val="{00000005-5161-4528-A207-4D598A7B5B05}"/>
+                <c16:uniqueId val="{00000005-862C-4F52-9E2D-2F835A0EBDB7}"/>
               </c:ext>
             </c:extLst>
           </c:dPt>
@@ -14761,7 +13728,7 @@
             </c:spPr>
             <c:extLst>
               <c:ext xmlns:c16="http://schemas.microsoft.com/office/drawing/2014/chart" uri="{C3380CC4-5D6E-409C-BE32-E72D297353CC}">
-                <c16:uniqueId val="{00000007-5161-4528-A207-4D598A7B5B05}"/>
+                <c16:uniqueId val="{00000007-862C-4F52-9E2D-2F835A0EBDB7}"/>
               </c:ext>
             </c:extLst>
           </c:dPt>
@@ -14790,7 +13757,7 @@
             </c:spPr>
             <c:extLst>
               <c:ext xmlns:c16="http://schemas.microsoft.com/office/drawing/2014/chart" uri="{C3380CC4-5D6E-409C-BE32-E72D297353CC}">
-                <c16:uniqueId val="{00000009-5161-4528-A207-4D598A7B5B05}"/>
+                <c16:uniqueId val="{00000009-862C-4F52-9E2D-2F835A0EBDB7}"/>
               </c:ext>
             </c:extLst>
           </c:dPt>
@@ -14819,7 +13786,7 @@
             </c:spPr>
             <c:extLst>
               <c:ext xmlns:c16="http://schemas.microsoft.com/office/drawing/2014/chart" uri="{C3380CC4-5D6E-409C-BE32-E72D297353CC}">
-                <c16:uniqueId val="{0000000B-5161-4528-A207-4D598A7B5B05}"/>
+                <c16:uniqueId val="{0000000B-862C-4F52-9E2D-2F835A0EBDB7}"/>
               </c:ext>
             </c:extLst>
           </c:dPt>
@@ -14852,7 +13819,7 @@
             </c:spPr>
             <c:extLst>
               <c:ext xmlns:c16="http://schemas.microsoft.com/office/drawing/2014/chart" uri="{C3380CC4-5D6E-409C-BE32-E72D297353CC}">
-                <c16:uniqueId val="{0000000D-5161-4528-A207-4D598A7B5B05}"/>
+                <c16:uniqueId val="{0000000D-862C-4F52-9E2D-2F835A0EBDB7}"/>
               </c:ext>
             </c:extLst>
           </c:dPt>
@@ -14885,7 +13852,7 @@
             </c:spPr>
             <c:extLst>
               <c:ext xmlns:c16="http://schemas.microsoft.com/office/drawing/2014/chart" uri="{C3380CC4-5D6E-409C-BE32-E72D297353CC}">
-                <c16:uniqueId val="{0000000F-5161-4528-A207-4D598A7B5B05}"/>
+                <c16:uniqueId val="{0000000F-862C-4F52-9E2D-2F835A0EBDB7}"/>
               </c:ext>
             </c:extLst>
           </c:dPt>
@@ -14918,7 +13885,7 @@
             </c:spPr>
             <c:extLst>
               <c:ext xmlns:c16="http://schemas.microsoft.com/office/drawing/2014/chart" uri="{C3380CC4-5D6E-409C-BE32-E72D297353CC}">
-                <c16:uniqueId val="{00000011-5161-4528-A207-4D598A7B5B05}"/>
+                <c16:uniqueId val="{00000011-862C-4F52-9E2D-2F835A0EBDB7}"/>
               </c:ext>
             </c:extLst>
           </c:dPt>
@@ -14951,7 +13918,7 @@
             </c:spPr>
             <c:extLst>
               <c:ext xmlns:c16="http://schemas.microsoft.com/office/drawing/2014/chart" uri="{C3380CC4-5D6E-409C-BE32-E72D297353CC}">
-                <c16:uniqueId val="{00000013-5161-4528-A207-4D598A7B5B05}"/>
+                <c16:uniqueId val="{00000013-862C-4F52-9E2D-2F835A0EBDB7}"/>
               </c:ext>
             </c:extLst>
           </c:dPt>
@@ -14984,7 +13951,7 @@
             </c:spPr>
             <c:extLst>
               <c:ext xmlns:c16="http://schemas.microsoft.com/office/drawing/2014/chart" uri="{C3380CC4-5D6E-409C-BE32-E72D297353CC}">
-                <c16:uniqueId val="{00000015-5161-4528-A207-4D598A7B5B05}"/>
+                <c16:uniqueId val="{00000015-862C-4F52-9E2D-2F835A0EBDB7}"/>
               </c:ext>
             </c:extLst>
           </c:dPt>
@@ -15017,7 +13984,7 @@
             </c:spPr>
             <c:extLst>
               <c:ext xmlns:c16="http://schemas.microsoft.com/office/drawing/2014/chart" uri="{C3380CC4-5D6E-409C-BE32-E72D297353CC}">
-                <c16:uniqueId val="{00000017-5161-4528-A207-4D598A7B5B05}"/>
+                <c16:uniqueId val="{00000017-862C-4F52-9E2D-2F835A0EBDB7}"/>
               </c:ext>
             </c:extLst>
           </c:dPt>
@@ -15052,7 +14019,7 @@
             </c:spPr>
             <c:extLst>
               <c:ext xmlns:c16="http://schemas.microsoft.com/office/drawing/2014/chart" uri="{C3380CC4-5D6E-409C-BE32-E72D297353CC}">
-                <c16:uniqueId val="{00000019-5161-4528-A207-4D598A7B5B05}"/>
+                <c16:uniqueId val="{00000019-862C-4F52-9E2D-2F835A0EBDB7}"/>
               </c:ext>
             </c:extLst>
           </c:dPt>
@@ -15064,7 +14031,7 @@
                   <a:bodyPr/>
                   <a:lstStyle/>
                   <a:p>
-                    <a:fld id="{8CE7E5EB-A289-4128-A914-F47E2452D9BF}" type="CELLRANGE">
+                    <a:fld id="{44B49840-3291-4021-9B7F-8F97B0EFCA65}" type="CELLRANGE">
                       <a:rPr lang="en-US"/>
                       <a:pPr/>
                       <a:t>[CELLRANGE]</a:t>
@@ -15086,7 +14053,7 @@
                   <c15:showDataLabelsRange val="1"/>
                 </c:ext>
                 <c:ext xmlns:c16="http://schemas.microsoft.com/office/drawing/2014/chart" uri="{C3380CC4-5D6E-409C-BE32-E72D297353CC}">
-                  <c16:uniqueId val="{00000001-5161-4528-A207-4D598A7B5B05}"/>
+                  <c16:uniqueId val="{00000001-862C-4F52-9E2D-2F835A0EBDB7}"/>
                 </c:ext>
               </c:extLst>
             </c:dLbl>
@@ -15103,7 +14070,7 @@
                   <a:bodyPr/>
                   <a:lstStyle/>
                   <a:p>
-                    <a:fld id="{02EA28A5-E081-4601-9D21-E9BBE15C8043}" type="CELLRANGE">
+                    <a:fld id="{E71BC264-C968-4F1B-B063-E29384262408}" type="CELLRANGE">
                       <a:rPr lang="en-US"/>
                       <a:pPr/>
                       <a:t>[CELLRANGE]</a:t>
@@ -15125,7 +14092,7 @@
                   <c15:showDataLabelsRange val="1"/>
                 </c:ext>
                 <c:ext xmlns:c16="http://schemas.microsoft.com/office/drawing/2014/chart" uri="{C3380CC4-5D6E-409C-BE32-E72D297353CC}">
-                  <c16:uniqueId val="{00000003-5161-4528-A207-4D598A7B5B05}"/>
+                  <c16:uniqueId val="{00000003-862C-4F52-9E2D-2F835A0EBDB7}"/>
                 </c:ext>
               </c:extLst>
             </c:dLbl>
@@ -15136,7 +14103,7 @@
                   <a:bodyPr/>
                   <a:lstStyle/>
                   <a:p>
-                    <a:fld id="{AE7E773F-2A78-4DB0-998E-50CAA405D5AF}" type="CELLRANGE">
+                    <a:fld id="{27010FC5-537E-476B-AE75-B54DDE0DE8BC}" type="CELLRANGE">
                       <a:rPr lang="en-GB"/>
                       <a:pPr/>
                       <a:t>[CELLRANGE]</a:t>
@@ -15159,7 +14126,7 @@
                   <c15:showDataLabelsRange val="1"/>
                 </c:ext>
                 <c:ext xmlns:c16="http://schemas.microsoft.com/office/drawing/2014/chart" uri="{C3380CC4-5D6E-409C-BE32-E72D297353CC}">
-                  <c16:uniqueId val="{00000005-5161-4528-A207-4D598A7B5B05}"/>
+                  <c16:uniqueId val="{00000005-862C-4F52-9E2D-2F835A0EBDB7}"/>
                 </c:ext>
               </c:extLst>
             </c:dLbl>
@@ -15170,7 +14137,7 @@
                   <a:bodyPr/>
                   <a:lstStyle/>
                   <a:p>
-                    <a:fld id="{D16CDB25-E7B7-43E3-93C9-B75A7309065A}" type="CELLRANGE">
+                    <a:fld id="{AAFA37CD-FBE2-4E5F-BE86-C3AA4E0910E4}" type="CELLRANGE">
                       <a:rPr lang="en-GB"/>
                       <a:pPr/>
                       <a:t>[CELLRANGE]</a:t>
@@ -15193,7 +14160,7 @@
                   <c15:showDataLabelsRange val="1"/>
                 </c:ext>
                 <c:ext xmlns:c16="http://schemas.microsoft.com/office/drawing/2014/chart" uri="{C3380CC4-5D6E-409C-BE32-E72D297353CC}">
-                  <c16:uniqueId val="{00000007-5161-4528-A207-4D598A7B5B05}"/>
+                  <c16:uniqueId val="{00000007-862C-4F52-9E2D-2F835A0EBDB7}"/>
                 </c:ext>
               </c:extLst>
             </c:dLbl>
@@ -15210,7 +14177,7 @@
                   <a:bodyPr/>
                   <a:lstStyle/>
                   <a:p>
-                    <a:fld id="{B8D954EC-C197-4AF5-9530-B08A94ACDEF0}" type="CELLRANGE">
+                    <a:fld id="{9B523263-BC61-4CFA-9F88-12465D4143F8}" type="CELLRANGE">
                       <a:rPr lang="en-US"/>
                       <a:pPr/>
                       <a:t>[CELLRANGE]</a:t>
@@ -15232,7 +14199,7 @@
                   <c15:showDataLabelsRange val="1"/>
                 </c:ext>
                 <c:ext xmlns:c16="http://schemas.microsoft.com/office/drawing/2014/chart" uri="{C3380CC4-5D6E-409C-BE32-E72D297353CC}">
-                  <c16:uniqueId val="{00000009-5161-4528-A207-4D598A7B5B05}"/>
+                  <c16:uniqueId val="{00000009-862C-4F52-9E2D-2F835A0EBDB7}"/>
                 </c:ext>
               </c:extLst>
             </c:dLbl>
@@ -15243,7 +14210,7 @@
                   <a:bodyPr/>
                   <a:lstStyle/>
                   <a:p>
-                    <a:fld id="{8A5680C4-73C9-42BA-9C54-6E105AF994DF}" type="CELLRANGE">
+                    <a:fld id="{216056FC-4DEC-4E9C-8A5D-1AD85A37DE54}" type="CELLRANGE">
                       <a:rPr lang="en-GB"/>
                       <a:pPr/>
                       <a:t>[CELLRANGE]</a:t>
@@ -15266,7 +14233,7 @@
                   <c15:showDataLabelsRange val="1"/>
                 </c:ext>
                 <c:ext xmlns:c16="http://schemas.microsoft.com/office/drawing/2014/chart" uri="{C3380CC4-5D6E-409C-BE32-E72D297353CC}">
-                  <c16:uniqueId val="{0000000B-5161-4528-A207-4D598A7B5B05}"/>
+                  <c16:uniqueId val="{0000000B-862C-4F52-9E2D-2F835A0EBDB7}"/>
                 </c:ext>
               </c:extLst>
             </c:dLbl>
@@ -15283,7 +14250,7 @@
                   <a:bodyPr/>
                   <a:lstStyle/>
                   <a:p>
-                    <a:fld id="{D55851E4-6C76-4435-958A-3DD7B8F4390E}" type="CELLRANGE">
+                    <a:fld id="{A209FB64-8FC7-46CC-AD82-1DA4E6CA5BB6}" type="CELLRANGE">
                       <a:rPr lang="en-US"/>
                       <a:pPr/>
                       <a:t>[CELLRANGE]</a:t>
@@ -15305,7 +14272,7 @@
                   <c15:showDataLabelsRange val="1"/>
                 </c:ext>
                 <c:ext xmlns:c16="http://schemas.microsoft.com/office/drawing/2014/chart" uri="{C3380CC4-5D6E-409C-BE32-E72D297353CC}">
-                  <c16:uniqueId val="{0000000D-5161-4528-A207-4D598A7B5B05}"/>
+                  <c16:uniqueId val="{0000000D-862C-4F52-9E2D-2F835A0EBDB7}"/>
                 </c:ext>
               </c:extLst>
             </c:dLbl>
@@ -15316,7 +14283,7 @@
                   <a:bodyPr/>
                   <a:lstStyle/>
                   <a:p>
-                    <a:fld id="{D9B54C48-15DA-428E-946F-5E72DA07B7BC}" type="CELLRANGE">
+                    <a:fld id="{257F1744-A2A5-489F-A054-35ACDE94B9F2}" type="CELLRANGE">
                       <a:rPr lang="en-GB"/>
                       <a:pPr/>
                       <a:t>[CELLRANGE]</a:t>
@@ -15339,7 +14306,7 @@
                   <c15:showDataLabelsRange val="1"/>
                 </c:ext>
                 <c:ext xmlns:c16="http://schemas.microsoft.com/office/drawing/2014/chart" uri="{C3380CC4-5D6E-409C-BE32-E72D297353CC}">
-                  <c16:uniqueId val="{0000000F-5161-4528-A207-4D598A7B5B05}"/>
+                  <c16:uniqueId val="{0000000F-862C-4F52-9E2D-2F835A0EBDB7}"/>
                 </c:ext>
               </c:extLst>
             </c:dLbl>
@@ -15422,7 +14389,7 @@
                   <c15:showDataLabelsRange val="1"/>
                 </c:ext>
                 <c:ext xmlns:c16="http://schemas.microsoft.com/office/drawing/2014/chart" uri="{C3380CC4-5D6E-409C-BE32-E72D297353CC}">
-                  <c16:uniqueId val="{00000011-5161-4528-A207-4D598A7B5B05}"/>
+                  <c16:uniqueId val="{00000011-862C-4F52-9E2D-2F835A0EBDB7}"/>
                 </c:ext>
               </c:extLst>
             </c:dLbl>
@@ -15445,7 +14412,7 @@
                         <a:cs typeface="+mn-cs"/>
                       </a:defRPr>
                     </a:pPr>
-                    <a:fld id="{C54ED71D-31AA-4FF0-8452-5CD18C9C39E7}" type="CELLRANGE">
+                    <a:fld id="{ABC2C4A0-86A3-4FB1-B784-05B095A7D823}" type="CELLRANGE">
                       <a:rPr lang="en-GB"/>
                       <a:pPr>
                         <a:defRPr sz="1100" b="1" i="0" u="none" strike="noStrike" kern="1200" baseline="0">
@@ -15496,7 +14463,7 @@
                   <c15:showDataLabelsRange val="1"/>
                 </c:ext>
                 <c:ext xmlns:c16="http://schemas.microsoft.com/office/drawing/2014/chart" uri="{C3380CC4-5D6E-409C-BE32-E72D297353CC}">
-                  <c16:uniqueId val="{00000013-5161-4528-A207-4D598A7B5B05}"/>
+                  <c16:uniqueId val="{00000013-862C-4F52-9E2D-2F835A0EBDB7}"/>
                 </c:ext>
               </c:extLst>
             </c:dLbl>
@@ -15507,7 +14474,7 @@
                   <a:bodyPr/>
                   <a:lstStyle/>
                   <a:p>
-                    <a:fld id="{9C30C086-4558-46DD-947F-5343B2B104EE}" type="CELLRANGE">
+                    <a:fld id="{114B65D5-0C25-417F-803B-597CD99DB038}" type="CELLRANGE">
                       <a:rPr lang="en-GB"/>
                       <a:pPr/>
                       <a:t>[CELLRANGE]</a:t>
@@ -15530,7 +14497,7 @@
                   <c15:showDataLabelsRange val="1"/>
                 </c:ext>
                 <c:ext xmlns:c16="http://schemas.microsoft.com/office/drawing/2014/chart" uri="{C3380CC4-5D6E-409C-BE32-E72D297353CC}">
-                  <c16:uniqueId val="{00000015-5161-4528-A207-4D598A7B5B05}"/>
+                  <c16:uniqueId val="{00000015-862C-4F52-9E2D-2F835A0EBDB7}"/>
                 </c:ext>
               </c:extLst>
             </c:dLbl>
@@ -15547,7 +14514,7 @@
                   <a:bodyPr/>
                   <a:lstStyle/>
                   <a:p>
-                    <a:fld id="{C3DAAAC6-4050-48FC-BC69-22BC7B0EF388}" type="CELLRANGE">
+                    <a:fld id="{EC169AFC-041A-4EAD-B0BE-F8B6149D6055}" type="CELLRANGE">
                       <a:rPr lang="en-US"/>
                       <a:pPr/>
                       <a:t>[CELLRANGE]</a:t>
@@ -15569,7 +14536,7 @@
                   <c15:showDataLabelsRange val="1"/>
                 </c:ext>
                 <c:ext xmlns:c16="http://schemas.microsoft.com/office/drawing/2014/chart" uri="{C3380CC4-5D6E-409C-BE32-E72D297353CC}">
-                  <c16:uniqueId val="{00000017-5161-4528-A207-4D598A7B5B05}"/>
+                  <c16:uniqueId val="{00000017-862C-4F52-9E2D-2F835A0EBDB7}"/>
                 </c:ext>
               </c:extLst>
             </c:dLbl>
@@ -15586,7 +14553,7 @@
                   <a:bodyPr/>
                   <a:lstStyle/>
                   <a:p>
-                    <a:fld id="{C44AF6FD-B90B-4741-86AD-DFAEF625525D}" type="CELLRANGE">
+                    <a:fld id="{0EAC30AD-E9B8-404A-8F40-77A2DA9E7D29}" type="CELLRANGE">
                       <a:rPr lang="en-US"/>
                       <a:pPr/>
                       <a:t>[CELLRANGE]</a:t>
@@ -15608,7 +14575,7 @@
                   <c15:showDataLabelsRange val="1"/>
                 </c:ext>
                 <c:ext xmlns:c16="http://schemas.microsoft.com/office/drawing/2014/chart" uri="{C3380CC4-5D6E-409C-BE32-E72D297353CC}">
-                  <c16:uniqueId val="{00000019-5161-4528-A207-4D598A7B5B05}"/>
+                  <c16:uniqueId val="{00000019-862C-4F52-9E2D-2F835A0EBDB7}"/>
                 </c:ext>
               </c:extLst>
             </c:dLbl>
@@ -15670,55 +14637,55 @@
           </c:dLbls>
           <c:xVal>
             <c:numRef>
-              <c:f>'cpp-serializers'!$P$2:$P$14</c:f>
+              <c:f>'cpp-serializers'!$Q$2:$Q$14</c:f>
               <c:numCache>
                 <c:formatCode>General</c:formatCode>
                 <c:ptCount val="13"/>
                 <c:pt idx="0">
-                  <c:v>14491</c:v>
+                  <c:v>14.491</c:v>
                 </c:pt>
                 <c:pt idx="1">
-                  <c:v>22790</c:v>
+                  <c:v>22.79</c:v>
                 </c:pt>
                 <c:pt idx="2">
-                  <c:v>16316</c:v>
+                  <c:v>16.315999999999999</c:v>
                 </c:pt>
                 <c:pt idx="3">
-                  <c:v>31</c:v>
+                  <c:v>3.1E-2</c:v>
                 </c:pt>
                 <c:pt idx="4">
-                  <c:v>8222</c:v>
+                  <c:v>8.2219999999999995</c:v>
                 </c:pt>
                 <c:pt idx="5">
-                  <c:v>27203</c:v>
+                  <c:v>27.202999999999999</c:v>
                 </c:pt>
                 <c:pt idx="6">
-                  <c:v>6843</c:v>
+                  <c:v>6.843</c:v>
                 </c:pt>
                 <c:pt idx="7">
-                  <c:v>24010</c:v>
+                  <c:v>24.01</c:v>
                 </c:pt>
                 <c:pt idx="8">
-                  <c:v>5798</c:v>
+                  <c:v>5.798</c:v>
                 </c:pt>
                 <c:pt idx="9">
-                  <c:v>4164</c:v>
+                  <c:v>4.1639999999999997</c:v>
                 </c:pt>
                 <c:pt idx="10">
-                  <c:v>8838</c:v>
+                  <c:v>8.8379999999999992</c:v>
                 </c:pt>
                 <c:pt idx="11">
-                  <c:v>6019</c:v>
+                  <c:v>6.0190000000000001</c:v>
                 </c:pt>
                 <c:pt idx="12">
-                  <c:v>9603</c:v>
+                  <c:v>9.6029999999999998</c:v>
                 </c:pt>
               </c:numCache>
             </c:numRef>
           </c:xVal>
           <c:yVal>
             <c:numRef>
-              <c:f>'cpp-serializers'!$V$2:$V$14</c:f>
+              <c:f>'cpp-serializers'!$W$2:$W$14</c:f>
               <c:numCache>
                 <c:formatCode>General</c:formatCode>
                 <c:ptCount val="13"/>
@@ -15814,7 +14781,7 @@
               </c15:datalabelsRange>
             </c:ext>
             <c:ext xmlns:c16="http://schemas.microsoft.com/office/drawing/2014/chart" uri="{C3380CC4-5D6E-409C-BE32-E72D297353CC}">
-              <c16:uniqueId val="{0000001A-5161-4528-A207-4D598A7B5B05}"/>
+              <c16:uniqueId val="{0000001A-862C-4F52-9E2D-2F835A0EBDB7}"/>
             </c:ext>
           </c:extLst>
         </c:ser>
@@ -15871,7 +14838,7 @@
                 </a:pPr>
                 <a:r>
                   <a:rPr lang="en-US" sz="1200"/>
-                  <a:t>Time taken to generate archive (ms)</a:t>
+                  <a:t>Time taken to generate archive (µs)</a:t>
                 </a:r>
               </a:p>
             </c:rich>
@@ -17829,7 +16796,7 @@
 </file>
 
 <file path=customXml/itemProps1.xml><?xml version="1.0" encoding="utf-8"?>
-<ds:datastoreItem xmlns:ds="http://schemas.openxmlformats.org/officeDocument/2006/customXml" ds:itemID="{05707BF6-6F97-4AA8-9718-840CE38BE2B5}">
+<ds:datastoreItem xmlns:ds="http://schemas.openxmlformats.org/officeDocument/2006/customXml" ds:itemID="{5C3E451A-BAE4-4D01-A6EE-B791E9CA8F69}">
   <ds:schemaRefs>
     <ds:schemaRef ds:uri="http://schemas.openxmlformats.org/officeDocument/2006/bibliography"/>
   </ds:schemaRefs>

</xml_diff>